<commit_message>
Created a new user model
</commit_message>
<xml_diff>
--- a/Notes/Notes on the Project.docx
+++ b/Notes/Notes on the Project.docx
@@ -516,31 +516,47 @@
       <w:r>
         <w:t>Jokers/ Locations/ Vibes</w:t>
       </w:r>
+      <w:r>
+        <w:t>/ Time</w:t>
+      </w:r>
+    </w:p>
+    <w:p>
+      <w:pPr>
+        <w:pStyle w:val="ListParagraph"/>
+        <w:numPr>
+          <w:ilvl w:val="0"/>
+          <w:numId w:val="3"/>
+        </w:numPr>
+      </w:pPr>
+      <w:r>
+        <w:t>Twitter</w:t>
+      </w:r>
+    </w:p>
+    <w:p>
+      <w:pPr>
+        <w:pStyle w:val="ListParagraph"/>
+        <w:numPr>
+          <w:ilvl w:val="0"/>
+          <w:numId w:val="3"/>
+        </w:numPr>
+      </w:pPr>
+      <w:r>
+        <w:t xml:space="preserve">Facebook </w:t>
+      </w:r>
+    </w:p>
+    <w:p/>
+    <w:p/>
+    <w:p>
+      <w:r>
+        <w:t>Go onto notes and just do devise</w:t>
+      </w:r>
+      <w:r>
+        <w:t xml:space="preserve"> (notes are from instagram example)</w:t>
+      </w:r>
       <w:bookmarkStart w:id="0" w:name="_GoBack"/>
       <w:bookmarkEnd w:id="0"/>
-    </w:p>
-    <w:p>
-      <w:pPr>
-        <w:pStyle w:val="ListParagraph"/>
-        <w:numPr>
-          <w:ilvl w:val="0"/>
-          <w:numId w:val="3"/>
-        </w:numPr>
-      </w:pPr>
-      <w:r>
-        <w:t>Twitter</w:t>
-      </w:r>
-    </w:p>
-    <w:p>
-      <w:pPr>
-        <w:pStyle w:val="ListParagraph"/>
-        <w:numPr>
-          <w:ilvl w:val="0"/>
-          <w:numId w:val="3"/>
-        </w:numPr>
-      </w:pPr>
-      <w:r>
-        <w:t xml:space="preserve">Facebook </w:t>
+      <w:r>
+        <w:t xml:space="preserve"> for users (so that they can log in and log out). Then go back and see Alex to create the database.</w:t>
       </w:r>
     </w:p>
     <w:sectPr>

</xml_diff>

<commit_message>
Adding more emoji's in the seed data
</commit_message>
<xml_diff>
--- a/Notes/Notes on the Project.docx
+++ b/Notes/Notes on the Project.docx
@@ -553,10 +553,166 @@
       <w:r>
         <w:t xml:space="preserve"> (notes are from instagram example)</w:t>
       </w:r>
+      <w:r>
+        <w:t xml:space="preserve"> for users (so that they can log in and log out). Then go back and see Alex to create the database.</w:t>
+      </w:r>
+    </w:p>
+    <w:p/>
+    <w:p/>
+    <w:p>
+      <w:r>
+        <w:t>Gem to search things</w:t>
+      </w:r>
+    </w:p>
+    <w:p>
+      <w:pPr>
+        <w:pStyle w:val="ListParagraph"/>
+        <w:numPr>
+          <w:ilvl w:val="0"/>
+          <w:numId w:val="4"/>
+        </w:numPr>
+      </w:pPr>
+      <w:hyperlink r:id="rId8" w:history="1">
+        <w:r>
+          <w:rPr>
+            <w:rStyle w:val="Hyperlink"/>
+          </w:rPr>
+          <w:t>https://github.com/activerecord-hackery/ransack</w:t>
+        </w:r>
+      </w:hyperlink>
+    </w:p>
+    <w:p/>
+    <w:p/>
+    <w:p>
+      <w:r>
+        <w:t xml:space="preserve">To DO next </w:t>
+      </w:r>
+    </w:p>
+    <w:p/>
+    <w:p>
+      <w:pPr>
+        <w:pStyle w:val="ListParagraph"/>
+        <w:numPr>
+          <w:ilvl w:val="0"/>
+          <w:numId w:val="4"/>
+        </w:numPr>
+      </w:pPr>
+      <w:r>
+        <w:t>loop through categories and locations on stories.show (stories/id)</w:t>
+      </w:r>
+    </w:p>
+    <w:p>
+      <w:pPr>
+        <w:pStyle w:val="ListParagraph"/>
+        <w:numPr>
+          <w:ilvl w:val="0"/>
+          <w:numId w:val="4"/>
+        </w:numPr>
+      </w:pPr>
+      <w:r>
+        <w:t>create log out on menu (just like the instagram example)</w:t>
+      </w:r>
+    </w:p>
+    <w:p>
+      <w:pPr>
+        <w:pStyle w:val="ListParagraph"/>
+        <w:numPr>
+          <w:ilvl w:val="0"/>
+          <w:numId w:val="4"/>
+        </w:numPr>
+      </w:pPr>
+      <w:r>
+        <w:t>create seed data for emoji’s</w:t>
+      </w:r>
+    </w:p>
+    <w:p>
+      <w:pPr>
+        <w:pStyle w:val="ListParagraph"/>
+        <w:numPr>
+          <w:ilvl w:val="1"/>
+          <w:numId w:val="4"/>
+        </w:numPr>
+      </w:pPr>
+      <w:r>
+        <w:t xml:space="preserve">add some </w:t>
+      </w:r>
+      <w:r>
+        <w:t xml:space="preserve">default locations to begin with </w:t>
+      </w:r>
+    </w:p>
+    <w:p>
+      <w:pPr>
+        <w:pStyle w:val="ListParagraph"/>
+        <w:numPr>
+          <w:ilvl w:val="2"/>
+          <w:numId w:val="4"/>
+        </w:numPr>
+      </w:pPr>
+      <w:r>
+        <w:t xml:space="preserve">could do this a different way later using “Google input” but for now </w:t>
+      </w:r>
+    </w:p>
+    <w:p>
+      <w:pPr>
+        <w:pStyle w:val="ListParagraph"/>
+        <w:numPr>
+          <w:ilvl w:val="0"/>
+          <w:numId w:val="4"/>
+        </w:numPr>
+      </w:pPr>
+      <w:r>
+        <w:t>and then look at adding comments to a story</w:t>
+      </w:r>
+    </w:p>
+    <w:p>
+      <w:pPr>
+        <w:pStyle w:val="ListParagraph"/>
+        <w:numPr>
+          <w:ilvl w:val="1"/>
+          <w:numId w:val="4"/>
+        </w:numPr>
+      </w:pPr>
+      <w:r>
+        <w:t>see lesson plan in notes (from Slack)</w:t>
+      </w:r>
+    </w:p>
+    <w:p>
+      <w:pPr>
+        <w:pStyle w:val="ListParagraph"/>
+        <w:numPr>
+          <w:ilvl w:val="1"/>
+          <w:numId w:val="4"/>
+        </w:numPr>
+      </w:pPr>
+      <w:r>
+        <w:t>In the directory “acts-as-commentable”</w:t>
+      </w:r>
       <w:bookmarkStart w:id="0" w:name="_GoBack"/>
       <w:bookmarkEnd w:id="0"/>
-      <w:r>
-        <w:t xml:space="preserve"> for users (so that they can log in and log out). Then go back and see Alex to create the database.</w:t>
+    </w:p>
+    <w:p/>
+    <w:p/>
+    <w:p/>
+    <w:p>
+      <w:hyperlink r:id="rId9" w:history="1">
+        <w:r>
+          <w:rPr>
+            <w:rStyle w:val="Hyperlink"/>
+          </w:rPr>
+          <w:t>https://github.com/HenrikJoreteg/emoji-images</w:t>
+        </w:r>
+      </w:hyperlink>
+    </w:p>
+    <w:p>
+      <w:pPr>
+        <w:pStyle w:val="ListParagraph"/>
+        <w:numPr>
+          <w:ilvl w:val="0"/>
+          <w:numId w:val="5"/>
+        </w:numPr>
+      </w:pPr>
+      <w:r>
+        <w:t xml:space="preserve">could potentially fork this and then git pull it and you get loads of emoji’s instantly. </w:t>
       </w:r>
     </w:p>
     <w:sectPr>
@@ -685,6 +841,119 @@
     </w:lvl>
   </w:abstractNum>
   <w:abstractNum w:abstractNumId="1">
+    <w:nsid w:val="1B9D7F29"/>
+    <w:multiLevelType w:val="hybridMultilevel"/>
+    <w:tmpl w:val="8B98A8CE"/>
+    <w:lvl w:ilvl="0" w:tplc="04090001">
+      <w:start w:val="1"/>
+      <w:numFmt w:val="bullet"/>
+      <w:lvlText w:val=""/>
+      <w:lvlJc w:val="left"/>
+      <w:pPr>
+        <w:ind w:left="720" w:hanging="360"/>
+      </w:pPr>
+      <w:rPr>
+        <w:rFonts w:ascii="Symbol" w:hAnsi="Symbol" w:hint="default"/>
+      </w:rPr>
+    </w:lvl>
+    <w:lvl w:ilvl="1" w:tplc="04090003">
+      <w:start w:val="1"/>
+      <w:numFmt w:val="bullet"/>
+      <w:lvlText w:val="o"/>
+      <w:lvlJc w:val="left"/>
+      <w:pPr>
+        <w:ind w:left="1440" w:hanging="360"/>
+      </w:pPr>
+      <w:rPr>
+        <w:rFonts w:ascii="Courier New" w:hAnsi="Courier New" w:hint="default"/>
+      </w:rPr>
+    </w:lvl>
+    <w:lvl w:ilvl="2" w:tplc="04090005">
+      <w:start w:val="1"/>
+      <w:numFmt w:val="bullet"/>
+      <w:lvlText w:val=""/>
+      <w:lvlJc w:val="left"/>
+      <w:pPr>
+        <w:ind w:left="2160" w:hanging="360"/>
+      </w:pPr>
+      <w:rPr>
+        <w:rFonts w:ascii="Wingdings" w:hAnsi="Wingdings" w:hint="default"/>
+      </w:rPr>
+    </w:lvl>
+    <w:lvl w:ilvl="3" w:tplc="04090001" w:tentative="1">
+      <w:start w:val="1"/>
+      <w:numFmt w:val="bullet"/>
+      <w:lvlText w:val=""/>
+      <w:lvlJc w:val="left"/>
+      <w:pPr>
+        <w:ind w:left="2880" w:hanging="360"/>
+      </w:pPr>
+      <w:rPr>
+        <w:rFonts w:ascii="Symbol" w:hAnsi="Symbol" w:hint="default"/>
+      </w:rPr>
+    </w:lvl>
+    <w:lvl w:ilvl="4" w:tplc="04090003" w:tentative="1">
+      <w:start w:val="1"/>
+      <w:numFmt w:val="bullet"/>
+      <w:lvlText w:val="o"/>
+      <w:lvlJc w:val="left"/>
+      <w:pPr>
+        <w:ind w:left="3600" w:hanging="360"/>
+      </w:pPr>
+      <w:rPr>
+        <w:rFonts w:ascii="Courier New" w:hAnsi="Courier New" w:hint="default"/>
+      </w:rPr>
+    </w:lvl>
+    <w:lvl w:ilvl="5" w:tplc="04090005" w:tentative="1">
+      <w:start w:val="1"/>
+      <w:numFmt w:val="bullet"/>
+      <w:lvlText w:val=""/>
+      <w:lvlJc w:val="left"/>
+      <w:pPr>
+        <w:ind w:left="4320" w:hanging="360"/>
+      </w:pPr>
+      <w:rPr>
+        <w:rFonts w:ascii="Wingdings" w:hAnsi="Wingdings" w:hint="default"/>
+      </w:rPr>
+    </w:lvl>
+    <w:lvl w:ilvl="6" w:tplc="04090001" w:tentative="1">
+      <w:start w:val="1"/>
+      <w:numFmt w:val="bullet"/>
+      <w:lvlText w:val=""/>
+      <w:lvlJc w:val="left"/>
+      <w:pPr>
+        <w:ind w:left="5040" w:hanging="360"/>
+      </w:pPr>
+      <w:rPr>
+        <w:rFonts w:ascii="Symbol" w:hAnsi="Symbol" w:hint="default"/>
+      </w:rPr>
+    </w:lvl>
+    <w:lvl w:ilvl="7" w:tplc="04090003" w:tentative="1">
+      <w:start w:val="1"/>
+      <w:numFmt w:val="bullet"/>
+      <w:lvlText w:val="o"/>
+      <w:lvlJc w:val="left"/>
+      <w:pPr>
+        <w:ind w:left="5760" w:hanging="360"/>
+      </w:pPr>
+      <w:rPr>
+        <w:rFonts w:ascii="Courier New" w:hAnsi="Courier New" w:hint="default"/>
+      </w:rPr>
+    </w:lvl>
+    <w:lvl w:ilvl="8" w:tplc="04090005" w:tentative="1">
+      <w:start w:val="1"/>
+      <w:numFmt w:val="bullet"/>
+      <w:lvlText w:val=""/>
+      <w:lvlJc w:val="left"/>
+      <w:pPr>
+        <w:ind w:left="6480" w:hanging="360"/>
+      </w:pPr>
+      <w:rPr>
+        <w:rFonts w:ascii="Wingdings" w:hAnsi="Wingdings" w:hint="default"/>
+      </w:rPr>
+    </w:lvl>
+  </w:abstractNum>
+  <w:abstractNum w:abstractNumId="2">
     <w:nsid w:val="21AC72F8"/>
     <w:multiLevelType w:val="hybridMultilevel"/>
     <w:tmpl w:val="A7E0DDF2"/>
@@ -797,7 +1066,7 @@
       </w:rPr>
     </w:lvl>
   </w:abstractNum>
-  <w:abstractNum w:abstractNumId="2">
+  <w:abstractNum w:abstractNumId="3">
     <w:nsid w:val="29A3066C"/>
     <w:multiLevelType w:val="hybridMultilevel"/>
     <w:tmpl w:val="49FA86E4"/>
@@ -910,14 +1179,133 @@
       </w:rPr>
     </w:lvl>
   </w:abstractNum>
+  <w:abstractNum w:abstractNumId="4">
+    <w:nsid w:val="7D917BFA"/>
+    <w:multiLevelType w:val="hybridMultilevel"/>
+    <w:tmpl w:val="0706E174"/>
+    <w:lvl w:ilvl="0" w:tplc="04090001">
+      <w:start w:val="1"/>
+      <w:numFmt w:val="bullet"/>
+      <w:lvlText w:val=""/>
+      <w:lvlJc w:val="left"/>
+      <w:pPr>
+        <w:ind w:left="720" w:hanging="360"/>
+      </w:pPr>
+      <w:rPr>
+        <w:rFonts w:ascii="Symbol" w:hAnsi="Symbol" w:hint="default"/>
+      </w:rPr>
+    </w:lvl>
+    <w:lvl w:ilvl="1" w:tplc="04090003" w:tentative="1">
+      <w:start w:val="1"/>
+      <w:numFmt w:val="bullet"/>
+      <w:lvlText w:val="o"/>
+      <w:lvlJc w:val="left"/>
+      <w:pPr>
+        <w:ind w:left="1440" w:hanging="360"/>
+      </w:pPr>
+      <w:rPr>
+        <w:rFonts w:ascii="Courier New" w:hAnsi="Courier New" w:hint="default"/>
+      </w:rPr>
+    </w:lvl>
+    <w:lvl w:ilvl="2" w:tplc="04090005" w:tentative="1">
+      <w:start w:val="1"/>
+      <w:numFmt w:val="bullet"/>
+      <w:lvlText w:val=""/>
+      <w:lvlJc w:val="left"/>
+      <w:pPr>
+        <w:ind w:left="2160" w:hanging="360"/>
+      </w:pPr>
+      <w:rPr>
+        <w:rFonts w:ascii="Wingdings" w:hAnsi="Wingdings" w:hint="default"/>
+      </w:rPr>
+    </w:lvl>
+    <w:lvl w:ilvl="3" w:tplc="04090001" w:tentative="1">
+      <w:start w:val="1"/>
+      <w:numFmt w:val="bullet"/>
+      <w:lvlText w:val=""/>
+      <w:lvlJc w:val="left"/>
+      <w:pPr>
+        <w:ind w:left="2880" w:hanging="360"/>
+      </w:pPr>
+      <w:rPr>
+        <w:rFonts w:ascii="Symbol" w:hAnsi="Symbol" w:hint="default"/>
+      </w:rPr>
+    </w:lvl>
+    <w:lvl w:ilvl="4" w:tplc="04090003" w:tentative="1">
+      <w:start w:val="1"/>
+      <w:numFmt w:val="bullet"/>
+      <w:lvlText w:val="o"/>
+      <w:lvlJc w:val="left"/>
+      <w:pPr>
+        <w:ind w:left="3600" w:hanging="360"/>
+      </w:pPr>
+      <w:rPr>
+        <w:rFonts w:ascii="Courier New" w:hAnsi="Courier New" w:hint="default"/>
+      </w:rPr>
+    </w:lvl>
+    <w:lvl w:ilvl="5" w:tplc="04090005" w:tentative="1">
+      <w:start w:val="1"/>
+      <w:numFmt w:val="bullet"/>
+      <w:lvlText w:val=""/>
+      <w:lvlJc w:val="left"/>
+      <w:pPr>
+        <w:ind w:left="4320" w:hanging="360"/>
+      </w:pPr>
+      <w:rPr>
+        <w:rFonts w:ascii="Wingdings" w:hAnsi="Wingdings" w:hint="default"/>
+      </w:rPr>
+    </w:lvl>
+    <w:lvl w:ilvl="6" w:tplc="04090001" w:tentative="1">
+      <w:start w:val="1"/>
+      <w:numFmt w:val="bullet"/>
+      <w:lvlText w:val=""/>
+      <w:lvlJc w:val="left"/>
+      <w:pPr>
+        <w:ind w:left="5040" w:hanging="360"/>
+      </w:pPr>
+      <w:rPr>
+        <w:rFonts w:ascii="Symbol" w:hAnsi="Symbol" w:hint="default"/>
+      </w:rPr>
+    </w:lvl>
+    <w:lvl w:ilvl="7" w:tplc="04090003" w:tentative="1">
+      <w:start w:val="1"/>
+      <w:numFmt w:val="bullet"/>
+      <w:lvlText w:val="o"/>
+      <w:lvlJc w:val="left"/>
+      <w:pPr>
+        <w:ind w:left="5760" w:hanging="360"/>
+      </w:pPr>
+      <w:rPr>
+        <w:rFonts w:ascii="Courier New" w:hAnsi="Courier New" w:hint="default"/>
+      </w:rPr>
+    </w:lvl>
+    <w:lvl w:ilvl="8" w:tplc="04090005" w:tentative="1">
+      <w:start w:val="1"/>
+      <w:numFmt w:val="bullet"/>
+      <w:lvlText w:val=""/>
+      <w:lvlJc w:val="left"/>
+      <w:pPr>
+        <w:ind w:left="6480" w:hanging="360"/>
+      </w:pPr>
+      <w:rPr>
+        <w:rFonts w:ascii="Wingdings" w:hAnsi="Wingdings" w:hint="default"/>
+      </w:rPr>
+    </w:lvl>
+  </w:abstractNum>
   <w:num w:numId="1">
-    <w:abstractNumId w:val="2"/>
+    <w:abstractNumId w:val="3"/>
   </w:num>
   <w:num w:numId="2">
-    <w:abstractNumId w:val="1"/>
+    <w:abstractNumId w:val="2"/>
   </w:num>
   <w:num w:numId="3">
     <w:abstractNumId w:val="0"/>
+  </w:num>
+  <w:num w:numId="4">
+    <w:abstractNumId w:val="1"/>
+  </w:num>
+  <w:num w:numId="5">
+    <w:abstractNumId w:val="4"/>
   </w:num>
 </w:numbering>
 </file>

</xml_diff>

<commit_message>
Even more emoji's added
</commit_message>
<xml_diff>
--- a/Notes/Notes on the Project.docx
+++ b/Notes/Notes on the Project.docx
@@ -730,6 +730,313 @@
       <w:r>
         <w:t>When doing data in the seed file there must be a quicker way to do the numbers in ascending order (eg cat1, cat2, cat3 etc.) like in excel.</w:t>
       </w:r>
+    </w:p>
+    <w:p/>
+    <w:p>
+      <w:r>
+        <w:t>Emojis</w:t>
+      </w:r>
+    </w:p>
+    <w:p>
+      <w:pPr>
+        <w:pStyle w:val="ListParagraph"/>
+        <w:numPr>
+          <w:ilvl w:val="0"/>
+          <w:numId w:val="6"/>
+        </w:numPr>
+      </w:pPr>
+      <w:r>
+        <w:t>Just realised that there are better images if you click on them which are bigger and a higher resolution. Should I change this for the future? Guess should just wait until see how it turns out.</w:t>
+      </w:r>
+    </w:p>
+    <w:p>
+      <w:pPr>
+        <w:pStyle w:val="ListParagraph"/>
+        <w:numPr>
+          <w:ilvl w:val="0"/>
+          <w:numId w:val="6"/>
+        </w:numPr>
+      </w:pPr>
+      <w:r>
+        <w:t xml:space="preserve">Got from this website </w:t>
+      </w:r>
+    </w:p>
+    <w:p>
+      <w:pPr>
+        <w:pStyle w:val="ListParagraph"/>
+        <w:numPr>
+          <w:ilvl w:val="1"/>
+          <w:numId w:val="6"/>
+        </w:numPr>
+      </w:pPr>
+      <w:hyperlink r:id="rId9" w:history="1">
+        <w:r>
+          <w:rPr>
+            <w:rStyle w:val="Hyperlink"/>
+          </w:rPr>
+          <w:t>http://emojipedia.org/</w:t>
+        </w:r>
+      </w:hyperlink>
+    </w:p>
+    <w:p>
+      <w:pPr>
+        <w:pStyle w:val="ListParagraph"/>
+        <w:numPr>
+          <w:ilvl w:val="0"/>
+          <w:numId w:val="6"/>
+        </w:numPr>
+      </w:pPr>
+      <w:r>
+        <w:t>quite jokes to have fun different things with the emoji’</w:t>
+      </w:r>
+      <w:r>
+        <w:t>s in terms of adjectives</w:t>
+      </w:r>
+    </w:p>
+    <w:p>
+      <w:pPr>
+        <w:pStyle w:val="ListParagraph"/>
+        <w:numPr>
+          <w:ilvl w:val="1"/>
+          <w:numId w:val="6"/>
+        </w:numPr>
+      </w:pPr>
+      <w:r>
+        <w:t xml:space="preserve">eg peach could mean peachy etc. </w:t>
+      </w:r>
+    </w:p>
+    <w:p>
+      <w:pPr>
+        <w:pStyle w:val="ListParagraph"/>
+        <w:numPr>
+          <w:ilvl w:val="1"/>
+          <w:numId w:val="6"/>
+        </w:numPr>
+      </w:pPr>
+      <w:r>
+        <w:t>so therefore semiotic as well as material.</w:t>
+      </w:r>
+    </w:p>
+    <w:p>
+      <w:pPr>
+        <w:pStyle w:val="ListParagraph"/>
+        <w:numPr>
+          <w:ilvl w:val="1"/>
+          <w:numId w:val="6"/>
+        </w:numPr>
+      </w:pPr>
+      <w:r>
+        <w:t>Play on this binary.</w:t>
+      </w:r>
+    </w:p>
+    <w:p>
+      <w:pPr>
+        <w:pStyle w:val="ListParagraph"/>
+        <w:numPr>
+          <w:ilvl w:val="1"/>
+          <w:numId w:val="6"/>
+        </w:numPr>
+      </w:pPr>
+      <w:r>
+        <w:t xml:space="preserve">Or </w:t>
+      </w:r>
+      <w:r>
+        <w:t>w</w:t>
+      </w:r>
+      <w:r>
+        <w:rPr>
+          <w:rFonts w:ascii="Menlo Regular" w:hAnsi="Menlo Regular" w:cs="Menlo Regular"/>
+        </w:rPr>
+        <w:t>⚓</w:t>
+      </w:r>
+      <w:r>
+        <w:rPr>
+          <w:rFonts w:ascii="Menlo Regular" w:hAnsi="Menlo Regular" w:cs="Menlo Regular"/>
+        </w:rPr>
+        <w:t xml:space="preserve"> = wanker</w:t>
+      </w:r>
+    </w:p>
+    <w:p>
+      <w:pPr>
+        <w:pStyle w:val="ListParagraph"/>
+        <w:numPr>
+          <w:ilvl w:val="2"/>
+          <w:numId w:val="6"/>
+        </w:numPr>
+      </w:pPr>
+      <w:r>
+        <w:rPr>
+          <w:rFonts w:ascii="Menlo Regular" w:hAnsi="Menlo Regular" w:cs="Menlo Regular"/>
+        </w:rPr>
+        <w:t xml:space="preserve">So could do some fun puns. </w:t>
+      </w:r>
+    </w:p>
+    <w:p>
+      <w:pPr>
+        <w:pStyle w:val="ListParagraph"/>
+        <w:numPr>
+          <w:ilvl w:val="1"/>
+          <w:numId w:val="6"/>
+        </w:numPr>
+      </w:pPr>
+      <w:r>
+        <w:rPr>
+          <w:rFonts w:ascii="Menlo Regular" w:hAnsi="Menlo Regular" w:cs="Menlo Regular"/>
+        </w:rPr>
+        <w:t>Or helicopter icon could mean chopper</w:t>
+      </w:r>
+    </w:p>
+    <w:p>
+      <w:pPr>
+        <w:pStyle w:val="ListParagraph"/>
+        <w:numPr>
+          <w:ilvl w:val="2"/>
+          <w:numId w:val="6"/>
+        </w:numPr>
+      </w:pPr>
+      <w:r>
+        <w:rPr>
+          <w:rFonts w:ascii="Menlo Regular" w:hAnsi="Menlo Regular" w:cs="Menlo Regular"/>
+        </w:rPr>
+        <w:t>Could suddenly develop a whole new trending syntax/ associative meaning to the English language.</w:t>
+      </w:r>
+    </w:p>
+    <w:p>
+      <w:pPr>
+        <w:pStyle w:val="ListParagraph"/>
+        <w:numPr>
+          <w:ilvl w:val="3"/>
+          <w:numId w:val="6"/>
+        </w:numPr>
+      </w:pPr>
+      <w:r>
+        <w:rPr>
+          <w:rFonts w:ascii="Menlo Regular" w:hAnsi="Menlo Regular" w:cs="Menlo Regular"/>
+        </w:rPr>
+        <w:t xml:space="preserve">Anecists could bring chaos to the English language and disrupt it with its very own lingo/ slang/ language. </w:t>
+      </w:r>
+    </w:p>
+    <w:p>
+      <w:pPr>
+        <w:pStyle w:val="ListParagraph"/>
+        <w:numPr>
+          <w:ilvl w:val="4"/>
+          <w:numId w:val="6"/>
+        </w:numPr>
+      </w:pPr>
+      <w:r>
+        <w:rPr>
+          <w:rFonts w:ascii="Menlo Regular" w:hAnsi="Menlo Regular" w:cs="Menlo Regular"/>
+        </w:rPr>
+        <w:t>The language of jokes.</w:t>
+      </w:r>
+    </w:p>
+    <w:p/>
+    <w:p/>
+    <w:p>
+      <w:pPr>
+        <w:pStyle w:val="ListParagraph"/>
+        <w:numPr>
+          <w:ilvl w:val="1"/>
+          <w:numId w:val="6"/>
+        </w:numPr>
+      </w:pPr>
+      <w:r>
+        <w:rPr>
+          <w:rFonts w:ascii="Menlo Regular" w:hAnsi="Menlo Regular" w:cs="Menlo Regular"/>
+        </w:rPr>
+        <w:t>This is a social media company.</w:t>
+      </w:r>
+    </w:p>
+    <w:p>
+      <w:pPr>
+        <w:pStyle w:val="ListParagraph"/>
+        <w:numPr>
+          <w:ilvl w:val="2"/>
+          <w:numId w:val="6"/>
+        </w:numPr>
+      </w:pPr>
+      <w:r>
+        <w:rPr>
+          <w:rFonts w:ascii="Menlo Regular" w:hAnsi="Menlo Regular" w:cs="Menlo Regular"/>
+        </w:rPr>
+        <w:t>Why me?</w:t>
+      </w:r>
+    </w:p>
+    <w:p>
+      <w:pPr>
+        <w:pStyle w:val="ListParagraph"/>
+        <w:numPr>
+          <w:ilvl w:val="3"/>
+          <w:numId w:val="6"/>
+        </w:numPr>
+      </w:pPr>
+      <w:r>
+        <w:rPr>
+          <w:rFonts w:ascii="Menlo Regular" w:hAnsi="Menlo Regular" w:cs="Menlo Regular"/>
+        </w:rPr>
+        <w:t>Self professed social media addict.</w:t>
+      </w:r>
+    </w:p>
+    <w:p>
+      <w:pPr>
+        <w:pStyle w:val="ListParagraph"/>
+        <w:numPr>
+          <w:ilvl w:val="3"/>
+          <w:numId w:val="6"/>
+        </w:numPr>
+      </w:pPr>
+      <w:r>
+        <w:rPr>
+          <w:rFonts w:ascii="Menlo Regular" w:hAnsi="Menlo Regular" w:cs="Menlo Regular"/>
+        </w:rPr>
+        <w:t>Completely hooked</w:t>
+      </w:r>
+    </w:p>
+    <w:p>
+      <w:pPr>
+        <w:pStyle w:val="ListParagraph"/>
+        <w:numPr>
+          <w:ilvl w:val="3"/>
+          <w:numId w:val="6"/>
+        </w:numPr>
+      </w:pPr>
+      <w:r>
+        <w:rPr>
+          <w:rFonts w:ascii="Menlo Regular" w:hAnsi="Menlo Regular" w:cs="Menlo Regular"/>
+        </w:rPr>
+        <w:t>And I think this is a problem.</w:t>
+      </w:r>
+    </w:p>
+    <w:p>
+      <w:pPr>
+        <w:pStyle w:val="ListParagraph"/>
+        <w:numPr>
+          <w:ilvl w:val="4"/>
+          <w:numId w:val="6"/>
+        </w:numPr>
+      </w:pPr>
+      <w:r>
+        <w:rPr>
+          <w:rFonts w:ascii="Menlo Regular" w:hAnsi="Menlo Regular" w:cs="Menlo Regular"/>
+        </w:rPr>
+        <w:t>“Fuck Facebook”</w:t>
+      </w:r>
+    </w:p>
+    <w:p>
+      <w:pPr>
+        <w:pStyle w:val="ListParagraph"/>
+        <w:numPr>
+          <w:ilvl w:val="5"/>
+          <w:numId w:val="6"/>
+        </w:numPr>
+      </w:pPr>
+      <w:r>
+        <w:rPr>
+          <w:rFonts w:ascii="Menlo Regular" w:hAnsi="Menlo Regular" w:cs="Menlo Regular"/>
+        </w:rPr>
+        <w:t xml:space="preserve">join the anecist revolution. </w:t>
+      </w:r>
       <w:bookmarkStart w:id="0" w:name="_GoBack"/>
       <w:bookmarkEnd w:id="0"/>
     </w:p>
@@ -737,7 +1044,7 @@
     <w:p/>
     <w:p/>
     <w:p>
-      <w:hyperlink r:id="rId9" w:history="1">
+      <w:hyperlink r:id="rId10" w:history="1">
         <w:r>
           <w:rPr>
             <w:rStyle w:val="Hyperlink"/>
@@ -1112,7 +1419,7 @@
   <w:abstractNum w:abstractNumId="3">
     <w:nsid w:val="297069B4"/>
     <w:multiLevelType w:val="hybridMultilevel"/>
-    <w:tmpl w:val="B74ED65C"/>
+    <w:tmpl w:val="650868F2"/>
     <w:lvl w:ilvl="0" w:tplc="04090001">
       <w:start w:val="1"/>
       <w:numFmt w:val="bullet"/>
@@ -1125,7 +1432,7 @@
         <w:rFonts w:ascii="Symbol" w:hAnsi="Symbol" w:hint="default"/>
       </w:rPr>
     </w:lvl>
-    <w:lvl w:ilvl="1" w:tplc="04090003" w:tentative="1">
+    <w:lvl w:ilvl="1" w:tplc="04090003">
       <w:start w:val="1"/>
       <w:numFmt w:val="bullet"/>
       <w:lvlText w:val="o"/>
@@ -1137,7 +1444,7 @@
         <w:rFonts w:ascii="Courier New" w:hAnsi="Courier New" w:hint="default"/>
       </w:rPr>
     </w:lvl>
-    <w:lvl w:ilvl="2" w:tplc="04090005" w:tentative="1">
+    <w:lvl w:ilvl="2" w:tplc="04090005">
       <w:start w:val="1"/>
       <w:numFmt w:val="bullet"/>
       <w:lvlText w:val=""/>
@@ -1149,7 +1456,7 @@
         <w:rFonts w:ascii="Wingdings" w:hAnsi="Wingdings" w:hint="default"/>
       </w:rPr>
     </w:lvl>
-    <w:lvl w:ilvl="3" w:tplc="04090001" w:tentative="1">
+    <w:lvl w:ilvl="3" w:tplc="04090001">
       <w:start w:val="1"/>
       <w:numFmt w:val="bullet"/>
       <w:lvlText w:val=""/>
@@ -1161,7 +1468,7 @@
         <w:rFonts w:ascii="Symbol" w:hAnsi="Symbol" w:hint="default"/>
       </w:rPr>
     </w:lvl>
-    <w:lvl w:ilvl="4" w:tplc="04090003" w:tentative="1">
+    <w:lvl w:ilvl="4" w:tplc="04090003">
       <w:start w:val="1"/>
       <w:numFmt w:val="bullet"/>
       <w:lvlText w:val="o"/>
@@ -1173,7 +1480,7 @@
         <w:rFonts w:ascii="Courier New" w:hAnsi="Courier New" w:hint="default"/>
       </w:rPr>
     </w:lvl>
-    <w:lvl w:ilvl="5" w:tplc="04090005" w:tentative="1">
+    <w:lvl w:ilvl="5" w:tplc="04090005">
       <w:start w:val="1"/>
       <w:numFmt w:val="bullet"/>
       <w:lvlText w:val=""/>

</xml_diff>

<commit_message>
Got rid of one of the flash messages and enabled one to be able to search by category and by location
</commit_message>
<xml_diff>
--- a/Notes/Notes on the Project.docx
+++ b/Notes/Notes on the Project.docx
@@ -61,8 +61,13 @@
         </w:numPr>
       </w:pPr>
       <w:r>
-        <w:t>Tried typing things like “how do I draw out join tables for mapping of has and belongs to many in Rails?” etc</w:t>
-      </w:r>
+        <w:t xml:space="preserve">Tried typing things like “how do I draw out join tables for mapping of has and belongs to many in Rails?” </w:t>
+      </w:r>
+      <w:proofErr w:type="spellStart"/>
+      <w:r>
+        <w:t>etc</w:t>
+      </w:r>
+      <w:proofErr w:type="spellEnd"/>
     </w:p>
     <w:p>
       <w:pPr>
@@ -118,8 +123,13 @@
           <w:numId w:val="1"/>
         </w:numPr>
       </w:pPr>
-      <w:r>
-        <w:t>the immediate above is extremely useful.</w:t>
+      <w:proofErr w:type="gramStart"/>
+      <w:r>
+        <w:t>the</w:t>
+      </w:r>
+      <w:proofErr w:type="gramEnd"/>
+      <w:r>
+        <w:t xml:space="preserve"> immediate above is extremely useful.</w:t>
       </w:r>
     </w:p>
     <w:p>
@@ -268,9 +278,19 @@
           <w:numId w:val="1"/>
         </w:numPr>
       </w:pPr>
-      <w:r>
-        <w:t>Ie category_stories</w:t>
-      </w:r>
+      <w:proofErr w:type="spellStart"/>
+      <w:r>
+        <w:t>Ie</w:t>
+      </w:r>
+      <w:proofErr w:type="spellEnd"/>
+      <w:r>
+        <w:t xml:space="preserve"> </w:t>
+      </w:r>
+      <w:proofErr w:type="spellStart"/>
+      <w:r>
+        <w:t>category_stories</w:t>
+      </w:r>
+      <w:proofErr w:type="spellEnd"/>
     </w:p>
     <w:p>
       <w:pPr>
@@ -281,8 +301,13 @@
         </w:numPr>
       </w:pPr>
       <w:r>
-        <w:t>And story_categories</w:t>
-      </w:r>
+        <w:t xml:space="preserve">And </w:t>
+      </w:r>
+      <w:proofErr w:type="spellStart"/>
+      <w:r>
+        <w:t>story_categories</w:t>
+      </w:r>
+      <w:proofErr w:type="spellEnd"/>
     </w:p>
     <w:p>
       <w:pPr>
@@ -310,6 +335,7 @@
           <w:numId w:val="1"/>
         </w:numPr>
       </w:pPr>
+      <w:proofErr w:type="gramStart"/>
       <w:r>
         <w:rPr>
           <w:rFonts w:cs="Times"/>
@@ -318,7 +344,18 @@
           <w:color w:val="2E2E31"/>
           <w:lang w:val="en-US"/>
         </w:rPr>
-        <w:t>once you’ve created those tables with those columns you need to:</w:t>
+        <w:t>once</w:t>
+      </w:r>
+      <w:proofErr w:type="gramEnd"/>
+      <w:r>
+        <w:rPr>
+          <w:rFonts w:cs="Times"/>
+          <w:i/>
+          <w:iCs/>
+          <w:color w:val="2E2E31"/>
+          <w:lang w:val="en-US"/>
+        </w:rPr>
+        <w:t xml:space="preserve"> you’ve created those tables with those columns you need to:</w:t>
       </w:r>
     </w:p>
     <w:p>
@@ -329,46 +366,86 @@
           <w:numId w:val="1"/>
         </w:numPr>
       </w:pPr>
+      <w:proofErr w:type="gramStart"/>
       <w:r>
         <w:rPr>
           <w:rFonts w:cs="Times"/>
           <w:color w:val="2E2E31"/>
           <w:lang w:val="en-US"/>
         </w:rPr>
-        <w:t>create join table for categories_stories</w:t>
-      </w:r>
-    </w:p>
-    <w:p>
-      <w:pPr>
-        <w:pStyle w:val="ListParagraph"/>
-        <w:numPr>
-          <w:ilvl w:val="2"/>
-          <w:numId w:val="1"/>
-        </w:numPr>
-      </w:pPr>
+        <w:t>create</w:t>
+      </w:r>
+      <w:proofErr w:type="gramEnd"/>
       <w:r>
         <w:rPr>
           <w:rFonts w:cs="Times"/>
           <w:color w:val="2E2E31"/>
           <w:lang w:val="en-US"/>
         </w:rPr>
-        <w:t>create join table for locations_stories</w:t>
-      </w:r>
-    </w:p>
-    <w:p>
-      <w:pPr>
-        <w:pStyle w:val="ListParagraph"/>
-        <w:numPr>
-          <w:ilvl w:val="0"/>
-          <w:numId w:val="2"/>
-        </w:numPr>
-      </w:pPr>
+        <w:t xml:space="preserve"> join table for </w:t>
+      </w:r>
+      <w:proofErr w:type="spellStart"/>
       <w:r>
         <w:rPr>
           <w:rFonts w:cs="Times"/>
           <w:color w:val="2E2E31"/>
           <w:lang w:val="en-US"/>
         </w:rPr>
+        <w:t>categories_stories</w:t>
+      </w:r>
+      <w:proofErr w:type="spellEnd"/>
+    </w:p>
+    <w:p>
+      <w:pPr>
+        <w:pStyle w:val="ListParagraph"/>
+        <w:numPr>
+          <w:ilvl w:val="2"/>
+          <w:numId w:val="1"/>
+        </w:numPr>
+      </w:pPr>
+      <w:proofErr w:type="gramStart"/>
+      <w:r>
+        <w:rPr>
+          <w:rFonts w:cs="Times"/>
+          <w:color w:val="2E2E31"/>
+          <w:lang w:val="en-US"/>
+        </w:rPr>
+        <w:t>create</w:t>
+      </w:r>
+      <w:proofErr w:type="gramEnd"/>
+      <w:r>
+        <w:rPr>
+          <w:rFonts w:cs="Times"/>
+          <w:color w:val="2E2E31"/>
+          <w:lang w:val="en-US"/>
+        </w:rPr>
+        <w:t xml:space="preserve"> join table for </w:t>
+      </w:r>
+      <w:proofErr w:type="spellStart"/>
+      <w:r>
+        <w:rPr>
+          <w:rFonts w:cs="Times"/>
+          <w:color w:val="2E2E31"/>
+          <w:lang w:val="en-US"/>
+        </w:rPr>
+        <w:t>locations_stories</w:t>
+      </w:r>
+      <w:proofErr w:type="spellEnd"/>
+    </w:p>
+    <w:p>
+      <w:pPr>
+        <w:pStyle w:val="ListParagraph"/>
+        <w:numPr>
+          <w:ilvl w:val="0"/>
+          <w:numId w:val="2"/>
+        </w:numPr>
+      </w:pPr>
+      <w:r>
+        <w:rPr>
+          <w:rFonts w:cs="Times"/>
+          <w:color w:val="2E2E31"/>
+          <w:lang w:val="en-US"/>
+        </w:rPr>
         <w:t>The only time you need a join table is for a many to many relationship. So if a story can belong to many categories, and a category can have many stories associated with it.</w:t>
       </w:r>
     </w:p>
@@ -413,7 +490,31 @@
         </w:numPr>
       </w:pPr>
       <w:r>
-        <w:t xml:space="preserve">I.e. in the database it will be user_id for stories. But I would prefer the user_name and tag_line to come up </w:t>
+        <w:t xml:space="preserve">I.e. in the database it will be </w:t>
+      </w:r>
+      <w:proofErr w:type="spellStart"/>
+      <w:r>
+        <w:t>user_id</w:t>
+      </w:r>
+      <w:proofErr w:type="spellEnd"/>
+      <w:r>
+        <w:t xml:space="preserve"> for stories. But I would prefer the </w:t>
+      </w:r>
+      <w:proofErr w:type="spellStart"/>
+      <w:r>
+        <w:t>user_name</w:t>
+      </w:r>
+      <w:proofErr w:type="spellEnd"/>
+      <w:r>
+        <w:t xml:space="preserve"> and </w:t>
+      </w:r>
+      <w:proofErr w:type="spellStart"/>
+      <w:r>
+        <w:t>tag_line</w:t>
+      </w:r>
+      <w:proofErr w:type="spellEnd"/>
+      <w:r>
+        <w:t xml:space="preserve"> to come up </w:t>
       </w:r>
       <w:r>
         <w:t xml:space="preserve">on the client end. </w:t>
@@ -452,8 +553,13 @@
           <w:numId w:val="3"/>
         </w:numPr>
       </w:pPr>
-      <w:r>
-        <w:t>Yik yak</w:t>
+      <w:proofErr w:type="spellStart"/>
+      <w:r>
+        <w:t>Yik</w:t>
+      </w:r>
+      <w:proofErr w:type="spellEnd"/>
+      <w:r>
+        <w:t xml:space="preserve"> yak</w:t>
       </w:r>
     </w:p>
     <w:p>
@@ -464,9 +570,11 @@
           <w:numId w:val="3"/>
         </w:numPr>
       </w:pPr>
+      <w:proofErr w:type="spellStart"/>
       <w:r>
         <w:t>Instagram</w:t>
       </w:r>
+      <w:proofErr w:type="spellEnd"/>
     </w:p>
     <w:p>
       <w:pPr>
@@ -490,7 +598,15 @@
         </w:numPr>
       </w:pPr>
       <w:r>
-        <w:t>Could do it by time/ location / jointjokers (JJ’s)</w:t>
+        <w:t xml:space="preserve">Could do it by time/ location / </w:t>
+      </w:r>
+      <w:proofErr w:type="spellStart"/>
+      <w:r>
+        <w:t>jointjokers</w:t>
+      </w:r>
+      <w:proofErr w:type="spellEnd"/>
+      <w:r>
+        <w:t xml:space="preserve"> (JJ’s)</w:t>
       </w:r>
     </w:p>
     <w:p>
@@ -551,7 +667,15 @@
         <w:t>Go onto notes and just do devise</w:t>
       </w:r>
       <w:r>
-        <w:t xml:space="preserve"> (notes are from instagram example)</w:t>
+        <w:t xml:space="preserve"> (notes are from </w:t>
+      </w:r>
+      <w:proofErr w:type="spellStart"/>
+      <w:r>
+        <w:t>instagram</w:t>
+      </w:r>
+      <w:proofErr w:type="spellEnd"/>
+      <w:r>
+        <w:t xml:space="preserve"> example)</w:t>
       </w:r>
       <w:r>
         <w:t xml:space="preserve"> for users (so that they can log in and log out). Then go back and see Alex to create the database.</w:t>
@@ -597,8 +721,21 @@
           <w:numId w:val="4"/>
         </w:numPr>
       </w:pPr>
-      <w:r>
-        <w:t>loop through categories and locations on stories.show (stories/id)</w:t>
+      <w:proofErr w:type="gramStart"/>
+      <w:r>
+        <w:t>loop</w:t>
+      </w:r>
+      <w:proofErr w:type="gramEnd"/>
+      <w:r>
+        <w:t xml:space="preserve"> through categories and locations on </w:t>
+      </w:r>
+      <w:proofErr w:type="spellStart"/>
+      <w:r>
+        <w:t>stories.show</w:t>
+      </w:r>
+      <w:proofErr w:type="spellEnd"/>
+      <w:r>
+        <w:t xml:space="preserve"> (stories/id)</w:t>
       </w:r>
     </w:p>
     <w:p>
@@ -609,8 +746,21 @@
           <w:numId w:val="4"/>
         </w:numPr>
       </w:pPr>
-      <w:r>
-        <w:t>create log out on menu (just like the instagram example)</w:t>
+      <w:proofErr w:type="gramStart"/>
+      <w:r>
+        <w:t>create</w:t>
+      </w:r>
+      <w:proofErr w:type="gramEnd"/>
+      <w:r>
+        <w:t xml:space="preserve"> log out on menu (just like the </w:t>
+      </w:r>
+      <w:proofErr w:type="spellStart"/>
+      <w:r>
+        <w:t>instagram</w:t>
+      </w:r>
+      <w:proofErr w:type="spellEnd"/>
+      <w:r>
+        <w:t xml:space="preserve"> example)</w:t>
       </w:r>
     </w:p>
     <w:p>
@@ -621,9 +771,19 @@
           <w:numId w:val="4"/>
         </w:numPr>
       </w:pPr>
-      <w:r>
-        <w:t>create seed data for emoji’s</w:t>
-      </w:r>
+      <w:proofErr w:type="gramStart"/>
+      <w:r>
+        <w:t>create</w:t>
+      </w:r>
+      <w:proofErr w:type="gramEnd"/>
+      <w:r>
+        <w:t xml:space="preserve"> seed data for </w:t>
+      </w:r>
+      <w:proofErr w:type="spellStart"/>
+      <w:r>
+        <w:t>emoji’s</w:t>
+      </w:r>
+      <w:proofErr w:type="spellEnd"/>
     </w:p>
     <w:p>
       <w:pPr>
@@ -633,8 +793,13 @@
           <w:numId w:val="4"/>
         </w:numPr>
       </w:pPr>
-      <w:r>
-        <w:t xml:space="preserve">add some </w:t>
+      <w:proofErr w:type="gramStart"/>
+      <w:r>
+        <w:t>add</w:t>
+      </w:r>
+      <w:proofErr w:type="gramEnd"/>
+      <w:r>
+        <w:t xml:space="preserve"> some </w:t>
       </w:r>
       <w:r>
         <w:t xml:space="preserve">default locations to begin with </w:t>
@@ -648,8 +813,13 @@
           <w:numId w:val="4"/>
         </w:numPr>
       </w:pPr>
-      <w:r>
-        <w:t xml:space="preserve">could do this a different way later using “Google input” but for now </w:t>
+      <w:proofErr w:type="gramStart"/>
+      <w:r>
+        <w:t>could</w:t>
+      </w:r>
+      <w:proofErr w:type="gramEnd"/>
+      <w:r>
+        <w:t xml:space="preserve"> do this a different way later using “Google input” but for now </w:t>
       </w:r>
     </w:p>
     <w:p>
@@ -660,8 +830,13 @@
           <w:numId w:val="4"/>
         </w:numPr>
       </w:pPr>
-      <w:r>
-        <w:t>and then look at adding comments to a story</w:t>
+      <w:proofErr w:type="gramStart"/>
+      <w:r>
+        <w:t>and</w:t>
+      </w:r>
+      <w:proofErr w:type="gramEnd"/>
+      <w:r>
+        <w:t xml:space="preserve"> then look at adding comments to a story</w:t>
       </w:r>
     </w:p>
     <w:p>
@@ -672,8 +847,13 @@
           <w:numId w:val="4"/>
         </w:numPr>
       </w:pPr>
-      <w:r>
-        <w:t>see lesson plan in notes (from Slack)</w:t>
+      <w:proofErr w:type="gramStart"/>
+      <w:r>
+        <w:t>see</w:t>
+      </w:r>
+      <w:proofErr w:type="gramEnd"/>
+      <w:r>
+        <w:t xml:space="preserve"> lesson plan in notes (from Slack)</w:t>
       </w:r>
     </w:p>
     <w:p>
@@ -685,7 +865,15 @@
         </w:numPr>
       </w:pPr>
       <w:r>
-        <w:t>In the directory “acts-as-commentable”</w:t>
+        <w:t>In the directory “acts-as-</w:t>
+      </w:r>
+      <w:proofErr w:type="spellStart"/>
+      <w:r>
+        <w:t>commentable</w:t>
+      </w:r>
+      <w:proofErr w:type="spellEnd"/>
+      <w:r>
+        <w:t>”</w:t>
       </w:r>
     </w:p>
     <w:p>
@@ -697,7 +885,15 @@
         </w:numPr>
       </w:pPr>
       <w:r>
-        <w:t>Also “acts-as-votable” (to give something likes)</w:t>
+        <w:t>Also “acts-as-</w:t>
+      </w:r>
+      <w:proofErr w:type="spellStart"/>
+      <w:r>
+        <w:t>votable</w:t>
+      </w:r>
+      <w:proofErr w:type="spellEnd"/>
+      <w:r>
+        <w:t>” (to give something likes)</w:t>
       </w:r>
     </w:p>
     <w:p>
@@ -712,6 +908,37 @@
         <w:t xml:space="preserve">Gus has slacked it to me. </w:t>
       </w:r>
     </w:p>
+    <w:p>
+      <w:pPr>
+        <w:pStyle w:val="ListParagraph"/>
+        <w:numPr>
+          <w:ilvl w:val="2"/>
+          <w:numId w:val="4"/>
+        </w:numPr>
+      </w:pPr>
+      <w:hyperlink r:id="rId9" w:history="1">
+        <w:r>
+          <w:rPr>
+            <w:rStyle w:val="Hyperlink"/>
+          </w:rPr>
+          <w:t>https://masteruby.github.io/weekly-rails/2014/08/05/how-to-add-voting-to-rails-app.html#.Vjh6Mq7hA0R</w:t>
+        </w:r>
+      </w:hyperlink>
+    </w:p>
+    <w:p>
+      <w:pPr>
+        <w:pStyle w:val="ListParagraph"/>
+        <w:numPr>
+          <w:ilvl w:val="3"/>
+          <w:numId w:val="4"/>
+        </w:numPr>
+      </w:pPr>
+      <w:r>
+        <w:t>do this one first as it is easier</w:t>
+      </w:r>
+      <w:bookmarkStart w:id="0" w:name="_GoBack"/>
+      <w:bookmarkEnd w:id="0"/>
+    </w:p>
     <w:p/>
     <w:p/>
     <w:p>
@@ -728,14 +955,32 @@
         </w:numPr>
       </w:pPr>
       <w:r>
-        <w:t>When doing data in the seed file there must be a quicker way to do the numbers in ascending order (eg cat1, cat2, cat3 etc.) like in excel.</w:t>
+        <w:t xml:space="preserve">When doing data in the seed file there must be </w:t>
+      </w:r>
+      <w:proofErr w:type="gramStart"/>
+      <w:r>
+        <w:t>a quicker way to do the numbers in ascending order (</w:t>
+      </w:r>
+      <w:proofErr w:type="spellStart"/>
+      <w:r>
+        <w:t>eg</w:t>
+      </w:r>
+      <w:proofErr w:type="spellEnd"/>
+      <w:r>
+        <w:t xml:space="preserve"> cat1, cat2, cat3 etc.) like in excel</w:t>
+      </w:r>
+      <w:proofErr w:type="gramEnd"/>
+      <w:r>
+        <w:t>.</w:t>
       </w:r>
     </w:p>
     <w:p/>
     <w:p>
+      <w:proofErr w:type="spellStart"/>
       <w:r>
         <w:t>Emojis</w:t>
       </w:r>
+      <w:proofErr w:type="spellEnd"/>
     </w:p>
     <w:p>
       <w:pPr>
@@ -769,7 +1014,7 @@
           <w:numId w:val="6"/>
         </w:numPr>
       </w:pPr>
-      <w:hyperlink r:id="rId9" w:history="1">
+      <w:hyperlink r:id="rId10" w:history="1">
         <w:r>
           <w:rPr>
             <w:rStyle w:val="Hyperlink"/>
@@ -786,11 +1031,24 @@
           <w:numId w:val="6"/>
         </w:numPr>
       </w:pPr>
-      <w:r>
-        <w:t>quite jokes to have fun different things with the emoji’</w:t>
-      </w:r>
-      <w:r>
-        <w:t>s in terms of adjectives</w:t>
+      <w:proofErr w:type="gramStart"/>
+      <w:r>
+        <w:t>quite</w:t>
+      </w:r>
+      <w:proofErr w:type="gramEnd"/>
+      <w:r>
+        <w:t xml:space="preserve"> jokes to have fun different things with the </w:t>
+      </w:r>
+      <w:proofErr w:type="spellStart"/>
+      <w:r>
+        <w:t>emoji’</w:t>
+      </w:r>
+      <w:r>
+        <w:t>s</w:t>
+      </w:r>
+      <w:proofErr w:type="spellEnd"/>
+      <w:r>
+        <w:t xml:space="preserve"> in terms of adjectives</w:t>
       </w:r>
     </w:p>
     <w:p>
@@ -801,8 +1059,15 @@
           <w:numId w:val="6"/>
         </w:numPr>
       </w:pPr>
-      <w:r>
-        <w:t xml:space="preserve">eg peach could mean peachy etc. </w:t>
+      <w:proofErr w:type="spellStart"/>
+      <w:proofErr w:type="gramStart"/>
+      <w:r>
+        <w:t>eg</w:t>
+      </w:r>
+      <w:proofErr w:type="spellEnd"/>
+      <w:proofErr w:type="gramEnd"/>
+      <w:r>
+        <w:t xml:space="preserve"> peach could mean peachy etc. </w:t>
       </w:r>
     </w:p>
     <w:p>
@@ -813,8 +1078,13 @@
           <w:numId w:val="6"/>
         </w:numPr>
       </w:pPr>
-      <w:r>
-        <w:t>so therefore semiotic as well as material.</w:t>
+      <w:proofErr w:type="gramStart"/>
+      <w:r>
+        <w:t>so</w:t>
+      </w:r>
+      <w:proofErr w:type="gramEnd"/>
+      <w:r>
+        <w:t xml:space="preserve"> therefore semiotic as well as material.</w:t>
       </w:r>
     </w:p>
     <w:p>
@@ -909,11 +1179,19 @@
           <w:numId w:val="6"/>
         </w:numPr>
       </w:pPr>
+      <w:proofErr w:type="spellStart"/>
       <w:r>
         <w:rPr>
           <w:rFonts w:ascii="Menlo Regular" w:hAnsi="Menlo Regular" w:cs="Menlo Regular"/>
         </w:rPr>
-        <w:t xml:space="preserve">Anecists could bring chaos to the English language and disrupt it with its very own lingo/ slang/ language. </w:t>
+        <w:t>Anecists</w:t>
+      </w:r>
+      <w:proofErr w:type="spellEnd"/>
+      <w:r>
+        <w:rPr>
+          <w:rFonts w:ascii="Menlo Regular" w:hAnsi="Menlo Regular" w:cs="Menlo Regular"/>
+        </w:rPr>
+        <w:t xml:space="preserve"> could bring chaos to the English language and disrupt it with its very own lingo/ slang/ language. </w:t>
       </w:r>
     </w:p>
     <w:p>
@@ -1031,20 +1309,40 @@
           <w:numId w:val="6"/>
         </w:numPr>
       </w:pPr>
+      <w:proofErr w:type="gramStart"/>
       <w:r>
         <w:rPr>
           <w:rFonts w:ascii="Menlo Regular" w:hAnsi="Menlo Regular" w:cs="Menlo Regular"/>
         </w:rPr>
-        <w:t xml:space="preserve">join the anecist revolution. </w:t>
-      </w:r>
-      <w:bookmarkStart w:id="0" w:name="_GoBack"/>
-      <w:bookmarkEnd w:id="0"/>
+        <w:t>join</w:t>
+      </w:r>
+      <w:proofErr w:type="gramEnd"/>
+      <w:r>
+        <w:rPr>
+          <w:rFonts w:ascii="Menlo Regular" w:hAnsi="Menlo Regular" w:cs="Menlo Regular"/>
+        </w:rPr>
+        <w:t xml:space="preserve"> the </w:t>
+      </w:r>
+      <w:proofErr w:type="spellStart"/>
+      <w:r>
+        <w:rPr>
+          <w:rFonts w:ascii="Menlo Regular" w:hAnsi="Menlo Regular" w:cs="Menlo Regular"/>
+        </w:rPr>
+        <w:t>anecist</w:t>
+      </w:r>
+      <w:proofErr w:type="spellEnd"/>
+      <w:r>
+        <w:rPr>
+          <w:rFonts w:ascii="Menlo Regular" w:hAnsi="Menlo Regular" w:cs="Menlo Regular"/>
+        </w:rPr>
+        <w:t xml:space="preserve"> revolution. </w:t>
+      </w:r>
     </w:p>
     <w:p/>
     <w:p/>
     <w:p/>
     <w:p>
-      <w:hyperlink r:id="rId10" w:history="1">
+      <w:hyperlink r:id="rId11" w:history="1">
         <w:r>
           <w:rPr>
             <w:rStyle w:val="Hyperlink"/>
@@ -1061,10 +1359,80 @@
           <w:numId w:val="5"/>
         </w:numPr>
       </w:pPr>
-      <w:r>
-        <w:t xml:space="preserve">could potentially fork this and then git pull it and you get loads of emoji’s instantly. </w:t>
-      </w:r>
-    </w:p>
+      <w:proofErr w:type="gramStart"/>
+      <w:r>
+        <w:t>could</w:t>
+      </w:r>
+      <w:proofErr w:type="gramEnd"/>
+      <w:r>
+        <w:t xml:space="preserve"> potentially fork this and then git pull it and you get loads of </w:t>
+      </w:r>
+      <w:proofErr w:type="spellStart"/>
+      <w:r>
+        <w:t>emoji’s</w:t>
+      </w:r>
+      <w:proofErr w:type="spellEnd"/>
+      <w:r>
+        <w:t xml:space="preserve"> instantly. </w:t>
+      </w:r>
+    </w:p>
+    <w:p/>
+    <w:p/>
+    <w:p>
+      <w:pPr>
+        <w:pStyle w:val="ListParagraph"/>
+        <w:numPr>
+          <w:ilvl w:val="0"/>
+          <w:numId w:val="5"/>
+        </w:numPr>
+      </w:pPr>
+      <w:proofErr w:type="spellStart"/>
+      <w:r>
+        <w:t>Storify</w:t>
+      </w:r>
+      <w:proofErr w:type="spellEnd"/>
+      <w:r>
+        <w:t xml:space="preserve"> </w:t>
+      </w:r>
+    </w:p>
+    <w:p>
+      <w:hyperlink r:id="rId12" w:history="1">
+        <w:r>
+          <w:rPr>
+            <w:rStyle w:val="Hyperlink"/>
+          </w:rPr>
+          <w:t>https://storify.com/</w:t>
+        </w:r>
+      </w:hyperlink>
+    </w:p>
+    <w:p>
+      <w:pPr>
+        <w:pStyle w:val="ListParagraph"/>
+        <w:numPr>
+          <w:ilvl w:val="0"/>
+          <w:numId w:val="7"/>
+        </w:numPr>
+      </w:pPr>
+      <w:proofErr w:type="spellStart"/>
+      <w:r>
+        <w:t>Buzzfeed</w:t>
+      </w:r>
+      <w:proofErr w:type="spellEnd"/>
+    </w:p>
+    <w:p>
+      <w:pPr>
+        <w:pStyle w:val="ListParagraph"/>
+        <w:numPr>
+          <w:ilvl w:val="0"/>
+          <w:numId w:val="7"/>
+        </w:numPr>
+      </w:pPr>
+      <w:r>
+        <w:t>Medium.com</w:t>
+      </w:r>
+    </w:p>
+    <w:p/>
+    <w:p/>
     <w:sectPr>
       <w:pgSz w:w="11900" w:h="16840"/>
       <w:pgMar w:top="1440" w:right="1800" w:bottom="1440" w:left="1800" w:header="708" w:footer="708" w:gutter="0"/>
@@ -1230,7 +1598,7 @@
         <w:rFonts w:ascii="Wingdings" w:hAnsi="Wingdings" w:hint="default"/>
       </w:rPr>
     </w:lvl>
-    <w:lvl w:ilvl="3" w:tplc="04090001" w:tentative="1">
+    <w:lvl w:ilvl="3" w:tplc="04090001">
       <w:start w:val="1"/>
       <w:numFmt w:val="bullet"/>
       <w:lvlText w:val=""/>
@@ -1643,9 +2011,122 @@
     </w:lvl>
   </w:abstractNum>
   <w:abstractNum w:abstractNumId="5">
+    <w:nsid w:val="4E2D5BEF"/>
+    <w:multiLevelType w:val="hybridMultilevel"/>
+    <w:tmpl w:val="722EC740"/>
+    <w:lvl w:ilvl="0" w:tplc="04090001">
+      <w:start w:val="1"/>
+      <w:numFmt w:val="bullet"/>
+      <w:lvlText w:val=""/>
+      <w:lvlJc w:val="left"/>
+      <w:pPr>
+        <w:ind w:left="720" w:hanging="360"/>
+      </w:pPr>
+      <w:rPr>
+        <w:rFonts w:ascii="Symbol" w:hAnsi="Symbol" w:hint="default"/>
+      </w:rPr>
+    </w:lvl>
+    <w:lvl w:ilvl="1" w:tplc="04090003" w:tentative="1">
+      <w:start w:val="1"/>
+      <w:numFmt w:val="bullet"/>
+      <w:lvlText w:val="o"/>
+      <w:lvlJc w:val="left"/>
+      <w:pPr>
+        <w:ind w:left="1440" w:hanging="360"/>
+      </w:pPr>
+      <w:rPr>
+        <w:rFonts w:ascii="Courier New" w:hAnsi="Courier New" w:hint="default"/>
+      </w:rPr>
+    </w:lvl>
+    <w:lvl w:ilvl="2" w:tplc="04090005" w:tentative="1">
+      <w:start w:val="1"/>
+      <w:numFmt w:val="bullet"/>
+      <w:lvlText w:val=""/>
+      <w:lvlJc w:val="left"/>
+      <w:pPr>
+        <w:ind w:left="2160" w:hanging="360"/>
+      </w:pPr>
+      <w:rPr>
+        <w:rFonts w:ascii="Wingdings" w:hAnsi="Wingdings" w:hint="default"/>
+      </w:rPr>
+    </w:lvl>
+    <w:lvl w:ilvl="3" w:tplc="04090001" w:tentative="1">
+      <w:start w:val="1"/>
+      <w:numFmt w:val="bullet"/>
+      <w:lvlText w:val=""/>
+      <w:lvlJc w:val="left"/>
+      <w:pPr>
+        <w:ind w:left="2880" w:hanging="360"/>
+      </w:pPr>
+      <w:rPr>
+        <w:rFonts w:ascii="Symbol" w:hAnsi="Symbol" w:hint="default"/>
+      </w:rPr>
+    </w:lvl>
+    <w:lvl w:ilvl="4" w:tplc="04090003" w:tentative="1">
+      <w:start w:val="1"/>
+      <w:numFmt w:val="bullet"/>
+      <w:lvlText w:val="o"/>
+      <w:lvlJc w:val="left"/>
+      <w:pPr>
+        <w:ind w:left="3600" w:hanging="360"/>
+      </w:pPr>
+      <w:rPr>
+        <w:rFonts w:ascii="Courier New" w:hAnsi="Courier New" w:hint="default"/>
+      </w:rPr>
+    </w:lvl>
+    <w:lvl w:ilvl="5" w:tplc="04090005" w:tentative="1">
+      <w:start w:val="1"/>
+      <w:numFmt w:val="bullet"/>
+      <w:lvlText w:val=""/>
+      <w:lvlJc w:val="left"/>
+      <w:pPr>
+        <w:ind w:left="4320" w:hanging="360"/>
+      </w:pPr>
+      <w:rPr>
+        <w:rFonts w:ascii="Wingdings" w:hAnsi="Wingdings" w:hint="default"/>
+      </w:rPr>
+    </w:lvl>
+    <w:lvl w:ilvl="6" w:tplc="04090001" w:tentative="1">
+      <w:start w:val="1"/>
+      <w:numFmt w:val="bullet"/>
+      <w:lvlText w:val=""/>
+      <w:lvlJc w:val="left"/>
+      <w:pPr>
+        <w:ind w:left="5040" w:hanging="360"/>
+      </w:pPr>
+      <w:rPr>
+        <w:rFonts w:ascii="Symbol" w:hAnsi="Symbol" w:hint="default"/>
+      </w:rPr>
+    </w:lvl>
+    <w:lvl w:ilvl="7" w:tplc="04090003" w:tentative="1">
+      <w:start w:val="1"/>
+      <w:numFmt w:val="bullet"/>
+      <w:lvlText w:val="o"/>
+      <w:lvlJc w:val="left"/>
+      <w:pPr>
+        <w:ind w:left="5760" w:hanging="360"/>
+      </w:pPr>
+      <w:rPr>
+        <w:rFonts w:ascii="Courier New" w:hAnsi="Courier New" w:hint="default"/>
+      </w:rPr>
+    </w:lvl>
+    <w:lvl w:ilvl="8" w:tplc="04090005" w:tentative="1">
+      <w:start w:val="1"/>
+      <w:numFmt w:val="bullet"/>
+      <w:lvlText w:val=""/>
+      <w:lvlJc w:val="left"/>
+      <w:pPr>
+        <w:ind w:left="6480" w:hanging="360"/>
+      </w:pPr>
+      <w:rPr>
+        <w:rFonts w:ascii="Wingdings" w:hAnsi="Wingdings" w:hint="default"/>
+      </w:rPr>
+    </w:lvl>
+  </w:abstractNum>
+  <w:abstractNum w:abstractNumId="6">
     <w:nsid w:val="7D917BFA"/>
     <w:multiLevelType w:val="hybridMultilevel"/>
-    <w:tmpl w:val="0706E174"/>
+    <w:tmpl w:val="53C067EC"/>
     <w:lvl w:ilvl="0" w:tplc="04090001">
       <w:start w:val="1"/>
       <w:numFmt w:val="bullet"/>
@@ -1768,10 +2249,13 @@
     <w:abstractNumId w:val="1"/>
   </w:num>
   <w:num w:numId="5">
-    <w:abstractNumId w:val="5"/>
+    <w:abstractNumId w:val="6"/>
   </w:num>
   <w:num w:numId="6">
     <w:abstractNumId w:val="3"/>
+  </w:num>
+  <w:num w:numId="7">
+    <w:abstractNumId w:val="5"/>
   </w:num>
 </w:numbering>
 </file>

</xml_diff>

<commit_message>
Added like feature which is working
</commit_message>
<xml_diff>
--- a/Notes/Notes on the Project.docx
+++ b/Notes/Notes on the Project.docx
@@ -61,13 +61,8 @@
         </w:numPr>
       </w:pPr>
       <w:r>
-        <w:t xml:space="preserve">Tried typing things like “how do I draw out join tables for mapping of has and belongs to many in Rails?” </w:t>
-      </w:r>
-      <w:proofErr w:type="spellStart"/>
-      <w:r>
-        <w:t>etc</w:t>
-      </w:r>
-      <w:proofErr w:type="spellEnd"/>
+        <w:t>Tried typing things like “how do I draw out join tables for mapping of has and belongs to many in Rails?” etc</w:t>
+      </w:r>
     </w:p>
     <w:p>
       <w:pPr>
@@ -123,13 +118,8 @@
           <w:numId w:val="1"/>
         </w:numPr>
       </w:pPr>
-      <w:proofErr w:type="gramStart"/>
-      <w:r>
-        <w:t>the</w:t>
-      </w:r>
-      <w:proofErr w:type="gramEnd"/>
-      <w:r>
-        <w:t xml:space="preserve"> immediate above is extremely useful.</w:t>
+      <w:r>
+        <w:t>the immediate above is extremely useful.</w:t>
       </w:r>
     </w:p>
     <w:p>
@@ -278,19 +268,9 @@
           <w:numId w:val="1"/>
         </w:numPr>
       </w:pPr>
-      <w:proofErr w:type="spellStart"/>
-      <w:r>
-        <w:t>Ie</w:t>
-      </w:r>
-      <w:proofErr w:type="spellEnd"/>
-      <w:r>
-        <w:t xml:space="preserve"> </w:t>
-      </w:r>
-      <w:proofErr w:type="spellStart"/>
-      <w:r>
-        <w:t>category_stories</w:t>
-      </w:r>
-      <w:proofErr w:type="spellEnd"/>
+      <w:r>
+        <w:t>Ie category_stories</w:t>
+      </w:r>
     </w:p>
     <w:p>
       <w:pPr>
@@ -301,13 +281,8 @@
         </w:numPr>
       </w:pPr>
       <w:r>
-        <w:t xml:space="preserve">And </w:t>
-      </w:r>
-      <w:proofErr w:type="spellStart"/>
-      <w:r>
-        <w:t>story_categories</w:t>
-      </w:r>
-      <w:proofErr w:type="spellEnd"/>
+        <w:t>And story_categories</w:t>
+      </w:r>
     </w:p>
     <w:p>
       <w:pPr>
@@ -335,7 +310,6 @@
           <w:numId w:val="1"/>
         </w:numPr>
       </w:pPr>
-      <w:proofErr w:type="gramStart"/>
       <w:r>
         <w:rPr>
           <w:rFonts w:cs="Times"/>
@@ -344,18 +318,7 @@
           <w:color w:val="2E2E31"/>
           <w:lang w:val="en-US"/>
         </w:rPr>
-        <w:t>once</w:t>
-      </w:r>
-      <w:proofErr w:type="gramEnd"/>
-      <w:r>
-        <w:rPr>
-          <w:rFonts w:cs="Times"/>
-          <w:i/>
-          <w:iCs/>
-          <w:color w:val="2E2E31"/>
-          <w:lang w:val="en-US"/>
-        </w:rPr>
-        <w:t xml:space="preserve"> you’ve created those tables with those columns you need to:</w:t>
+        <w:t>once you’ve created those tables with those columns you need to:</w:t>
       </w:r>
     </w:p>
     <w:p>
@@ -366,86 +329,46 @@
           <w:numId w:val="1"/>
         </w:numPr>
       </w:pPr>
-      <w:proofErr w:type="gramStart"/>
       <w:r>
         <w:rPr>
           <w:rFonts w:cs="Times"/>
           <w:color w:val="2E2E31"/>
           <w:lang w:val="en-US"/>
         </w:rPr>
-        <w:t>create</w:t>
-      </w:r>
-      <w:proofErr w:type="gramEnd"/>
+        <w:t>create join table for categories_stories</w:t>
+      </w:r>
+    </w:p>
+    <w:p>
+      <w:pPr>
+        <w:pStyle w:val="ListParagraph"/>
+        <w:numPr>
+          <w:ilvl w:val="2"/>
+          <w:numId w:val="1"/>
+        </w:numPr>
+      </w:pPr>
       <w:r>
         <w:rPr>
           <w:rFonts w:cs="Times"/>
           <w:color w:val="2E2E31"/>
           <w:lang w:val="en-US"/>
         </w:rPr>
-        <w:t xml:space="preserve"> join table for </w:t>
-      </w:r>
-      <w:proofErr w:type="spellStart"/>
+        <w:t>create join table for locations_stories</w:t>
+      </w:r>
+    </w:p>
+    <w:p>
+      <w:pPr>
+        <w:pStyle w:val="ListParagraph"/>
+        <w:numPr>
+          <w:ilvl w:val="0"/>
+          <w:numId w:val="2"/>
+        </w:numPr>
+      </w:pPr>
       <w:r>
         <w:rPr>
           <w:rFonts w:cs="Times"/>
           <w:color w:val="2E2E31"/>
           <w:lang w:val="en-US"/>
         </w:rPr>
-        <w:t>categories_stories</w:t>
-      </w:r>
-      <w:proofErr w:type="spellEnd"/>
-    </w:p>
-    <w:p>
-      <w:pPr>
-        <w:pStyle w:val="ListParagraph"/>
-        <w:numPr>
-          <w:ilvl w:val="2"/>
-          <w:numId w:val="1"/>
-        </w:numPr>
-      </w:pPr>
-      <w:proofErr w:type="gramStart"/>
-      <w:r>
-        <w:rPr>
-          <w:rFonts w:cs="Times"/>
-          <w:color w:val="2E2E31"/>
-          <w:lang w:val="en-US"/>
-        </w:rPr>
-        <w:t>create</w:t>
-      </w:r>
-      <w:proofErr w:type="gramEnd"/>
-      <w:r>
-        <w:rPr>
-          <w:rFonts w:cs="Times"/>
-          <w:color w:val="2E2E31"/>
-          <w:lang w:val="en-US"/>
-        </w:rPr>
-        <w:t xml:space="preserve"> join table for </w:t>
-      </w:r>
-      <w:proofErr w:type="spellStart"/>
-      <w:r>
-        <w:rPr>
-          <w:rFonts w:cs="Times"/>
-          <w:color w:val="2E2E31"/>
-          <w:lang w:val="en-US"/>
-        </w:rPr>
-        <w:t>locations_stories</w:t>
-      </w:r>
-      <w:proofErr w:type="spellEnd"/>
-    </w:p>
-    <w:p>
-      <w:pPr>
-        <w:pStyle w:val="ListParagraph"/>
-        <w:numPr>
-          <w:ilvl w:val="0"/>
-          <w:numId w:val="2"/>
-        </w:numPr>
-      </w:pPr>
-      <w:r>
-        <w:rPr>
-          <w:rFonts w:cs="Times"/>
-          <w:color w:val="2E2E31"/>
-          <w:lang w:val="en-US"/>
-        </w:rPr>
         <w:t>The only time you need a join table is for a many to many relationship. So if a story can belong to many categories, and a category can have many stories associated with it.</w:t>
       </w:r>
     </w:p>
@@ -490,31 +413,7 @@
         </w:numPr>
       </w:pPr>
       <w:r>
-        <w:t xml:space="preserve">I.e. in the database it will be </w:t>
-      </w:r>
-      <w:proofErr w:type="spellStart"/>
-      <w:r>
-        <w:t>user_id</w:t>
-      </w:r>
-      <w:proofErr w:type="spellEnd"/>
-      <w:r>
-        <w:t xml:space="preserve"> for stories. But I would prefer the </w:t>
-      </w:r>
-      <w:proofErr w:type="spellStart"/>
-      <w:r>
-        <w:t>user_name</w:t>
-      </w:r>
-      <w:proofErr w:type="spellEnd"/>
-      <w:r>
-        <w:t xml:space="preserve"> and </w:t>
-      </w:r>
-      <w:proofErr w:type="spellStart"/>
-      <w:r>
-        <w:t>tag_line</w:t>
-      </w:r>
-      <w:proofErr w:type="spellEnd"/>
-      <w:r>
-        <w:t xml:space="preserve"> to come up </w:t>
+        <w:t xml:space="preserve">I.e. in the database it will be user_id for stories. But I would prefer the user_name and tag_line to come up </w:t>
       </w:r>
       <w:r>
         <w:t xml:space="preserve">on the client end. </w:t>
@@ -553,13 +452,8 @@
           <w:numId w:val="3"/>
         </w:numPr>
       </w:pPr>
-      <w:proofErr w:type="spellStart"/>
-      <w:r>
-        <w:t>Yik</w:t>
-      </w:r>
-      <w:proofErr w:type="spellEnd"/>
-      <w:r>
-        <w:t xml:space="preserve"> yak</w:t>
+      <w:r>
+        <w:t>Yik yak</w:t>
       </w:r>
     </w:p>
     <w:p>
@@ -570,11 +464,9 @@
           <w:numId w:val="3"/>
         </w:numPr>
       </w:pPr>
-      <w:proofErr w:type="spellStart"/>
       <w:r>
         <w:t>Instagram</w:t>
       </w:r>
-      <w:proofErr w:type="spellEnd"/>
     </w:p>
     <w:p>
       <w:pPr>
@@ -598,15 +490,7 @@
         </w:numPr>
       </w:pPr>
       <w:r>
-        <w:t xml:space="preserve">Could do it by time/ location / </w:t>
-      </w:r>
-      <w:proofErr w:type="spellStart"/>
-      <w:r>
-        <w:t>jointjokers</w:t>
-      </w:r>
-      <w:proofErr w:type="spellEnd"/>
-      <w:r>
-        <w:t xml:space="preserve"> (JJ’s)</w:t>
+        <w:t>Could do it by time/ location / jointjokers (JJ’s)</w:t>
       </w:r>
     </w:p>
     <w:p>
@@ -667,15 +551,7 @@
         <w:t>Go onto notes and just do devise</w:t>
       </w:r>
       <w:r>
-        <w:t xml:space="preserve"> (notes are from </w:t>
-      </w:r>
-      <w:proofErr w:type="spellStart"/>
-      <w:r>
-        <w:t>instagram</w:t>
-      </w:r>
-      <w:proofErr w:type="spellEnd"/>
-      <w:r>
-        <w:t xml:space="preserve"> example)</w:t>
+        <w:t xml:space="preserve"> (notes are from instagram example)</w:t>
       </w:r>
       <w:r>
         <w:t xml:space="preserve"> for users (so that they can log in and log out). Then go back and see Alex to create the database.</w:t>
@@ -724,33 +600,11 @@
           <w:highlight w:val="green"/>
         </w:rPr>
       </w:pPr>
-      <w:proofErr w:type="gramStart"/>
       <w:r>
         <w:rPr>
           <w:highlight w:val="green"/>
         </w:rPr>
-        <w:t>loop</w:t>
-      </w:r>
-      <w:proofErr w:type="gramEnd"/>
-      <w:r>
-        <w:rPr>
-          <w:highlight w:val="green"/>
-        </w:rPr>
-        <w:t xml:space="preserve"> through categories and locations on </w:t>
-      </w:r>
-      <w:proofErr w:type="spellStart"/>
-      <w:r>
-        <w:rPr>
-          <w:highlight w:val="green"/>
-        </w:rPr>
-        <w:t>stories.show</w:t>
-      </w:r>
-      <w:proofErr w:type="spellEnd"/>
-      <w:r>
-        <w:rPr>
-          <w:highlight w:val="green"/>
-        </w:rPr>
-        <w:t xml:space="preserve"> (stories/id)</w:t>
+        <w:t>loop through categories and locations on stories.show (stories/id)</w:t>
       </w:r>
     </w:p>
     <w:p>
@@ -764,33 +618,11 @@
           <w:highlight w:val="green"/>
         </w:rPr>
       </w:pPr>
-      <w:proofErr w:type="gramStart"/>
       <w:r>
         <w:rPr>
           <w:highlight w:val="green"/>
         </w:rPr>
-        <w:t>create</w:t>
-      </w:r>
-      <w:proofErr w:type="gramEnd"/>
-      <w:r>
-        <w:rPr>
-          <w:highlight w:val="green"/>
-        </w:rPr>
-        <w:t xml:space="preserve"> log out on menu (just like the </w:t>
-      </w:r>
-      <w:proofErr w:type="spellStart"/>
-      <w:r>
-        <w:rPr>
-          <w:highlight w:val="green"/>
-        </w:rPr>
-        <w:t>instagram</w:t>
-      </w:r>
-      <w:proofErr w:type="spellEnd"/>
-      <w:r>
-        <w:rPr>
-          <w:highlight w:val="green"/>
-        </w:rPr>
-        <w:t xml:space="preserve"> example)</w:t>
+        <w:t>create log out on menu (just like the instagram example)</w:t>
       </w:r>
     </w:p>
     <w:p>
@@ -804,28 +636,12 @@
           <w:highlight w:val="yellow"/>
         </w:rPr>
       </w:pPr>
-      <w:proofErr w:type="gramStart"/>
       <w:r>
         <w:rPr>
           <w:highlight w:val="yellow"/>
         </w:rPr>
-        <w:t>create</w:t>
-      </w:r>
-      <w:proofErr w:type="gramEnd"/>
-      <w:r>
-        <w:rPr>
-          <w:highlight w:val="yellow"/>
-        </w:rPr>
-        <w:t xml:space="preserve"> seed data for </w:t>
-      </w:r>
-      <w:proofErr w:type="spellStart"/>
-      <w:r>
-        <w:rPr>
-          <w:highlight w:val="yellow"/>
-        </w:rPr>
-        <w:t>emoji’s</w:t>
-      </w:r>
-      <w:proofErr w:type="spellEnd"/>
+        <w:t>create seed data for emoji’s</w:t>
+      </w:r>
     </w:p>
     <w:p>
       <w:pPr>
@@ -835,13 +651,8 @@
           <w:numId w:val="4"/>
         </w:numPr>
       </w:pPr>
-      <w:proofErr w:type="gramStart"/>
-      <w:r>
-        <w:t>add</w:t>
-      </w:r>
-      <w:proofErr w:type="gramEnd"/>
-      <w:r>
-        <w:t xml:space="preserve"> some </w:t>
+      <w:r>
+        <w:t xml:space="preserve">add some </w:t>
       </w:r>
       <w:r>
         <w:t xml:space="preserve">default locations to begin with </w:t>
@@ -855,13 +666,8 @@
           <w:numId w:val="4"/>
         </w:numPr>
       </w:pPr>
-      <w:proofErr w:type="gramStart"/>
-      <w:r>
-        <w:t>could</w:t>
-      </w:r>
-      <w:proofErr w:type="gramEnd"/>
-      <w:r>
-        <w:t xml:space="preserve"> do this a different way later using “Google input” but for now </w:t>
+      <w:r>
+        <w:t xml:space="preserve">could do this a different way later using “Google input” but for now </w:t>
       </w:r>
     </w:p>
     <w:p>
@@ -872,13 +678,8 @@
           <w:numId w:val="4"/>
         </w:numPr>
       </w:pPr>
-      <w:proofErr w:type="gramStart"/>
-      <w:r>
-        <w:t>and</w:t>
-      </w:r>
-      <w:proofErr w:type="gramEnd"/>
-      <w:r>
-        <w:t xml:space="preserve"> then look at adding comments to a story</w:t>
+      <w:r>
+        <w:t>and then look at adding comments to a story</w:t>
       </w:r>
     </w:p>
     <w:p>
@@ -889,13 +690,8 @@
           <w:numId w:val="4"/>
         </w:numPr>
       </w:pPr>
-      <w:proofErr w:type="gramStart"/>
-      <w:r>
-        <w:t>see</w:t>
-      </w:r>
-      <w:proofErr w:type="gramEnd"/>
-      <w:r>
-        <w:t xml:space="preserve"> lesson plan in notes (from Slack)</w:t>
+      <w:r>
+        <w:t>see lesson plan in notes (from Slack)</w:t>
       </w:r>
     </w:p>
     <w:p>
@@ -907,15 +703,7 @@
         </w:numPr>
       </w:pPr>
       <w:r>
-        <w:t>In the directory “acts-as-</w:t>
-      </w:r>
-      <w:proofErr w:type="spellStart"/>
-      <w:r>
-        <w:t>commentable</w:t>
-      </w:r>
-      <w:proofErr w:type="spellEnd"/>
-      <w:r>
-        <w:t>”</w:t>
+        <w:t>In the directory “acts-as-commentable”</w:t>
       </w:r>
     </w:p>
     <w:p>
@@ -927,15 +715,7 @@
         </w:numPr>
       </w:pPr>
       <w:r>
-        <w:t>Also “acts-as-</w:t>
-      </w:r>
-      <w:proofErr w:type="spellStart"/>
-      <w:r>
-        <w:t>votable</w:t>
-      </w:r>
-      <w:proofErr w:type="spellEnd"/>
-      <w:r>
-        <w:t>” (to give something likes)</w:t>
+        <w:t>Also “acts-as-votable” (to give something likes)</w:t>
       </w:r>
     </w:p>
     <w:p>
@@ -961,8 +741,6 @@
       <w:r>
         <w:t>https://github.com/ryanto/acts_as_votable</w:t>
       </w:r>
-      <w:bookmarkStart w:id="0" w:name="_GoBack"/>
-      <w:bookmarkEnd w:id="0"/>
     </w:p>
     <w:p>
       <w:pPr>
@@ -972,42 +750,26 @@
           <w:numId w:val="4"/>
         </w:numPr>
       </w:pPr>
-      <w:r>
-        <w:fldChar w:fldCharType="begin"/>
-      </w:r>
-      <w:r>
-        <w:instrText xml:space="preserve"> HYPERLINK "</w:instrText>
-      </w:r>
-      <w:r>
-        <w:instrText>https://masteruby.github.io/weekly-rails/2014/08/05/how-to-add-voting-to-rails-app.html#.Vjh6Mq7hA0R</w:instrText>
-      </w:r>
-      <w:r>
-        <w:instrText xml:space="preserve">" </w:instrText>
-      </w:r>
-      <w:r>
-        <w:fldChar w:fldCharType="separate"/>
-      </w:r>
-      <w:r>
-        <w:rPr>
-          <w:rStyle w:val="Hyperlink"/>
-        </w:rPr>
-        <w:t>https://masteruby.github.io/weekly-rails/2014/0</w:t>
-      </w:r>
-      <w:r>
-        <w:rPr>
-          <w:rStyle w:val="Hyperlink"/>
-        </w:rPr>
-        <w:t xml:space="preserve"> </w:t>
-      </w:r>
-      <w:r>
-        <w:rPr>
-          <w:rStyle w:val="Hyperlink"/>
-        </w:rPr>
-        <w:t>8/05/how-to-add-voting-to-rails-app.html#.Vjh6Mq7hA0R</w:t>
-      </w:r>
-      <w:r>
-        <w:fldChar w:fldCharType="end"/>
-      </w:r>
+      <w:hyperlink r:id="rId9" w:history="1">
+        <w:r>
+          <w:rPr>
+            <w:rStyle w:val="Hyperlink"/>
+          </w:rPr>
+          <w:t>https://masteruby.github.io/weekly-rails/2014/0</w:t>
+        </w:r>
+        <w:r>
+          <w:rPr>
+            <w:rStyle w:val="Hyperlink"/>
+          </w:rPr>
+          <w:t xml:space="preserve"> </w:t>
+        </w:r>
+        <w:r>
+          <w:rPr>
+            <w:rStyle w:val="Hyperlink"/>
+          </w:rPr>
+          <w:t>8/05/how-to-add-voting-to-rails-app.html#.Vjh6Mq7hA0R</w:t>
+        </w:r>
+      </w:hyperlink>
     </w:p>
     <w:p>
       <w:pPr>
@@ -1017,13 +779,8 @@
           <w:numId w:val="4"/>
         </w:numPr>
       </w:pPr>
-      <w:proofErr w:type="gramStart"/>
-      <w:r>
-        <w:t>do</w:t>
-      </w:r>
-      <w:proofErr w:type="gramEnd"/>
-      <w:r>
-        <w:t xml:space="preserve"> this one first as it is easier</w:t>
+      <w:r>
+        <w:t>do this one first as it is easier</w:t>
       </w:r>
     </w:p>
     <w:p/>
@@ -1042,32 +799,14 @@
         </w:numPr>
       </w:pPr>
       <w:r>
-        <w:t xml:space="preserve">When doing data in the seed file there must be </w:t>
-      </w:r>
-      <w:proofErr w:type="gramStart"/>
-      <w:r>
-        <w:t>a quicker way to do the numbers in ascending order (</w:t>
-      </w:r>
-      <w:proofErr w:type="spellStart"/>
-      <w:r>
-        <w:t>eg</w:t>
-      </w:r>
-      <w:proofErr w:type="spellEnd"/>
-      <w:r>
-        <w:t xml:space="preserve"> cat1, cat2, cat3 etc.) like in excel</w:t>
-      </w:r>
-      <w:proofErr w:type="gramEnd"/>
-      <w:r>
-        <w:t>.</w:t>
+        <w:t>When doing data in the seed file there must be a quicker way to do the numbers in ascending order (eg cat1, cat2, cat3 etc.) like in excel.</w:t>
       </w:r>
     </w:p>
     <w:p/>
     <w:p>
-      <w:proofErr w:type="spellStart"/>
       <w:r>
         <w:t>Emojis</w:t>
       </w:r>
-      <w:proofErr w:type="spellEnd"/>
     </w:p>
     <w:p>
       <w:pPr>
@@ -1101,7 +840,7 @@
           <w:numId w:val="6"/>
         </w:numPr>
       </w:pPr>
-      <w:hyperlink r:id="rId9" w:history="1">
+      <w:hyperlink r:id="rId10" w:history="1">
         <w:r>
           <w:rPr>
             <w:rStyle w:val="Hyperlink"/>
@@ -1118,24 +857,11 @@
           <w:numId w:val="6"/>
         </w:numPr>
       </w:pPr>
-      <w:proofErr w:type="gramStart"/>
-      <w:r>
-        <w:t>quite</w:t>
-      </w:r>
-      <w:proofErr w:type="gramEnd"/>
-      <w:r>
-        <w:t xml:space="preserve"> jokes to have fun different things with the </w:t>
-      </w:r>
-      <w:proofErr w:type="spellStart"/>
-      <w:r>
-        <w:t>emoji’</w:t>
-      </w:r>
-      <w:r>
-        <w:t>s</w:t>
-      </w:r>
-      <w:proofErr w:type="spellEnd"/>
-      <w:r>
-        <w:t xml:space="preserve"> in terms of adjectives</w:t>
+      <w:r>
+        <w:t>quite jokes to have fun different things with the emoji’</w:t>
+      </w:r>
+      <w:r>
+        <w:t>s in terms of adjectives</w:t>
       </w:r>
     </w:p>
     <w:p>
@@ -1146,15 +872,8 @@
           <w:numId w:val="6"/>
         </w:numPr>
       </w:pPr>
-      <w:proofErr w:type="spellStart"/>
-      <w:proofErr w:type="gramStart"/>
-      <w:r>
-        <w:t>eg</w:t>
-      </w:r>
-      <w:proofErr w:type="spellEnd"/>
-      <w:proofErr w:type="gramEnd"/>
-      <w:r>
-        <w:t xml:space="preserve"> peach could mean peachy etc. </w:t>
+      <w:r>
+        <w:t xml:space="preserve">eg peach could mean peachy etc. </w:t>
       </w:r>
     </w:p>
     <w:p>
@@ -1165,13 +884,8 @@
           <w:numId w:val="6"/>
         </w:numPr>
       </w:pPr>
-      <w:proofErr w:type="gramStart"/>
-      <w:r>
-        <w:t>so</w:t>
-      </w:r>
-      <w:proofErr w:type="gramEnd"/>
-      <w:r>
-        <w:t xml:space="preserve"> therefore semiotic as well as material.</w:t>
+      <w:r>
+        <w:t>so therefore semiotic as well as material.</w:t>
       </w:r>
     </w:p>
     <w:p>
@@ -1266,19 +980,11 @@
           <w:numId w:val="6"/>
         </w:numPr>
       </w:pPr>
-      <w:proofErr w:type="spellStart"/>
       <w:r>
         <w:rPr>
           <w:rFonts w:ascii="Menlo Regular" w:hAnsi="Menlo Regular" w:cs="Menlo Regular"/>
         </w:rPr>
-        <w:t>Anecists</w:t>
-      </w:r>
-      <w:proofErr w:type="spellEnd"/>
-      <w:r>
-        <w:rPr>
-          <w:rFonts w:ascii="Menlo Regular" w:hAnsi="Menlo Regular" w:cs="Menlo Regular"/>
-        </w:rPr>
-        <w:t xml:space="preserve"> could bring chaos to the English language and disrupt it with its very own lingo/ slang/ language. </w:t>
+        <w:t xml:space="preserve">Anecists could bring chaos to the English language and disrupt it with its very own lingo/ slang/ language. </w:t>
       </w:r>
     </w:p>
     <w:p>
@@ -1396,40 +1102,18 @@
           <w:numId w:val="6"/>
         </w:numPr>
       </w:pPr>
-      <w:proofErr w:type="gramStart"/>
       <w:r>
         <w:rPr>
           <w:rFonts w:ascii="Menlo Regular" w:hAnsi="Menlo Regular" w:cs="Menlo Regular"/>
         </w:rPr>
-        <w:t>join</w:t>
-      </w:r>
-      <w:proofErr w:type="gramEnd"/>
-      <w:r>
-        <w:rPr>
-          <w:rFonts w:ascii="Menlo Regular" w:hAnsi="Menlo Regular" w:cs="Menlo Regular"/>
-        </w:rPr>
-        <w:t xml:space="preserve"> the </w:t>
-      </w:r>
-      <w:proofErr w:type="spellStart"/>
-      <w:r>
-        <w:rPr>
-          <w:rFonts w:ascii="Menlo Regular" w:hAnsi="Menlo Regular" w:cs="Menlo Regular"/>
-        </w:rPr>
-        <w:t>anecist</w:t>
-      </w:r>
-      <w:proofErr w:type="spellEnd"/>
-      <w:r>
-        <w:rPr>
-          <w:rFonts w:ascii="Menlo Regular" w:hAnsi="Menlo Regular" w:cs="Menlo Regular"/>
-        </w:rPr>
-        <w:t xml:space="preserve"> revolution. </w:t>
+        <w:t xml:space="preserve">join the anecist revolution. </w:t>
       </w:r>
     </w:p>
     <w:p/>
     <w:p/>
     <w:p/>
     <w:p>
-      <w:hyperlink r:id="rId10" w:history="1">
+      <w:hyperlink r:id="rId11" w:history="1">
         <w:r>
           <w:rPr>
             <w:rStyle w:val="Hyperlink"/>
@@ -1446,21 +1130,8 @@
           <w:numId w:val="5"/>
         </w:numPr>
       </w:pPr>
-      <w:proofErr w:type="gramStart"/>
-      <w:r>
-        <w:t>could</w:t>
-      </w:r>
-      <w:proofErr w:type="gramEnd"/>
-      <w:r>
-        <w:t xml:space="preserve"> potentially fork this and then git pull it and you get loads of </w:t>
-      </w:r>
-      <w:proofErr w:type="spellStart"/>
-      <w:r>
-        <w:t>emoji’s</w:t>
-      </w:r>
-      <w:proofErr w:type="spellEnd"/>
-      <w:r>
-        <w:t xml:space="preserve"> instantly. </w:t>
+      <w:r>
+        <w:t xml:space="preserve">could potentially fork this and then git pull it and you get loads of emoji’s instantly. </w:t>
       </w:r>
     </w:p>
     <w:p/>
@@ -1473,17 +1144,12 @@
           <w:numId w:val="5"/>
         </w:numPr>
       </w:pPr>
-      <w:proofErr w:type="spellStart"/>
-      <w:r>
-        <w:t>Storify</w:t>
-      </w:r>
-      <w:proofErr w:type="spellEnd"/>
-      <w:r>
-        <w:t xml:space="preserve"> </w:t>
-      </w:r>
-    </w:p>
-    <w:p>
-      <w:hyperlink r:id="rId11" w:history="1">
+      <w:r>
+        <w:t xml:space="preserve">Storify </w:t>
+      </w:r>
+    </w:p>
+    <w:p>
+      <w:hyperlink r:id="rId12" w:history="1">
         <w:r>
           <w:rPr>
             <w:rStyle w:val="Hyperlink"/>
@@ -1500,11 +1166,9 @@
           <w:numId w:val="7"/>
         </w:numPr>
       </w:pPr>
-      <w:proofErr w:type="spellStart"/>
       <w:r>
         <w:t>Buzzfeed</w:t>
       </w:r>
-      <w:proofErr w:type="spellEnd"/>
     </w:p>
     <w:p>
       <w:pPr>
@@ -1575,6 +1239,51 @@
     </w:p>
     <w:p/>
     <w:p/>
+    <w:p>
+      <w:hyperlink r:id="rId13" w:history="1">
+        <w:r>
+          <w:rPr>
+            <w:rStyle w:val="Hyperlink"/>
+          </w:rPr>
+          <w:t>https://haml2erb.org/</w:t>
+        </w:r>
+      </w:hyperlink>
+    </w:p>
+    <w:p>
+      <w:pPr>
+        <w:pStyle w:val="ListParagraph"/>
+        <w:numPr>
+          <w:ilvl w:val="0"/>
+          <w:numId w:val="8"/>
+        </w:numPr>
+      </w:pPr>
+      <w:r>
+        <w:t xml:space="preserve">A useful thing to use to convert </w:t>
+      </w:r>
+      <w:r>
+        <w:t xml:space="preserve">haml into erb. </w:t>
+      </w:r>
+    </w:p>
+    <w:p/>
+    <w:p>
+      <w:r>
+        <w:t>For liking feature</w:t>
+      </w:r>
+    </w:p>
+    <w:p>
+      <w:pPr>
+        <w:pStyle w:val="ListParagraph"/>
+        <w:numPr>
+          <w:ilvl w:val="0"/>
+          <w:numId w:val="8"/>
+        </w:numPr>
+      </w:pPr>
+      <w:r>
+        <w:t>Rather than thumbs up could use applauds (quite Sinatra-esque)</w:t>
+      </w:r>
+      <w:bookmarkStart w:id="0" w:name="_GoBack"/>
+      <w:bookmarkEnd w:id="0"/>
+    </w:p>
     <w:sectPr>
       <w:pgSz w:w="11900" w:h="16840"/>
       <w:pgMar w:top="1440" w:right="1800" w:bottom="1440" w:left="1800" w:header="708" w:footer="708" w:gutter="0"/>
@@ -2155,7 +1864,7 @@
   <w:abstractNum w:abstractNumId="5">
     <w:nsid w:val="3BAE41F0"/>
     <w:multiLevelType w:val="hybridMultilevel"/>
-    <w:tmpl w:val="C5A8579C"/>
+    <w:tmpl w:val="7122BA2E"/>
     <w:lvl w:ilvl="0" w:tplc="04090001">
       <w:start w:val="1"/>
       <w:numFmt w:val="bullet"/>

</xml_diff>

<commit_message>
Bundled carrier wave in order to enable image upload
</commit_message>
<xml_diff>
--- a/Notes/Notes on the Project.docx
+++ b/Notes/Notes on the Project.docx
@@ -61,13 +61,8 @@
         </w:numPr>
       </w:pPr>
       <w:r>
-        <w:t xml:space="preserve">Tried typing things like “how do I draw out join tables for mapping of has and belongs to many in Rails?” </w:t>
-      </w:r>
-      <w:proofErr w:type="spellStart"/>
-      <w:r>
-        <w:t>etc</w:t>
-      </w:r>
-      <w:proofErr w:type="spellEnd"/>
+        <w:t>Tried typing things like “how do I draw out join tables for mapping of has and belongs to many in Rails?” etc</w:t>
+      </w:r>
     </w:p>
     <w:p>
       <w:pPr>
@@ -123,13 +118,8 @@
           <w:numId w:val="1"/>
         </w:numPr>
       </w:pPr>
-      <w:proofErr w:type="gramStart"/>
-      <w:r>
-        <w:t>the</w:t>
-      </w:r>
-      <w:proofErr w:type="gramEnd"/>
-      <w:r>
-        <w:t xml:space="preserve"> immediate above is extremely useful.</w:t>
+      <w:r>
+        <w:t>the immediate above is extremely useful.</w:t>
       </w:r>
     </w:p>
     <w:p>
@@ -278,19 +268,9 @@
           <w:numId w:val="1"/>
         </w:numPr>
       </w:pPr>
-      <w:proofErr w:type="spellStart"/>
-      <w:r>
-        <w:t>Ie</w:t>
-      </w:r>
-      <w:proofErr w:type="spellEnd"/>
-      <w:r>
-        <w:t xml:space="preserve"> </w:t>
-      </w:r>
-      <w:proofErr w:type="spellStart"/>
-      <w:r>
-        <w:t>category_stories</w:t>
-      </w:r>
-      <w:proofErr w:type="spellEnd"/>
+      <w:r>
+        <w:t>Ie category_stories</w:t>
+      </w:r>
     </w:p>
     <w:p>
       <w:pPr>
@@ -301,13 +281,8 @@
         </w:numPr>
       </w:pPr>
       <w:r>
-        <w:t xml:space="preserve">And </w:t>
-      </w:r>
-      <w:proofErr w:type="spellStart"/>
-      <w:r>
-        <w:t>story_categories</w:t>
-      </w:r>
-      <w:proofErr w:type="spellEnd"/>
+        <w:t>And story_categories</w:t>
+      </w:r>
     </w:p>
     <w:p>
       <w:pPr>
@@ -335,7 +310,6 @@
           <w:numId w:val="1"/>
         </w:numPr>
       </w:pPr>
-      <w:proofErr w:type="gramStart"/>
       <w:r>
         <w:rPr>
           <w:rFonts w:cs="Times"/>
@@ -344,18 +318,7 @@
           <w:color w:val="2E2E31"/>
           <w:lang w:val="en-US"/>
         </w:rPr>
-        <w:t>once</w:t>
-      </w:r>
-      <w:proofErr w:type="gramEnd"/>
-      <w:r>
-        <w:rPr>
-          <w:rFonts w:cs="Times"/>
-          <w:i/>
-          <w:iCs/>
-          <w:color w:val="2E2E31"/>
-          <w:lang w:val="en-US"/>
-        </w:rPr>
-        <w:t xml:space="preserve"> you’ve created those tables with those columns you need to:</w:t>
+        <w:t>once you’ve created those tables with those columns you need to:</w:t>
       </w:r>
     </w:p>
     <w:p>
@@ -366,86 +329,46 @@
           <w:numId w:val="1"/>
         </w:numPr>
       </w:pPr>
-      <w:proofErr w:type="gramStart"/>
       <w:r>
         <w:rPr>
           <w:rFonts w:cs="Times"/>
           <w:color w:val="2E2E31"/>
           <w:lang w:val="en-US"/>
         </w:rPr>
-        <w:t>create</w:t>
-      </w:r>
-      <w:proofErr w:type="gramEnd"/>
+        <w:t>create join table for categories_stories</w:t>
+      </w:r>
+    </w:p>
+    <w:p>
+      <w:pPr>
+        <w:pStyle w:val="ListParagraph"/>
+        <w:numPr>
+          <w:ilvl w:val="2"/>
+          <w:numId w:val="1"/>
+        </w:numPr>
+      </w:pPr>
       <w:r>
         <w:rPr>
           <w:rFonts w:cs="Times"/>
           <w:color w:val="2E2E31"/>
           <w:lang w:val="en-US"/>
         </w:rPr>
-        <w:t xml:space="preserve"> join table for </w:t>
-      </w:r>
-      <w:proofErr w:type="spellStart"/>
+        <w:t>create join table for locations_stories</w:t>
+      </w:r>
+    </w:p>
+    <w:p>
+      <w:pPr>
+        <w:pStyle w:val="ListParagraph"/>
+        <w:numPr>
+          <w:ilvl w:val="0"/>
+          <w:numId w:val="2"/>
+        </w:numPr>
+      </w:pPr>
       <w:r>
         <w:rPr>
           <w:rFonts w:cs="Times"/>
           <w:color w:val="2E2E31"/>
           <w:lang w:val="en-US"/>
         </w:rPr>
-        <w:t>categories_stories</w:t>
-      </w:r>
-      <w:proofErr w:type="spellEnd"/>
-    </w:p>
-    <w:p>
-      <w:pPr>
-        <w:pStyle w:val="ListParagraph"/>
-        <w:numPr>
-          <w:ilvl w:val="2"/>
-          <w:numId w:val="1"/>
-        </w:numPr>
-      </w:pPr>
-      <w:proofErr w:type="gramStart"/>
-      <w:r>
-        <w:rPr>
-          <w:rFonts w:cs="Times"/>
-          <w:color w:val="2E2E31"/>
-          <w:lang w:val="en-US"/>
-        </w:rPr>
-        <w:t>create</w:t>
-      </w:r>
-      <w:proofErr w:type="gramEnd"/>
-      <w:r>
-        <w:rPr>
-          <w:rFonts w:cs="Times"/>
-          <w:color w:val="2E2E31"/>
-          <w:lang w:val="en-US"/>
-        </w:rPr>
-        <w:t xml:space="preserve"> join table for </w:t>
-      </w:r>
-      <w:proofErr w:type="spellStart"/>
-      <w:r>
-        <w:rPr>
-          <w:rFonts w:cs="Times"/>
-          <w:color w:val="2E2E31"/>
-          <w:lang w:val="en-US"/>
-        </w:rPr>
-        <w:t>locations_stories</w:t>
-      </w:r>
-      <w:proofErr w:type="spellEnd"/>
-    </w:p>
-    <w:p>
-      <w:pPr>
-        <w:pStyle w:val="ListParagraph"/>
-        <w:numPr>
-          <w:ilvl w:val="0"/>
-          <w:numId w:val="2"/>
-        </w:numPr>
-      </w:pPr>
-      <w:r>
-        <w:rPr>
-          <w:rFonts w:cs="Times"/>
-          <w:color w:val="2E2E31"/>
-          <w:lang w:val="en-US"/>
-        </w:rPr>
         <w:t>The only time you need a join table is for a many to many relationship. So if a story can belong to many categories, and a category can have many stories associated with it.</w:t>
       </w:r>
     </w:p>
@@ -490,31 +413,7 @@
         </w:numPr>
       </w:pPr>
       <w:r>
-        <w:t xml:space="preserve">I.e. in the database it will be </w:t>
-      </w:r>
-      <w:proofErr w:type="spellStart"/>
-      <w:r>
-        <w:t>user_id</w:t>
-      </w:r>
-      <w:proofErr w:type="spellEnd"/>
-      <w:r>
-        <w:t xml:space="preserve"> for stories. But I would prefer the </w:t>
-      </w:r>
-      <w:proofErr w:type="spellStart"/>
-      <w:r>
-        <w:t>user_name</w:t>
-      </w:r>
-      <w:proofErr w:type="spellEnd"/>
-      <w:r>
-        <w:t xml:space="preserve"> and </w:t>
-      </w:r>
-      <w:proofErr w:type="spellStart"/>
-      <w:r>
-        <w:t>tag_line</w:t>
-      </w:r>
-      <w:proofErr w:type="spellEnd"/>
-      <w:r>
-        <w:t xml:space="preserve"> to come up </w:t>
+        <w:t xml:space="preserve">I.e. in the database it will be user_id for stories. But I would prefer the user_name and tag_line to come up </w:t>
       </w:r>
       <w:r>
         <w:t xml:space="preserve">on the client end. </w:t>
@@ -553,13 +452,8 @@
           <w:numId w:val="3"/>
         </w:numPr>
       </w:pPr>
-      <w:proofErr w:type="spellStart"/>
-      <w:r>
-        <w:t>Yik</w:t>
-      </w:r>
-      <w:proofErr w:type="spellEnd"/>
-      <w:r>
-        <w:t xml:space="preserve"> yak</w:t>
+      <w:r>
+        <w:t>Yik yak</w:t>
       </w:r>
     </w:p>
     <w:p>
@@ -570,11 +464,9 @@
           <w:numId w:val="3"/>
         </w:numPr>
       </w:pPr>
-      <w:proofErr w:type="spellStart"/>
       <w:r>
         <w:t>Instagram</w:t>
       </w:r>
-      <w:proofErr w:type="spellEnd"/>
     </w:p>
     <w:p>
       <w:pPr>
@@ -598,15 +490,7 @@
         </w:numPr>
       </w:pPr>
       <w:r>
-        <w:t xml:space="preserve">Could do it by time/ location / </w:t>
-      </w:r>
-      <w:proofErr w:type="spellStart"/>
-      <w:r>
-        <w:t>jointjokers</w:t>
-      </w:r>
-      <w:proofErr w:type="spellEnd"/>
-      <w:r>
-        <w:t xml:space="preserve"> (JJ’s)</w:t>
+        <w:t>Could do it by time/ location / jointjokers (JJ’s)</w:t>
       </w:r>
     </w:p>
     <w:p>
@@ -667,15 +551,7 @@
         <w:t>Go onto notes and just do devise</w:t>
       </w:r>
       <w:r>
-        <w:t xml:space="preserve"> (notes are from </w:t>
-      </w:r>
-      <w:proofErr w:type="spellStart"/>
-      <w:r>
-        <w:t>instagram</w:t>
-      </w:r>
-      <w:proofErr w:type="spellEnd"/>
-      <w:r>
-        <w:t xml:space="preserve"> example)</w:t>
+        <w:t xml:space="preserve"> (notes are from instagram example)</w:t>
       </w:r>
       <w:r>
         <w:t xml:space="preserve"> for users (so that they can log in and log out). Then go back and see Alex to create the database.</w:t>
@@ -724,33 +600,11 @@
           <w:highlight w:val="green"/>
         </w:rPr>
       </w:pPr>
-      <w:proofErr w:type="gramStart"/>
       <w:r>
         <w:rPr>
           <w:highlight w:val="green"/>
         </w:rPr>
-        <w:t>loop</w:t>
-      </w:r>
-      <w:proofErr w:type="gramEnd"/>
-      <w:r>
-        <w:rPr>
-          <w:highlight w:val="green"/>
-        </w:rPr>
-        <w:t xml:space="preserve"> through categories and locations on </w:t>
-      </w:r>
-      <w:proofErr w:type="spellStart"/>
-      <w:r>
-        <w:rPr>
-          <w:highlight w:val="green"/>
-        </w:rPr>
-        <w:t>stories.show</w:t>
-      </w:r>
-      <w:proofErr w:type="spellEnd"/>
-      <w:r>
-        <w:rPr>
-          <w:highlight w:val="green"/>
-        </w:rPr>
-        <w:t xml:space="preserve"> (stories/id)</w:t>
+        <w:t>loop through categories and locations on stories.show (stories/id)</w:t>
       </w:r>
     </w:p>
     <w:p>
@@ -764,33 +618,11 @@
           <w:highlight w:val="green"/>
         </w:rPr>
       </w:pPr>
-      <w:proofErr w:type="gramStart"/>
       <w:r>
         <w:rPr>
           <w:highlight w:val="green"/>
         </w:rPr>
-        <w:t>create</w:t>
-      </w:r>
-      <w:proofErr w:type="gramEnd"/>
-      <w:r>
-        <w:rPr>
-          <w:highlight w:val="green"/>
-        </w:rPr>
-        <w:t xml:space="preserve"> log out on menu (just like the </w:t>
-      </w:r>
-      <w:proofErr w:type="spellStart"/>
-      <w:r>
-        <w:rPr>
-          <w:highlight w:val="green"/>
-        </w:rPr>
-        <w:t>instagram</w:t>
-      </w:r>
-      <w:proofErr w:type="spellEnd"/>
-      <w:r>
-        <w:rPr>
-          <w:highlight w:val="green"/>
-        </w:rPr>
-        <w:t xml:space="preserve"> example)</w:t>
+        <w:t>create log out on menu (just like the instagram example)</w:t>
       </w:r>
     </w:p>
     <w:p>
@@ -804,28 +636,12 @@
           <w:highlight w:val="yellow"/>
         </w:rPr>
       </w:pPr>
-      <w:proofErr w:type="gramStart"/>
       <w:r>
         <w:rPr>
           <w:highlight w:val="yellow"/>
         </w:rPr>
-        <w:t>create</w:t>
-      </w:r>
-      <w:proofErr w:type="gramEnd"/>
-      <w:r>
-        <w:rPr>
-          <w:highlight w:val="yellow"/>
-        </w:rPr>
-        <w:t xml:space="preserve"> seed data for </w:t>
-      </w:r>
-      <w:proofErr w:type="spellStart"/>
-      <w:r>
-        <w:rPr>
-          <w:highlight w:val="yellow"/>
-        </w:rPr>
-        <w:t>emoji’s</w:t>
-      </w:r>
-      <w:proofErr w:type="spellEnd"/>
+        <w:t>create seed data for emoji’s</w:t>
+      </w:r>
     </w:p>
     <w:p>
       <w:pPr>
@@ -835,13 +651,8 @@
           <w:numId w:val="4"/>
         </w:numPr>
       </w:pPr>
-      <w:proofErr w:type="gramStart"/>
-      <w:r>
-        <w:t>add</w:t>
-      </w:r>
-      <w:proofErr w:type="gramEnd"/>
-      <w:r>
-        <w:t xml:space="preserve"> some </w:t>
+      <w:r>
+        <w:t xml:space="preserve">add some </w:t>
       </w:r>
       <w:r>
         <w:t xml:space="preserve">default locations to begin with </w:t>
@@ -855,13 +666,8 @@
           <w:numId w:val="4"/>
         </w:numPr>
       </w:pPr>
-      <w:proofErr w:type="gramStart"/>
-      <w:r>
-        <w:t>could</w:t>
-      </w:r>
-      <w:proofErr w:type="gramEnd"/>
-      <w:r>
-        <w:t xml:space="preserve"> do this a different way later using “Google input” but for now </w:t>
+      <w:r>
+        <w:t xml:space="preserve">could do this a different way later using “Google input” but for now </w:t>
       </w:r>
     </w:p>
     <w:p>
@@ -872,13 +678,8 @@
           <w:numId w:val="4"/>
         </w:numPr>
       </w:pPr>
-      <w:proofErr w:type="gramStart"/>
-      <w:r>
-        <w:t>and</w:t>
-      </w:r>
-      <w:proofErr w:type="gramEnd"/>
-      <w:r>
-        <w:t xml:space="preserve"> then look at adding comments to a story</w:t>
+      <w:r>
+        <w:t>and then look at adding comments to a story</w:t>
       </w:r>
     </w:p>
     <w:p>
@@ -889,13 +690,8 @@
           <w:numId w:val="4"/>
         </w:numPr>
       </w:pPr>
-      <w:proofErr w:type="gramStart"/>
-      <w:r>
-        <w:t>see</w:t>
-      </w:r>
-      <w:proofErr w:type="gramEnd"/>
-      <w:r>
-        <w:t xml:space="preserve"> lesson plan in notes (from Slack)</w:t>
+      <w:r>
+        <w:t>see lesson plan in notes (from Slack)</w:t>
       </w:r>
     </w:p>
     <w:p>
@@ -913,21 +709,7 @@
         <w:rPr>
           <w:highlight w:val="green"/>
         </w:rPr>
-        <w:t>In the directory “acts-as-</w:t>
-      </w:r>
-      <w:proofErr w:type="spellStart"/>
-      <w:r>
-        <w:rPr>
-          <w:highlight w:val="green"/>
-        </w:rPr>
-        <w:t>commentable</w:t>
-      </w:r>
-      <w:proofErr w:type="spellEnd"/>
-      <w:r>
-        <w:rPr>
-          <w:highlight w:val="green"/>
-        </w:rPr>
-        <w:t>”</w:t>
+        <w:t>In the directory “acts-as-commentable”</w:t>
       </w:r>
     </w:p>
     <w:p>
@@ -941,27 +723,11 @@
           <w:highlight w:val="green"/>
         </w:rPr>
       </w:pPr>
-      <w:bookmarkStart w:id="0" w:name="_GoBack"/>
-      <w:bookmarkEnd w:id="0"/>
       <w:r>
         <w:rPr>
           <w:highlight w:val="green"/>
         </w:rPr>
-        <w:t>Also “acts-as-</w:t>
-      </w:r>
-      <w:proofErr w:type="spellStart"/>
-      <w:r>
-        <w:rPr>
-          <w:highlight w:val="green"/>
-        </w:rPr>
-        <w:t>votable</w:t>
-      </w:r>
-      <w:proofErr w:type="spellEnd"/>
-      <w:r>
-        <w:rPr>
-          <w:highlight w:val="green"/>
-        </w:rPr>
-        <w:t>” (to give something likes)</w:t>
+        <w:t>Also “acts-as-votable” (to give something likes)</w:t>
       </w:r>
     </w:p>
     <w:p>
@@ -1025,13 +791,8 @@
           <w:numId w:val="4"/>
         </w:numPr>
       </w:pPr>
-      <w:proofErr w:type="gramStart"/>
-      <w:r>
-        <w:t>do</w:t>
-      </w:r>
-      <w:proofErr w:type="gramEnd"/>
-      <w:r>
-        <w:t xml:space="preserve"> this one first as it is easier</w:t>
+      <w:r>
+        <w:t>do this one first as it is easier</w:t>
       </w:r>
     </w:p>
     <w:p>
@@ -1042,21 +803,8 @@
           <w:numId w:val="4"/>
         </w:numPr>
       </w:pPr>
-      <w:proofErr w:type="gramStart"/>
-      <w:r>
-        <w:t>add</w:t>
-      </w:r>
-      <w:proofErr w:type="gramEnd"/>
-      <w:r>
-        <w:t xml:space="preserve"> images for </w:t>
-      </w:r>
-      <w:proofErr w:type="spellStart"/>
-      <w:r>
-        <w:t>anecjokers</w:t>
-      </w:r>
-      <w:proofErr w:type="spellEnd"/>
-      <w:r>
-        <w:t>.</w:t>
+      <w:r>
+        <w:t>add images for anecjokers.</w:t>
       </w:r>
     </w:p>
     <w:p/>
@@ -1075,32 +823,14 @@
         </w:numPr>
       </w:pPr>
       <w:r>
-        <w:t xml:space="preserve">When doing data in the seed file there must be </w:t>
-      </w:r>
-      <w:proofErr w:type="gramStart"/>
-      <w:r>
-        <w:t>a quicker way to do the numbers in ascending order (</w:t>
-      </w:r>
-      <w:proofErr w:type="spellStart"/>
-      <w:r>
-        <w:t>eg</w:t>
-      </w:r>
-      <w:proofErr w:type="spellEnd"/>
-      <w:r>
-        <w:t xml:space="preserve"> cat1, cat2, cat3 etc.) like in excel</w:t>
-      </w:r>
-      <w:proofErr w:type="gramEnd"/>
-      <w:r>
-        <w:t>.</w:t>
-      </w:r>
-    </w:p>
-    <w:p/>
-    <w:p>
-      <w:proofErr w:type="spellStart"/>
+        <w:t>When doing data in the seed file there must be a quicker way to do the numbers in ascending order (eg cat1, cat2, cat3 etc.) like in excel.</w:t>
+      </w:r>
+    </w:p>
+    <w:p/>
+    <w:p>
       <w:r>
         <w:t>Emojis</w:t>
       </w:r>
-      <w:proofErr w:type="spellEnd"/>
     </w:p>
     <w:p>
       <w:pPr>
@@ -1151,24 +881,11 @@
           <w:numId w:val="6"/>
         </w:numPr>
       </w:pPr>
-      <w:proofErr w:type="gramStart"/>
-      <w:r>
-        <w:t>quite</w:t>
-      </w:r>
-      <w:proofErr w:type="gramEnd"/>
-      <w:r>
-        <w:t xml:space="preserve"> jokes to have fun different things with the </w:t>
-      </w:r>
-      <w:proofErr w:type="spellStart"/>
-      <w:r>
-        <w:t>emoji’</w:t>
-      </w:r>
-      <w:r>
-        <w:t>s</w:t>
-      </w:r>
-      <w:proofErr w:type="spellEnd"/>
-      <w:r>
-        <w:t xml:space="preserve"> in terms of adjectives</w:t>
+      <w:r>
+        <w:t>quite jokes to have fun different things with the emoji’</w:t>
+      </w:r>
+      <w:r>
+        <w:t>s in terms of adjectives</w:t>
       </w:r>
     </w:p>
     <w:p>
@@ -1179,15 +896,8 @@
           <w:numId w:val="6"/>
         </w:numPr>
       </w:pPr>
-      <w:proofErr w:type="spellStart"/>
-      <w:proofErr w:type="gramStart"/>
-      <w:r>
-        <w:t>eg</w:t>
-      </w:r>
-      <w:proofErr w:type="spellEnd"/>
-      <w:proofErr w:type="gramEnd"/>
-      <w:r>
-        <w:t xml:space="preserve"> peach could mean peachy etc. </w:t>
+      <w:r>
+        <w:t xml:space="preserve">eg peach could mean peachy etc. </w:t>
       </w:r>
     </w:p>
     <w:p>
@@ -1198,13 +908,8 @@
           <w:numId w:val="6"/>
         </w:numPr>
       </w:pPr>
-      <w:proofErr w:type="gramStart"/>
-      <w:r>
-        <w:t>so</w:t>
-      </w:r>
-      <w:proofErr w:type="gramEnd"/>
-      <w:r>
-        <w:t xml:space="preserve"> therefore semiotic as well as material.</w:t>
+      <w:r>
+        <w:t>so therefore semiotic as well as material.</w:t>
       </w:r>
     </w:p>
     <w:p>
@@ -1299,19 +1004,11 @@
           <w:numId w:val="6"/>
         </w:numPr>
       </w:pPr>
-      <w:proofErr w:type="spellStart"/>
       <w:r>
         <w:rPr>
           <w:rFonts w:ascii="Menlo Regular" w:hAnsi="Menlo Regular" w:cs="Menlo Regular"/>
         </w:rPr>
-        <w:t>Anecists</w:t>
-      </w:r>
-      <w:proofErr w:type="spellEnd"/>
-      <w:r>
-        <w:rPr>
-          <w:rFonts w:ascii="Menlo Regular" w:hAnsi="Menlo Regular" w:cs="Menlo Regular"/>
-        </w:rPr>
-        <w:t xml:space="preserve"> could bring chaos to the English language and disrupt it with its very own lingo/ slang/ language. </w:t>
+        <w:t xml:space="preserve">Anecists could bring chaos to the English language and disrupt it with its very own lingo/ slang/ language. </w:t>
       </w:r>
     </w:p>
     <w:p>
@@ -1429,33 +1126,11 @@
           <w:numId w:val="6"/>
         </w:numPr>
       </w:pPr>
-      <w:proofErr w:type="gramStart"/>
       <w:r>
         <w:rPr>
           <w:rFonts w:ascii="Menlo Regular" w:hAnsi="Menlo Regular" w:cs="Menlo Regular"/>
         </w:rPr>
-        <w:t>join</w:t>
-      </w:r>
-      <w:proofErr w:type="gramEnd"/>
-      <w:r>
-        <w:rPr>
-          <w:rFonts w:ascii="Menlo Regular" w:hAnsi="Menlo Regular" w:cs="Menlo Regular"/>
-        </w:rPr>
-        <w:t xml:space="preserve"> the </w:t>
-      </w:r>
-      <w:proofErr w:type="spellStart"/>
-      <w:r>
-        <w:rPr>
-          <w:rFonts w:ascii="Menlo Regular" w:hAnsi="Menlo Regular" w:cs="Menlo Regular"/>
-        </w:rPr>
-        <w:t>anecist</w:t>
-      </w:r>
-      <w:proofErr w:type="spellEnd"/>
-      <w:r>
-        <w:rPr>
-          <w:rFonts w:ascii="Menlo Regular" w:hAnsi="Menlo Regular" w:cs="Menlo Regular"/>
-        </w:rPr>
-        <w:t xml:space="preserve"> revolution. </w:t>
+        <w:t xml:space="preserve">join the anecist revolution. </w:t>
       </w:r>
     </w:p>
     <w:p/>
@@ -1479,21 +1154,8 @@
           <w:numId w:val="5"/>
         </w:numPr>
       </w:pPr>
-      <w:proofErr w:type="gramStart"/>
-      <w:r>
-        <w:t>could</w:t>
-      </w:r>
-      <w:proofErr w:type="gramEnd"/>
-      <w:r>
-        <w:t xml:space="preserve"> potentially fork this and then git pull it and you get loads of </w:t>
-      </w:r>
-      <w:proofErr w:type="spellStart"/>
-      <w:r>
-        <w:t>emoji’s</w:t>
-      </w:r>
-      <w:proofErr w:type="spellEnd"/>
-      <w:r>
-        <w:t xml:space="preserve"> instantly. </w:t>
+      <w:r>
+        <w:t xml:space="preserve">could potentially fork this and then git pull it and you get loads of emoji’s instantly. </w:t>
       </w:r>
     </w:p>
     <w:p/>
@@ -1506,13 +1168,8 @@
           <w:numId w:val="5"/>
         </w:numPr>
       </w:pPr>
-      <w:proofErr w:type="spellStart"/>
-      <w:r>
-        <w:t>Storify</w:t>
-      </w:r>
-      <w:proofErr w:type="spellEnd"/>
-      <w:r>
-        <w:t xml:space="preserve"> </w:t>
+      <w:r>
+        <w:t xml:space="preserve">Storify </w:t>
       </w:r>
     </w:p>
     <w:p>
@@ -1533,11 +1190,9 @@
           <w:numId w:val="7"/>
         </w:numPr>
       </w:pPr>
-      <w:proofErr w:type="spellStart"/>
       <w:r>
         <w:t>Buzzfeed</w:t>
       </w:r>
-      <w:proofErr w:type="spellEnd"/>
     </w:p>
     <w:p>
       <w:pPr>
@@ -1629,21 +1284,8 @@
       <w:r>
         <w:t xml:space="preserve">A useful thing to use to convert </w:t>
       </w:r>
-      <w:proofErr w:type="spellStart"/>
-      <w:r>
-        <w:t>haml</w:t>
-      </w:r>
-      <w:proofErr w:type="spellEnd"/>
-      <w:r>
-        <w:t xml:space="preserve"> into </w:t>
-      </w:r>
-      <w:proofErr w:type="spellStart"/>
-      <w:r>
-        <w:t>erb</w:t>
-      </w:r>
-      <w:proofErr w:type="spellEnd"/>
-      <w:r>
-        <w:t xml:space="preserve">. </w:t>
+      <w:r>
+        <w:t xml:space="preserve">haml into erb. </w:t>
       </w:r>
     </w:p>
     <w:p/>
@@ -1661,15 +1303,7 @@
         </w:numPr>
       </w:pPr>
       <w:r>
-        <w:t>Rather than thumbs up could use applauds (quite Sinatra-</w:t>
-      </w:r>
-      <w:proofErr w:type="spellStart"/>
-      <w:r>
-        <w:t>esque</w:t>
-      </w:r>
-      <w:proofErr w:type="spellEnd"/>
-      <w:r>
-        <w:t>)</w:t>
+        <w:t>Rather than thumbs up could use applauds (quite Sinatra-esque)</w:t>
       </w:r>
     </w:p>
     <w:p>
@@ -1699,52 +1333,52 @@
           <w:i/>
         </w:rPr>
       </w:pPr>
-      <w:proofErr w:type="spellStart"/>
-      <w:proofErr w:type="gramStart"/>
       <w:r>
         <w:rPr>
           <w:b/>
           <w:i/>
         </w:rPr>
-        <w:t>ie</w:t>
-      </w:r>
-      <w:proofErr w:type="spellEnd"/>
-      <w:proofErr w:type="gramEnd"/>
-      <w:r>
+        <w:t>ie when you hear a good story your human response is to laugh or applaud etc.</w:t>
+      </w:r>
+    </w:p>
+    <w:p>
+      <w:pPr>
+        <w:pStyle w:val="ListParagraph"/>
+        <w:numPr>
+          <w:ilvl w:val="7"/>
+          <w:numId w:val="6"/>
+        </w:numPr>
         <w:rPr>
           <w:b/>
           <w:i/>
         </w:rPr>
-        <w:t xml:space="preserve"> when you hear a good story your human response is to laugh or applaud etc.</w:t>
-      </w:r>
-    </w:p>
-    <w:p>
-      <w:pPr>
-        <w:pStyle w:val="ListParagraph"/>
-        <w:numPr>
-          <w:ilvl w:val="7"/>
-          <w:numId w:val="6"/>
-        </w:numPr>
+      </w:pPr>
+      <w:r>
         <w:rPr>
           <w:b/>
           <w:i/>
         </w:rPr>
-      </w:pPr>
-      <w:proofErr w:type="gramStart"/>
-      <w:r>
+        <w:t>therefore, laughter or applauds as indicators of likes would be cool.</w:t>
+      </w:r>
+    </w:p>
+    <w:p>
+      <w:pPr>
+        <w:pStyle w:val="ListParagraph"/>
+        <w:numPr>
+          <w:ilvl w:val="8"/>
+          <w:numId w:val="6"/>
+        </w:numPr>
         <w:rPr>
           <w:b/>
           <w:i/>
         </w:rPr>
-        <w:t>therefore</w:t>
-      </w:r>
-      <w:proofErr w:type="gramEnd"/>
+      </w:pPr>
       <w:r>
         <w:rPr>
           <w:b/>
           <w:i/>
         </w:rPr>
-        <w:t>, laughter or applauds as indicators of likes would be cool.</w:t>
+        <w:t>In same way as facebook does thumbs up</w:t>
       </w:r>
     </w:p>
     <w:p>
@@ -1764,59 +1398,7 @@
           <w:b/>
           <w:i/>
         </w:rPr>
-        <w:t xml:space="preserve">In same way as </w:t>
-      </w:r>
-      <w:proofErr w:type="spellStart"/>
-      <w:r>
-        <w:rPr>
-          <w:b/>
-          <w:i/>
-        </w:rPr>
-        <w:t>facebook</w:t>
-      </w:r>
-      <w:proofErr w:type="spellEnd"/>
-      <w:r>
-        <w:rPr>
-          <w:b/>
-          <w:i/>
-        </w:rPr>
-        <w:t xml:space="preserve"> does thumbs up</w:t>
-      </w:r>
-    </w:p>
-    <w:p>
-      <w:pPr>
-        <w:pStyle w:val="ListParagraph"/>
-        <w:numPr>
-          <w:ilvl w:val="8"/>
-          <w:numId w:val="6"/>
-        </w:numPr>
-        <w:rPr>
-          <w:b/>
-          <w:i/>
-        </w:rPr>
-      </w:pPr>
-      <w:r>
-        <w:rPr>
-          <w:b/>
-          <w:i/>
-        </w:rPr>
-        <w:t xml:space="preserve">And </w:t>
-      </w:r>
-      <w:proofErr w:type="spellStart"/>
-      <w:r>
-        <w:rPr>
-          <w:b/>
-          <w:i/>
-        </w:rPr>
-        <w:t>instagram</w:t>
-      </w:r>
-      <w:proofErr w:type="spellEnd"/>
-      <w:r>
-        <w:rPr>
-          <w:b/>
-          <w:i/>
-        </w:rPr>
-        <w:t xml:space="preserve"> does a heart.</w:t>
+        <w:t>And instagram does a heart.</w:t>
       </w:r>
     </w:p>
     <w:p/>
@@ -1837,16 +1419,66 @@
         </w:tabs>
       </w:pPr>
       <w:r>
-        <w:t xml:space="preserve">Rake </w:t>
-      </w:r>
-      <w:proofErr w:type="spellStart"/>
-      <w:r>
-        <w:t>db</w:t>
-      </w:r>
-      <w:proofErr w:type="spellEnd"/>
-      <w:r>
-        <w:t>: seed to run to enact the data you have hardcoded in the seed file.</w:t>
-      </w:r>
+        <w:t>Rake db: seed to run to enact the data you have hardcoded in the seed file.</w:t>
+      </w:r>
+    </w:p>
+    <w:p>
+      <w:pPr>
+        <w:tabs>
+          <w:tab w:val="left" w:pos="1340"/>
+        </w:tabs>
+      </w:pPr>
+    </w:p>
+    <w:p>
+      <w:pPr>
+        <w:tabs>
+          <w:tab w:val="left" w:pos="1340"/>
+        </w:tabs>
+      </w:pPr>
+    </w:p>
+    <w:p>
+      <w:pPr>
+        <w:tabs>
+          <w:tab w:val="left" w:pos="1340"/>
+        </w:tabs>
+      </w:pPr>
+      <w:r>
+        <w:t>Add carrierwave for users to select images.</w:t>
+      </w:r>
+    </w:p>
+    <w:p>
+      <w:pPr>
+        <w:pStyle w:val="ListParagraph"/>
+        <w:numPr>
+          <w:ilvl w:val="6"/>
+          <w:numId w:val="6"/>
+        </w:numPr>
+        <w:tabs>
+          <w:tab w:val="left" w:pos="1340"/>
+        </w:tabs>
+      </w:pPr>
+      <w:r>
+        <w:t>downloaded lesson notes.</w:t>
+      </w:r>
+    </w:p>
+    <w:p>
+      <w:pPr>
+        <w:tabs>
+          <w:tab w:val="left" w:pos="1340"/>
+        </w:tabs>
+      </w:pPr>
+    </w:p>
+    <w:p>
+      <w:pPr>
+        <w:tabs>
+          <w:tab w:val="left" w:pos="1340"/>
+        </w:tabs>
+      </w:pPr>
+      <w:r>
+        <w:t>Can’t get image and tag_line to come up.</w:t>
+      </w:r>
+      <w:bookmarkStart w:id="0" w:name="_GoBack"/>
+      <w:bookmarkEnd w:id="0"/>
     </w:p>
     <w:sectPr>
       <w:pgSz w:w="11900" w:h="16840"/>

</xml_diff>

<commit_message>
Adding some basic styling
</commit_message>
<xml_diff>
--- a/Notes/Notes on the Project.docx
+++ b/Notes/Notes on the Project.docx
@@ -61,8 +61,13 @@
         </w:numPr>
       </w:pPr>
       <w:r>
-        <w:t>Tried typing things like “how do I draw out join tables for mapping of has and belongs to many in Rails?” etc</w:t>
-      </w:r>
+        <w:t xml:space="preserve">Tried typing things like “how do I draw out join tables for mapping of has and belongs to many in Rails?” </w:t>
+      </w:r>
+      <w:proofErr w:type="spellStart"/>
+      <w:r>
+        <w:t>etc</w:t>
+      </w:r>
+      <w:proofErr w:type="spellEnd"/>
     </w:p>
     <w:p>
       <w:pPr>
@@ -118,8 +123,13 @@
           <w:numId w:val="1"/>
         </w:numPr>
       </w:pPr>
-      <w:r>
-        <w:t>the immediate above is extremely useful.</w:t>
+      <w:proofErr w:type="gramStart"/>
+      <w:r>
+        <w:t>the</w:t>
+      </w:r>
+      <w:proofErr w:type="gramEnd"/>
+      <w:r>
+        <w:t xml:space="preserve"> immediate above is extremely useful.</w:t>
       </w:r>
     </w:p>
     <w:p>
@@ -268,9 +278,19 @@
           <w:numId w:val="1"/>
         </w:numPr>
       </w:pPr>
-      <w:r>
-        <w:t>Ie category_stories</w:t>
-      </w:r>
+      <w:proofErr w:type="spellStart"/>
+      <w:r>
+        <w:t>Ie</w:t>
+      </w:r>
+      <w:proofErr w:type="spellEnd"/>
+      <w:r>
+        <w:t xml:space="preserve"> </w:t>
+      </w:r>
+      <w:proofErr w:type="spellStart"/>
+      <w:r>
+        <w:t>category_stories</w:t>
+      </w:r>
+      <w:proofErr w:type="spellEnd"/>
     </w:p>
     <w:p>
       <w:pPr>
@@ -281,8 +301,13 @@
         </w:numPr>
       </w:pPr>
       <w:r>
-        <w:t>And story_categories</w:t>
-      </w:r>
+        <w:t xml:space="preserve">And </w:t>
+      </w:r>
+      <w:proofErr w:type="spellStart"/>
+      <w:r>
+        <w:t>story_categories</w:t>
+      </w:r>
+      <w:proofErr w:type="spellEnd"/>
     </w:p>
     <w:p>
       <w:pPr>
@@ -310,6 +335,7 @@
           <w:numId w:val="1"/>
         </w:numPr>
       </w:pPr>
+      <w:proofErr w:type="gramStart"/>
       <w:r>
         <w:rPr>
           <w:rFonts w:cs="Times"/>
@@ -318,7 +344,18 @@
           <w:color w:val="2E2E31"/>
           <w:lang w:val="en-US"/>
         </w:rPr>
-        <w:t>once you’ve created those tables with those columns you need to:</w:t>
+        <w:t>once</w:t>
+      </w:r>
+      <w:proofErr w:type="gramEnd"/>
+      <w:r>
+        <w:rPr>
+          <w:rFonts w:cs="Times"/>
+          <w:i/>
+          <w:iCs/>
+          <w:color w:val="2E2E31"/>
+          <w:lang w:val="en-US"/>
+        </w:rPr>
+        <w:t xml:space="preserve"> you’ve created those tables with those columns you need to:</w:t>
       </w:r>
     </w:p>
     <w:p>
@@ -329,46 +366,86 @@
           <w:numId w:val="1"/>
         </w:numPr>
       </w:pPr>
+      <w:proofErr w:type="gramStart"/>
       <w:r>
         <w:rPr>
           <w:rFonts w:cs="Times"/>
           <w:color w:val="2E2E31"/>
           <w:lang w:val="en-US"/>
         </w:rPr>
-        <w:t>create join table for categories_stories</w:t>
-      </w:r>
-    </w:p>
-    <w:p>
-      <w:pPr>
-        <w:pStyle w:val="ListParagraph"/>
-        <w:numPr>
-          <w:ilvl w:val="2"/>
-          <w:numId w:val="1"/>
-        </w:numPr>
-      </w:pPr>
+        <w:t>create</w:t>
+      </w:r>
+      <w:proofErr w:type="gramEnd"/>
       <w:r>
         <w:rPr>
           <w:rFonts w:cs="Times"/>
           <w:color w:val="2E2E31"/>
           <w:lang w:val="en-US"/>
         </w:rPr>
-        <w:t>create join table for locations_stories</w:t>
-      </w:r>
-    </w:p>
-    <w:p>
-      <w:pPr>
-        <w:pStyle w:val="ListParagraph"/>
-        <w:numPr>
-          <w:ilvl w:val="0"/>
-          <w:numId w:val="2"/>
-        </w:numPr>
-      </w:pPr>
+        <w:t xml:space="preserve"> join table for </w:t>
+      </w:r>
+      <w:proofErr w:type="spellStart"/>
       <w:r>
         <w:rPr>
           <w:rFonts w:cs="Times"/>
           <w:color w:val="2E2E31"/>
           <w:lang w:val="en-US"/>
         </w:rPr>
+        <w:t>categories_stories</w:t>
+      </w:r>
+      <w:proofErr w:type="spellEnd"/>
+    </w:p>
+    <w:p>
+      <w:pPr>
+        <w:pStyle w:val="ListParagraph"/>
+        <w:numPr>
+          <w:ilvl w:val="2"/>
+          <w:numId w:val="1"/>
+        </w:numPr>
+      </w:pPr>
+      <w:proofErr w:type="gramStart"/>
+      <w:r>
+        <w:rPr>
+          <w:rFonts w:cs="Times"/>
+          <w:color w:val="2E2E31"/>
+          <w:lang w:val="en-US"/>
+        </w:rPr>
+        <w:t>create</w:t>
+      </w:r>
+      <w:proofErr w:type="gramEnd"/>
+      <w:r>
+        <w:rPr>
+          <w:rFonts w:cs="Times"/>
+          <w:color w:val="2E2E31"/>
+          <w:lang w:val="en-US"/>
+        </w:rPr>
+        <w:t xml:space="preserve"> join table for </w:t>
+      </w:r>
+      <w:proofErr w:type="spellStart"/>
+      <w:r>
+        <w:rPr>
+          <w:rFonts w:cs="Times"/>
+          <w:color w:val="2E2E31"/>
+          <w:lang w:val="en-US"/>
+        </w:rPr>
+        <w:t>locations_stories</w:t>
+      </w:r>
+      <w:proofErr w:type="spellEnd"/>
+    </w:p>
+    <w:p>
+      <w:pPr>
+        <w:pStyle w:val="ListParagraph"/>
+        <w:numPr>
+          <w:ilvl w:val="0"/>
+          <w:numId w:val="2"/>
+        </w:numPr>
+      </w:pPr>
+      <w:r>
+        <w:rPr>
+          <w:rFonts w:cs="Times"/>
+          <w:color w:val="2E2E31"/>
+          <w:lang w:val="en-US"/>
+        </w:rPr>
         <w:t>The only time you need a join table is for a many to many relationship. So if a story can belong to many categories, and a category can have many stories associated with it.</w:t>
       </w:r>
     </w:p>
@@ -413,7 +490,31 @@
         </w:numPr>
       </w:pPr>
       <w:r>
-        <w:t xml:space="preserve">I.e. in the database it will be user_id for stories. But I would prefer the user_name and tag_line to come up </w:t>
+        <w:t xml:space="preserve">I.e. in the database it will be </w:t>
+      </w:r>
+      <w:proofErr w:type="spellStart"/>
+      <w:r>
+        <w:t>user_id</w:t>
+      </w:r>
+      <w:proofErr w:type="spellEnd"/>
+      <w:r>
+        <w:t xml:space="preserve"> for stories. But I would prefer the </w:t>
+      </w:r>
+      <w:proofErr w:type="spellStart"/>
+      <w:r>
+        <w:t>user_name</w:t>
+      </w:r>
+      <w:proofErr w:type="spellEnd"/>
+      <w:r>
+        <w:t xml:space="preserve"> and </w:t>
+      </w:r>
+      <w:proofErr w:type="spellStart"/>
+      <w:r>
+        <w:t>tag_line</w:t>
+      </w:r>
+      <w:proofErr w:type="spellEnd"/>
+      <w:r>
+        <w:t xml:space="preserve"> to come up </w:t>
       </w:r>
       <w:r>
         <w:t xml:space="preserve">on the client end. </w:t>
@@ -452,8 +553,13 @@
           <w:numId w:val="3"/>
         </w:numPr>
       </w:pPr>
-      <w:r>
-        <w:t>Yik yak</w:t>
+      <w:proofErr w:type="spellStart"/>
+      <w:r>
+        <w:t>Yik</w:t>
+      </w:r>
+      <w:proofErr w:type="spellEnd"/>
+      <w:r>
+        <w:t xml:space="preserve"> yak</w:t>
       </w:r>
     </w:p>
     <w:p>
@@ -464,9 +570,11 @@
           <w:numId w:val="3"/>
         </w:numPr>
       </w:pPr>
+      <w:proofErr w:type="spellStart"/>
       <w:r>
         <w:t>Instagram</w:t>
       </w:r>
+      <w:proofErr w:type="spellEnd"/>
     </w:p>
     <w:p>
       <w:pPr>
@@ -490,7 +598,15 @@
         </w:numPr>
       </w:pPr>
       <w:r>
-        <w:t>Could do it by time/ location / jointjokers (JJ’s)</w:t>
+        <w:t xml:space="preserve">Could do it by time/ location / </w:t>
+      </w:r>
+      <w:proofErr w:type="spellStart"/>
+      <w:r>
+        <w:t>jointjokers</w:t>
+      </w:r>
+      <w:proofErr w:type="spellEnd"/>
+      <w:r>
+        <w:t xml:space="preserve"> (JJ’s)</w:t>
       </w:r>
     </w:p>
     <w:p>
@@ -551,7 +667,15 @@
         <w:t>Go onto notes and just do devise</w:t>
       </w:r>
       <w:r>
-        <w:t xml:space="preserve"> (notes are from instagram example)</w:t>
+        <w:t xml:space="preserve"> (notes are from </w:t>
+      </w:r>
+      <w:proofErr w:type="spellStart"/>
+      <w:r>
+        <w:t>instagram</w:t>
+      </w:r>
+      <w:proofErr w:type="spellEnd"/>
+      <w:r>
+        <w:t xml:space="preserve"> example)</w:t>
       </w:r>
       <w:r>
         <w:t xml:space="preserve"> for users (so that they can log in and log out). Then go back and see Alex to create the database.</w:t>
@@ -584,6 +708,980 @@
     <w:p/>
     <w:p/>
     <w:p>
+      <w:proofErr w:type="spellStart"/>
+      <w:r>
+        <w:t>Emojis</w:t>
+      </w:r>
+      <w:proofErr w:type="spellEnd"/>
+    </w:p>
+    <w:p>
+      <w:pPr>
+        <w:pStyle w:val="ListParagraph"/>
+        <w:numPr>
+          <w:ilvl w:val="0"/>
+          <w:numId w:val="6"/>
+        </w:numPr>
+      </w:pPr>
+      <w:r>
+        <w:t>Just realised that there are better images if you click on them which are bigger and a higher resolution. Should I change this for the future? Guess should just wait until see how it turns out.</w:t>
+      </w:r>
+    </w:p>
+    <w:p>
+      <w:pPr>
+        <w:pStyle w:val="ListParagraph"/>
+        <w:numPr>
+          <w:ilvl w:val="0"/>
+          <w:numId w:val="6"/>
+        </w:numPr>
+      </w:pPr>
+      <w:r>
+        <w:t xml:space="preserve">Got from this website </w:t>
+      </w:r>
+    </w:p>
+    <w:p>
+      <w:pPr>
+        <w:pStyle w:val="ListParagraph"/>
+        <w:numPr>
+          <w:ilvl w:val="1"/>
+          <w:numId w:val="6"/>
+        </w:numPr>
+      </w:pPr>
+      <w:hyperlink r:id="rId9" w:history="1">
+        <w:r>
+          <w:rPr>
+            <w:rStyle w:val="Hyperlink"/>
+          </w:rPr>
+          <w:t>http://emojipedia.org/</w:t>
+        </w:r>
+      </w:hyperlink>
+    </w:p>
+    <w:p>
+      <w:pPr>
+        <w:pStyle w:val="ListParagraph"/>
+        <w:numPr>
+          <w:ilvl w:val="0"/>
+          <w:numId w:val="6"/>
+        </w:numPr>
+      </w:pPr>
+      <w:proofErr w:type="gramStart"/>
+      <w:r>
+        <w:t>quite</w:t>
+      </w:r>
+      <w:proofErr w:type="gramEnd"/>
+      <w:r>
+        <w:t xml:space="preserve"> jokes to have fun different things with the </w:t>
+      </w:r>
+      <w:proofErr w:type="spellStart"/>
+      <w:r>
+        <w:t>emoji’</w:t>
+      </w:r>
+      <w:r>
+        <w:t>s</w:t>
+      </w:r>
+      <w:proofErr w:type="spellEnd"/>
+      <w:r>
+        <w:t xml:space="preserve"> in terms of adjectives</w:t>
+      </w:r>
+    </w:p>
+    <w:p>
+      <w:pPr>
+        <w:pStyle w:val="ListParagraph"/>
+        <w:numPr>
+          <w:ilvl w:val="1"/>
+          <w:numId w:val="6"/>
+        </w:numPr>
+      </w:pPr>
+      <w:proofErr w:type="spellStart"/>
+      <w:proofErr w:type="gramStart"/>
+      <w:r>
+        <w:t>eg</w:t>
+      </w:r>
+      <w:proofErr w:type="spellEnd"/>
+      <w:proofErr w:type="gramEnd"/>
+      <w:r>
+        <w:t xml:space="preserve"> peach could mean peachy etc. </w:t>
+      </w:r>
+    </w:p>
+    <w:p>
+      <w:pPr>
+        <w:pStyle w:val="ListParagraph"/>
+        <w:numPr>
+          <w:ilvl w:val="1"/>
+          <w:numId w:val="6"/>
+        </w:numPr>
+      </w:pPr>
+      <w:proofErr w:type="gramStart"/>
+      <w:r>
+        <w:t>so</w:t>
+      </w:r>
+      <w:proofErr w:type="gramEnd"/>
+      <w:r>
+        <w:t xml:space="preserve"> therefore semiotic as well as material.</w:t>
+      </w:r>
+    </w:p>
+    <w:p>
+      <w:pPr>
+        <w:pStyle w:val="ListParagraph"/>
+        <w:numPr>
+          <w:ilvl w:val="1"/>
+          <w:numId w:val="6"/>
+        </w:numPr>
+      </w:pPr>
+      <w:r>
+        <w:t>Play on this binary.</w:t>
+      </w:r>
+    </w:p>
+    <w:p>
+      <w:pPr>
+        <w:pStyle w:val="ListParagraph"/>
+        <w:numPr>
+          <w:ilvl w:val="1"/>
+          <w:numId w:val="6"/>
+        </w:numPr>
+      </w:pPr>
+      <w:r>
+        <w:t xml:space="preserve">Or </w:t>
+      </w:r>
+      <w:r>
+        <w:t>w</w:t>
+      </w:r>
+      <w:r>
+        <w:rPr>
+          <w:rFonts w:ascii="Menlo Regular" w:hAnsi="Menlo Regular" w:cs="Menlo Regular"/>
+        </w:rPr>
+        <w:t>⚓</w:t>
+      </w:r>
+      <w:r>
+        <w:rPr>
+          <w:rFonts w:ascii="Menlo Regular" w:hAnsi="Menlo Regular" w:cs="Menlo Regular"/>
+        </w:rPr>
+        <w:t xml:space="preserve"> = wanker</w:t>
+      </w:r>
+    </w:p>
+    <w:p>
+      <w:pPr>
+        <w:pStyle w:val="ListParagraph"/>
+        <w:numPr>
+          <w:ilvl w:val="2"/>
+          <w:numId w:val="6"/>
+        </w:numPr>
+      </w:pPr>
+      <w:r>
+        <w:rPr>
+          <w:rFonts w:ascii="Menlo Regular" w:hAnsi="Menlo Regular" w:cs="Menlo Regular"/>
+        </w:rPr>
+        <w:t xml:space="preserve">So could do some fun puns. </w:t>
+      </w:r>
+    </w:p>
+    <w:p>
+      <w:pPr>
+        <w:pStyle w:val="ListParagraph"/>
+        <w:numPr>
+          <w:ilvl w:val="1"/>
+          <w:numId w:val="6"/>
+        </w:numPr>
+      </w:pPr>
+      <w:r>
+        <w:rPr>
+          <w:rFonts w:ascii="Menlo Regular" w:hAnsi="Menlo Regular" w:cs="Menlo Regular"/>
+        </w:rPr>
+        <w:t>Or helicopter icon could mean chopper</w:t>
+      </w:r>
+    </w:p>
+    <w:p>
+      <w:pPr>
+        <w:pStyle w:val="ListParagraph"/>
+        <w:numPr>
+          <w:ilvl w:val="2"/>
+          <w:numId w:val="6"/>
+        </w:numPr>
+      </w:pPr>
+      <w:r>
+        <w:rPr>
+          <w:rFonts w:ascii="Menlo Regular" w:hAnsi="Menlo Regular" w:cs="Menlo Regular"/>
+        </w:rPr>
+        <w:t>Could suddenly develop a whole new trending syntax/ associative meaning to the English language.</w:t>
+      </w:r>
+    </w:p>
+    <w:p>
+      <w:pPr>
+        <w:pStyle w:val="ListParagraph"/>
+        <w:numPr>
+          <w:ilvl w:val="3"/>
+          <w:numId w:val="6"/>
+        </w:numPr>
+      </w:pPr>
+      <w:proofErr w:type="spellStart"/>
+      <w:r>
+        <w:rPr>
+          <w:rFonts w:ascii="Menlo Regular" w:hAnsi="Menlo Regular" w:cs="Menlo Regular"/>
+        </w:rPr>
+        <w:t>Anecists</w:t>
+      </w:r>
+      <w:proofErr w:type="spellEnd"/>
+      <w:r>
+        <w:rPr>
+          <w:rFonts w:ascii="Menlo Regular" w:hAnsi="Menlo Regular" w:cs="Menlo Regular"/>
+        </w:rPr>
+        <w:t xml:space="preserve"> could bring chaos to the English language and disrupt it with its very own lingo/ slang/ language. </w:t>
+      </w:r>
+    </w:p>
+    <w:p>
+      <w:pPr>
+        <w:pStyle w:val="ListParagraph"/>
+        <w:numPr>
+          <w:ilvl w:val="4"/>
+          <w:numId w:val="6"/>
+        </w:numPr>
+      </w:pPr>
+      <w:r>
+        <w:rPr>
+          <w:rFonts w:ascii="Menlo Regular" w:hAnsi="Menlo Regular" w:cs="Menlo Regular"/>
+        </w:rPr>
+        <w:t>The language of jokes.</w:t>
+      </w:r>
+    </w:p>
+    <w:p/>
+    <w:p/>
+    <w:p>
+      <w:pPr>
+        <w:pStyle w:val="ListParagraph"/>
+        <w:numPr>
+          <w:ilvl w:val="1"/>
+          <w:numId w:val="6"/>
+        </w:numPr>
+      </w:pPr>
+      <w:r>
+        <w:rPr>
+          <w:rFonts w:ascii="Menlo Regular" w:hAnsi="Menlo Regular" w:cs="Menlo Regular"/>
+        </w:rPr>
+        <w:t>This is a social media company.</w:t>
+      </w:r>
+    </w:p>
+    <w:p>
+      <w:pPr>
+        <w:pStyle w:val="ListParagraph"/>
+        <w:numPr>
+          <w:ilvl w:val="2"/>
+          <w:numId w:val="6"/>
+        </w:numPr>
+      </w:pPr>
+      <w:r>
+        <w:rPr>
+          <w:rFonts w:ascii="Menlo Regular" w:hAnsi="Menlo Regular" w:cs="Menlo Regular"/>
+        </w:rPr>
+        <w:t>Why me?</w:t>
+      </w:r>
+    </w:p>
+    <w:p>
+      <w:pPr>
+        <w:pStyle w:val="ListParagraph"/>
+        <w:numPr>
+          <w:ilvl w:val="3"/>
+          <w:numId w:val="6"/>
+        </w:numPr>
+      </w:pPr>
+      <w:r>
+        <w:rPr>
+          <w:rFonts w:ascii="Menlo Regular" w:hAnsi="Menlo Regular" w:cs="Menlo Regular"/>
+        </w:rPr>
+        <w:t>Self professed social media addict.</w:t>
+      </w:r>
+    </w:p>
+    <w:p>
+      <w:pPr>
+        <w:pStyle w:val="ListParagraph"/>
+        <w:numPr>
+          <w:ilvl w:val="3"/>
+          <w:numId w:val="6"/>
+        </w:numPr>
+      </w:pPr>
+      <w:r>
+        <w:rPr>
+          <w:rFonts w:ascii="Menlo Regular" w:hAnsi="Menlo Regular" w:cs="Menlo Regular"/>
+        </w:rPr>
+        <w:t>Completely hooked</w:t>
+      </w:r>
+    </w:p>
+    <w:p>
+      <w:pPr>
+        <w:pStyle w:val="ListParagraph"/>
+        <w:numPr>
+          <w:ilvl w:val="3"/>
+          <w:numId w:val="6"/>
+        </w:numPr>
+      </w:pPr>
+      <w:r>
+        <w:rPr>
+          <w:rFonts w:ascii="Menlo Regular" w:hAnsi="Menlo Regular" w:cs="Menlo Regular"/>
+        </w:rPr>
+        <w:t>And I think this is a problem.</w:t>
+      </w:r>
+    </w:p>
+    <w:p>
+      <w:pPr>
+        <w:pStyle w:val="ListParagraph"/>
+        <w:numPr>
+          <w:ilvl w:val="4"/>
+          <w:numId w:val="6"/>
+        </w:numPr>
+      </w:pPr>
+      <w:r>
+        <w:rPr>
+          <w:rFonts w:ascii="Menlo Regular" w:hAnsi="Menlo Regular" w:cs="Menlo Regular"/>
+        </w:rPr>
+        <w:t>“Fuck Facebook”</w:t>
+      </w:r>
+    </w:p>
+    <w:p>
+      <w:pPr>
+        <w:pStyle w:val="ListParagraph"/>
+        <w:numPr>
+          <w:ilvl w:val="5"/>
+          <w:numId w:val="6"/>
+        </w:numPr>
+      </w:pPr>
+      <w:proofErr w:type="gramStart"/>
+      <w:r>
+        <w:rPr>
+          <w:rFonts w:ascii="Menlo Regular" w:hAnsi="Menlo Regular" w:cs="Menlo Regular"/>
+        </w:rPr>
+        <w:t>join</w:t>
+      </w:r>
+      <w:proofErr w:type="gramEnd"/>
+      <w:r>
+        <w:rPr>
+          <w:rFonts w:ascii="Menlo Regular" w:hAnsi="Menlo Regular" w:cs="Menlo Regular"/>
+        </w:rPr>
+        <w:t xml:space="preserve"> the </w:t>
+      </w:r>
+      <w:proofErr w:type="spellStart"/>
+      <w:r>
+        <w:rPr>
+          <w:rFonts w:ascii="Menlo Regular" w:hAnsi="Menlo Regular" w:cs="Menlo Regular"/>
+        </w:rPr>
+        <w:t>anecist</w:t>
+      </w:r>
+      <w:proofErr w:type="spellEnd"/>
+      <w:r>
+        <w:rPr>
+          <w:rFonts w:ascii="Menlo Regular" w:hAnsi="Menlo Regular" w:cs="Menlo Regular"/>
+        </w:rPr>
+        <w:t xml:space="preserve"> revolution. </w:t>
+      </w:r>
+    </w:p>
+    <w:p/>
+    <w:p/>
+    <w:p/>
+    <w:p>
+      <w:hyperlink r:id="rId10" w:history="1">
+        <w:r>
+          <w:rPr>
+            <w:rStyle w:val="Hyperlink"/>
+          </w:rPr>
+          <w:t>https://github.com/HenrikJoreteg/emoji-images</w:t>
+        </w:r>
+      </w:hyperlink>
+    </w:p>
+    <w:p>
+      <w:pPr>
+        <w:pStyle w:val="ListParagraph"/>
+        <w:numPr>
+          <w:ilvl w:val="0"/>
+          <w:numId w:val="5"/>
+        </w:numPr>
+      </w:pPr>
+      <w:proofErr w:type="gramStart"/>
+      <w:r>
+        <w:t>could</w:t>
+      </w:r>
+      <w:proofErr w:type="gramEnd"/>
+      <w:r>
+        <w:t xml:space="preserve"> potentially fork this and then git pull it and you get loads of </w:t>
+      </w:r>
+      <w:proofErr w:type="spellStart"/>
+      <w:r>
+        <w:t>emoji’s</w:t>
+      </w:r>
+      <w:proofErr w:type="spellEnd"/>
+      <w:r>
+        <w:t xml:space="preserve"> instantly. </w:t>
+      </w:r>
+    </w:p>
+    <w:p/>
+    <w:p/>
+    <w:p>
+      <w:pPr>
+        <w:pStyle w:val="ListParagraph"/>
+        <w:numPr>
+          <w:ilvl w:val="0"/>
+          <w:numId w:val="5"/>
+        </w:numPr>
+      </w:pPr>
+      <w:proofErr w:type="spellStart"/>
+      <w:r>
+        <w:t>Storify</w:t>
+      </w:r>
+      <w:proofErr w:type="spellEnd"/>
+      <w:r>
+        <w:t xml:space="preserve"> </w:t>
+      </w:r>
+    </w:p>
+    <w:p>
+      <w:hyperlink r:id="rId11" w:history="1">
+        <w:r>
+          <w:rPr>
+            <w:rStyle w:val="Hyperlink"/>
+          </w:rPr>
+          <w:t>https://storify.com/</w:t>
+        </w:r>
+      </w:hyperlink>
+    </w:p>
+    <w:p>
+      <w:pPr>
+        <w:pStyle w:val="ListParagraph"/>
+        <w:numPr>
+          <w:ilvl w:val="0"/>
+          <w:numId w:val="7"/>
+        </w:numPr>
+      </w:pPr>
+      <w:proofErr w:type="spellStart"/>
+      <w:r>
+        <w:t>Buzzfeed</w:t>
+      </w:r>
+      <w:proofErr w:type="spellEnd"/>
+    </w:p>
+    <w:p>
+      <w:pPr>
+        <w:pStyle w:val="ListParagraph"/>
+        <w:numPr>
+          <w:ilvl w:val="0"/>
+          <w:numId w:val="7"/>
+        </w:numPr>
+      </w:pPr>
+      <w:r>
+        <w:t>Medium.com</w:t>
+      </w:r>
+    </w:p>
+    <w:p/>
+    <w:p/>
+    <w:p/>
+    <w:p>
+      <w:pPr>
+        <w:ind w:left="360"/>
+        <w:rPr>
+          <w:i/>
+        </w:rPr>
+      </w:pPr>
+      <w:r>
+        <w:rPr>
+          <w:i/>
+        </w:rPr>
+        <w:t xml:space="preserve">Rather than being able to add a location or a category I would prefer them to be only be available to do that through a story. </w:t>
+      </w:r>
+    </w:p>
+    <w:p>
+      <w:pPr>
+        <w:pStyle w:val="ListParagraph"/>
+        <w:numPr>
+          <w:ilvl w:val="0"/>
+          <w:numId w:val="8"/>
+        </w:numPr>
+        <w:ind w:left="1080"/>
+        <w:rPr>
+          <w:i/>
+        </w:rPr>
+      </w:pPr>
+      <w:r>
+        <w:rPr>
+          <w:i/>
+        </w:rPr>
+        <w:t>This would encourage user engagement because they had to actually do post material.</w:t>
+      </w:r>
+    </w:p>
+    <w:p>
+      <w:pPr>
+        <w:rPr>
+          <w:i/>
+        </w:rPr>
+      </w:pPr>
+    </w:p>
+    <w:p>
+      <w:pPr>
+        <w:rPr>
+          <w:i/>
+        </w:rPr>
+      </w:pPr>
+    </w:p>
+    <w:p>
+      <w:r>
+        <w:t>The command “Rails Routes” is pretty good in that it helps show you all the commands for things.</w:t>
+      </w:r>
+    </w:p>
+    <w:p/>
+    <w:p/>
+    <w:p>
+      <w:hyperlink r:id="rId12" w:history="1">
+        <w:r>
+          <w:rPr>
+            <w:rStyle w:val="Hyperlink"/>
+          </w:rPr>
+          <w:t>https://haml2erb.org/</w:t>
+        </w:r>
+      </w:hyperlink>
+    </w:p>
+    <w:p>
+      <w:pPr>
+        <w:pStyle w:val="ListParagraph"/>
+        <w:numPr>
+          <w:ilvl w:val="0"/>
+          <w:numId w:val="8"/>
+        </w:numPr>
+      </w:pPr>
+      <w:r>
+        <w:t xml:space="preserve">A useful thing to use to convert </w:t>
+      </w:r>
+      <w:proofErr w:type="spellStart"/>
+      <w:r>
+        <w:t>haml</w:t>
+      </w:r>
+      <w:proofErr w:type="spellEnd"/>
+      <w:r>
+        <w:t xml:space="preserve"> into </w:t>
+      </w:r>
+      <w:proofErr w:type="spellStart"/>
+      <w:r>
+        <w:t>erb</w:t>
+      </w:r>
+      <w:proofErr w:type="spellEnd"/>
+      <w:r>
+        <w:t xml:space="preserve">. </w:t>
+      </w:r>
+    </w:p>
+    <w:p/>
+    <w:p>
+      <w:r>
+        <w:t>For liking feature</w:t>
+      </w:r>
+    </w:p>
+    <w:p>
+      <w:pPr>
+        <w:pStyle w:val="ListParagraph"/>
+        <w:numPr>
+          <w:ilvl w:val="0"/>
+          <w:numId w:val="8"/>
+        </w:numPr>
+      </w:pPr>
+      <w:r>
+        <w:t>Rather than thumbs up could use applauds (quite Sinatra-</w:t>
+      </w:r>
+      <w:proofErr w:type="spellStart"/>
+      <w:r>
+        <w:t>esque</w:t>
+      </w:r>
+      <w:proofErr w:type="spellEnd"/>
+      <w:r>
+        <w:t>)</w:t>
+      </w:r>
+    </w:p>
+    <w:p>
+      <w:pPr>
+        <w:rPr>
+          <w:b/>
+          <w:i/>
+        </w:rPr>
+      </w:pPr>
+      <w:r>
+        <w:rPr>
+          <w:b/>
+          <w:i/>
+        </w:rPr>
+        <w:t>An aim of this app is to mirror real life as much as possible in a tech/ app world.</w:t>
+      </w:r>
+    </w:p>
+    <w:p>
+      <w:pPr>
+        <w:pStyle w:val="ListParagraph"/>
+        <w:numPr>
+          <w:ilvl w:val="6"/>
+          <w:numId w:val="6"/>
+        </w:numPr>
+        <w:rPr>
+          <w:b/>
+          <w:i/>
+        </w:rPr>
+      </w:pPr>
+      <w:proofErr w:type="spellStart"/>
+      <w:proofErr w:type="gramStart"/>
+      <w:r>
+        <w:rPr>
+          <w:b/>
+          <w:i/>
+        </w:rPr>
+        <w:t>ie</w:t>
+      </w:r>
+      <w:proofErr w:type="spellEnd"/>
+      <w:proofErr w:type="gramEnd"/>
+      <w:r>
+        <w:rPr>
+          <w:b/>
+          <w:i/>
+        </w:rPr>
+        <w:t xml:space="preserve"> when you hear a good story your human response is to laugh or applaud etc.</w:t>
+      </w:r>
+    </w:p>
+    <w:p>
+      <w:pPr>
+        <w:pStyle w:val="ListParagraph"/>
+        <w:numPr>
+          <w:ilvl w:val="7"/>
+          <w:numId w:val="6"/>
+        </w:numPr>
+        <w:rPr>
+          <w:b/>
+          <w:i/>
+        </w:rPr>
+      </w:pPr>
+      <w:proofErr w:type="gramStart"/>
+      <w:r>
+        <w:rPr>
+          <w:b/>
+          <w:i/>
+        </w:rPr>
+        <w:t>therefore</w:t>
+      </w:r>
+      <w:proofErr w:type="gramEnd"/>
+      <w:r>
+        <w:rPr>
+          <w:b/>
+          <w:i/>
+        </w:rPr>
+        <w:t>, laughter or applauds as indicators of likes would be cool.</w:t>
+      </w:r>
+    </w:p>
+    <w:p>
+      <w:pPr>
+        <w:pStyle w:val="ListParagraph"/>
+        <w:numPr>
+          <w:ilvl w:val="8"/>
+          <w:numId w:val="6"/>
+        </w:numPr>
+        <w:rPr>
+          <w:b/>
+          <w:i/>
+        </w:rPr>
+      </w:pPr>
+      <w:r>
+        <w:rPr>
+          <w:b/>
+          <w:i/>
+        </w:rPr>
+        <w:t xml:space="preserve">In same way as </w:t>
+      </w:r>
+      <w:proofErr w:type="spellStart"/>
+      <w:r>
+        <w:rPr>
+          <w:b/>
+          <w:i/>
+        </w:rPr>
+        <w:t>facebook</w:t>
+      </w:r>
+      <w:proofErr w:type="spellEnd"/>
+      <w:r>
+        <w:rPr>
+          <w:b/>
+          <w:i/>
+        </w:rPr>
+        <w:t xml:space="preserve"> does thumbs up</w:t>
+      </w:r>
+    </w:p>
+    <w:p>
+      <w:pPr>
+        <w:pStyle w:val="ListParagraph"/>
+        <w:numPr>
+          <w:ilvl w:val="8"/>
+          <w:numId w:val="6"/>
+        </w:numPr>
+        <w:rPr>
+          <w:b/>
+          <w:i/>
+        </w:rPr>
+      </w:pPr>
+      <w:r>
+        <w:rPr>
+          <w:b/>
+          <w:i/>
+        </w:rPr>
+        <w:t xml:space="preserve">And </w:t>
+      </w:r>
+      <w:proofErr w:type="spellStart"/>
+      <w:r>
+        <w:rPr>
+          <w:b/>
+          <w:i/>
+        </w:rPr>
+        <w:t>instagram</w:t>
+      </w:r>
+      <w:proofErr w:type="spellEnd"/>
+      <w:r>
+        <w:rPr>
+          <w:b/>
+          <w:i/>
+        </w:rPr>
+        <w:t xml:space="preserve"> does a heart.</w:t>
+      </w:r>
+    </w:p>
+    <w:p/>
+    <w:p/>
+    <w:p/>
+    <w:p>
+      <w:pPr>
+        <w:tabs>
+          <w:tab w:val="left" w:pos="1340"/>
+        </w:tabs>
+      </w:pPr>
+    </w:p>
+    <w:p>
+      <w:pPr>
+        <w:tabs>
+          <w:tab w:val="left" w:pos="1340"/>
+        </w:tabs>
+      </w:pPr>
+      <w:r>
+        <w:t xml:space="preserve">Rake </w:t>
+      </w:r>
+      <w:proofErr w:type="spellStart"/>
+      <w:r>
+        <w:t>db</w:t>
+      </w:r>
+      <w:proofErr w:type="spellEnd"/>
+      <w:r>
+        <w:t>: seed to run to enact the data you have hardcoded in the seed file.</w:t>
+      </w:r>
+    </w:p>
+    <w:p>
+      <w:pPr>
+        <w:tabs>
+          <w:tab w:val="left" w:pos="1340"/>
+        </w:tabs>
+      </w:pPr>
+    </w:p>
+    <w:p>
+      <w:pPr>
+        <w:tabs>
+          <w:tab w:val="left" w:pos="1340"/>
+        </w:tabs>
+      </w:pPr>
+    </w:p>
+    <w:p>
+      <w:pPr>
+        <w:pBdr>
+          <w:bottom w:val="single" w:sz="6" w:space="1" w:color="auto"/>
+        </w:pBdr>
+        <w:tabs>
+          <w:tab w:val="left" w:pos="1340"/>
+        </w:tabs>
+      </w:pPr>
+    </w:p>
+    <w:p>
+      <w:pPr>
+        <w:tabs>
+          <w:tab w:val="left" w:pos="1340"/>
+        </w:tabs>
+      </w:pPr>
+    </w:p>
+    <w:p>
+      <w:pPr>
+        <w:tabs>
+          <w:tab w:val="left" w:pos="1340"/>
+        </w:tabs>
+      </w:pPr>
+      <w:r>
+        <w:t xml:space="preserve">Add </w:t>
+      </w:r>
+      <w:proofErr w:type="spellStart"/>
+      <w:r>
+        <w:t>carrierwave</w:t>
+      </w:r>
+      <w:proofErr w:type="spellEnd"/>
+      <w:r>
+        <w:t xml:space="preserve"> for users to select images.</w:t>
+      </w:r>
+    </w:p>
+    <w:p>
+      <w:pPr>
+        <w:pStyle w:val="ListParagraph"/>
+        <w:numPr>
+          <w:ilvl w:val="6"/>
+          <w:numId w:val="6"/>
+        </w:numPr>
+        <w:tabs>
+          <w:tab w:val="left" w:pos="1340"/>
+        </w:tabs>
+      </w:pPr>
+      <w:proofErr w:type="gramStart"/>
+      <w:r>
+        <w:t>downloaded</w:t>
+      </w:r>
+      <w:proofErr w:type="gramEnd"/>
+      <w:r>
+        <w:t xml:space="preserve"> lesson notes.</w:t>
+      </w:r>
+    </w:p>
+    <w:p>
+      <w:pPr>
+        <w:tabs>
+          <w:tab w:val="left" w:pos="1340"/>
+        </w:tabs>
+      </w:pPr>
+    </w:p>
+    <w:p>
+      <w:pPr>
+        <w:tabs>
+          <w:tab w:val="left" w:pos="1340"/>
+        </w:tabs>
+      </w:pPr>
+      <w:r>
+        <w:t xml:space="preserve">Can’t get image and </w:t>
+      </w:r>
+      <w:proofErr w:type="spellStart"/>
+      <w:r>
+        <w:t>tag_line</w:t>
+      </w:r>
+      <w:proofErr w:type="spellEnd"/>
+      <w:r>
+        <w:t xml:space="preserve"> to come up.</w:t>
+      </w:r>
+    </w:p>
+    <w:p>
+      <w:pPr>
+        <w:tabs>
+          <w:tab w:val="left" w:pos="1340"/>
+        </w:tabs>
+      </w:pPr>
+    </w:p>
+    <w:p>
+      <w:pPr>
+        <w:tabs>
+          <w:tab w:val="left" w:pos="1340"/>
+        </w:tabs>
+      </w:pPr>
+    </w:p>
+    <w:p>
+      <w:pPr>
+        <w:tabs>
+          <w:tab w:val="left" w:pos="1340"/>
+        </w:tabs>
+      </w:pPr>
+      <w:r>
+        <w:t>This is still on carrier wave</w:t>
+      </w:r>
+    </w:p>
+    <w:p>
+      <w:pPr>
+        <w:tabs>
+          <w:tab w:val="left" w:pos="1340"/>
+        </w:tabs>
+      </w:pPr>
+      <w:r>
+        <w:t>Got very confused with graffiti (as to whether that is something you can change or not).</w:t>
+      </w:r>
+    </w:p>
+    <w:p>
+      <w:pPr>
+        <w:tabs>
+          <w:tab w:val="left" w:pos="1340"/>
+        </w:tabs>
+      </w:pPr>
+    </w:p>
+    <w:p>
+      <w:pPr>
+        <w:tabs>
+          <w:tab w:val="left" w:pos="1340"/>
+        </w:tabs>
+      </w:pPr>
+      <w:r>
+        <w:t xml:space="preserve">Have got to the bit where you bundle </w:t>
+      </w:r>
+      <w:proofErr w:type="spellStart"/>
+      <w:r>
+        <w:t>rma</w:t>
+      </w:r>
+      <w:r>
+        <w:softHyphen/>
+      </w:r>
+      <w:r>
+        <w:softHyphen/>
+      </w:r>
+      <w:r>
+        <w:t>gick</w:t>
+      </w:r>
+      <w:proofErr w:type="spellEnd"/>
+    </w:p>
+    <w:p>
+      <w:pPr>
+        <w:tabs>
+          <w:tab w:val="left" w:pos="1340"/>
+        </w:tabs>
+      </w:pPr>
+    </w:p>
+    <w:p>
+      <w:pPr>
+        <w:tabs>
+          <w:tab w:val="left" w:pos="1340"/>
+        </w:tabs>
+      </w:pPr>
+    </w:p>
+    <w:p>
+      <w:pPr>
+        <w:tabs>
+          <w:tab w:val="left" w:pos="1340"/>
+        </w:tabs>
+      </w:pPr>
+      <w:r>
+        <w:t xml:space="preserve">What’s the crack on Foundation? I </w:t>
+      </w:r>
+      <w:proofErr w:type="gramStart"/>
+      <w:r>
+        <w:t>thought</w:t>
+      </w:r>
+      <w:proofErr w:type="gramEnd"/>
+      <w:r>
+        <w:t xml:space="preserve"> “if we fight it we lose”…what exactly do you mean by it?</w:t>
+      </w:r>
+    </w:p>
+    <w:p>
+      <w:pPr>
+        <w:tabs>
+          <w:tab w:val="left" w:pos="1340"/>
+        </w:tabs>
+      </w:pPr>
+    </w:p>
+    <w:p>
+      <w:pPr>
+        <w:tabs>
+          <w:tab w:val="left" w:pos="1340"/>
+        </w:tabs>
+      </w:pPr>
+    </w:p>
+    <w:p>
+      <w:pPr>
+        <w:tabs>
+          <w:tab w:val="left" w:pos="1340"/>
+        </w:tabs>
+      </w:pPr>
+      <w:r>
+        <w:t>Really want to do it Mobile First.</w:t>
+      </w:r>
+    </w:p>
+    <w:p>
+      <w:pPr>
+        <w:tabs>
+          <w:tab w:val="left" w:pos="1340"/>
+        </w:tabs>
+      </w:pPr>
+    </w:p>
+    <w:p>
       <w:r>
         <w:t xml:space="preserve">To DO next </w:t>
       </w:r>
@@ -600,11 +1698,33 @@
           <w:highlight w:val="green"/>
         </w:rPr>
       </w:pPr>
+      <w:proofErr w:type="gramStart"/>
       <w:r>
         <w:rPr>
           <w:highlight w:val="green"/>
         </w:rPr>
-        <w:t>loop through categories and locations on stories.show (stories/id)</w:t>
+        <w:t>loop</w:t>
+      </w:r>
+      <w:proofErr w:type="gramEnd"/>
+      <w:r>
+        <w:rPr>
+          <w:highlight w:val="green"/>
+        </w:rPr>
+        <w:t xml:space="preserve"> through categories and locations on </w:t>
+      </w:r>
+      <w:proofErr w:type="spellStart"/>
+      <w:r>
+        <w:rPr>
+          <w:highlight w:val="green"/>
+        </w:rPr>
+        <w:t>stories.show</w:t>
+      </w:r>
+      <w:proofErr w:type="spellEnd"/>
+      <w:r>
+        <w:rPr>
+          <w:highlight w:val="green"/>
+        </w:rPr>
+        <w:t xml:space="preserve"> (stories/id)</w:t>
       </w:r>
     </w:p>
     <w:p>
@@ -618,11 +1738,33 @@
           <w:highlight w:val="green"/>
         </w:rPr>
       </w:pPr>
+      <w:proofErr w:type="gramStart"/>
       <w:r>
         <w:rPr>
           <w:highlight w:val="green"/>
         </w:rPr>
-        <w:t>create log out on menu (just like the instagram example)</w:t>
+        <w:t>create</w:t>
+      </w:r>
+      <w:proofErr w:type="gramEnd"/>
+      <w:r>
+        <w:rPr>
+          <w:highlight w:val="green"/>
+        </w:rPr>
+        <w:t xml:space="preserve"> log out on menu (just like the </w:t>
+      </w:r>
+      <w:proofErr w:type="spellStart"/>
+      <w:r>
+        <w:rPr>
+          <w:highlight w:val="green"/>
+        </w:rPr>
+        <w:t>instagram</w:t>
+      </w:r>
+      <w:proofErr w:type="spellEnd"/>
+      <w:r>
+        <w:rPr>
+          <w:highlight w:val="green"/>
+        </w:rPr>
+        <w:t xml:space="preserve"> example)</w:t>
       </w:r>
     </w:p>
     <w:p>
@@ -636,12 +1778,28 @@
           <w:highlight w:val="yellow"/>
         </w:rPr>
       </w:pPr>
+      <w:proofErr w:type="gramStart"/>
       <w:r>
         <w:rPr>
           <w:highlight w:val="yellow"/>
         </w:rPr>
-        <w:t>create seed data for emoji’s</w:t>
-      </w:r>
+        <w:t>create</w:t>
+      </w:r>
+      <w:proofErr w:type="gramEnd"/>
+      <w:r>
+        <w:rPr>
+          <w:highlight w:val="yellow"/>
+        </w:rPr>
+        <w:t xml:space="preserve"> seed data for </w:t>
+      </w:r>
+      <w:proofErr w:type="spellStart"/>
+      <w:r>
+        <w:rPr>
+          <w:highlight w:val="yellow"/>
+        </w:rPr>
+        <w:t>emoji’s</w:t>
+      </w:r>
+      <w:proofErr w:type="spellEnd"/>
     </w:p>
     <w:p>
       <w:pPr>
@@ -650,12 +1808,23 @@
           <w:ilvl w:val="1"/>
           <w:numId w:val="4"/>
         </w:numPr>
-      </w:pPr>
-      <w:r>
-        <w:t xml:space="preserve">add some </w:t>
-      </w:r>
-      <w:r>
-        <w:t xml:space="preserve">default locations to begin with </w:t>
+        <w:rPr>
+          <w:highlight w:val="yellow"/>
+        </w:rPr>
+      </w:pPr>
+      <w:proofErr w:type="gramStart"/>
+      <w:r>
+        <w:rPr>
+          <w:highlight w:val="yellow"/>
+        </w:rPr>
+        <w:t>add</w:t>
+      </w:r>
+      <w:proofErr w:type="gramEnd"/>
+      <w:r>
+        <w:rPr>
+          <w:highlight w:val="yellow"/>
+        </w:rPr>
+        <w:t xml:space="preserve"> some default locations to begin with </w:t>
       </w:r>
     </w:p>
     <w:p>
@@ -665,9 +1834,25 @@
           <w:ilvl w:val="2"/>
           <w:numId w:val="4"/>
         </w:numPr>
-      </w:pPr>
-      <w:r>
-        <w:t xml:space="preserve">could do this a different way later using “Google input” but for now </w:t>
+        <w:rPr>
+          <w:highlight w:val="magenta"/>
+        </w:rPr>
+      </w:pPr>
+      <w:bookmarkStart w:id="0" w:name="_GoBack"/>
+      <w:bookmarkEnd w:id="0"/>
+      <w:proofErr w:type="gramStart"/>
+      <w:r>
+        <w:rPr>
+          <w:highlight w:val="magenta"/>
+        </w:rPr>
+        <w:t>could</w:t>
+      </w:r>
+      <w:proofErr w:type="gramEnd"/>
+      <w:r>
+        <w:rPr>
+          <w:highlight w:val="magenta"/>
+        </w:rPr>
+        <w:t xml:space="preserve"> do this a different way later using “Google input” but for now </w:t>
       </w:r>
     </w:p>
     <w:p>
@@ -678,8 +1863,13 @@
           <w:numId w:val="4"/>
         </w:numPr>
       </w:pPr>
-      <w:r>
-        <w:t>and then look at adding comments to a story</w:t>
+      <w:proofErr w:type="gramStart"/>
+      <w:r>
+        <w:t>and</w:t>
+      </w:r>
+      <w:proofErr w:type="gramEnd"/>
+      <w:r>
+        <w:t xml:space="preserve"> then look at adding comments to a story</w:t>
       </w:r>
     </w:p>
     <w:p>
@@ -690,8 +1880,13 @@
           <w:numId w:val="4"/>
         </w:numPr>
       </w:pPr>
-      <w:r>
-        <w:t>see lesson plan in notes (from Slack)</w:t>
+      <w:proofErr w:type="gramStart"/>
+      <w:r>
+        <w:t>see</w:t>
+      </w:r>
+      <w:proofErr w:type="gramEnd"/>
+      <w:r>
+        <w:t xml:space="preserve"> lesson plan in notes (from Slack)</w:t>
       </w:r>
     </w:p>
     <w:p>
@@ -709,7 +1904,21 @@
         <w:rPr>
           <w:highlight w:val="green"/>
         </w:rPr>
-        <w:t>In the directory “acts-as-commentable”</w:t>
+        <w:t>In the directory “acts-as-</w:t>
+      </w:r>
+      <w:proofErr w:type="spellStart"/>
+      <w:r>
+        <w:rPr>
+          <w:highlight w:val="green"/>
+        </w:rPr>
+        <w:t>commentable</w:t>
+      </w:r>
+      <w:proofErr w:type="spellEnd"/>
+      <w:r>
+        <w:rPr>
+          <w:highlight w:val="green"/>
+        </w:rPr>
+        <w:t>”</w:t>
       </w:r>
     </w:p>
     <w:p>
@@ -727,7 +1936,21 @@
         <w:rPr>
           <w:highlight w:val="green"/>
         </w:rPr>
-        <w:t>Also “acts-as-votable” (to give something likes)</w:t>
+        <w:t>Also “acts-as-</w:t>
+      </w:r>
+      <w:proofErr w:type="spellStart"/>
+      <w:r>
+        <w:rPr>
+          <w:highlight w:val="green"/>
+        </w:rPr>
+        <w:t>votable</w:t>
+      </w:r>
+      <w:proofErr w:type="spellEnd"/>
+      <w:r>
+        <w:rPr>
+          <w:highlight w:val="green"/>
+        </w:rPr>
+        <w:t>” (to give something likes)</w:t>
       </w:r>
     </w:p>
     <w:p>
@@ -737,9 +1960,15 @@
           <w:ilvl w:val="2"/>
           <w:numId w:val="4"/>
         </w:numPr>
-      </w:pPr>
-      <w:r>
-        <w:t xml:space="preserve">Gus has slacked it to me. </w:t>
+        <w:rPr>
+          <w:highlight w:val="magenta"/>
+        </w:rPr>
+      </w:pPr>
+      <w:r>
+        <w:rPr>
+          <w:highlight w:val="magenta"/>
+        </w:rPr>
+        <w:t>Rather than thumbs up could use applauds</w:t>
       </w:r>
     </w:p>
     <w:p>
@@ -751,7 +1980,7 @@
         </w:numPr>
       </w:pPr>
       <w:r>
-        <w:t>https://github.com/ryanto/acts_as_votable</w:t>
+        <w:t xml:space="preserve">Gus has slacked it to me. </w:t>
       </w:r>
     </w:p>
     <w:p>
@@ -762,7 +1991,19 @@
           <w:numId w:val="4"/>
         </w:numPr>
       </w:pPr>
-      <w:hyperlink r:id="rId9" w:history="1">
+      <w:r>
+        <w:t>https://github.com/ryanto/acts_as_votable</w:t>
+      </w:r>
+    </w:p>
+    <w:p>
+      <w:pPr>
+        <w:pStyle w:val="ListParagraph"/>
+        <w:numPr>
+          <w:ilvl w:val="2"/>
+          <w:numId w:val="4"/>
+        </w:numPr>
+      </w:pPr>
+      <w:hyperlink r:id="rId13" w:history="1">
         <w:r>
           <w:rPr>
             <w:rStyle w:val="Hyperlink"/>
@@ -791,8 +2032,13 @@
           <w:numId w:val="4"/>
         </w:numPr>
       </w:pPr>
-      <w:r>
-        <w:t>do this one first as it is easier</w:t>
+      <w:proofErr w:type="gramStart"/>
+      <w:r>
+        <w:t>do</w:t>
+      </w:r>
+      <w:proofErr w:type="gramEnd"/>
+      <w:r>
+        <w:t xml:space="preserve"> this one first as it is easier</w:t>
       </w:r>
     </w:p>
     <w:p>
@@ -802,9 +2048,37 @@
           <w:ilvl w:val="0"/>
           <w:numId w:val="4"/>
         </w:numPr>
-      </w:pPr>
-      <w:r>
-        <w:t>add images for anecjokers.</w:t>
+        <w:rPr>
+          <w:highlight w:val="red"/>
+        </w:rPr>
+      </w:pPr>
+      <w:proofErr w:type="gramStart"/>
+      <w:r>
+        <w:rPr>
+          <w:highlight w:val="red"/>
+        </w:rPr>
+        <w:t>add</w:t>
+      </w:r>
+      <w:proofErr w:type="gramEnd"/>
+      <w:r>
+        <w:rPr>
+          <w:highlight w:val="red"/>
+        </w:rPr>
+        <w:t xml:space="preserve"> images for </w:t>
+      </w:r>
+      <w:proofErr w:type="spellStart"/>
+      <w:r>
+        <w:rPr>
+          <w:highlight w:val="red"/>
+        </w:rPr>
+        <w:t>anecjokers</w:t>
+      </w:r>
+      <w:proofErr w:type="spellEnd"/>
+      <w:r>
+        <w:rPr>
+          <w:highlight w:val="red"/>
+        </w:rPr>
+        <w:t>.</w:t>
       </w:r>
     </w:p>
     <w:p/>
@@ -823,588 +2097,25 @@
         </w:numPr>
       </w:pPr>
       <w:r>
-        <w:t>When doing data in the seed file there must be a quicker way to do the numbers in ascending order (eg cat1, cat2, cat3 etc.) like in excel.</w:t>
-      </w:r>
-    </w:p>
-    <w:p/>
-    <w:p>
-      <w:r>
-        <w:t>Emojis</w:t>
-      </w:r>
-    </w:p>
-    <w:p>
-      <w:pPr>
-        <w:pStyle w:val="ListParagraph"/>
-        <w:numPr>
-          <w:ilvl w:val="0"/>
-          <w:numId w:val="6"/>
-        </w:numPr>
-      </w:pPr>
-      <w:r>
-        <w:t>Just realised that there are better images if you click on them which are bigger and a higher resolution. Should I change this for the future? Guess should just wait until see how it turns out.</w:t>
-      </w:r>
-    </w:p>
-    <w:p>
-      <w:pPr>
-        <w:pStyle w:val="ListParagraph"/>
-        <w:numPr>
-          <w:ilvl w:val="0"/>
-          <w:numId w:val="6"/>
-        </w:numPr>
-      </w:pPr>
-      <w:r>
-        <w:t xml:space="preserve">Got from this website </w:t>
-      </w:r>
-    </w:p>
-    <w:p>
-      <w:pPr>
-        <w:pStyle w:val="ListParagraph"/>
-        <w:numPr>
-          <w:ilvl w:val="1"/>
-          <w:numId w:val="6"/>
-        </w:numPr>
-      </w:pPr>
-      <w:hyperlink r:id="rId10" w:history="1">
-        <w:r>
-          <w:rPr>
-            <w:rStyle w:val="Hyperlink"/>
-          </w:rPr>
-          <w:t>http://emojipedia.org/</w:t>
-        </w:r>
-      </w:hyperlink>
-    </w:p>
-    <w:p>
-      <w:pPr>
-        <w:pStyle w:val="ListParagraph"/>
-        <w:numPr>
-          <w:ilvl w:val="0"/>
-          <w:numId w:val="6"/>
-        </w:numPr>
-      </w:pPr>
-      <w:r>
-        <w:t>quite jokes to have fun different things with the emoji’</w:t>
-      </w:r>
-      <w:r>
-        <w:t>s in terms of adjectives</w:t>
-      </w:r>
-    </w:p>
-    <w:p>
-      <w:pPr>
-        <w:pStyle w:val="ListParagraph"/>
-        <w:numPr>
-          <w:ilvl w:val="1"/>
-          <w:numId w:val="6"/>
-        </w:numPr>
-      </w:pPr>
-      <w:r>
-        <w:t xml:space="preserve">eg peach could mean peachy etc. </w:t>
-      </w:r>
-    </w:p>
-    <w:p>
-      <w:pPr>
-        <w:pStyle w:val="ListParagraph"/>
-        <w:numPr>
-          <w:ilvl w:val="1"/>
-          <w:numId w:val="6"/>
-        </w:numPr>
-      </w:pPr>
-      <w:r>
-        <w:t>so therefore semiotic as well as material.</w:t>
-      </w:r>
-    </w:p>
-    <w:p>
-      <w:pPr>
-        <w:pStyle w:val="ListParagraph"/>
-        <w:numPr>
-          <w:ilvl w:val="1"/>
-          <w:numId w:val="6"/>
-        </w:numPr>
-      </w:pPr>
-      <w:r>
-        <w:t>Play on this binary.</w:t>
-      </w:r>
-    </w:p>
-    <w:p>
-      <w:pPr>
-        <w:pStyle w:val="ListParagraph"/>
-        <w:numPr>
-          <w:ilvl w:val="1"/>
-          <w:numId w:val="6"/>
-        </w:numPr>
-      </w:pPr>
-      <w:r>
-        <w:t xml:space="preserve">Or </w:t>
-      </w:r>
-      <w:r>
-        <w:t>w</w:t>
-      </w:r>
-      <w:r>
-        <w:rPr>
-          <w:rFonts w:ascii="Menlo Regular" w:hAnsi="Menlo Regular" w:cs="Menlo Regular"/>
-        </w:rPr>
-        <w:t>⚓</w:t>
-      </w:r>
-      <w:r>
-        <w:rPr>
-          <w:rFonts w:ascii="Menlo Regular" w:hAnsi="Menlo Regular" w:cs="Menlo Regular"/>
-        </w:rPr>
-        <w:t xml:space="preserve"> = wanker</w:t>
-      </w:r>
-    </w:p>
-    <w:p>
-      <w:pPr>
-        <w:pStyle w:val="ListParagraph"/>
-        <w:numPr>
-          <w:ilvl w:val="2"/>
-          <w:numId w:val="6"/>
-        </w:numPr>
-      </w:pPr>
-      <w:r>
-        <w:rPr>
-          <w:rFonts w:ascii="Menlo Regular" w:hAnsi="Menlo Regular" w:cs="Menlo Regular"/>
-        </w:rPr>
-        <w:t xml:space="preserve">So could do some fun puns. </w:t>
-      </w:r>
-    </w:p>
-    <w:p>
-      <w:pPr>
-        <w:pStyle w:val="ListParagraph"/>
-        <w:numPr>
-          <w:ilvl w:val="1"/>
-          <w:numId w:val="6"/>
-        </w:numPr>
-      </w:pPr>
-      <w:r>
-        <w:rPr>
-          <w:rFonts w:ascii="Menlo Regular" w:hAnsi="Menlo Regular" w:cs="Menlo Regular"/>
-        </w:rPr>
-        <w:t>Or helicopter icon could mean chopper</w:t>
-      </w:r>
-    </w:p>
-    <w:p>
-      <w:pPr>
-        <w:pStyle w:val="ListParagraph"/>
-        <w:numPr>
-          <w:ilvl w:val="2"/>
-          <w:numId w:val="6"/>
-        </w:numPr>
-      </w:pPr>
-      <w:r>
-        <w:rPr>
-          <w:rFonts w:ascii="Menlo Regular" w:hAnsi="Menlo Regular" w:cs="Menlo Regular"/>
-        </w:rPr>
-        <w:t>Could suddenly develop a whole new trending syntax/ associative meaning to the English language.</w:t>
-      </w:r>
-    </w:p>
-    <w:p>
-      <w:pPr>
-        <w:pStyle w:val="ListParagraph"/>
-        <w:numPr>
-          <w:ilvl w:val="3"/>
-          <w:numId w:val="6"/>
-        </w:numPr>
-      </w:pPr>
-      <w:r>
-        <w:rPr>
-          <w:rFonts w:ascii="Menlo Regular" w:hAnsi="Menlo Regular" w:cs="Menlo Regular"/>
-        </w:rPr>
-        <w:t xml:space="preserve">Anecists could bring chaos to the English language and disrupt it with its very own lingo/ slang/ language. </w:t>
-      </w:r>
-    </w:p>
-    <w:p>
-      <w:pPr>
-        <w:pStyle w:val="ListParagraph"/>
-        <w:numPr>
-          <w:ilvl w:val="4"/>
-          <w:numId w:val="6"/>
-        </w:numPr>
-      </w:pPr>
-      <w:r>
-        <w:rPr>
-          <w:rFonts w:ascii="Menlo Regular" w:hAnsi="Menlo Regular" w:cs="Menlo Regular"/>
-        </w:rPr>
-        <w:t>The language of jokes.</w:t>
-      </w:r>
-    </w:p>
-    <w:p/>
-    <w:p/>
-    <w:p>
-      <w:pPr>
-        <w:pStyle w:val="ListParagraph"/>
-        <w:numPr>
-          <w:ilvl w:val="1"/>
-          <w:numId w:val="6"/>
-        </w:numPr>
-      </w:pPr>
-      <w:r>
-        <w:rPr>
-          <w:rFonts w:ascii="Menlo Regular" w:hAnsi="Menlo Regular" w:cs="Menlo Regular"/>
-        </w:rPr>
-        <w:t>This is a social media company.</w:t>
-      </w:r>
-    </w:p>
-    <w:p>
-      <w:pPr>
-        <w:pStyle w:val="ListParagraph"/>
-        <w:numPr>
-          <w:ilvl w:val="2"/>
-          <w:numId w:val="6"/>
-        </w:numPr>
-      </w:pPr>
-      <w:r>
-        <w:rPr>
-          <w:rFonts w:ascii="Menlo Regular" w:hAnsi="Menlo Regular" w:cs="Menlo Regular"/>
-        </w:rPr>
-        <w:t>Why me?</w:t>
-      </w:r>
-    </w:p>
-    <w:p>
-      <w:pPr>
-        <w:pStyle w:val="ListParagraph"/>
-        <w:numPr>
-          <w:ilvl w:val="3"/>
-          <w:numId w:val="6"/>
-        </w:numPr>
-      </w:pPr>
-      <w:r>
-        <w:rPr>
-          <w:rFonts w:ascii="Menlo Regular" w:hAnsi="Menlo Regular" w:cs="Menlo Regular"/>
-        </w:rPr>
-        <w:t>Self professed social media addict.</w:t>
-      </w:r>
-    </w:p>
-    <w:p>
-      <w:pPr>
-        <w:pStyle w:val="ListParagraph"/>
-        <w:numPr>
-          <w:ilvl w:val="3"/>
-          <w:numId w:val="6"/>
-        </w:numPr>
-      </w:pPr>
-      <w:r>
-        <w:rPr>
-          <w:rFonts w:ascii="Menlo Regular" w:hAnsi="Menlo Regular" w:cs="Menlo Regular"/>
-        </w:rPr>
-        <w:t>Completely hooked</w:t>
-      </w:r>
-    </w:p>
-    <w:p>
-      <w:pPr>
-        <w:pStyle w:val="ListParagraph"/>
-        <w:numPr>
-          <w:ilvl w:val="3"/>
-          <w:numId w:val="6"/>
-        </w:numPr>
-      </w:pPr>
-      <w:r>
-        <w:rPr>
-          <w:rFonts w:ascii="Menlo Regular" w:hAnsi="Menlo Regular" w:cs="Menlo Regular"/>
-        </w:rPr>
-        <w:t>And I think this is a problem.</w:t>
-      </w:r>
-    </w:p>
-    <w:p>
-      <w:pPr>
-        <w:pStyle w:val="ListParagraph"/>
-        <w:numPr>
-          <w:ilvl w:val="4"/>
-          <w:numId w:val="6"/>
-        </w:numPr>
-      </w:pPr>
-      <w:r>
-        <w:rPr>
-          <w:rFonts w:ascii="Menlo Regular" w:hAnsi="Menlo Regular" w:cs="Menlo Regular"/>
-        </w:rPr>
-        <w:t>“Fuck Facebook”</w:t>
-      </w:r>
-    </w:p>
-    <w:p>
-      <w:pPr>
-        <w:pStyle w:val="ListParagraph"/>
-        <w:numPr>
-          <w:ilvl w:val="5"/>
-          <w:numId w:val="6"/>
-        </w:numPr>
-      </w:pPr>
-      <w:r>
-        <w:rPr>
-          <w:rFonts w:ascii="Menlo Regular" w:hAnsi="Menlo Regular" w:cs="Menlo Regular"/>
-        </w:rPr>
-        <w:t xml:space="preserve">join the anecist revolution. </w:t>
-      </w:r>
-    </w:p>
-    <w:p/>
-    <w:p/>
-    <w:p/>
-    <w:p>
-      <w:hyperlink r:id="rId11" w:history="1">
-        <w:r>
-          <w:rPr>
-            <w:rStyle w:val="Hyperlink"/>
-          </w:rPr>
-          <w:t>https://github.com/HenrikJoreteg/emoji-images</w:t>
-        </w:r>
-      </w:hyperlink>
-    </w:p>
-    <w:p>
-      <w:pPr>
-        <w:pStyle w:val="ListParagraph"/>
-        <w:numPr>
-          <w:ilvl w:val="0"/>
-          <w:numId w:val="5"/>
-        </w:numPr>
-      </w:pPr>
-      <w:r>
-        <w:t xml:space="preserve">could potentially fork this and then git pull it and you get loads of emoji’s instantly. </w:t>
-      </w:r>
-    </w:p>
-    <w:p/>
-    <w:p/>
-    <w:p>
-      <w:pPr>
-        <w:pStyle w:val="ListParagraph"/>
-        <w:numPr>
-          <w:ilvl w:val="0"/>
-          <w:numId w:val="5"/>
-        </w:numPr>
-      </w:pPr>
-      <w:r>
-        <w:t xml:space="preserve">Storify </w:t>
-      </w:r>
-    </w:p>
-    <w:p>
-      <w:hyperlink r:id="rId12" w:history="1">
-        <w:r>
-          <w:rPr>
-            <w:rStyle w:val="Hyperlink"/>
-          </w:rPr>
-          <w:t>https://storify.com/</w:t>
-        </w:r>
-      </w:hyperlink>
-    </w:p>
-    <w:p>
-      <w:pPr>
-        <w:pStyle w:val="ListParagraph"/>
-        <w:numPr>
-          <w:ilvl w:val="0"/>
-          <w:numId w:val="7"/>
-        </w:numPr>
-      </w:pPr>
-      <w:r>
-        <w:t>Buzzfeed</w:t>
-      </w:r>
-    </w:p>
-    <w:p>
-      <w:pPr>
-        <w:pStyle w:val="ListParagraph"/>
-        <w:numPr>
-          <w:ilvl w:val="0"/>
-          <w:numId w:val="7"/>
-        </w:numPr>
-      </w:pPr>
-      <w:r>
-        <w:t>Medium.com</w:t>
-      </w:r>
-    </w:p>
-    <w:p/>
-    <w:p/>
-    <w:p/>
-    <w:p>
-      <w:pPr>
-        <w:ind w:left="360"/>
-        <w:rPr>
-          <w:i/>
-        </w:rPr>
-      </w:pPr>
-      <w:r>
-        <w:rPr>
-          <w:i/>
-        </w:rPr>
-        <w:t xml:space="preserve">Rather than being able to add a location or a category I would prefer them to be only be available to do that through a story. </w:t>
-      </w:r>
-    </w:p>
-    <w:p>
-      <w:pPr>
-        <w:pStyle w:val="ListParagraph"/>
-        <w:numPr>
-          <w:ilvl w:val="0"/>
-          <w:numId w:val="8"/>
-        </w:numPr>
-        <w:ind w:left="1080"/>
-        <w:rPr>
-          <w:i/>
-        </w:rPr>
-      </w:pPr>
-      <w:r>
-        <w:rPr>
-          <w:i/>
-        </w:rPr>
-        <w:t>This would encourage user engagement because they had to actually do post material.</w:t>
-      </w:r>
-    </w:p>
-    <w:p>
-      <w:pPr>
-        <w:rPr>
-          <w:i/>
-        </w:rPr>
-      </w:pPr>
-    </w:p>
-    <w:p>
-      <w:pPr>
-        <w:rPr>
-          <w:i/>
-        </w:rPr>
-      </w:pPr>
-    </w:p>
-    <w:p>
-      <w:r>
-        <w:t>The command “Rails Routes” is pretty good in that it helps show you all the commands for things.</w:t>
-      </w:r>
-    </w:p>
-    <w:p/>
-    <w:p/>
-    <w:p>
-      <w:hyperlink r:id="rId13" w:history="1">
-        <w:r>
-          <w:rPr>
-            <w:rStyle w:val="Hyperlink"/>
-          </w:rPr>
-          <w:t>https://haml2erb.org/</w:t>
-        </w:r>
-      </w:hyperlink>
-    </w:p>
-    <w:p>
-      <w:pPr>
-        <w:pStyle w:val="ListParagraph"/>
-        <w:numPr>
-          <w:ilvl w:val="0"/>
-          <w:numId w:val="8"/>
-        </w:numPr>
-      </w:pPr>
-      <w:r>
-        <w:t xml:space="preserve">A useful thing to use to convert </w:t>
-      </w:r>
-      <w:r>
-        <w:t xml:space="preserve">haml into erb. </w:t>
-      </w:r>
-    </w:p>
-    <w:p/>
-    <w:p>
-      <w:r>
-        <w:t>For liking feature</w:t>
-      </w:r>
-    </w:p>
-    <w:p>
-      <w:pPr>
-        <w:pStyle w:val="ListParagraph"/>
-        <w:numPr>
-          <w:ilvl w:val="0"/>
-          <w:numId w:val="8"/>
-        </w:numPr>
-      </w:pPr>
-      <w:r>
-        <w:t>Rather than thumbs up could use applauds (quite Sinatra-esque)</w:t>
-      </w:r>
-    </w:p>
-    <w:p>
-      <w:pPr>
-        <w:rPr>
-          <w:b/>
-          <w:i/>
-        </w:rPr>
-      </w:pPr>
-      <w:r>
-        <w:rPr>
-          <w:b/>
-          <w:i/>
-        </w:rPr>
-        <w:t>An aim of this app is to mirror real life as much as possible in a tech/ app world.</w:t>
-      </w:r>
-    </w:p>
-    <w:p>
-      <w:pPr>
-        <w:pStyle w:val="ListParagraph"/>
-        <w:numPr>
-          <w:ilvl w:val="6"/>
-          <w:numId w:val="6"/>
-        </w:numPr>
-        <w:rPr>
-          <w:b/>
-          <w:i/>
-        </w:rPr>
-      </w:pPr>
-      <w:r>
-        <w:rPr>
-          <w:b/>
-          <w:i/>
-        </w:rPr>
-        <w:t>ie when you hear a good story your human response is to laugh or applaud etc.</w:t>
-      </w:r>
-    </w:p>
-    <w:p>
-      <w:pPr>
-        <w:pStyle w:val="ListParagraph"/>
-        <w:numPr>
-          <w:ilvl w:val="7"/>
-          <w:numId w:val="6"/>
-        </w:numPr>
-        <w:rPr>
-          <w:b/>
-          <w:i/>
-        </w:rPr>
-      </w:pPr>
-      <w:r>
-        <w:rPr>
-          <w:b/>
-          <w:i/>
-        </w:rPr>
-        <w:t>therefore, laughter or applauds as indicators of likes would be cool.</w:t>
-      </w:r>
-    </w:p>
-    <w:p>
-      <w:pPr>
-        <w:pStyle w:val="ListParagraph"/>
-        <w:numPr>
-          <w:ilvl w:val="8"/>
-          <w:numId w:val="6"/>
-        </w:numPr>
-        <w:rPr>
-          <w:b/>
-          <w:i/>
-        </w:rPr>
-      </w:pPr>
-      <w:r>
-        <w:rPr>
-          <w:b/>
-          <w:i/>
-        </w:rPr>
-        <w:t>In same way as facebook does thumbs up</w:t>
-      </w:r>
-    </w:p>
-    <w:p>
-      <w:pPr>
-        <w:pStyle w:val="ListParagraph"/>
-        <w:numPr>
-          <w:ilvl w:val="8"/>
-          <w:numId w:val="6"/>
-        </w:numPr>
-        <w:rPr>
-          <w:b/>
-          <w:i/>
-        </w:rPr>
-      </w:pPr>
-      <w:r>
-        <w:rPr>
-          <w:b/>
-          <w:i/>
-        </w:rPr>
-        <w:t>And instagram does a heart.</w:t>
-      </w:r>
-    </w:p>
-    <w:p/>
-    <w:p/>
-    <w:p/>
-    <w:p/>
+        <w:t xml:space="preserve">When doing data in the seed file there must be </w:t>
+      </w:r>
+      <w:proofErr w:type="gramStart"/>
+      <w:r>
+        <w:t>a quicker way to do the numbers in ascending order (</w:t>
+      </w:r>
+      <w:proofErr w:type="spellStart"/>
+      <w:r>
+        <w:t>eg</w:t>
+      </w:r>
+      <w:proofErr w:type="spellEnd"/>
+      <w:r>
+        <w:t xml:space="preserve"> cat1, cat2, cat3 etc.) like in excel</w:t>
+      </w:r>
+      <w:proofErr w:type="gramEnd"/>
+      <w:r>
+        <w:t>.</w:t>
+      </w:r>
+    </w:p>
     <w:p>
       <w:pPr>
         <w:tabs>
@@ -1418,67 +2129,6 @@
           <w:tab w:val="left" w:pos="1340"/>
         </w:tabs>
       </w:pPr>
-      <w:r>
-        <w:t>Rake db: seed to run to enact the data you have hardcoded in the seed file.</w:t>
-      </w:r>
-    </w:p>
-    <w:p>
-      <w:pPr>
-        <w:tabs>
-          <w:tab w:val="left" w:pos="1340"/>
-        </w:tabs>
-      </w:pPr>
-    </w:p>
-    <w:p>
-      <w:pPr>
-        <w:tabs>
-          <w:tab w:val="left" w:pos="1340"/>
-        </w:tabs>
-      </w:pPr>
-    </w:p>
-    <w:p>
-      <w:pPr>
-        <w:tabs>
-          <w:tab w:val="left" w:pos="1340"/>
-        </w:tabs>
-      </w:pPr>
-      <w:r>
-        <w:t>Add carrierwave for users to select images.</w:t>
-      </w:r>
-    </w:p>
-    <w:p>
-      <w:pPr>
-        <w:pStyle w:val="ListParagraph"/>
-        <w:numPr>
-          <w:ilvl w:val="6"/>
-          <w:numId w:val="6"/>
-        </w:numPr>
-        <w:tabs>
-          <w:tab w:val="left" w:pos="1340"/>
-        </w:tabs>
-      </w:pPr>
-      <w:r>
-        <w:t>downloaded lesson notes.</w:t>
-      </w:r>
-    </w:p>
-    <w:p>
-      <w:pPr>
-        <w:tabs>
-          <w:tab w:val="left" w:pos="1340"/>
-        </w:tabs>
-      </w:pPr>
-    </w:p>
-    <w:p>
-      <w:pPr>
-        <w:tabs>
-          <w:tab w:val="left" w:pos="1340"/>
-        </w:tabs>
-      </w:pPr>
-      <w:r>
-        <w:t>Can’t get image and tag_line to come up.</w:t>
-      </w:r>
-      <w:bookmarkStart w:id="0" w:name="_GoBack"/>
-      <w:bookmarkEnd w:id="0"/>
     </w:p>
     <w:sectPr>
       <w:pgSz w:w="11900" w:h="16840"/>

</xml_diff>

<commit_message>
laid the foundations for the reactions
</commit_message>
<xml_diff>
--- a/Notes/Notes on the Project.docx
+++ b/Notes/Notes on the Project.docx
@@ -61,13 +61,8 @@
         </w:numPr>
       </w:pPr>
       <w:r>
-        <w:t xml:space="preserve">Tried typing things like “how do I draw out join tables for mapping of has and belongs to many in Rails?” </w:t>
-      </w:r>
-      <w:proofErr w:type="spellStart"/>
-      <w:r>
-        <w:t>etc</w:t>
-      </w:r>
-      <w:proofErr w:type="spellEnd"/>
+        <w:t>Tried typing things like “how do I draw out join tables for mapping of has and belongs to many in Rails?” etc</w:t>
+      </w:r>
     </w:p>
     <w:p>
       <w:pPr>
@@ -123,13 +118,8 @@
           <w:numId w:val="1"/>
         </w:numPr>
       </w:pPr>
-      <w:proofErr w:type="gramStart"/>
-      <w:r>
-        <w:t>the</w:t>
-      </w:r>
-      <w:proofErr w:type="gramEnd"/>
-      <w:r>
-        <w:t xml:space="preserve"> immediate above is extremely useful.</w:t>
+      <w:r>
+        <w:t>the immediate above is extremely useful.</w:t>
       </w:r>
     </w:p>
     <w:p>
@@ -278,19 +268,9 @@
           <w:numId w:val="1"/>
         </w:numPr>
       </w:pPr>
-      <w:proofErr w:type="spellStart"/>
-      <w:r>
-        <w:t>Ie</w:t>
-      </w:r>
-      <w:proofErr w:type="spellEnd"/>
-      <w:r>
-        <w:t xml:space="preserve"> </w:t>
-      </w:r>
-      <w:proofErr w:type="spellStart"/>
-      <w:r>
-        <w:t>category_stories</w:t>
-      </w:r>
-      <w:proofErr w:type="spellEnd"/>
+      <w:r>
+        <w:t>Ie category_stories</w:t>
+      </w:r>
     </w:p>
     <w:p>
       <w:pPr>
@@ -301,13 +281,8 @@
         </w:numPr>
       </w:pPr>
       <w:r>
-        <w:t xml:space="preserve">And </w:t>
-      </w:r>
-      <w:proofErr w:type="spellStart"/>
-      <w:r>
-        <w:t>story_categories</w:t>
-      </w:r>
-      <w:proofErr w:type="spellEnd"/>
+        <w:t>And story_categories</w:t>
+      </w:r>
     </w:p>
     <w:p>
       <w:pPr>
@@ -335,7 +310,6 @@
           <w:numId w:val="1"/>
         </w:numPr>
       </w:pPr>
-      <w:proofErr w:type="gramStart"/>
       <w:r>
         <w:rPr>
           <w:rFonts w:cs="Times"/>
@@ -344,18 +318,7 @@
           <w:color w:val="2E2E31"/>
           <w:lang w:val="en-US"/>
         </w:rPr>
-        <w:t>once</w:t>
-      </w:r>
-      <w:proofErr w:type="gramEnd"/>
-      <w:r>
-        <w:rPr>
-          <w:rFonts w:cs="Times"/>
-          <w:i/>
-          <w:iCs/>
-          <w:color w:val="2E2E31"/>
-          <w:lang w:val="en-US"/>
-        </w:rPr>
-        <w:t xml:space="preserve"> you’ve created those tables with those columns you need to:</w:t>
+        <w:t>once you’ve created those tables with those columns you need to:</w:t>
       </w:r>
     </w:p>
     <w:p>
@@ -366,86 +329,46 @@
           <w:numId w:val="1"/>
         </w:numPr>
       </w:pPr>
-      <w:proofErr w:type="gramStart"/>
       <w:r>
         <w:rPr>
           <w:rFonts w:cs="Times"/>
           <w:color w:val="2E2E31"/>
           <w:lang w:val="en-US"/>
         </w:rPr>
-        <w:t>create</w:t>
-      </w:r>
-      <w:proofErr w:type="gramEnd"/>
+        <w:t>create join table for categories_stories</w:t>
+      </w:r>
+    </w:p>
+    <w:p>
+      <w:pPr>
+        <w:pStyle w:val="ListParagraph"/>
+        <w:numPr>
+          <w:ilvl w:val="2"/>
+          <w:numId w:val="1"/>
+        </w:numPr>
+      </w:pPr>
       <w:r>
         <w:rPr>
           <w:rFonts w:cs="Times"/>
           <w:color w:val="2E2E31"/>
           <w:lang w:val="en-US"/>
         </w:rPr>
-        <w:t xml:space="preserve"> join table for </w:t>
-      </w:r>
-      <w:proofErr w:type="spellStart"/>
+        <w:t>create join table for locations_stories</w:t>
+      </w:r>
+    </w:p>
+    <w:p>
+      <w:pPr>
+        <w:pStyle w:val="ListParagraph"/>
+        <w:numPr>
+          <w:ilvl w:val="0"/>
+          <w:numId w:val="2"/>
+        </w:numPr>
+      </w:pPr>
       <w:r>
         <w:rPr>
           <w:rFonts w:cs="Times"/>
           <w:color w:val="2E2E31"/>
           <w:lang w:val="en-US"/>
         </w:rPr>
-        <w:t>categories_stories</w:t>
-      </w:r>
-      <w:proofErr w:type="spellEnd"/>
-    </w:p>
-    <w:p>
-      <w:pPr>
-        <w:pStyle w:val="ListParagraph"/>
-        <w:numPr>
-          <w:ilvl w:val="2"/>
-          <w:numId w:val="1"/>
-        </w:numPr>
-      </w:pPr>
-      <w:proofErr w:type="gramStart"/>
-      <w:r>
-        <w:rPr>
-          <w:rFonts w:cs="Times"/>
-          <w:color w:val="2E2E31"/>
-          <w:lang w:val="en-US"/>
-        </w:rPr>
-        <w:t>create</w:t>
-      </w:r>
-      <w:proofErr w:type="gramEnd"/>
-      <w:r>
-        <w:rPr>
-          <w:rFonts w:cs="Times"/>
-          <w:color w:val="2E2E31"/>
-          <w:lang w:val="en-US"/>
-        </w:rPr>
-        <w:t xml:space="preserve"> join table for </w:t>
-      </w:r>
-      <w:proofErr w:type="spellStart"/>
-      <w:r>
-        <w:rPr>
-          <w:rFonts w:cs="Times"/>
-          <w:color w:val="2E2E31"/>
-          <w:lang w:val="en-US"/>
-        </w:rPr>
-        <w:t>locations_stories</w:t>
-      </w:r>
-      <w:proofErr w:type="spellEnd"/>
-    </w:p>
-    <w:p>
-      <w:pPr>
-        <w:pStyle w:val="ListParagraph"/>
-        <w:numPr>
-          <w:ilvl w:val="0"/>
-          <w:numId w:val="2"/>
-        </w:numPr>
-      </w:pPr>
-      <w:r>
-        <w:rPr>
-          <w:rFonts w:cs="Times"/>
-          <w:color w:val="2E2E31"/>
-          <w:lang w:val="en-US"/>
-        </w:rPr>
         <w:t>The only time you need a join table is for a many to many relationship. So if a story can belong to many categories, and a category can have many stories associated with it.</w:t>
       </w:r>
     </w:p>
@@ -490,31 +413,7 @@
         </w:numPr>
       </w:pPr>
       <w:r>
-        <w:t xml:space="preserve">I.e. in the database it will be </w:t>
-      </w:r>
-      <w:proofErr w:type="spellStart"/>
-      <w:r>
-        <w:t>user_id</w:t>
-      </w:r>
-      <w:proofErr w:type="spellEnd"/>
-      <w:r>
-        <w:t xml:space="preserve"> for stories. But I would prefer the </w:t>
-      </w:r>
-      <w:proofErr w:type="spellStart"/>
-      <w:r>
-        <w:t>user_name</w:t>
-      </w:r>
-      <w:proofErr w:type="spellEnd"/>
-      <w:r>
-        <w:t xml:space="preserve"> and </w:t>
-      </w:r>
-      <w:proofErr w:type="spellStart"/>
-      <w:r>
-        <w:t>tag_line</w:t>
-      </w:r>
-      <w:proofErr w:type="spellEnd"/>
-      <w:r>
-        <w:t xml:space="preserve"> to come up </w:t>
+        <w:t xml:space="preserve">I.e. in the database it will be user_id for stories. But I would prefer the user_name and tag_line to come up </w:t>
       </w:r>
       <w:r>
         <w:t xml:space="preserve">on the client end. </w:t>
@@ -553,13 +452,8 @@
           <w:numId w:val="3"/>
         </w:numPr>
       </w:pPr>
-      <w:proofErr w:type="spellStart"/>
-      <w:r>
-        <w:t>Yik</w:t>
-      </w:r>
-      <w:proofErr w:type="spellEnd"/>
-      <w:r>
-        <w:t xml:space="preserve"> yak</w:t>
+      <w:r>
+        <w:t>Yik yak</w:t>
       </w:r>
     </w:p>
     <w:p>
@@ -570,11 +464,9 @@
           <w:numId w:val="3"/>
         </w:numPr>
       </w:pPr>
-      <w:proofErr w:type="spellStart"/>
       <w:r>
         <w:t>Instagram</w:t>
       </w:r>
-      <w:proofErr w:type="spellEnd"/>
     </w:p>
     <w:p>
       <w:pPr>
@@ -598,15 +490,7 @@
         </w:numPr>
       </w:pPr>
       <w:r>
-        <w:t xml:space="preserve">Could do it by time/ location / </w:t>
-      </w:r>
-      <w:proofErr w:type="spellStart"/>
-      <w:r>
-        <w:t>jointjokers</w:t>
-      </w:r>
-      <w:proofErr w:type="spellEnd"/>
-      <w:r>
-        <w:t xml:space="preserve"> (JJ’s)</w:t>
+        <w:t>Could do it by time/ location / jointjokers (JJ’s)</w:t>
       </w:r>
     </w:p>
     <w:p>
@@ -667,15 +551,7 @@
         <w:t>Go onto notes and just do devise</w:t>
       </w:r>
       <w:r>
-        <w:t xml:space="preserve"> (notes are from </w:t>
-      </w:r>
-      <w:proofErr w:type="spellStart"/>
-      <w:r>
-        <w:t>instagram</w:t>
-      </w:r>
-      <w:proofErr w:type="spellEnd"/>
-      <w:r>
-        <w:t xml:space="preserve"> example)</w:t>
+        <w:t xml:space="preserve"> (notes are from instagram example)</w:t>
       </w:r>
       <w:r>
         <w:t xml:space="preserve"> for users (so that they can log in and log out). Then go back and see Alex to create the database.</w:t>
@@ -708,11 +584,9 @@
     <w:p/>
     <w:p/>
     <w:p>
-      <w:proofErr w:type="spellStart"/>
       <w:r>
         <w:t>Emojis</w:t>
       </w:r>
-      <w:proofErr w:type="spellEnd"/>
     </w:p>
     <w:p>
       <w:pPr>
@@ -763,24 +637,11 @@
           <w:numId w:val="6"/>
         </w:numPr>
       </w:pPr>
-      <w:proofErr w:type="gramStart"/>
-      <w:r>
-        <w:t>quite</w:t>
-      </w:r>
-      <w:proofErr w:type="gramEnd"/>
-      <w:r>
-        <w:t xml:space="preserve"> jokes to have fun different things with the </w:t>
-      </w:r>
-      <w:proofErr w:type="spellStart"/>
-      <w:r>
-        <w:t>emoji’</w:t>
-      </w:r>
-      <w:r>
-        <w:t>s</w:t>
-      </w:r>
-      <w:proofErr w:type="spellEnd"/>
-      <w:r>
-        <w:t xml:space="preserve"> in terms of adjectives</w:t>
+      <w:r>
+        <w:t>quite jokes to have fun different things with the emoji’</w:t>
+      </w:r>
+      <w:r>
+        <w:t>s in terms of adjectives</w:t>
       </w:r>
     </w:p>
     <w:p>
@@ -791,15 +652,8 @@
           <w:numId w:val="6"/>
         </w:numPr>
       </w:pPr>
-      <w:proofErr w:type="spellStart"/>
-      <w:proofErr w:type="gramStart"/>
-      <w:r>
-        <w:t>eg</w:t>
-      </w:r>
-      <w:proofErr w:type="spellEnd"/>
-      <w:proofErr w:type="gramEnd"/>
-      <w:r>
-        <w:t xml:space="preserve"> peach could mean peachy etc. </w:t>
+      <w:r>
+        <w:t xml:space="preserve">eg peach could mean peachy etc. </w:t>
       </w:r>
     </w:p>
     <w:p>
@@ -810,13 +664,8 @@
           <w:numId w:val="6"/>
         </w:numPr>
       </w:pPr>
-      <w:proofErr w:type="gramStart"/>
-      <w:r>
-        <w:t>so</w:t>
-      </w:r>
-      <w:proofErr w:type="gramEnd"/>
-      <w:r>
-        <w:t xml:space="preserve"> therefore semiotic as well as material.</w:t>
+      <w:r>
+        <w:t>so therefore semiotic as well as material.</w:t>
       </w:r>
     </w:p>
     <w:p>
@@ -911,19 +760,11 @@
           <w:numId w:val="6"/>
         </w:numPr>
       </w:pPr>
-      <w:proofErr w:type="spellStart"/>
       <w:r>
         <w:rPr>
           <w:rFonts w:ascii="Menlo Regular" w:hAnsi="Menlo Regular" w:cs="Menlo Regular"/>
         </w:rPr>
-        <w:t>Anecists</w:t>
-      </w:r>
-      <w:proofErr w:type="spellEnd"/>
-      <w:r>
-        <w:rPr>
-          <w:rFonts w:ascii="Menlo Regular" w:hAnsi="Menlo Regular" w:cs="Menlo Regular"/>
-        </w:rPr>
-        <w:t xml:space="preserve"> could bring chaos to the English language and disrupt it with its very own lingo/ slang/ language. </w:t>
+        <w:t xml:space="preserve">Anecists could bring chaos to the English language and disrupt it with its very own lingo/ slang/ language. </w:t>
       </w:r>
     </w:p>
     <w:p>
@@ -1041,33 +882,11 @@
           <w:numId w:val="6"/>
         </w:numPr>
       </w:pPr>
-      <w:proofErr w:type="gramStart"/>
       <w:r>
         <w:rPr>
           <w:rFonts w:ascii="Menlo Regular" w:hAnsi="Menlo Regular" w:cs="Menlo Regular"/>
         </w:rPr>
-        <w:t>join</w:t>
-      </w:r>
-      <w:proofErr w:type="gramEnd"/>
-      <w:r>
-        <w:rPr>
-          <w:rFonts w:ascii="Menlo Regular" w:hAnsi="Menlo Regular" w:cs="Menlo Regular"/>
-        </w:rPr>
-        <w:t xml:space="preserve"> the </w:t>
-      </w:r>
-      <w:proofErr w:type="spellStart"/>
-      <w:r>
-        <w:rPr>
-          <w:rFonts w:ascii="Menlo Regular" w:hAnsi="Menlo Regular" w:cs="Menlo Regular"/>
-        </w:rPr>
-        <w:t>anecist</w:t>
-      </w:r>
-      <w:proofErr w:type="spellEnd"/>
-      <w:r>
-        <w:rPr>
-          <w:rFonts w:ascii="Menlo Regular" w:hAnsi="Menlo Regular" w:cs="Menlo Regular"/>
-        </w:rPr>
-        <w:t xml:space="preserve"> revolution. </w:t>
+        <w:t xml:space="preserve">join the anecist revolution. </w:t>
       </w:r>
     </w:p>
     <w:p/>
@@ -1091,21 +910,8 @@
           <w:numId w:val="5"/>
         </w:numPr>
       </w:pPr>
-      <w:proofErr w:type="gramStart"/>
-      <w:r>
-        <w:t>could</w:t>
-      </w:r>
-      <w:proofErr w:type="gramEnd"/>
-      <w:r>
-        <w:t xml:space="preserve"> potentially fork this and then git pull it and you get loads of </w:t>
-      </w:r>
-      <w:proofErr w:type="spellStart"/>
-      <w:r>
-        <w:t>emoji’s</w:t>
-      </w:r>
-      <w:proofErr w:type="spellEnd"/>
-      <w:r>
-        <w:t xml:space="preserve"> instantly. </w:t>
+      <w:r>
+        <w:t xml:space="preserve">could potentially fork this and then git pull it and you get loads of emoji’s instantly. </w:t>
       </w:r>
     </w:p>
     <w:p/>
@@ -1118,13 +924,8 @@
           <w:numId w:val="5"/>
         </w:numPr>
       </w:pPr>
-      <w:proofErr w:type="spellStart"/>
-      <w:r>
-        <w:t>Storify</w:t>
-      </w:r>
-      <w:proofErr w:type="spellEnd"/>
-      <w:r>
-        <w:t xml:space="preserve"> </w:t>
+      <w:r>
+        <w:t xml:space="preserve">Storify </w:t>
       </w:r>
     </w:p>
     <w:p>
@@ -1145,11 +946,9 @@
           <w:numId w:val="7"/>
         </w:numPr>
       </w:pPr>
-      <w:proofErr w:type="spellStart"/>
       <w:r>
         <w:t>Buzzfeed</w:t>
       </w:r>
-      <w:proofErr w:type="spellEnd"/>
     </w:p>
     <w:p>
       <w:pPr>
@@ -1241,21 +1040,8 @@
       <w:r>
         <w:t xml:space="preserve">A useful thing to use to convert </w:t>
       </w:r>
-      <w:proofErr w:type="spellStart"/>
-      <w:r>
-        <w:t>haml</w:t>
-      </w:r>
-      <w:proofErr w:type="spellEnd"/>
-      <w:r>
-        <w:t xml:space="preserve"> into </w:t>
-      </w:r>
-      <w:proofErr w:type="spellStart"/>
-      <w:r>
-        <w:t>erb</w:t>
-      </w:r>
-      <w:proofErr w:type="spellEnd"/>
-      <w:r>
-        <w:t xml:space="preserve">. </w:t>
+      <w:r>
+        <w:t xml:space="preserve">haml into erb. </w:t>
       </w:r>
     </w:p>
     <w:p/>
@@ -1273,15 +1059,7 @@
         </w:numPr>
       </w:pPr>
       <w:r>
-        <w:t>Rather than thumbs up could use applauds (quite Sinatra-</w:t>
-      </w:r>
-      <w:proofErr w:type="spellStart"/>
-      <w:r>
-        <w:t>esque</w:t>
-      </w:r>
-      <w:proofErr w:type="spellEnd"/>
-      <w:r>
-        <w:t>)</w:t>
+        <w:t>Rather than thumbs up could use applauds (quite Sinatra-esque)</w:t>
       </w:r>
     </w:p>
     <w:p>
@@ -1311,52 +1089,52 @@
           <w:i/>
         </w:rPr>
       </w:pPr>
-      <w:proofErr w:type="spellStart"/>
-      <w:proofErr w:type="gramStart"/>
       <w:r>
         <w:rPr>
           <w:b/>
           <w:i/>
         </w:rPr>
-        <w:t>ie</w:t>
-      </w:r>
-      <w:proofErr w:type="spellEnd"/>
-      <w:proofErr w:type="gramEnd"/>
-      <w:r>
+        <w:t>ie when you hear a good story your human response is to laugh or applaud etc.</w:t>
+      </w:r>
+    </w:p>
+    <w:p>
+      <w:pPr>
+        <w:pStyle w:val="ListParagraph"/>
+        <w:numPr>
+          <w:ilvl w:val="7"/>
+          <w:numId w:val="6"/>
+        </w:numPr>
         <w:rPr>
           <w:b/>
           <w:i/>
         </w:rPr>
-        <w:t xml:space="preserve"> when you hear a good story your human response is to laugh or applaud etc.</w:t>
-      </w:r>
-    </w:p>
-    <w:p>
-      <w:pPr>
-        <w:pStyle w:val="ListParagraph"/>
-        <w:numPr>
-          <w:ilvl w:val="7"/>
-          <w:numId w:val="6"/>
-        </w:numPr>
+      </w:pPr>
+      <w:r>
         <w:rPr>
           <w:b/>
           <w:i/>
         </w:rPr>
-      </w:pPr>
-      <w:proofErr w:type="gramStart"/>
-      <w:r>
+        <w:t>therefore, laughter or applauds as indicators of likes would be cool.</w:t>
+      </w:r>
+    </w:p>
+    <w:p>
+      <w:pPr>
+        <w:pStyle w:val="ListParagraph"/>
+        <w:numPr>
+          <w:ilvl w:val="8"/>
+          <w:numId w:val="6"/>
+        </w:numPr>
         <w:rPr>
           <w:b/>
           <w:i/>
         </w:rPr>
-        <w:t>therefore</w:t>
-      </w:r>
-      <w:proofErr w:type="gramEnd"/>
+      </w:pPr>
       <w:r>
         <w:rPr>
           <w:b/>
           <w:i/>
         </w:rPr>
-        <w:t>, laughter or applauds as indicators of likes would be cool.</w:t>
+        <w:t>In same way as facebook does thumbs up</w:t>
       </w:r>
     </w:p>
     <w:p>
@@ -1376,59 +1154,7 @@
           <w:b/>
           <w:i/>
         </w:rPr>
-        <w:t xml:space="preserve">In same way as </w:t>
-      </w:r>
-      <w:proofErr w:type="spellStart"/>
-      <w:r>
-        <w:rPr>
-          <w:b/>
-          <w:i/>
-        </w:rPr>
-        <w:t>facebook</w:t>
-      </w:r>
-      <w:proofErr w:type="spellEnd"/>
-      <w:r>
-        <w:rPr>
-          <w:b/>
-          <w:i/>
-        </w:rPr>
-        <w:t xml:space="preserve"> does thumbs up</w:t>
-      </w:r>
-    </w:p>
-    <w:p>
-      <w:pPr>
-        <w:pStyle w:val="ListParagraph"/>
-        <w:numPr>
-          <w:ilvl w:val="8"/>
-          <w:numId w:val="6"/>
-        </w:numPr>
-        <w:rPr>
-          <w:b/>
-          <w:i/>
-        </w:rPr>
-      </w:pPr>
-      <w:r>
-        <w:rPr>
-          <w:b/>
-          <w:i/>
-        </w:rPr>
-        <w:t xml:space="preserve">And </w:t>
-      </w:r>
-      <w:proofErr w:type="spellStart"/>
-      <w:r>
-        <w:rPr>
-          <w:b/>
-          <w:i/>
-        </w:rPr>
-        <w:t>instagram</w:t>
-      </w:r>
-      <w:proofErr w:type="spellEnd"/>
-      <w:r>
-        <w:rPr>
-          <w:b/>
-          <w:i/>
-        </w:rPr>
-        <w:t xml:space="preserve"> does a heart.</w:t>
+        <w:t>And instagram does a heart.</w:t>
       </w:r>
     </w:p>
     <w:p/>
@@ -1448,15 +1174,7 @@
         </w:tabs>
       </w:pPr>
       <w:r>
-        <w:t xml:space="preserve">Rake </w:t>
-      </w:r>
-      <w:proofErr w:type="spellStart"/>
-      <w:r>
-        <w:t>db</w:t>
-      </w:r>
-      <w:proofErr w:type="spellEnd"/>
-      <w:r>
-        <w:t>: seed to run to enact the data you have hardcoded in the seed file.</w:t>
+        <w:t>Rake db: seed to run to enact the data you have hardcoded in the seed file.</w:t>
       </w:r>
     </w:p>
     <w:p>
@@ -1497,15 +1215,7 @@
         </w:tabs>
       </w:pPr>
       <w:r>
-        <w:t xml:space="preserve">Add </w:t>
-      </w:r>
-      <w:proofErr w:type="spellStart"/>
-      <w:r>
-        <w:t>carrierwave</w:t>
-      </w:r>
-      <w:proofErr w:type="spellEnd"/>
-      <w:r>
-        <w:t xml:space="preserve"> for users to select images.</w:t>
+        <w:t>Add carrierwave for users to select images.</w:t>
       </w:r>
     </w:p>
     <w:p>
@@ -1519,13 +1229,8 @@
           <w:tab w:val="left" w:pos="1340"/>
         </w:tabs>
       </w:pPr>
-      <w:proofErr w:type="gramStart"/>
-      <w:r>
-        <w:t>downloaded</w:t>
-      </w:r>
-      <w:proofErr w:type="gramEnd"/>
-      <w:r>
-        <w:t xml:space="preserve"> lesson notes.</w:t>
+      <w:r>
+        <w:t>downloaded lesson notes.</w:t>
       </w:r>
     </w:p>
     <w:p>
@@ -1542,15 +1247,7 @@
         </w:tabs>
       </w:pPr>
       <w:r>
-        <w:t xml:space="preserve">Can’t get image and </w:t>
-      </w:r>
-      <w:proofErr w:type="spellStart"/>
-      <w:r>
-        <w:t>tag_line</w:t>
-      </w:r>
-      <w:proofErr w:type="spellEnd"/>
-      <w:r>
-        <w:t xml:space="preserve"> to come up.</w:t>
+        <w:t>Can’t get image and tag_line to come up.</w:t>
       </w:r>
     </w:p>
     <w:p>
@@ -1601,11 +1298,7 @@
         </w:tabs>
       </w:pPr>
       <w:r>
-        <w:t xml:space="preserve">Have got to the bit where you bundle </w:t>
-      </w:r>
-      <w:proofErr w:type="spellStart"/>
-      <w:r>
-        <w:t>rma</w:t>
+        <w:t>Have got to the bit where you bundle rma</w:t>
       </w:r>
       <w:r>
         <w:softHyphen/>
@@ -1616,7 +1309,6 @@
       <w:r>
         <w:t>gick</w:t>
       </w:r>
-      <w:proofErr w:type="spellEnd"/>
     </w:p>
     <w:p>
       <w:pPr>
@@ -1639,15 +1331,7 @@
         </w:tabs>
       </w:pPr>
       <w:r>
-        <w:t xml:space="preserve">What’s the crack on Foundation? I </w:t>
-      </w:r>
-      <w:proofErr w:type="gramStart"/>
-      <w:r>
-        <w:t>thought</w:t>
-      </w:r>
-      <w:proofErr w:type="gramEnd"/>
-      <w:r>
-        <w:t xml:space="preserve"> “if we fight it we lose”…what exactly do you mean by it?</w:t>
+        <w:t>What’s the crack on Foundation? I thought “if we fight it we lose”…what exactly do you mean by it?</w:t>
       </w:r>
     </w:p>
     <w:p>
@@ -1698,33 +1382,23 @@
           <w:highlight w:val="green"/>
         </w:rPr>
       </w:pPr>
-      <w:proofErr w:type="gramStart"/>
       <w:r>
         <w:rPr>
           <w:highlight w:val="green"/>
         </w:rPr>
-        <w:t>loop</w:t>
-      </w:r>
-      <w:proofErr w:type="gramEnd"/>
+        <w:t xml:space="preserve">loop through categories and locations </w:t>
+      </w:r>
       <w:r>
         <w:rPr>
           <w:highlight w:val="green"/>
         </w:rPr>
-        <w:t xml:space="preserve"> through categories and locations on </w:t>
-      </w:r>
-      <w:proofErr w:type="spellStart"/>
+        <w:t>s</w:t>
+      </w:r>
       <w:r>
         <w:rPr>
           <w:highlight w:val="green"/>
         </w:rPr>
-        <w:t>stories.show</w:t>
-      </w:r>
-      <w:proofErr w:type="spellEnd"/>
-      <w:r>
-        <w:rPr>
-          <w:highlight w:val="green"/>
-        </w:rPr>
-        <w:t xml:space="preserve"> (stories/id)</w:t>
+        <w:t>on stories.show (stories/id)</w:t>
       </w:r>
     </w:p>
     <w:p>
@@ -1738,33 +1412,11 @@
           <w:highlight w:val="green"/>
         </w:rPr>
       </w:pPr>
-      <w:proofErr w:type="gramStart"/>
       <w:r>
         <w:rPr>
           <w:highlight w:val="green"/>
         </w:rPr>
-        <w:t>create</w:t>
-      </w:r>
-      <w:proofErr w:type="gramEnd"/>
-      <w:r>
-        <w:rPr>
-          <w:highlight w:val="green"/>
-        </w:rPr>
-        <w:t xml:space="preserve"> log out on menu (just like the </w:t>
-      </w:r>
-      <w:proofErr w:type="spellStart"/>
-      <w:r>
-        <w:rPr>
-          <w:highlight w:val="green"/>
-        </w:rPr>
-        <w:t>instagram</w:t>
-      </w:r>
-      <w:proofErr w:type="spellEnd"/>
-      <w:r>
-        <w:rPr>
-          <w:highlight w:val="green"/>
-        </w:rPr>
-        <w:t xml:space="preserve"> example)</w:t>
+        <w:t>create log out on menu (just like the instagram example)</w:t>
       </w:r>
     </w:p>
     <w:p>
@@ -1778,28 +1430,12 @@
           <w:highlight w:val="yellow"/>
         </w:rPr>
       </w:pPr>
-      <w:proofErr w:type="gramStart"/>
       <w:r>
         <w:rPr>
           <w:highlight w:val="yellow"/>
         </w:rPr>
-        <w:t>create</w:t>
-      </w:r>
-      <w:proofErr w:type="gramEnd"/>
-      <w:r>
-        <w:rPr>
-          <w:highlight w:val="yellow"/>
-        </w:rPr>
-        <w:t xml:space="preserve"> seed data for </w:t>
-      </w:r>
-      <w:proofErr w:type="spellStart"/>
-      <w:r>
-        <w:rPr>
-          <w:highlight w:val="yellow"/>
-        </w:rPr>
-        <w:t>emoji’s</w:t>
-      </w:r>
-      <w:proofErr w:type="spellEnd"/>
+        <w:t>create seed data for emoji’s</w:t>
+      </w:r>
     </w:p>
     <w:p>
       <w:pPr>
@@ -1812,19 +1448,11 @@
           <w:highlight w:val="yellow"/>
         </w:rPr>
       </w:pPr>
-      <w:proofErr w:type="gramStart"/>
       <w:r>
         <w:rPr>
           <w:highlight w:val="yellow"/>
         </w:rPr>
-        <w:t>add</w:t>
-      </w:r>
-      <w:proofErr w:type="gramEnd"/>
-      <w:r>
-        <w:rPr>
-          <w:highlight w:val="yellow"/>
-        </w:rPr>
-        <w:t xml:space="preserve"> some default locations to begin with </w:t>
+        <w:t xml:space="preserve">add some default locations to begin with </w:t>
       </w:r>
     </w:p>
     <w:p>
@@ -1838,21 +1466,11 @@
           <w:highlight w:val="magenta"/>
         </w:rPr>
       </w:pPr>
-      <w:bookmarkStart w:id="0" w:name="_GoBack"/>
-      <w:bookmarkEnd w:id="0"/>
-      <w:proofErr w:type="gramStart"/>
       <w:r>
         <w:rPr>
           <w:highlight w:val="magenta"/>
         </w:rPr>
-        <w:t>could</w:t>
-      </w:r>
-      <w:proofErr w:type="gramEnd"/>
-      <w:r>
-        <w:rPr>
-          <w:highlight w:val="magenta"/>
-        </w:rPr>
-        <w:t xml:space="preserve"> do this a different way later using “Google input” but for now </w:t>
+        <w:t xml:space="preserve">could do this a different way later using “Google input” but for now </w:t>
       </w:r>
     </w:p>
     <w:p>
@@ -1863,13 +1481,8 @@
           <w:numId w:val="4"/>
         </w:numPr>
       </w:pPr>
-      <w:proofErr w:type="gramStart"/>
-      <w:r>
-        <w:t>and</w:t>
-      </w:r>
-      <w:proofErr w:type="gramEnd"/>
-      <w:r>
-        <w:t xml:space="preserve"> then look at adding comments to a story</w:t>
+      <w:r>
+        <w:t>and then look at adding comments to a story</w:t>
       </w:r>
     </w:p>
     <w:p>
@@ -1880,13 +1493,8 @@
           <w:numId w:val="4"/>
         </w:numPr>
       </w:pPr>
-      <w:proofErr w:type="gramStart"/>
-      <w:r>
-        <w:t>see</w:t>
-      </w:r>
-      <w:proofErr w:type="gramEnd"/>
-      <w:r>
-        <w:t xml:space="preserve"> lesson plan in notes (from Slack)</w:t>
+      <w:r>
+        <w:t>see lesson plan in notes (from Slack)</w:t>
       </w:r>
     </w:p>
     <w:p>
@@ -1904,21 +1512,7 @@
         <w:rPr>
           <w:highlight w:val="green"/>
         </w:rPr>
-        <w:t>In the directory “acts-as-</w:t>
-      </w:r>
-      <w:proofErr w:type="spellStart"/>
-      <w:r>
-        <w:rPr>
-          <w:highlight w:val="green"/>
-        </w:rPr>
-        <w:t>commentable</w:t>
-      </w:r>
-      <w:proofErr w:type="spellEnd"/>
-      <w:r>
-        <w:rPr>
-          <w:highlight w:val="green"/>
-        </w:rPr>
-        <w:t>”</w:t>
+        <w:t>In the directory “acts-as-commentable”</w:t>
       </w:r>
     </w:p>
     <w:p>
@@ -1936,21 +1530,7 @@
         <w:rPr>
           <w:highlight w:val="green"/>
         </w:rPr>
-        <w:t>Also “acts-as-</w:t>
-      </w:r>
-      <w:proofErr w:type="spellStart"/>
-      <w:r>
-        <w:rPr>
-          <w:highlight w:val="green"/>
-        </w:rPr>
-        <w:t>votable</w:t>
-      </w:r>
-      <w:proofErr w:type="spellEnd"/>
-      <w:r>
-        <w:rPr>
-          <w:highlight w:val="green"/>
-        </w:rPr>
-        <w:t>” (to give something likes)</w:t>
+        <w:t>Also “acts-as-votable” (to give something likes)</w:t>
       </w:r>
     </w:p>
     <w:p>
@@ -2032,13 +1612,8 @@
           <w:numId w:val="4"/>
         </w:numPr>
       </w:pPr>
-      <w:proofErr w:type="gramStart"/>
-      <w:r>
-        <w:t>do</w:t>
-      </w:r>
-      <w:proofErr w:type="gramEnd"/>
-      <w:r>
-        <w:t xml:space="preserve"> this one first as it is easier</w:t>
+      <w:r>
+        <w:t>do this one first as it is easier</w:t>
       </w:r>
     </w:p>
     <w:p>
@@ -2049,36 +1624,14 @@
           <w:numId w:val="4"/>
         </w:numPr>
         <w:rPr>
-          <w:highlight w:val="red"/>
-        </w:rPr>
-      </w:pPr>
-      <w:proofErr w:type="gramStart"/>
-      <w:r>
-        <w:rPr>
-          <w:highlight w:val="red"/>
-        </w:rPr>
-        <w:t>add</w:t>
-      </w:r>
-      <w:proofErr w:type="gramEnd"/>
-      <w:r>
-        <w:rPr>
-          <w:highlight w:val="red"/>
-        </w:rPr>
-        <w:t xml:space="preserve"> images for </w:t>
-      </w:r>
-      <w:proofErr w:type="spellStart"/>
-      <w:r>
-        <w:rPr>
-          <w:highlight w:val="red"/>
-        </w:rPr>
-        <w:t>anecjokers</w:t>
-      </w:r>
-      <w:proofErr w:type="spellEnd"/>
-      <w:r>
-        <w:rPr>
-          <w:highlight w:val="red"/>
-        </w:rPr>
-        <w:t>.</w:t>
+          <w:highlight w:val="green"/>
+        </w:rPr>
+      </w:pPr>
+      <w:r>
+        <w:rPr>
+          <w:highlight w:val="green"/>
+        </w:rPr>
+        <w:t>add images for anecjokers.</w:t>
       </w:r>
     </w:p>
     <w:p/>
@@ -2097,23 +1650,7 @@
         </w:numPr>
       </w:pPr>
       <w:r>
-        <w:t xml:space="preserve">When doing data in the seed file there must be </w:t>
-      </w:r>
-      <w:proofErr w:type="gramStart"/>
-      <w:r>
-        <w:t>a quicker way to do the numbers in ascending order (</w:t>
-      </w:r>
-      <w:proofErr w:type="spellStart"/>
-      <w:r>
-        <w:t>eg</w:t>
-      </w:r>
-      <w:proofErr w:type="spellEnd"/>
-      <w:r>
-        <w:t xml:space="preserve"> cat1, cat2, cat3 etc.) like in excel</w:t>
-      </w:r>
-      <w:proofErr w:type="gramEnd"/>
-      <w:r>
-        <w:t>.</w:t>
+        <w:t>When doing data in the seed file there must be a quicker way to do the numbers in ascending order (eg cat1, cat2, cat3 etc.) like in excel.</w:t>
       </w:r>
     </w:p>
     <w:p>
@@ -2122,6 +1659,103 @@
           <w:tab w:val="left" w:pos="1340"/>
         </w:tabs>
       </w:pPr>
+    </w:p>
+    <w:p>
+      <w:pPr>
+        <w:tabs>
+          <w:tab w:val="left" w:pos="1340"/>
+        </w:tabs>
+      </w:pPr>
+      <w:r>
+        <w:t xml:space="preserve">Tonight </w:t>
+      </w:r>
+    </w:p>
+    <w:p>
+      <w:pPr>
+        <w:tabs>
+          <w:tab w:val="left" w:pos="1340"/>
+        </w:tabs>
+      </w:pPr>
+    </w:p>
+    <w:p>
+      <w:pPr>
+        <w:pStyle w:val="ListParagraph"/>
+        <w:numPr>
+          <w:ilvl w:val="0"/>
+          <w:numId w:val="6"/>
+        </w:numPr>
+        <w:tabs>
+          <w:tab w:val="left" w:pos="1340"/>
+        </w:tabs>
+      </w:pPr>
+      <w:r>
+        <w:t>Seed users and stories etc</w:t>
+      </w:r>
+    </w:p>
+    <w:p>
+      <w:pPr>
+        <w:pStyle w:val="ListParagraph"/>
+        <w:numPr>
+          <w:ilvl w:val="0"/>
+          <w:numId w:val="6"/>
+        </w:numPr>
+        <w:tabs>
+          <w:tab w:val="left" w:pos="1340"/>
+        </w:tabs>
+      </w:pPr>
+      <w:r>
+        <w:t xml:space="preserve">Create a home controller </w:t>
+      </w:r>
+    </w:p>
+    <w:p>
+      <w:pPr>
+        <w:pStyle w:val="ListParagraph"/>
+        <w:numPr>
+          <w:ilvl w:val="1"/>
+          <w:numId w:val="6"/>
+        </w:numPr>
+        <w:tabs>
+          <w:tab w:val="left" w:pos="1340"/>
+        </w:tabs>
+      </w:pPr>
+      <w:r>
+        <w:t>Make a static home page (instead of index it will be something)</w:t>
+      </w:r>
+      <w:r>
+        <w:t xml:space="preserve"> </w:t>
+      </w:r>
+    </w:p>
+    <w:p>
+      <w:pPr>
+        <w:pStyle w:val="ListParagraph"/>
+        <w:numPr>
+          <w:ilvl w:val="2"/>
+          <w:numId w:val="6"/>
+        </w:numPr>
+        <w:tabs>
+          <w:tab w:val="left" w:pos="1340"/>
+        </w:tabs>
+      </w:pPr>
+      <w:r>
+        <w:t>Where you explain what the app does.</w:t>
+      </w:r>
+      <w:bookmarkStart w:id="0" w:name="_GoBack"/>
+      <w:bookmarkEnd w:id="0"/>
+    </w:p>
+    <w:p>
+      <w:pPr>
+        <w:pStyle w:val="ListParagraph"/>
+        <w:numPr>
+          <w:ilvl w:val="0"/>
+          <w:numId w:val="6"/>
+        </w:numPr>
+        <w:tabs>
+          <w:tab w:val="left" w:pos="1340"/>
+        </w:tabs>
+      </w:pPr>
+      <w:r>
+        <w:t>Finish users index page with other stuff you want to relate to user.</w:t>
+      </w:r>
     </w:p>
     <w:p>
       <w:pPr>
@@ -2484,7 +2118,7 @@
   <w:abstractNum w:abstractNumId="3">
     <w:nsid w:val="297069B4"/>
     <w:multiLevelType w:val="hybridMultilevel"/>
-    <w:tmpl w:val="08AE4D7A"/>
+    <w:tmpl w:val="6DF83406"/>
     <w:lvl w:ilvl="0" w:tplc="04090001">
       <w:start w:val="1"/>
       <w:numFmt w:val="bullet"/>

</xml_diff>

<commit_message>
changed username from file to string
</commit_message>
<xml_diff>
--- a/Notes/Notes on the Project.docx
+++ b/Notes/Notes on the Project.docx
@@ -1583,7 +1583,7 @@
           <w:numId w:val="4"/>
         </w:numPr>
       </w:pPr>
-      <w:hyperlink r:id="rId13" w:history="1">
+      <w:hyperlink r:id="rId13" w:anchor=".Vjh6Mq7hA0R" w:history="1">
         <w:r>
           <w:rPr>
             <w:rStyle w:val="Hyperlink"/>
@@ -1739,23 +1739,1473 @@
       <w:r>
         <w:t>Where you explain what the app does.</w:t>
       </w:r>
+    </w:p>
+    <w:p>
+      <w:pPr>
+        <w:pStyle w:val="ListParagraph"/>
+        <w:numPr>
+          <w:ilvl w:val="3"/>
+          <w:numId w:val="6"/>
+        </w:numPr>
+        <w:tabs>
+          <w:tab w:val="left" w:pos="1340"/>
+        </w:tabs>
+      </w:pPr>
+      <w:hyperlink r:id="rId14" w:history="1">
+        <w:r>
+          <w:rPr>
+            <w:rStyle w:val="Hyperlink"/>
+          </w:rPr>
+          <w:t>http://stackoverflow.com/questions/18997874/devise-with-rails-4-authenticated-root-route-not-working</w:t>
+        </w:r>
+      </w:hyperlink>
+    </w:p>
+    <w:p>
+      <w:pPr>
+        <w:pStyle w:val="ListParagraph"/>
+        <w:numPr>
+          <w:ilvl w:val="0"/>
+          <w:numId w:val="6"/>
+        </w:numPr>
+        <w:shd w:val="clear" w:color="auto" w:fill="EEEEEE"/>
+        <w:tabs>
+          <w:tab w:val="left" w:pos="916"/>
+          <w:tab w:val="left" w:pos="1832"/>
+          <w:tab w:val="left" w:pos="2748"/>
+          <w:tab w:val="left" w:pos="3664"/>
+          <w:tab w:val="left" w:pos="4580"/>
+          <w:tab w:val="left" w:pos="5496"/>
+          <w:tab w:val="left" w:pos="6412"/>
+          <w:tab w:val="left" w:pos="7328"/>
+          <w:tab w:val="left" w:pos="8244"/>
+          <w:tab w:val="left" w:pos="9160"/>
+          <w:tab w:val="left" w:pos="10076"/>
+          <w:tab w:val="left" w:pos="10992"/>
+          <w:tab w:val="left" w:pos="11908"/>
+          <w:tab w:val="left" w:pos="12824"/>
+          <w:tab w:val="left" w:pos="13740"/>
+          <w:tab w:val="left" w:pos="14656"/>
+        </w:tabs>
+        <w:rPr>
+          <w:rFonts w:ascii="Consolas" w:hAnsi="Consolas" w:cs="Courier"/>
+          <w:color w:val="393318"/>
+          <w:sz w:val="20"/>
+          <w:szCs w:val="20"/>
+        </w:rPr>
+      </w:pPr>
+      <w:r>
+        <w:rPr>
+          <w:rFonts w:ascii="Consolas" w:hAnsi="Consolas" w:cs="Courier"/>
+          <w:color w:val="000000"/>
+          <w:sz w:val="20"/>
+          <w:szCs w:val="20"/>
+          <w:bdr w:val="none" w:sz="0" w:space="0" w:color="auto" w:frame="1"/>
+          <w:shd w:val="clear" w:color="auto" w:fill="EEEEEE"/>
+        </w:rPr>
+        <w:t xml:space="preserve">authenticated :user </w:t>
+      </w:r>
+      <w:r>
+        <w:rPr>
+          <w:rFonts w:ascii="Consolas" w:hAnsi="Consolas" w:cs="Courier"/>
+          <w:color w:val="00008B"/>
+          <w:sz w:val="20"/>
+          <w:szCs w:val="20"/>
+          <w:bdr w:val="none" w:sz="0" w:space="0" w:color="auto" w:frame="1"/>
+          <w:shd w:val="clear" w:color="auto" w:fill="EEEEEE"/>
+        </w:rPr>
+        <w:t>do</w:t>
+      </w:r>
+      <w:r>
+        <w:rPr>
+          <w:rFonts w:ascii="Consolas" w:hAnsi="Consolas" w:cs="Courier"/>
+          <w:color w:val="000000"/>
+          <w:sz w:val="20"/>
+          <w:szCs w:val="20"/>
+          <w:bdr w:val="none" w:sz="0" w:space="0" w:color="auto" w:frame="1"/>
+          <w:shd w:val="clear" w:color="auto" w:fill="EEEEEE"/>
+        </w:rPr>
+        <w:t xml:space="preserve">   root to: </w:t>
+      </w:r>
+      <w:r>
+        <w:rPr>
+          <w:rFonts w:ascii="Consolas" w:hAnsi="Consolas" w:cs="Courier"/>
+          <w:color w:val="800000"/>
+          <w:sz w:val="20"/>
+          <w:szCs w:val="20"/>
+          <w:bdr w:val="none" w:sz="0" w:space="0" w:color="auto" w:frame="1"/>
+          <w:shd w:val="clear" w:color="auto" w:fill="EEEEEE"/>
+        </w:rPr>
+        <w:t>"registrations#show"</w:t>
+      </w:r>
+      <w:r>
+        <w:rPr>
+          <w:rFonts w:ascii="Consolas" w:hAnsi="Consolas" w:cs="Courier"/>
+          <w:color w:val="000000"/>
+          <w:sz w:val="20"/>
+          <w:szCs w:val="20"/>
+          <w:bdr w:val="none" w:sz="0" w:space="0" w:color="auto" w:frame="1"/>
+          <w:shd w:val="clear" w:color="auto" w:fill="EEEEEE"/>
+        </w:rPr>
+        <w:t xml:space="preserve">, :as =&gt; </w:t>
+      </w:r>
+      <w:r>
+        <w:rPr>
+          <w:rFonts w:ascii="Consolas" w:hAnsi="Consolas" w:cs="Courier"/>
+          <w:color w:val="800000"/>
+          <w:sz w:val="20"/>
+          <w:szCs w:val="20"/>
+          <w:bdr w:val="none" w:sz="0" w:space="0" w:color="auto" w:frame="1"/>
+          <w:shd w:val="clear" w:color="auto" w:fill="EEEEEE"/>
+        </w:rPr>
+        <w:t>"profile"</w:t>
+      </w:r>
+      <w:r>
+        <w:rPr>
+          <w:rFonts w:ascii="Consolas" w:hAnsi="Consolas" w:cs="Courier"/>
+          <w:color w:val="000000"/>
+          <w:sz w:val="20"/>
+          <w:szCs w:val="20"/>
+          <w:bdr w:val="none" w:sz="0" w:space="0" w:color="auto" w:frame="1"/>
+          <w:shd w:val="clear" w:color="auto" w:fill="EEEEEE"/>
+        </w:rPr>
+        <w:t xml:space="preserve"> </w:t>
+      </w:r>
+      <w:r>
+        <w:rPr>
+          <w:rFonts w:ascii="Consolas" w:hAnsi="Consolas" w:cs="Courier"/>
+          <w:color w:val="00008B"/>
+          <w:sz w:val="20"/>
+          <w:szCs w:val="20"/>
+          <w:bdr w:val="none" w:sz="0" w:space="0" w:color="auto" w:frame="1"/>
+          <w:shd w:val="clear" w:color="auto" w:fill="EEEEEE"/>
+        </w:rPr>
+        <w:t>end</w:t>
+      </w:r>
+      <w:r>
+        <w:rPr>
+          <w:rFonts w:ascii="Consolas" w:hAnsi="Consolas" w:cs="Courier"/>
+          <w:color w:val="000000"/>
+          <w:sz w:val="20"/>
+          <w:szCs w:val="20"/>
+          <w:bdr w:val="none" w:sz="0" w:space="0" w:color="auto" w:frame="1"/>
+          <w:shd w:val="clear" w:color="auto" w:fill="EEEEEE"/>
+        </w:rPr>
+        <w:t xml:space="preserve">  </w:t>
+      </w:r>
+    </w:p>
+    <w:p>
+      <w:pPr>
+        <w:pStyle w:val="ListParagraph"/>
+        <w:numPr>
+          <w:ilvl w:val="0"/>
+          <w:numId w:val="6"/>
+        </w:numPr>
+        <w:shd w:val="clear" w:color="auto" w:fill="EEEEEE"/>
+        <w:tabs>
+          <w:tab w:val="left" w:pos="916"/>
+          <w:tab w:val="left" w:pos="1832"/>
+          <w:tab w:val="left" w:pos="2748"/>
+          <w:tab w:val="left" w:pos="3664"/>
+          <w:tab w:val="left" w:pos="4580"/>
+          <w:tab w:val="left" w:pos="5496"/>
+          <w:tab w:val="left" w:pos="6412"/>
+          <w:tab w:val="left" w:pos="7328"/>
+          <w:tab w:val="left" w:pos="8244"/>
+          <w:tab w:val="left" w:pos="9160"/>
+          <w:tab w:val="left" w:pos="10076"/>
+          <w:tab w:val="left" w:pos="10992"/>
+          <w:tab w:val="left" w:pos="11908"/>
+          <w:tab w:val="left" w:pos="12824"/>
+          <w:tab w:val="left" w:pos="13740"/>
+          <w:tab w:val="left" w:pos="14656"/>
+        </w:tabs>
+        <w:rPr>
+          <w:rFonts w:ascii="Consolas" w:hAnsi="Consolas" w:cs="Courier"/>
+          <w:color w:val="393318"/>
+          <w:sz w:val="20"/>
+          <w:szCs w:val="20"/>
+        </w:rPr>
+      </w:pPr>
+      <w:r>
+        <w:rPr>
+          <w:rFonts w:ascii="Consolas" w:hAnsi="Consolas" w:cs="Courier"/>
+          <w:color w:val="000000"/>
+          <w:sz w:val="20"/>
+          <w:szCs w:val="20"/>
+          <w:bdr w:val="none" w:sz="0" w:space="0" w:color="auto" w:frame="1"/>
+          <w:shd w:val="clear" w:color="auto" w:fill="EEEEEE"/>
+        </w:rPr>
+        <w:t xml:space="preserve">unauthenticated </w:t>
+      </w:r>
+      <w:r>
+        <w:rPr>
+          <w:rFonts w:ascii="Consolas" w:hAnsi="Consolas" w:cs="Courier"/>
+          <w:color w:val="00008B"/>
+          <w:sz w:val="20"/>
+          <w:szCs w:val="20"/>
+          <w:bdr w:val="none" w:sz="0" w:space="0" w:color="auto" w:frame="1"/>
+          <w:shd w:val="clear" w:color="auto" w:fill="EEEEEE"/>
+        </w:rPr>
+        <w:t>do</w:t>
+      </w:r>
+      <w:r>
+        <w:rPr>
+          <w:rFonts w:ascii="Consolas" w:hAnsi="Consolas" w:cs="Courier"/>
+          <w:color w:val="000000"/>
+          <w:sz w:val="20"/>
+          <w:szCs w:val="20"/>
+          <w:bdr w:val="none" w:sz="0" w:space="0" w:color="auto" w:frame="1"/>
+          <w:shd w:val="clear" w:color="auto" w:fill="EEEEEE"/>
+        </w:rPr>
+        <w:t xml:space="preserve">   root to: </w:t>
+      </w:r>
+      <w:r>
+        <w:rPr>
+          <w:rFonts w:ascii="Consolas" w:hAnsi="Consolas" w:cs="Courier"/>
+          <w:color w:val="800000"/>
+          <w:sz w:val="20"/>
+          <w:szCs w:val="20"/>
+          <w:bdr w:val="none" w:sz="0" w:space="0" w:color="auto" w:frame="1"/>
+          <w:shd w:val="clear" w:color="auto" w:fill="EEEEEE"/>
+        </w:rPr>
+        <w:t>"registrations#new"</w:t>
+      </w:r>
+      <w:r>
+        <w:rPr>
+          <w:rFonts w:ascii="Consolas" w:hAnsi="Consolas" w:cs="Courier"/>
+          <w:color w:val="000000"/>
+          <w:sz w:val="20"/>
+          <w:szCs w:val="20"/>
+          <w:bdr w:val="none" w:sz="0" w:space="0" w:color="auto" w:frame="1"/>
+          <w:shd w:val="clear" w:color="auto" w:fill="EEEEEE"/>
+        </w:rPr>
+        <w:t xml:space="preserve">, :as =&gt; </w:t>
+      </w:r>
+      <w:r>
+        <w:rPr>
+          <w:rFonts w:ascii="Consolas" w:hAnsi="Consolas" w:cs="Courier"/>
+          <w:color w:val="800000"/>
+          <w:sz w:val="20"/>
+          <w:szCs w:val="20"/>
+          <w:bdr w:val="none" w:sz="0" w:space="0" w:color="auto" w:frame="1"/>
+          <w:shd w:val="clear" w:color="auto" w:fill="EEEEEE"/>
+        </w:rPr>
+        <w:t>"unauthenticated"</w:t>
+      </w:r>
+      <w:r>
+        <w:rPr>
+          <w:rFonts w:ascii="Consolas" w:hAnsi="Consolas" w:cs="Courier"/>
+          <w:color w:val="000000"/>
+          <w:sz w:val="20"/>
+          <w:szCs w:val="20"/>
+          <w:bdr w:val="none" w:sz="0" w:space="0" w:color="auto" w:frame="1"/>
+          <w:shd w:val="clear" w:color="auto" w:fill="EEEEEE"/>
+        </w:rPr>
+        <w:t xml:space="preserve"> </w:t>
+      </w:r>
+      <w:r>
+        <w:rPr>
+          <w:rFonts w:ascii="Consolas" w:hAnsi="Consolas" w:cs="Courier"/>
+          <w:color w:val="00008B"/>
+          <w:sz w:val="20"/>
+          <w:szCs w:val="20"/>
+          <w:bdr w:val="none" w:sz="0" w:space="0" w:color="auto" w:frame="1"/>
+          <w:shd w:val="clear" w:color="auto" w:fill="EEEEEE"/>
+        </w:rPr>
+        <w:t>end</w:t>
+      </w:r>
+    </w:p>
+    <w:p>
+      <w:pPr>
+        <w:pStyle w:val="ListParagraph"/>
+        <w:numPr>
+          <w:ilvl w:val="3"/>
+          <w:numId w:val="6"/>
+        </w:numPr>
+        <w:tabs>
+          <w:tab w:val="left" w:pos="1340"/>
+        </w:tabs>
+      </w:pPr>
+      <w:r>
+        <w:t xml:space="preserve">essentially what it is saying is when you do this </w:t>
+      </w:r>
+    </w:p>
+    <w:p>
+      <w:pPr>
+        <w:pStyle w:val="ListParagraph"/>
+        <w:numPr>
+          <w:ilvl w:val="0"/>
+          <w:numId w:val="6"/>
+        </w:numPr>
+        <w:tabs>
+          <w:tab w:val="left" w:pos="1340"/>
+        </w:tabs>
+      </w:pPr>
+      <w:r>
+        <w:t>Finish users index page with other stuff you want to relate to user.</w:t>
+      </w:r>
+    </w:p>
+    <w:p>
+      <w:pPr>
+        <w:pStyle w:val="ListParagraph"/>
+        <w:numPr>
+          <w:ilvl w:val="0"/>
+          <w:numId w:val="6"/>
+        </w:numPr>
+        <w:tabs>
+          <w:tab w:val="left" w:pos="1340"/>
+        </w:tabs>
+      </w:pPr>
+      <w:r>
+        <w:t>Download image magic which is at the end of carrier wave which makes it responsive.</w:t>
+      </w:r>
+    </w:p>
+    <w:p>
+      <w:pPr>
+        <w:tabs>
+          <w:tab w:val="left" w:pos="1340"/>
+        </w:tabs>
+      </w:pPr>
+    </w:p>
+    <w:p>
+      <w:pPr>
+        <w:tabs>
+          <w:tab w:val="left" w:pos="1340"/>
+        </w:tabs>
+      </w:pPr>
+    </w:p>
+    <w:p>
+      <w:pPr>
+        <w:tabs>
+          <w:tab w:val="left" w:pos="1340"/>
+        </w:tabs>
+      </w:pPr>
+      <w:r>
+        <w:t>Blocker</w:t>
+      </w:r>
+    </w:p>
+    <w:p>
+      <w:pPr>
+        <w:tabs>
+          <w:tab w:val="left" w:pos="1340"/>
+        </w:tabs>
+      </w:pPr>
+    </w:p>
+    <w:p>
+      <w:pPr>
+        <w:pStyle w:val="ListParagraph"/>
+        <w:numPr>
+          <w:ilvl w:val="0"/>
+          <w:numId w:val="10"/>
+        </w:numPr>
+        <w:tabs>
+          <w:tab w:val="left" w:pos="1340"/>
+        </w:tabs>
+      </w:pPr>
+      <w:r>
+        <w:t xml:space="preserve">Image is still not responsive. </w:t>
+      </w:r>
+    </w:p>
+    <w:p>
+      <w:pPr>
+        <w:pStyle w:val="ListParagraph"/>
+        <w:numPr>
+          <w:ilvl w:val="0"/>
+          <w:numId w:val="10"/>
+        </w:numPr>
+        <w:tabs>
+          <w:tab w:val="left" w:pos="1340"/>
+        </w:tabs>
+      </w:pPr>
+      <w:r>
+        <w:t>Also, need to change user_name to a string</w:t>
+      </w:r>
       <w:bookmarkStart w:id="0" w:name="_GoBack"/>
       <w:bookmarkEnd w:id="0"/>
     </w:p>
     <w:p>
       <w:pPr>
+        <w:tabs>
+          <w:tab w:val="left" w:pos="1340"/>
+        </w:tabs>
+      </w:pPr>
+    </w:p>
+    <w:p>
+      <w:pPr>
+        <w:tabs>
+          <w:tab w:val="left" w:pos="1340"/>
+        </w:tabs>
+      </w:pPr>
+    </w:p>
+    <w:p>
+      <w:pPr>
+        <w:tabs>
+          <w:tab w:val="left" w:pos="1340"/>
+        </w:tabs>
+      </w:pPr>
+      <w:r>
+        <w:t>Tomorrow</w:t>
+      </w:r>
+    </w:p>
+    <w:p>
+      <w:pPr>
+        <w:tabs>
+          <w:tab w:val="left" w:pos="1340"/>
+        </w:tabs>
+      </w:pPr>
+    </w:p>
+    <w:p>
+      <w:pPr>
         <w:pStyle w:val="ListParagraph"/>
         <w:numPr>
           <w:ilvl w:val="0"/>
-          <w:numId w:val="6"/>
-        </w:numPr>
-        <w:tabs>
-          <w:tab w:val="left" w:pos="1340"/>
-        </w:tabs>
-      </w:pPr>
-      <w:r>
-        <w:t>Finish users index page with other stuff you want to relate to user.</w:t>
-      </w:r>
+          <w:numId w:val="9"/>
+        </w:numPr>
+        <w:tabs>
+          <w:tab w:val="left" w:pos="1340"/>
+        </w:tabs>
+      </w:pPr>
+      <w:r>
+        <w:t>Reacjokes</w:t>
+      </w:r>
+    </w:p>
+    <w:p>
+      <w:pPr>
+        <w:pStyle w:val="ListParagraph"/>
+        <w:numPr>
+          <w:ilvl w:val="1"/>
+          <w:numId w:val="9"/>
+        </w:numPr>
+        <w:tabs>
+          <w:tab w:val="left" w:pos="1340"/>
+        </w:tabs>
+      </w:pPr>
+      <w:r>
+        <w:t>Separate voting where can incorporate emojis by reactions.</w:t>
+      </w:r>
+    </w:p>
+    <w:p>
+      <w:pPr>
+        <w:tabs>
+          <w:tab w:val="left" w:pos="1340"/>
+        </w:tabs>
+      </w:pPr>
+    </w:p>
+    <w:p>
+      <w:pPr>
+        <w:tabs>
+          <w:tab w:val="left" w:pos="1340"/>
+        </w:tabs>
+        <w:rPr>
+          <w:b/>
+          <w:u w:val="single"/>
+        </w:rPr>
+      </w:pPr>
+      <w:r>
+        <w:rPr>
+          <w:b/>
+          <w:u w:val="single"/>
+        </w:rPr>
+        <w:t>Table formula</w:t>
+      </w:r>
+    </w:p>
+    <w:p>
+      <w:pPr>
+        <w:tabs>
+          <w:tab w:val="left" w:pos="1340"/>
+        </w:tabs>
+        <w:rPr>
+          <w:b/>
+          <w:u w:val="single"/>
+        </w:rPr>
+      </w:pPr>
+    </w:p>
+    <w:p>
+      <w:pPr>
+        <w:tabs>
+          <w:tab w:val="left" w:pos="1340"/>
+        </w:tabs>
+      </w:pPr>
+      <w:r>
+        <w:t xml:space="preserve">User </w:t>
+      </w:r>
+    </w:p>
+    <w:p>
+      <w:pPr>
+        <w:tabs>
+          <w:tab w:val="left" w:pos="1340"/>
+        </w:tabs>
+      </w:pPr>
+      <w:r>
+        <w:t>Image</w:t>
+      </w:r>
+    </w:p>
+    <w:p>
+      <w:pPr>
+        <w:tabs>
+          <w:tab w:val="left" w:pos="1340"/>
+        </w:tabs>
+      </w:pPr>
+      <w:r>
+        <w:t>Tagline</w:t>
+      </w:r>
+    </w:p>
+    <w:p>
+      <w:pPr>
+        <w:tabs>
+          <w:tab w:val="left" w:pos="1340"/>
+        </w:tabs>
+      </w:pPr>
+      <w:r>
+        <w:t>Story</w:t>
+      </w:r>
+    </w:p>
+    <w:p>
+      <w:pPr>
+        <w:tabs>
+          <w:tab w:val="left" w:pos="1340"/>
+        </w:tabs>
+      </w:pPr>
+      <w:r>
+        <w:t>Emojigory</w:t>
+      </w:r>
+    </w:p>
+    <w:p>
+      <w:pPr>
+        <w:tabs>
+          <w:tab w:val="left" w:pos="1340"/>
+        </w:tabs>
+      </w:pPr>
+      <w:r>
+        <w:t>Location</w:t>
+      </w:r>
+    </w:p>
+    <w:p>
+      <w:pPr>
+        <w:tabs>
+          <w:tab w:val="left" w:pos="1340"/>
+        </w:tabs>
+      </w:pPr>
+      <w:r>
+        <w:t>(Joint Jokers)</w:t>
+      </w:r>
+    </w:p>
+    <w:p>
+      <w:pPr>
+        <w:tabs>
+          <w:tab w:val="left" w:pos="1340"/>
+        </w:tabs>
+      </w:pPr>
+    </w:p>
+    <w:p>
+      <w:pPr>
+        <w:tabs>
+          <w:tab w:val="left" w:pos="1340"/>
+        </w:tabs>
+      </w:pPr>
+    </w:p>
+    <w:p>
+      <w:pPr>
+        <w:tabs>
+          <w:tab w:val="left" w:pos="1340"/>
+        </w:tabs>
+      </w:pPr>
+    </w:p>
+    <w:p>
+      <w:pPr>
+        <w:tabs>
+          <w:tab w:val="left" w:pos="1340"/>
+        </w:tabs>
+      </w:pPr>
+      <w:r>
+        <w:t>Archie Manners</w:t>
+      </w:r>
+    </w:p>
+    <w:p>
+      <w:pPr>
+        <w:tabs>
+          <w:tab w:val="left" w:pos="1340"/>
+        </w:tabs>
+      </w:pPr>
+      <w:r>
+        <w:t>Society Magician</w:t>
+      </w:r>
+      <w:r>
+        <w:br/>
+        <w:t>“Thunderpants”</w:t>
+      </w:r>
+      <w:r>
+        <w:t xml:space="preserve"> </w:t>
+      </w:r>
+    </w:p>
+    <w:p>
+      <w:pPr>
+        <w:tabs>
+          <w:tab w:val="left" w:pos="1340"/>
+        </w:tabs>
+      </w:pPr>
+      <w:r>
+        <w:t>Bathroom, Bomb</w:t>
+      </w:r>
+    </w:p>
+    <w:p>
+      <w:pPr>
+        <w:tabs>
+          <w:tab w:val="left" w:pos="1340"/>
+        </w:tabs>
+      </w:pPr>
+      <w:r>
+        <w:t>Putney</w:t>
+      </w:r>
+    </w:p>
+    <w:p>
+      <w:pPr>
+        <w:tabs>
+          <w:tab w:val="left" w:pos="1340"/>
+        </w:tabs>
+      </w:pPr>
+      <w:r>
+        <w:t>(Hugh Jennings, Jake Willis Fleming)</w:t>
+      </w:r>
+    </w:p>
+    <w:p>
+      <w:pPr>
+        <w:tabs>
+          <w:tab w:val="left" w:pos="1340"/>
+        </w:tabs>
+      </w:pPr>
+    </w:p>
+    <w:p>
+      <w:pPr>
+        <w:tabs>
+          <w:tab w:val="left" w:pos="1340"/>
+        </w:tabs>
+      </w:pPr>
+    </w:p>
+    <w:p>
+      <w:pPr>
+        <w:tabs>
+          <w:tab w:val="left" w:pos="1340"/>
+        </w:tabs>
+      </w:pPr>
+    </w:p>
+    <w:p>
+      <w:pPr>
+        <w:tabs>
+          <w:tab w:val="left" w:pos="1340"/>
+        </w:tabs>
+      </w:pPr>
+      <w:r>
+        <w:t>Seb</w:t>
+      </w:r>
+    </w:p>
+    <w:p>
+      <w:pPr>
+        <w:tabs>
+          <w:tab w:val="left" w:pos="1340"/>
+        </w:tabs>
+      </w:pPr>
+      <w:r>
+        <w:t>Shadow caster</w:t>
+      </w:r>
+    </w:p>
+    <w:p>
+      <w:pPr>
+        <w:tabs>
+          <w:tab w:val="left" w:pos="1340"/>
+        </w:tabs>
+      </w:pPr>
+      <w:r>
+        <w:t>“My door is open”</w:t>
+      </w:r>
+    </w:p>
+    <w:p>
+      <w:pPr>
+        <w:tabs>
+          <w:tab w:val="left" w:pos="1340"/>
+        </w:tabs>
+      </w:pPr>
+      <w:r>
+        <w:t>Guitar, dancing, house, travelling</w:t>
+      </w:r>
+    </w:p>
+    <w:p>
+      <w:pPr>
+        <w:tabs>
+          <w:tab w:val="left" w:pos="1340"/>
+        </w:tabs>
+      </w:pPr>
+      <w:r>
+        <w:t xml:space="preserve">Australia </w:t>
+      </w:r>
+    </w:p>
+    <w:p>
+      <w:pPr>
+        <w:tabs>
+          <w:tab w:val="left" w:pos="1340"/>
+        </w:tabs>
+      </w:pPr>
+    </w:p>
+    <w:p>
+      <w:pPr>
+        <w:tabs>
+          <w:tab w:val="left" w:pos="1340"/>
+        </w:tabs>
+      </w:pPr>
+      <w:r>
+        <w:t>James Graham</w:t>
+      </w:r>
+    </w:p>
+    <w:p>
+      <w:pPr>
+        <w:tabs>
+          <w:tab w:val="left" w:pos="1340"/>
+        </w:tabs>
+      </w:pPr>
+      <w:r>
+        <w:t>Gypo</w:t>
+      </w:r>
+    </w:p>
+    <w:p>
+      <w:pPr>
+        <w:tabs>
+          <w:tab w:val="left" w:pos="1340"/>
+        </w:tabs>
+      </w:pPr>
+      <w:r>
+        <w:t>“</w:t>
+      </w:r>
+      <w:r>
+        <w:t>I need to spend time with her</w:t>
+      </w:r>
+      <w:r>
+        <w:t>”</w:t>
+      </w:r>
+    </w:p>
+    <w:p>
+      <w:pPr>
+        <w:tabs>
+          <w:tab w:val="left" w:pos="1340"/>
+        </w:tabs>
+      </w:pPr>
+      <w:r>
+        <w:t>romance, love, kissing</w:t>
+      </w:r>
+    </w:p>
+    <w:p>
+      <w:pPr>
+        <w:tabs>
+          <w:tab w:val="left" w:pos="1340"/>
+        </w:tabs>
+      </w:pPr>
+      <w:r>
+        <w:t>Martel, France</w:t>
+      </w:r>
+    </w:p>
+    <w:p>
+      <w:pPr>
+        <w:tabs>
+          <w:tab w:val="left" w:pos="1340"/>
+        </w:tabs>
+      </w:pPr>
+      <w:r>
+        <w:t>(Hughie de Zulueta, Jake Willis Fleming, Charlie Gayner)</w:t>
+      </w:r>
+    </w:p>
+    <w:p>
+      <w:pPr>
+        <w:tabs>
+          <w:tab w:val="left" w:pos="1340"/>
+        </w:tabs>
+      </w:pPr>
+    </w:p>
+    <w:p>
+      <w:pPr>
+        <w:tabs>
+          <w:tab w:val="left" w:pos="1340"/>
+        </w:tabs>
+      </w:pPr>
+      <w:r>
+        <w:t>Rob Rogan</w:t>
+      </w:r>
+    </w:p>
+    <w:p>
+      <w:pPr>
+        <w:tabs>
+          <w:tab w:val="left" w:pos="1340"/>
+        </w:tabs>
+      </w:pPr>
+      <w:r>
+        <w:t>early hours philosopher</w:t>
+      </w:r>
+    </w:p>
+    <w:p>
+      <w:pPr>
+        <w:tabs>
+          <w:tab w:val="left" w:pos="1340"/>
+        </w:tabs>
+      </w:pPr>
+      <w:r>
+        <w:t>“Clouds, I go up, up, into the clouds a little higher”</w:t>
+      </w:r>
+    </w:p>
+    <w:p>
+      <w:pPr>
+        <w:tabs>
+          <w:tab w:val="left" w:pos="1340"/>
+        </w:tabs>
+      </w:pPr>
+      <w:r>
+        <w:t>thinking, singing, happiness</w:t>
+      </w:r>
+    </w:p>
+    <w:p>
+      <w:pPr>
+        <w:tabs>
+          <w:tab w:val="left" w:pos="1340"/>
+        </w:tabs>
+      </w:pPr>
+      <w:r>
+        <w:t>Bristol</w:t>
+      </w:r>
+    </w:p>
+    <w:p>
+      <w:pPr>
+        <w:tabs>
+          <w:tab w:val="left" w:pos="1340"/>
+        </w:tabs>
+      </w:pPr>
+      <w:r>
+        <w:t>(Hughie de Zulueta, Jake Willis Fleming)</w:t>
+      </w:r>
+    </w:p>
+    <w:p>
+      <w:pPr>
+        <w:tabs>
+          <w:tab w:val="left" w:pos="1340"/>
+        </w:tabs>
+      </w:pPr>
+    </w:p>
+    <w:p>
+      <w:pPr>
+        <w:tabs>
+          <w:tab w:val="left" w:pos="1340"/>
+        </w:tabs>
+      </w:pPr>
+      <w:r>
+        <w:t>Frank Hutley</w:t>
+      </w:r>
+    </w:p>
+    <w:p>
+      <w:pPr>
+        <w:tabs>
+          <w:tab w:val="left" w:pos="1340"/>
+        </w:tabs>
+      </w:pPr>
+      <w:r>
+        <w:t>“German Techno DJ”</w:t>
+      </w:r>
+    </w:p>
+    <w:p>
+      <w:pPr>
+        <w:tabs>
+          <w:tab w:val="left" w:pos="1340"/>
+        </w:tabs>
+      </w:pPr>
+      <w:r>
+        <w:t>What’s Fintech saying?</w:t>
+      </w:r>
+    </w:p>
+    <w:p>
+      <w:pPr>
+        <w:tabs>
+          <w:tab w:val="left" w:pos="1340"/>
+        </w:tabs>
+      </w:pPr>
+      <w:r>
+        <w:t xml:space="preserve">Money, cars, obstruction </w:t>
+      </w:r>
+    </w:p>
+    <w:p>
+      <w:pPr>
+        <w:tabs>
+          <w:tab w:val="left" w:pos="1340"/>
+        </w:tabs>
+      </w:pPr>
+      <w:r>
+        <w:t>Slades, Guildford</w:t>
+      </w:r>
+    </w:p>
+    <w:p>
+      <w:pPr>
+        <w:tabs>
+          <w:tab w:val="left" w:pos="1340"/>
+        </w:tabs>
+      </w:pPr>
+      <w:r>
+        <w:t>(Jake Willis Fleming, Alexander Cordle, Arnoud Terwindt)</w:t>
+      </w:r>
+    </w:p>
+    <w:p>
+      <w:pPr>
+        <w:tabs>
+          <w:tab w:val="left" w:pos="1340"/>
+        </w:tabs>
+      </w:pPr>
+    </w:p>
+    <w:p>
+      <w:pPr>
+        <w:tabs>
+          <w:tab w:val="left" w:pos="1340"/>
+        </w:tabs>
+      </w:pPr>
+      <w:r>
+        <w:t>Charles Hirst</w:t>
+      </w:r>
+    </w:p>
+    <w:p>
+      <w:pPr>
+        <w:tabs>
+          <w:tab w:val="left" w:pos="1340"/>
+        </w:tabs>
+      </w:pPr>
+      <w:r>
+        <w:t>“Teacher of Jah”</w:t>
+      </w:r>
+    </w:p>
+    <w:p>
+      <w:pPr>
+        <w:tabs>
+          <w:tab w:val="left" w:pos="1340"/>
+        </w:tabs>
+      </w:pPr>
+      <w:r>
+        <w:t>Stop it CJ</w:t>
+      </w:r>
+    </w:p>
+    <w:p>
+      <w:pPr>
+        <w:tabs>
+          <w:tab w:val="left" w:pos="1340"/>
+        </w:tabs>
+      </w:pPr>
+      <w:r>
+        <w:t>Money, drinking, dancing</w:t>
+      </w:r>
+    </w:p>
+    <w:p>
+      <w:pPr>
+        <w:tabs>
+          <w:tab w:val="left" w:pos="1340"/>
+        </w:tabs>
+      </w:pPr>
+      <w:r>
+        <w:t>Pam Pams, Bristol</w:t>
+      </w:r>
+    </w:p>
+    <w:p>
+      <w:pPr>
+        <w:tabs>
+          <w:tab w:val="left" w:pos="1340"/>
+        </w:tabs>
+      </w:pPr>
+      <w:r>
+        <w:t>(Fred</w:t>
+      </w:r>
+      <w:r>
+        <w:t>die</w:t>
+      </w:r>
+      <w:r>
+        <w:t xml:space="preserve"> Coleridge, Jake Willis Fleming, Sid Hiscox)</w:t>
+      </w:r>
+    </w:p>
+    <w:p>
+      <w:pPr>
+        <w:tabs>
+          <w:tab w:val="left" w:pos="1340"/>
+        </w:tabs>
+      </w:pPr>
+    </w:p>
+    <w:p>
+      <w:pPr>
+        <w:tabs>
+          <w:tab w:val="left" w:pos="1340"/>
+        </w:tabs>
+      </w:pPr>
+      <w:r>
+        <w:t>Sid Hiscox</w:t>
+      </w:r>
+    </w:p>
+    <w:p>
+      <w:pPr>
+        <w:tabs>
+          <w:tab w:val="left" w:pos="1340"/>
+        </w:tabs>
+      </w:pPr>
+    </w:p>
+    <w:p>
+      <w:pPr>
+        <w:tabs>
+          <w:tab w:val="left" w:pos="1340"/>
+        </w:tabs>
+      </w:pPr>
+      <w:r>
+        <w:t>Bertie Hamilton Stubber</w:t>
+      </w:r>
+    </w:p>
+    <w:p>
+      <w:pPr>
+        <w:tabs>
+          <w:tab w:val="left" w:pos="1340"/>
+        </w:tabs>
+      </w:pPr>
+    </w:p>
+    <w:p>
+      <w:pPr>
+        <w:tabs>
+          <w:tab w:val="left" w:pos="1340"/>
+        </w:tabs>
+      </w:pPr>
+      <w:r>
+        <w:t>Dec Morrison</w:t>
+      </w:r>
+    </w:p>
+    <w:p>
+      <w:pPr>
+        <w:tabs>
+          <w:tab w:val="left" w:pos="1340"/>
+        </w:tabs>
+      </w:pPr>
+      <w:r>
+        <w:t>An Englishman in Argentina</w:t>
+      </w:r>
+    </w:p>
+    <w:p>
+      <w:pPr>
+        <w:tabs>
+          <w:tab w:val="left" w:pos="1340"/>
+        </w:tabs>
+      </w:pPr>
+      <w:r>
+        <w:t>“come on bruv we was at skl togevaar”</w:t>
+      </w:r>
+    </w:p>
+    <w:p>
+      <w:pPr>
+        <w:tabs>
+          <w:tab w:val="left" w:pos="1340"/>
+        </w:tabs>
+      </w:pPr>
+      <w:r>
+        <w:t>school, dancing</w:t>
+      </w:r>
+    </w:p>
+    <w:p>
+      <w:pPr>
+        <w:tabs>
+          <w:tab w:val="left" w:pos="1340"/>
+        </w:tabs>
+      </w:pPr>
+      <w:r>
+        <w:t>Edinburgh</w:t>
+      </w:r>
+    </w:p>
+    <w:p>
+      <w:pPr>
+        <w:tabs>
+          <w:tab w:val="left" w:pos="1340"/>
+        </w:tabs>
+      </w:pPr>
+      <w:r>
+        <w:t xml:space="preserve">(Alexander Warren, Archie Manners, Freddie Coleridge, </w:t>
+      </w:r>
+      <w:r>
+        <w:t>Jake Willis Fleming)</w:t>
+      </w:r>
+    </w:p>
+    <w:p>
+      <w:pPr>
+        <w:tabs>
+          <w:tab w:val="left" w:pos="1340"/>
+        </w:tabs>
+      </w:pPr>
+    </w:p>
+    <w:p>
+      <w:pPr>
+        <w:tabs>
+          <w:tab w:val="left" w:pos="1340"/>
+        </w:tabs>
+      </w:pPr>
+      <w:r>
+        <w:t>Harry Hoare</w:t>
+      </w:r>
+    </w:p>
+    <w:p>
+      <w:pPr>
+        <w:tabs>
+          <w:tab w:val="left" w:pos="1340"/>
+        </w:tabs>
+      </w:pPr>
+      <w:r>
+        <w:t>Half-hooned</w:t>
+      </w:r>
+    </w:p>
+    <w:p>
+      <w:pPr>
+        <w:tabs>
+          <w:tab w:val="left" w:pos="1340"/>
+        </w:tabs>
+      </w:pPr>
+      <w:r>
+        <w:t xml:space="preserve">“Daddy’s plane – is there any chance </w:t>
+      </w:r>
+      <w:r>
+        <w:t>that we can please make it 8 seats?</w:t>
+      </w:r>
+    </w:p>
+    <w:p>
+      <w:pPr>
+        <w:tabs>
+          <w:tab w:val="left" w:pos="1340"/>
+        </w:tabs>
+      </w:pPr>
+      <w:r>
+        <w:t>Plane, crying</w:t>
+      </w:r>
+    </w:p>
+    <w:p>
+      <w:pPr>
+        <w:tabs>
+          <w:tab w:val="left" w:pos="1340"/>
+        </w:tabs>
+      </w:pPr>
+      <w:r>
+        <w:t>Sporting Page, London</w:t>
+      </w:r>
+    </w:p>
+    <w:p>
+      <w:pPr>
+        <w:tabs>
+          <w:tab w:val="left" w:pos="1340"/>
+        </w:tabs>
+      </w:pPr>
+      <w:r>
+        <w:t>(</w:t>
+      </w:r>
+      <w:r>
+        <w:t>Keelan Kember, Jake Willis Fleming, Perry Pearson)</w:t>
+      </w:r>
+    </w:p>
+    <w:p>
+      <w:pPr>
+        <w:tabs>
+          <w:tab w:val="left" w:pos="1340"/>
+        </w:tabs>
+      </w:pPr>
+    </w:p>
+    <w:p>
+      <w:pPr>
+        <w:tabs>
+          <w:tab w:val="left" w:pos="1340"/>
+        </w:tabs>
+      </w:pPr>
+      <w:r>
+        <w:t>Arnoud Terwindt</w:t>
+      </w:r>
+    </w:p>
+    <w:p>
+      <w:pPr>
+        <w:tabs>
+          <w:tab w:val="left" w:pos="1340"/>
+        </w:tabs>
+      </w:pPr>
+      <w:r>
+        <w:t>The Tulip Man</w:t>
+      </w:r>
+    </w:p>
+    <w:p>
+      <w:pPr>
+        <w:tabs>
+          <w:tab w:val="left" w:pos="1340"/>
+        </w:tabs>
+      </w:pPr>
+      <w:r>
+        <w:t>“I’ll just f’ing choke it out”</w:t>
+      </w:r>
+      <w:r>
+        <w:t xml:space="preserve"> </w:t>
+      </w:r>
+    </w:p>
+    <w:p>
+      <w:pPr>
+        <w:tabs>
+          <w:tab w:val="left" w:pos="1340"/>
+        </w:tabs>
+      </w:pPr>
+      <w:r>
+        <w:t>shooting, birds</w:t>
+      </w:r>
+    </w:p>
+    <w:p>
+      <w:pPr>
+        <w:tabs>
+          <w:tab w:val="left" w:pos="1340"/>
+        </w:tabs>
+      </w:pPr>
+      <w:r>
+        <w:t>Bures</w:t>
+      </w:r>
+      <w:r>
+        <w:t>, Surrey</w:t>
+      </w:r>
+    </w:p>
+    <w:p>
+      <w:pPr>
+        <w:tabs>
+          <w:tab w:val="left" w:pos="1340"/>
+        </w:tabs>
+      </w:pPr>
+      <w:r>
+        <w:t>(Jake Willis Fleming, Ralph Willis Fleming)</w:t>
+      </w:r>
+    </w:p>
+    <w:p>
+      <w:pPr>
+        <w:tabs>
+          <w:tab w:val="left" w:pos="1340"/>
+        </w:tabs>
+      </w:pPr>
+    </w:p>
+    <w:p>
+      <w:pPr>
+        <w:tabs>
+          <w:tab w:val="left" w:pos="1340"/>
+        </w:tabs>
+      </w:pPr>
+      <w:r>
+        <w:t xml:space="preserve">Keelan </w:t>
+      </w:r>
+    </w:p>
+    <w:p>
+      <w:pPr>
+        <w:tabs>
+          <w:tab w:val="left" w:pos="1340"/>
+        </w:tabs>
+      </w:pPr>
+      <w:r>
+        <w:t>Kembersaurus</w:t>
+      </w:r>
+    </w:p>
+    <w:p>
+      <w:pPr>
+        <w:tabs>
+          <w:tab w:val="left" w:pos="1340"/>
+        </w:tabs>
+      </w:pPr>
+      <w:r>
+        <w:t xml:space="preserve">“Nooooo why are you leaving” </w:t>
+      </w:r>
+    </w:p>
+    <w:p>
+      <w:pPr>
+        <w:tabs>
+          <w:tab w:val="left" w:pos="1340"/>
+        </w:tabs>
+      </w:pPr>
+      <w:r>
+        <w:t>bedtime, drinking, dancing, working</w:t>
+      </w:r>
+    </w:p>
+    <w:p>
+      <w:pPr>
+        <w:tabs>
+          <w:tab w:val="left" w:pos="1340"/>
+        </w:tabs>
+      </w:pPr>
+      <w:r>
+        <w:t>Sporting Page</w:t>
+      </w:r>
+      <w:r>
+        <w:t>, London</w:t>
+      </w:r>
+    </w:p>
+    <w:p>
+      <w:pPr>
+        <w:tabs>
+          <w:tab w:val="left" w:pos="1340"/>
+        </w:tabs>
+      </w:pPr>
+      <w:r>
+        <w:t>(Jake Willis Fleming, Daisy Knatchbull, Anya Barker)</w:t>
+      </w:r>
+    </w:p>
+    <w:p>
+      <w:pPr>
+        <w:tabs>
+          <w:tab w:val="left" w:pos="1340"/>
+        </w:tabs>
+      </w:pPr>
+    </w:p>
+    <w:p>
+      <w:pPr>
+        <w:tabs>
+          <w:tab w:val="left" w:pos="1340"/>
+        </w:tabs>
+      </w:pPr>
+      <w:r>
+        <w:t>Hugo Cordle</w:t>
+      </w:r>
+    </w:p>
+    <w:p>
+      <w:pPr>
+        <w:tabs>
+          <w:tab w:val="left" w:pos="1340"/>
+        </w:tabs>
+      </w:pPr>
+      <w:r>
+        <w:t>Our Investment Advisor</w:t>
+      </w:r>
+    </w:p>
+    <w:p>
+      <w:pPr>
+        <w:tabs>
+          <w:tab w:val="left" w:pos="1340"/>
+        </w:tabs>
+      </w:pPr>
+      <w:r>
+        <w:t xml:space="preserve">“Hugo Hugo…Jake?!” </w:t>
+      </w:r>
+    </w:p>
+    <w:p>
+      <w:pPr>
+        <w:tabs>
+          <w:tab w:val="left" w:pos="1340"/>
+        </w:tabs>
+      </w:pPr>
+      <w:r>
+        <w:t>dancing, drinking, cocktails, girls</w:t>
+      </w:r>
+    </w:p>
+    <w:p>
+      <w:pPr>
+        <w:tabs>
+          <w:tab w:val="left" w:pos="1340"/>
+        </w:tabs>
+      </w:pPr>
+      <w:r>
+        <w:t xml:space="preserve">Ibiza </w:t>
+      </w:r>
+    </w:p>
+    <w:p>
+      <w:pPr>
+        <w:tabs>
+          <w:tab w:val="left" w:pos="1340"/>
+        </w:tabs>
+      </w:pPr>
+      <w:r>
+        <w:t>(Jake Willis Fleming, Perry Pearson, Emily Steel, Rory Hunter)</w:t>
+      </w:r>
+    </w:p>
+    <w:p>
+      <w:pPr>
+        <w:tabs>
+          <w:tab w:val="left" w:pos="1340"/>
+        </w:tabs>
+      </w:pPr>
+    </w:p>
+    <w:p>
+      <w:pPr>
+        <w:tabs>
+          <w:tab w:val="left" w:pos="1340"/>
+        </w:tabs>
+      </w:pPr>
+      <w:r>
+        <w:t>Ralph Willis Fleming</w:t>
+      </w:r>
+    </w:p>
+    <w:p>
+      <w:pPr>
+        <w:tabs>
+          <w:tab w:val="left" w:pos="1340"/>
+        </w:tabs>
+      </w:pPr>
+      <w:r>
+        <w:t>Admirer of Daisy</w:t>
+      </w:r>
+    </w:p>
+    <w:p>
+      <w:pPr>
+        <w:tabs>
+          <w:tab w:val="left" w:pos="1340"/>
+        </w:tabs>
+      </w:pPr>
+      <w:r>
+        <w:t xml:space="preserve">“Bokkkkaaaaaa” </w:t>
+      </w:r>
+    </w:p>
+    <w:p>
+      <w:pPr>
+        <w:tabs>
+          <w:tab w:val="left" w:pos="1340"/>
+        </w:tabs>
+      </w:pPr>
+      <w:r>
+        <w:t>rugby, south African, beer</w:t>
+      </w:r>
+    </w:p>
+    <w:p>
+      <w:pPr>
+        <w:tabs>
+          <w:tab w:val="left" w:pos="1340"/>
+        </w:tabs>
+      </w:pPr>
+      <w:r>
+        <w:t xml:space="preserve">Twickenham </w:t>
+      </w:r>
+    </w:p>
+    <w:p>
+      <w:pPr>
+        <w:tabs>
+          <w:tab w:val="left" w:pos="1340"/>
+        </w:tabs>
+      </w:pPr>
+      <w:r>
+        <w:t>(Jake Willis Fleming)</w:t>
+      </w:r>
+    </w:p>
+    <w:p>
+      <w:pPr>
+        <w:tabs>
+          <w:tab w:val="left" w:pos="1340"/>
+        </w:tabs>
+      </w:pPr>
+    </w:p>
+    <w:p>
+      <w:pPr>
+        <w:tabs>
+          <w:tab w:val="left" w:pos="1340"/>
+        </w:tabs>
+      </w:pPr>
+      <w:r>
+        <w:t>Perry Pearson</w:t>
+      </w:r>
+    </w:p>
+    <w:p>
+      <w:pPr>
+        <w:tabs>
+          <w:tab w:val="left" w:pos="1340"/>
+        </w:tabs>
+      </w:pPr>
+      <w:r>
+        <w:t>Crazy P</w:t>
+      </w:r>
+    </w:p>
+    <w:p>
+      <w:pPr>
+        <w:tabs>
+          <w:tab w:val="left" w:pos="1340"/>
+        </w:tabs>
+      </w:pPr>
     </w:p>
     <w:p>
       <w:pPr>
@@ -1890,6 +3340,119 @@
     </w:lvl>
   </w:abstractNum>
   <w:abstractNum w:abstractNumId="1">
+    <w:nsid w:val="17A42E80"/>
+    <w:multiLevelType w:val="hybridMultilevel"/>
+    <w:tmpl w:val="3EE0747A"/>
+    <w:lvl w:ilvl="0" w:tplc="04090001">
+      <w:start w:val="1"/>
+      <w:numFmt w:val="bullet"/>
+      <w:lvlText w:val=""/>
+      <w:lvlJc w:val="left"/>
+      <w:pPr>
+        <w:ind w:left="720" w:hanging="360"/>
+      </w:pPr>
+      <w:rPr>
+        <w:rFonts w:ascii="Symbol" w:hAnsi="Symbol" w:hint="default"/>
+      </w:rPr>
+    </w:lvl>
+    <w:lvl w:ilvl="1" w:tplc="04090003">
+      <w:start w:val="1"/>
+      <w:numFmt w:val="bullet"/>
+      <w:lvlText w:val="o"/>
+      <w:lvlJc w:val="left"/>
+      <w:pPr>
+        <w:ind w:left="1440" w:hanging="360"/>
+      </w:pPr>
+      <w:rPr>
+        <w:rFonts w:ascii="Courier New" w:hAnsi="Courier New" w:hint="default"/>
+      </w:rPr>
+    </w:lvl>
+    <w:lvl w:ilvl="2" w:tplc="04090005" w:tentative="1">
+      <w:start w:val="1"/>
+      <w:numFmt w:val="bullet"/>
+      <w:lvlText w:val=""/>
+      <w:lvlJc w:val="left"/>
+      <w:pPr>
+        <w:ind w:left="2160" w:hanging="360"/>
+      </w:pPr>
+      <w:rPr>
+        <w:rFonts w:ascii="Wingdings" w:hAnsi="Wingdings" w:hint="default"/>
+      </w:rPr>
+    </w:lvl>
+    <w:lvl w:ilvl="3" w:tplc="04090001" w:tentative="1">
+      <w:start w:val="1"/>
+      <w:numFmt w:val="bullet"/>
+      <w:lvlText w:val=""/>
+      <w:lvlJc w:val="left"/>
+      <w:pPr>
+        <w:ind w:left="2880" w:hanging="360"/>
+      </w:pPr>
+      <w:rPr>
+        <w:rFonts w:ascii="Symbol" w:hAnsi="Symbol" w:hint="default"/>
+      </w:rPr>
+    </w:lvl>
+    <w:lvl w:ilvl="4" w:tplc="04090003" w:tentative="1">
+      <w:start w:val="1"/>
+      <w:numFmt w:val="bullet"/>
+      <w:lvlText w:val="o"/>
+      <w:lvlJc w:val="left"/>
+      <w:pPr>
+        <w:ind w:left="3600" w:hanging="360"/>
+      </w:pPr>
+      <w:rPr>
+        <w:rFonts w:ascii="Courier New" w:hAnsi="Courier New" w:hint="default"/>
+      </w:rPr>
+    </w:lvl>
+    <w:lvl w:ilvl="5" w:tplc="04090005" w:tentative="1">
+      <w:start w:val="1"/>
+      <w:numFmt w:val="bullet"/>
+      <w:lvlText w:val=""/>
+      <w:lvlJc w:val="left"/>
+      <w:pPr>
+        <w:ind w:left="4320" w:hanging="360"/>
+      </w:pPr>
+      <w:rPr>
+        <w:rFonts w:ascii="Wingdings" w:hAnsi="Wingdings" w:hint="default"/>
+      </w:rPr>
+    </w:lvl>
+    <w:lvl w:ilvl="6" w:tplc="04090001" w:tentative="1">
+      <w:start w:val="1"/>
+      <w:numFmt w:val="bullet"/>
+      <w:lvlText w:val=""/>
+      <w:lvlJc w:val="left"/>
+      <w:pPr>
+        <w:ind w:left="5040" w:hanging="360"/>
+      </w:pPr>
+      <w:rPr>
+        <w:rFonts w:ascii="Symbol" w:hAnsi="Symbol" w:hint="default"/>
+      </w:rPr>
+    </w:lvl>
+    <w:lvl w:ilvl="7" w:tplc="04090003" w:tentative="1">
+      <w:start w:val="1"/>
+      <w:numFmt w:val="bullet"/>
+      <w:lvlText w:val="o"/>
+      <w:lvlJc w:val="left"/>
+      <w:pPr>
+        <w:ind w:left="5760" w:hanging="360"/>
+      </w:pPr>
+      <w:rPr>
+        <w:rFonts w:ascii="Courier New" w:hAnsi="Courier New" w:hint="default"/>
+      </w:rPr>
+    </w:lvl>
+    <w:lvl w:ilvl="8" w:tplc="04090005" w:tentative="1">
+      <w:start w:val="1"/>
+      <w:numFmt w:val="bullet"/>
+      <w:lvlText w:val=""/>
+      <w:lvlJc w:val="left"/>
+      <w:pPr>
+        <w:ind w:left="6480" w:hanging="360"/>
+      </w:pPr>
+      <w:rPr>
+        <w:rFonts w:ascii="Wingdings" w:hAnsi="Wingdings" w:hint="default"/>
+      </w:rPr>
+    </w:lvl>
+  </w:abstractNum>
+  <w:abstractNum w:abstractNumId="2">
     <w:nsid w:val="1B9D7F29"/>
     <w:multiLevelType w:val="hybridMultilevel"/>
     <w:tmpl w:val="8B98A8CE"/>
@@ -2002,7 +3565,7 @@
       </w:rPr>
     </w:lvl>
   </w:abstractNum>
-  <w:abstractNum w:abstractNumId="2">
+  <w:abstractNum w:abstractNumId="3">
     <w:nsid w:val="21AC72F8"/>
     <w:multiLevelType w:val="hybridMultilevel"/>
     <w:tmpl w:val="A7E0DDF2"/>
@@ -2115,7 +3678,7 @@
       </w:rPr>
     </w:lvl>
   </w:abstractNum>
-  <w:abstractNum w:abstractNumId="3">
+  <w:abstractNum w:abstractNumId="4">
     <w:nsid w:val="297069B4"/>
     <w:multiLevelType w:val="hybridMultilevel"/>
     <w:tmpl w:val="6DF83406"/>
@@ -2227,7 +3790,7 @@
       </w:rPr>
     </w:lvl>
   </w:abstractNum>
-  <w:abstractNum w:abstractNumId="4">
+  <w:abstractNum w:abstractNumId="5">
     <w:nsid w:val="29A3066C"/>
     <w:multiLevelType w:val="hybridMultilevel"/>
     <w:tmpl w:val="49FA86E4"/>
@@ -2340,7 +3903,120 @@
       </w:rPr>
     </w:lvl>
   </w:abstractNum>
-  <w:abstractNum w:abstractNumId="5">
+  <w:abstractNum w:abstractNumId="6">
+    <w:nsid w:val="30F0259C"/>
+    <w:multiLevelType w:val="hybridMultilevel"/>
+    <w:tmpl w:val="30628726"/>
+    <w:lvl w:ilvl="0" w:tplc="04090001">
+      <w:start w:val="1"/>
+      <w:numFmt w:val="bullet"/>
+      <w:lvlText w:val=""/>
+      <w:lvlJc w:val="left"/>
+      <w:pPr>
+        <w:ind w:left="720" w:hanging="360"/>
+      </w:pPr>
+      <w:rPr>
+        <w:rFonts w:ascii="Symbol" w:hAnsi="Symbol" w:hint="default"/>
+      </w:rPr>
+    </w:lvl>
+    <w:lvl w:ilvl="1" w:tplc="04090003" w:tentative="1">
+      <w:start w:val="1"/>
+      <w:numFmt w:val="bullet"/>
+      <w:lvlText w:val="o"/>
+      <w:lvlJc w:val="left"/>
+      <w:pPr>
+        <w:ind w:left="1440" w:hanging="360"/>
+      </w:pPr>
+      <w:rPr>
+        <w:rFonts w:ascii="Courier New" w:hAnsi="Courier New" w:hint="default"/>
+      </w:rPr>
+    </w:lvl>
+    <w:lvl w:ilvl="2" w:tplc="04090005" w:tentative="1">
+      <w:start w:val="1"/>
+      <w:numFmt w:val="bullet"/>
+      <w:lvlText w:val=""/>
+      <w:lvlJc w:val="left"/>
+      <w:pPr>
+        <w:ind w:left="2160" w:hanging="360"/>
+      </w:pPr>
+      <w:rPr>
+        <w:rFonts w:ascii="Wingdings" w:hAnsi="Wingdings" w:hint="default"/>
+      </w:rPr>
+    </w:lvl>
+    <w:lvl w:ilvl="3" w:tplc="04090001" w:tentative="1">
+      <w:start w:val="1"/>
+      <w:numFmt w:val="bullet"/>
+      <w:lvlText w:val=""/>
+      <w:lvlJc w:val="left"/>
+      <w:pPr>
+        <w:ind w:left="2880" w:hanging="360"/>
+      </w:pPr>
+      <w:rPr>
+        <w:rFonts w:ascii="Symbol" w:hAnsi="Symbol" w:hint="default"/>
+      </w:rPr>
+    </w:lvl>
+    <w:lvl w:ilvl="4" w:tplc="04090003" w:tentative="1">
+      <w:start w:val="1"/>
+      <w:numFmt w:val="bullet"/>
+      <w:lvlText w:val="o"/>
+      <w:lvlJc w:val="left"/>
+      <w:pPr>
+        <w:ind w:left="3600" w:hanging="360"/>
+      </w:pPr>
+      <w:rPr>
+        <w:rFonts w:ascii="Courier New" w:hAnsi="Courier New" w:hint="default"/>
+      </w:rPr>
+    </w:lvl>
+    <w:lvl w:ilvl="5" w:tplc="04090005" w:tentative="1">
+      <w:start w:val="1"/>
+      <w:numFmt w:val="bullet"/>
+      <w:lvlText w:val=""/>
+      <w:lvlJc w:val="left"/>
+      <w:pPr>
+        <w:ind w:left="4320" w:hanging="360"/>
+      </w:pPr>
+      <w:rPr>
+        <w:rFonts w:ascii="Wingdings" w:hAnsi="Wingdings" w:hint="default"/>
+      </w:rPr>
+    </w:lvl>
+    <w:lvl w:ilvl="6" w:tplc="04090001" w:tentative="1">
+      <w:start w:val="1"/>
+      <w:numFmt w:val="bullet"/>
+      <w:lvlText w:val=""/>
+      <w:lvlJc w:val="left"/>
+      <w:pPr>
+        <w:ind w:left="5040" w:hanging="360"/>
+      </w:pPr>
+      <w:rPr>
+        <w:rFonts w:ascii="Symbol" w:hAnsi="Symbol" w:hint="default"/>
+      </w:rPr>
+    </w:lvl>
+    <w:lvl w:ilvl="7" w:tplc="04090003" w:tentative="1">
+      <w:start w:val="1"/>
+      <w:numFmt w:val="bullet"/>
+      <w:lvlText w:val="o"/>
+      <w:lvlJc w:val="left"/>
+      <w:pPr>
+        <w:ind w:left="5760" w:hanging="360"/>
+      </w:pPr>
+      <w:rPr>
+        <w:rFonts w:ascii="Courier New" w:hAnsi="Courier New" w:hint="default"/>
+      </w:rPr>
+    </w:lvl>
+    <w:lvl w:ilvl="8" w:tplc="04090005" w:tentative="1">
+      <w:start w:val="1"/>
+      <w:numFmt w:val="bullet"/>
+      <w:lvlText w:val=""/>
+      <w:lvlJc w:val="left"/>
+      <w:pPr>
+        <w:ind w:left="6480" w:hanging="360"/>
+      </w:pPr>
+      <w:rPr>
+        <w:rFonts w:ascii="Wingdings" w:hAnsi="Wingdings" w:hint="default"/>
+      </w:rPr>
+    </w:lvl>
+  </w:abstractNum>
+  <w:abstractNum w:abstractNumId="7">
     <w:nsid w:val="3BAE41F0"/>
     <w:multiLevelType w:val="hybridMultilevel"/>
     <w:tmpl w:val="3F2E50E2"/>
@@ -2453,7 +4129,7 @@
       </w:rPr>
     </w:lvl>
   </w:abstractNum>
-  <w:abstractNum w:abstractNumId="6">
+  <w:abstractNum w:abstractNumId="8">
     <w:nsid w:val="4E2D5BEF"/>
     <w:multiLevelType w:val="hybridMultilevel"/>
     <w:tmpl w:val="722EC740"/>
@@ -2566,7 +4242,7 @@
       </w:rPr>
     </w:lvl>
   </w:abstractNum>
-  <w:abstractNum w:abstractNumId="7">
+  <w:abstractNum w:abstractNumId="9">
     <w:nsid w:val="7D917BFA"/>
     <w:multiLevelType w:val="hybridMultilevel"/>
     <w:tmpl w:val="53C067EC"/>
@@ -2680,28 +4356,34 @@
     </w:lvl>
   </w:abstractNum>
   <w:num w:numId="1">
-    <w:abstractNumId w:val="4"/>
+    <w:abstractNumId w:val="5"/>
   </w:num>
   <w:num w:numId="2">
-    <w:abstractNumId w:val="2"/>
+    <w:abstractNumId w:val="3"/>
   </w:num>
   <w:num w:numId="3">
     <w:abstractNumId w:val="0"/>
   </w:num>
   <w:num w:numId="4">
+    <w:abstractNumId w:val="2"/>
+  </w:num>
+  <w:num w:numId="5">
+    <w:abstractNumId w:val="9"/>
+  </w:num>
+  <w:num w:numId="6">
+    <w:abstractNumId w:val="4"/>
+  </w:num>
+  <w:num w:numId="7">
+    <w:abstractNumId w:val="8"/>
+  </w:num>
+  <w:num w:numId="8">
+    <w:abstractNumId w:val="7"/>
+  </w:num>
+  <w:num w:numId="9">
     <w:abstractNumId w:val="1"/>
   </w:num>
-  <w:num w:numId="5">
-    <w:abstractNumId w:val="7"/>
-  </w:num>
-  <w:num w:numId="6">
-    <w:abstractNumId w:val="3"/>
-  </w:num>
-  <w:num w:numId="7">
+  <w:num w:numId="10">
     <w:abstractNumId w:val="6"/>
-  </w:num>
-  <w:num w:numId="8">
-    <w:abstractNumId w:val="5"/>
   </w:num>
 </w:numbering>
 </file>
@@ -2923,6 +4605,73 @@
       <w:u w:val="single"/>
     </w:rPr>
   </w:style>
+  <w:style w:type="paragraph" w:styleId="HTMLPreformatted">
+    <w:name w:val="HTML Preformatted"/>
+    <w:basedOn w:val="Normal"/>
+    <w:link w:val="HTMLPreformattedChar"/>
+    <w:uiPriority w:val="99"/>
+    <w:semiHidden/>
+    <w:unhideWhenUsed/>
+    <w:rsid w:val="009032F9"/>
+    <w:pPr>
+      <w:tabs>
+        <w:tab w:val="left" w:pos="916"/>
+        <w:tab w:val="left" w:pos="1832"/>
+        <w:tab w:val="left" w:pos="2748"/>
+        <w:tab w:val="left" w:pos="3664"/>
+        <w:tab w:val="left" w:pos="4580"/>
+        <w:tab w:val="left" w:pos="5496"/>
+        <w:tab w:val="left" w:pos="6412"/>
+        <w:tab w:val="left" w:pos="7328"/>
+        <w:tab w:val="left" w:pos="8244"/>
+        <w:tab w:val="left" w:pos="9160"/>
+        <w:tab w:val="left" w:pos="10076"/>
+        <w:tab w:val="left" w:pos="10992"/>
+        <w:tab w:val="left" w:pos="11908"/>
+        <w:tab w:val="left" w:pos="12824"/>
+        <w:tab w:val="left" w:pos="13740"/>
+        <w:tab w:val="left" w:pos="14656"/>
+      </w:tabs>
+    </w:pPr>
+    <w:rPr>
+      <w:rFonts w:ascii="Courier" w:hAnsi="Courier" w:cs="Courier"/>
+      <w:sz w:val="20"/>
+      <w:szCs w:val="20"/>
+    </w:rPr>
+  </w:style>
+  <w:style w:type="character" w:customStyle="1" w:styleId="HTMLPreformattedChar">
+    <w:name w:val="HTML Preformatted Char"/>
+    <w:basedOn w:val="DefaultParagraphFont"/>
+    <w:link w:val="HTMLPreformatted"/>
+    <w:uiPriority w:val="99"/>
+    <w:semiHidden/>
+    <w:rsid w:val="009032F9"/>
+    <w:rPr>
+      <w:rFonts w:ascii="Courier" w:hAnsi="Courier" w:cs="Courier"/>
+      <w:sz w:val="20"/>
+      <w:szCs w:val="20"/>
+    </w:rPr>
+  </w:style>
+  <w:style w:type="character" w:customStyle="1" w:styleId="pln">
+    <w:name w:val="pln"/>
+    <w:basedOn w:val="DefaultParagraphFont"/>
+    <w:rsid w:val="009032F9"/>
+  </w:style>
+  <w:style w:type="character" w:customStyle="1" w:styleId="pun">
+    <w:name w:val="pun"/>
+    <w:basedOn w:val="DefaultParagraphFont"/>
+    <w:rsid w:val="009032F9"/>
+  </w:style>
+  <w:style w:type="character" w:customStyle="1" w:styleId="kwd">
+    <w:name w:val="kwd"/>
+    <w:basedOn w:val="DefaultParagraphFont"/>
+    <w:rsid w:val="009032F9"/>
+  </w:style>
+  <w:style w:type="character" w:customStyle="1" w:styleId="str">
+    <w:name w:val="str"/>
+    <w:basedOn w:val="DefaultParagraphFont"/>
+    <w:rsid w:val="009032F9"/>
+  </w:style>
 </w:styles>
 </file>
 
@@ -3142,6 +4891,73 @@
       <w:color w:val="800080" w:themeColor="followedHyperlink"/>
       <w:u w:val="single"/>
     </w:rPr>
+  </w:style>
+  <w:style w:type="paragraph" w:styleId="HTMLPreformatted">
+    <w:name w:val="HTML Preformatted"/>
+    <w:basedOn w:val="Normal"/>
+    <w:link w:val="HTMLPreformattedChar"/>
+    <w:uiPriority w:val="99"/>
+    <w:semiHidden/>
+    <w:unhideWhenUsed/>
+    <w:rsid w:val="009032F9"/>
+    <w:pPr>
+      <w:tabs>
+        <w:tab w:val="left" w:pos="916"/>
+        <w:tab w:val="left" w:pos="1832"/>
+        <w:tab w:val="left" w:pos="2748"/>
+        <w:tab w:val="left" w:pos="3664"/>
+        <w:tab w:val="left" w:pos="4580"/>
+        <w:tab w:val="left" w:pos="5496"/>
+        <w:tab w:val="left" w:pos="6412"/>
+        <w:tab w:val="left" w:pos="7328"/>
+        <w:tab w:val="left" w:pos="8244"/>
+        <w:tab w:val="left" w:pos="9160"/>
+        <w:tab w:val="left" w:pos="10076"/>
+        <w:tab w:val="left" w:pos="10992"/>
+        <w:tab w:val="left" w:pos="11908"/>
+        <w:tab w:val="left" w:pos="12824"/>
+        <w:tab w:val="left" w:pos="13740"/>
+        <w:tab w:val="left" w:pos="14656"/>
+      </w:tabs>
+    </w:pPr>
+    <w:rPr>
+      <w:rFonts w:ascii="Courier" w:hAnsi="Courier" w:cs="Courier"/>
+      <w:sz w:val="20"/>
+      <w:szCs w:val="20"/>
+    </w:rPr>
+  </w:style>
+  <w:style w:type="character" w:customStyle="1" w:styleId="HTMLPreformattedChar">
+    <w:name w:val="HTML Preformatted Char"/>
+    <w:basedOn w:val="DefaultParagraphFont"/>
+    <w:link w:val="HTMLPreformatted"/>
+    <w:uiPriority w:val="99"/>
+    <w:semiHidden/>
+    <w:rsid w:val="009032F9"/>
+    <w:rPr>
+      <w:rFonts w:ascii="Courier" w:hAnsi="Courier" w:cs="Courier"/>
+      <w:sz w:val="20"/>
+      <w:szCs w:val="20"/>
+    </w:rPr>
+  </w:style>
+  <w:style w:type="character" w:customStyle="1" w:styleId="pln">
+    <w:name w:val="pln"/>
+    <w:basedOn w:val="DefaultParagraphFont"/>
+    <w:rsid w:val="009032F9"/>
+  </w:style>
+  <w:style w:type="character" w:customStyle="1" w:styleId="pun">
+    <w:name w:val="pun"/>
+    <w:basedOn w:val="DefaultParagraphFont"/>
+    <w:rsid w:val="009032F9"/>
+  </w:style>
+  <w:style w:type="character" w:customStyle="1" w:styleId="kwd">
+    <w:name w:val="kwd"/>
+    <w:basedOn w:val="DefaultParagraphFont"/>
+    <w:rsid w:val="009032F9"/>
+  </w:style>
+  <w:style w:type="character" w:customStyle="1" w:styleId="str">
+    <w:name w:val="str"/>
+    <w:basedOn w:val="DefaultParagraphFont"/>
+    <w:rsid w:val="009032F9"/>
   </w:style>
 </w:styles>
 </file>

</xml_diff>

<commit_message>
added a few more users
</commit_message>
<xml_diff>
--- a/Notes/Notes on the Project.docx
+++ b/Notes/Notes on the Project.docx
@@ -2116,46 +2116,130 @@
         <w:tabs>
           <w:tab w:val="left" w:pos="1340"/>
         </w:tabs>
-      </w:pPr>
-      <w:r>
+        <w:rPr>
+          <w:highlight w:val="green"/>
+        </w:rPr>
+      </w:pPr>
+      <w:r>
+        <w:rPr>
+          <w:highlight w:val="green"/>
+        </w:rPr>
         <w:t>Also, need to change user_name to a string</w:t>
+      </w:r>
+    </w:p>
+    <w:p>
+      <w:pPr>
+        <w:pStyle w:val="ListParagraph"/>
+        <w:numPr>
+          <w:ilvl w:val="0"/>
+          <w:numId w:val="10"/>
+        </w:numPr>
+        <w:tabs>
+          <w:tab w:val="left" w:pos="1340"/>
+        </w:tabs>
+      </w:pPr>
+      <w:r>
+        <w:t>Cannot destroy a story…error is coming up in the stories controller.</w:t>
+      </w:r>
+    </w:p>
+    <w:p>
+      <w:pPr>
+        <w:pStyle w:val="ListParagraph"/>
+        <w:numPr>
+          <w:ilvl w:val="0"/>
+          <w:numId w:val="10"/>
+        </w:numPr>
+        <w:tabs>
+          <w:tab w:val="left" w:pos="1340"/>
+        </w:tabs>
+      </w:pPr>
+      <w:r>
+        <w:t xml:space="preserve">Get username to display in </w:t>
+      </w:r>
+      <w:r>
+        <w:t>stories rather than random numbers.</w:t>
+      </w:r>
+    </w:p>
+    <w:p>
+      <w:pPr>
+        <w:tabs>
+          <w:tab w:val="left" w:pos="1340"/>
+        </w:tabs>
+      </w:pPr>
+    </w:p>
+    <w:p>
+      <w:pPr>
+        <w:tabs>
+          <w:tab w:val="left" w:pos="1340"/>
+        </w:tabs>
+      </w:pPr>
+    </w:p>
+    <w:p>
+      <w:pPr>
+        <w:tabs>
+          <w:tab w:val="left" w:pos="1340"/>
+        </w:tabs>
+      </w:pPr>
+      <w:r>
+        <w:t>Tomorrow</w:t>
+      </w:r>
+    </w:p>
+    <w:p>
+      <w:pPr>
+        <w:tabs>
+          <w:tab w:val="left" w:pos="1340"/>
+        </w:tabs>
+      </w:pPr>
+    </w:p>
+    <w:p>
+      <w:pPr>
+        <w:pStyle w:val="ListParagraph"/>
+        <w:numPr>
+          <w:ilvl w:val="0"/>
+          <w:numId w:val="9"/>
+        </w:numPr>
+        <w:tabs>
+          <w:tab w:val="left" w:pos="1340"/>
+        </w:tabs>
+      </w:pPr>
+      <w:r>
+        <w:t>Reacjokes</w:t>
+      </w:r>
+    </w:p>
+    <w:p>
+      <w:pPr>
+        <w:pStyle w:val="ListParagraph"/>
+        <w:numPr>
+          <w:ilvl w:val="1"/>
+          <w:numId w:val="9"/>
+        </w:numPr>
+        <w:tabs>
+          <w:tab w:val="left" w:pos="1340"/>
+        </w:tabs>
+      </w:pPr>
+      <w:r>
+        <w:t>Separate voting where can incorporate emojis by reactions</w:t>
+      </w:r>
+    </w:p>
+    <w:p>
+      <w:pPr>
+        <w:pStyle w:val="ListParagraph"/>
+        <w:numPr>
+          <w:ilvl w:val="0"/>
+          <w:numId w:val="9"/>
+        </w:numPr>
+        <w:tabs>
+          <w:tab w:val="left" w:pos="1340"/>
+        </w:tabs>
+      </w:pPr>
+      <w:r>
+        <w:t xml:space="preserve">Could incorporate ransack where can search between the database to pull up stories. </w:t>
       </w:r>
       <w:bookmarkStart w:id="0" w:name="_GoBack"/>
       <w:bookmarkEnd w:id="0"/>
     </w:p>
     <w:p>
       <w:pPr>
-        <w:tabs>
-          <w:tab w:val="left" w:pos="1340"/>
-        </w:tabs>
-      </w:pPr>
-    </w:p>
-    <w:p>
-      <w:pPr>
-        <w:tabs>
-          <w:tab w:val="left" w:pos="1340"/>
-        </w:tabs>
-      </w:pPr>
-    </w:p>
-    <w:p>
-      <w:pPr>
-        <w:tabs>
-          <w:tab w:val="left" w:pos="1340"/>
-        </w:tabs>
-      </w:pPr>
-      <w:r>
-        <w:t>Tomorrow</w:t>
-      </w:r>
-    </w:p>
-    <w:p>
-      <w:pPr>
-        <w:tabs>
-          <w:tab w:val="left" w:pos="1340"/>
-        </w:tabs>
-      </w:pPr>
-    </w:p>
-    <w:p>
-      <w:pPr>
         <w:pStyle w:val="ListParagraph"/>
         <w:numPr>
           <w:ilvl w:val="0"/>
@@ -2166,14 +2250,14 @@
         </w:tabs>
       </w:pPr>
       <w:r>
-        <w:t>Reacjokes</w:t>
-      </w:r>
-    </w:p>
-    <w:p>
-      <w:pPr>
-        <w:pStyle w:val="ListParagraph"/>
-        <w:numPr>
-          <w:ilvl w:val="1"/>
+        <w:t>Would like to do location via search.</w:t>
+      </w:r>
+    </w:p>
+    <w:p>
+      <w:pPr>
+        <w:pStyle w:val="ListParagraph"/>
+        <w:numPr>
+          <w:ilvl w:val="0"/>
           <w:numId w:val="9"/>
         </w:numPr>
         <w:tabs>
@@ -2181,7 +2265,7 @@
         </w:tabs>
       </w:pPr>
       <w:r>
-        <w:t>Separate voting where can incorporate emojis by reactions.</w:t>
+        <w:t xml:space="preserve">Or at least list it alphabetically. </w:t>
       </w:r>
     </w:p>
     <w:p>
@@ -2227,7 +2311,17 @@
         </w:tabs>
       </w:pPr>
       <w:r>
-        <w:t xml:space="preserve">User </w:t>
+        <w:t>Email</w:t>
+      </w:r>
+    </w:p>
+    <w:p>
+      <w:pPr>
+        <w:tabs>
+          <w:tab w:val="left" w:pos="1340"/>
+        </w:tabs>
+      </w:pPr>
+      <w:r>
+        <w:t>Username</w:t>
       </w:r>
     </w:p>
     <w:p>
@@ -2296,45 +2390,89 @@
           <w:tab w:val="left" w:pos="1340"/>
         </w:tabs>
       </w:pPr>
-    </w:p>
-    <w:p>
-      <w:pPr>
-        <w:tabs>
-          <w:tab w:val="left" w:pos="1340"/>
-        </w:tabs>
-      </w:pPr>
-    </w:p>
-    <w:p>
-      <w:pPr>
-        <w:tabs>
-          <w:tab w:val="left" w:pos="1340"/>
-        </w:tabs>
-      </w:pPr>
-    </w:p>
-    <w:p>
-      <w:pPr>
-        <w:tabs>
-          <w:tab w:val="left" w:pos="1340"/>
-        </w:tabs>
-      </w:pPr>
-      <w:r>
-        <w:t>Archie Manners</w:t>
-      </w:r>
-    </w:p>
-    <w:p>
-      <w:pPr>
-        <w:tabs>
-          <w:tab w:val="left" w:pos="1340"/>
-        </w:tabs>
-      </w:pPr>
-      <w:r>
+      <w:r>
+        <w:t>password (their name)</w:t>
+      </w:r>
+    </w:p>
+    <w:p>
+      <w:pPr>
+        <w:tabs>
+          <w:tab w:val="left" w:pos="1340"/>
+        </w:tabs>
+      </w:pPr>
+    </w:p>
+    <w:p>
+      <w:pPr>
+        <w:tabs>
+          <w:tab w:val="left" w:pos="1340"/>
+        </w:tabs>
+      </w:pPr>
+    </w:p>
+    <w:p>
+      <w:pPr>
+        <w:tabs>
+          <w:tab w:val="left" w:pos="1340"/>
+        </w:tabs>
+      </w:pPr>
+    </w:p>
+    <w:p>
+      <w:pPr>
+        <w:tabs>
+          <w:tab w:val="left" w:pos="1340"/>
+        </w:tabs>
+        <w:rPr>
+          <w:highlight w:val="green"/>
+        </w:rPr>
+      </w:pPr>
+      <w:r>
+        <w:rPr>
+          <w:highlight w:val="green"/>
+        </w:rPr>
+        <w:t>magic@archiemanners.com</w:t>
+      </w:r>
+    </w:p>
+    <w:p>
+      <w:pPr>
+        <w:tabs>
+          <w:tab w:val="left" w:pos="1340"/>
+        </w:tabs>
+        <w:rPr>
+          <w:highlight w:val="green"/>
+        </w:rPr>
+      </w:pPr>
+      <w:r>
+        <w:rPr>
+          <w:highlight w:val="green"/>
+        </w:rPr>
+        <w:t>Little Miss Magic</w:t>
+      </w:r>
+    </w:p>
+    <w:p>
+      <w:pPr>
+        <w:tabs>
+          <w:tab w:val="left" w:pos="1340"/>
+        </w:tabs>
+        <w:rPr>
+          <w:highlight w:val="green"/>
+        </w:rPr>
+      </w:pPr>
+      <w:r>
+        <w:rPr>
+          <w:highlight w:val="green"/>
+        </w:rPr>
         <w:t>Society Magician</w:t>
       </w:r>
       <w:r>
+        <w:rPr>
+          <w:highlight w:val="green"/>
+        </w:rPr>
         <w:br/>
         <w:t>“Thunderpants”</w:t>
       </w:r>
       <w:r>
+        <w:rPr>
+          <w:highlight w:val="green"/>
+        </w:rPr>
         <w:t xml:space="preserve"> </w:t>
       </w:r>
     </w:p>
@@ -2343,8 +2481,14 @@
         <w:tabs>
           <w:tab w:val="left" w:pos="1340"/>
         </w:tabs>
-      </w:pPr>
-      <w:r>
+        <w:rPr>
+          <w:highlight w:val="green"/>
+        </w:rPr>
+      </w:pPr>
+      <w:r>
+        <w:rPr>
+          <w:highlight w:val="green"/>
+        </w:rPr>
         <w:t>Bathroom, Bomb</w:t>
       </w:r>
     </w:p>
@@ -2353,8 +2497,14 @@
         <w:tabs>
           <w:tab w:val="left" w:pos="1340"/>
         </w:tabs>
-      </w:pPr>
-      <w:r>
+        <w:rPr>
+          <w:highlight w:val="green"/>
+        </w:rPr>
+      </w:pPr>
+      <w:r>
+        <w:rPr>
+          <w:highlight w:val="green"/>
+        </w:rPr>
         <w:t>Putney</w:t>
       </w:r>
     </w:p>
@@ -2365,6 +2515,9 @@
         </w:tabs>
       </w:pPr>
       <w:r>
+        <w:rPr>
+          <w:highlight w:val="green"/>
+        </w:rPr>
         <w:t>(Hugh Jennings, Jake Willis Fleming)</w:t>
       </w:r>
     </w:p>
@@ -2395,6 +2548,13 @@
           <w:tab w:val="left" w:pos="1340"/>
         </w:tabs>
       </w:pPr>
+    </w:p>
+    <w:p>
+      <w:pPr>
+        <w:tabs>
+          <w:tab w:val="left" w:pos="1340"/>
+        </w:tabs>
+      </w:pPr>
       <w:r>
         <w:t>Seb</w:t>
       </w:r>
@@ -2593,15 +2753,28 @@
         </w:tabs>
       </w:pPr>
       <w:r>
-        <w:t>Frank Hutley</w:t>
-      </w:r>
-    </w:p>
-    <w:p>
-      <w:pPr>
-        <w:tabs>
-          <w:tab w:val="left" w:pos="1340"/>
-        </w:tabs>
-      </w:pPr>
+        <w:t>francis.hutley99@gmail.com</w:t>
+      </w:r>
+    </w:p>
+    <w:p>
+      <w:pPr>
+        <w:tabs>
+          <w:tab w:val="left" w:pos="1340"/>
+        </w:tabs>
+      </w:pPr>
+      <w:r>
+        <w:t xml:space="preserve">Frönk le tönk </w:t>
+      </w:r>
+    </w:p>
+    <w:p>
+      <w:pPr>
+        <w:tabs>
+          <w:tab w:val="left" w:pos="1340"/>
+        </w:tabs>
+      </w:pPr>
+      <w:r>
+        <w:t>d</w:t>
+      </w:r>
       <w:r>
         <w:t>“German Techno DJ”</w:t>
       </w:r>
@@ -3342,7 +3515,7 @@
   <w:abstractNum w:abstractNumId="1">
     <w:nsid w:val="17A42E80"/>
     <w:multiLevelType w:val="hybridMultilevel"/>
-    <w:tmpl w:val="3EE0747A"/>
+    <w:tmpl w:val="D41E2B44"/>
     <w:lvl w:ilvl="0" w:tplc="04090001">
       <w:start w:val="1"/>
       <w:numFmt w:val="bullet"/>
@@ -3367,7 +3540,7 @@
         <w:rFonts w:ascii="Courier New" w:hAnsi="Courier New" w:hint="default"/>
       </w:rPr>
     </w:lvl>
-    <w:lvl w:ilvl="2" w:tplc="04090005" w:tentative="1">
+    <w:lvl w:ilvl="2" w:tplc="04090005">
       <w:start w:val="1"/>
       <w:numFmt w:val="bullet"/>
       <w:lvlText w:val=""/>

</xml_diff>

<commit_message>
can now delete stories, now displays user name, created a home controller
</commit_message>
<xml_diff>
--- a/Notes/Notes on the Project.docx
+++ b/Notes/Notes on the Project.docx
@@ -1691,6 +1691,9 @@
       <w:r>
         <w:t>Seed users and stories etc</w:t>
       </w:r>
+      <w:r>
+        <w:t xml:space="preserve"> (do this manually) but cant do images…have to do those online.</w:t>
+      </w:r>
     </w:p>
     <w:p>
       <w:pPr>
@@ -1702,8 +1705,14 @@
         <w:tabs>
           <w:tab w:val="left" w:pos="1340"/>
         </w:tabs>
-      </w:pPr>
-      <w:r>
+        <w:rPr>
+          <w:highlight w:val="green"/>
+        </w:rPr>
+      </w:pPr>
+      <w:r>
+        <w:rPr>
+          <w:highlight w:val="green"/>
+        </w:rPr>
         <w:t xml:space="preserve">Create a home controller </w:t>
       </w:r>
     </w:p>
@@ -1750,6 +1759,11 @@
         <w:tabs>
           <w:tab w:val="left" w:pos="1340"/>
         </w:tabs>
+        <w:rPr>
+          <w:rStyle w:val="Hyperlink"/>
+          <w:color w:val="auto"/>
+          <w:u w:val="none"/>
+        </w:rPr>
       </w:pPr>
       <w:hyperlink r:id="rId14" w:history="1">
         <w:r>
@@ -1759,6 +1773,28 @@
           <w:t>http://stackoverflow.com/questions/18997874/devise-with-rails-4-authenticated-root-route-not-working</w:t>
         </w:r>
       </w:hyperlink>
+    </w:p>
+    <w:p>
+      <w:pPr>
+        <w:pStyle w:val="ListParagraph"/>
+        <w:numPr>
+          <w:ilvl w:val="1"/>
+          <w:numId w:val="6"/>
+        </w:numPr>
+        <w:tabs>
+          <w:tab w:val="left" w:pos="1340"/>
+        </w:tabs>
+      </w:pPr>
+      <w:r>
+        <w:rPr>
+          <w:rStyle w:val="Hyperlink"/>
+          <w:color w:val="auto"/>
+          <w:u w:val="none"/>
+        </w:rPr>
+        <w:t>make an edit bit…</w:t>
+      </w:r>
+      <w:bookmarkStart w:id="0" w:name="_GoBack"/>
+      <w:bookmarkEnd w:id="0"/>
     </w:p>
     <w:p>
       <w:pPr>
@@ -2235,8 +2271,6 @@
       <w:r>
         <w:t xml:space="preserve">Could incorporate ransack where can search between the database to pull up stories. </w:t>
       </w:r>
-      <w:bookmarkStart w:id="0" w:name="_GoBack"/>
-      <w:bookmarkEnd w:id="0"/>
     </w:p>
     <w:p>
       <w:pPr>

</xml_diff>

<commit_message>
tried to add a column, change longitude and latitude to a float and bundled geocoder
</commit_message>
<xml_diff>
--- a/Notes/Notes on the Project.docx
+++ b/Notes/Notes on the Project.docx
@@ -1367,7 +1367,7 @@
     </w:p>
     <w:p>
       <w:r>
-        <w:t xml:space="preserve">To DO next </w:t>
+        <w:t>Monday</w:t>
       </w:r>
     </w:p>
     <w:p/>
@@ -1667,7 +1667,7 @@
         </w:tabs>
       </w:pPr>
       <w:r>
-        <w:t xml:space="preserve">Tonight </w:t>
+        <w:t>Tuesday</w:t>
       </w:r>
     </w:p>
     <w:p>
@@ -1726,11 +1726,20 @@
         <w:tabs>
           <w:tab w:val="left" w:pos="1340"/>
         </w:tabs>
-      </w:pPr>
-      <w:r>
+        <w:rPr>
+          <w:highlight w:val="green"/>
+        </w:rPr>
+      </w:pPr>
+      <w:r>
+        <w:rPr>
+          <w:highlight w:val="green"/>
+        </w:rPr>
         <w:t>Make a static home page (instead of index it will be something)</w:t>
       </w:r>
       <w:r>
+        <w:rPr>
+          <w:highlight w:val="green"/>
+        </w:rPr>
         <w:t xml:space="preserve"> </w:t>
       </w:r>
     </w:p>
@@ -1744,8 +1753,14 @@
         <w:tabs>
           <w:tab w:val="left" w:pos="1340"/>
         </w:tabs>
-      </w:pPr>
-      <w:r>
+        <w:rPr>
+          <w:highlight w:val="green"/>
+        </w:rPr>
+      </w:pPr>
+      <w:r>
+        <w:rPr>
+          <w:highlight w:val="green"/>
+        </w:rPr>
         <w:t>Where you explain what the app does.</w:t>
       </w:r>
     </w:p>
@@ -1762,6 +1777,7 @@
         <w:rPr>
           <w:rStyle w:val="Hyperlink"/>
           <w:color w:val="auto"/>
+          <w:highlight w:val="green"/>
           <w:u w:val="none"/>
         </w:rPr>
       </w:pPr>
@@ -1769,6 +1785,7 @@
         <w:r>
           <w:rPr>
             <w:rStyle w:val="Hyperlink"/>
+            <w:highlight w:val="green"/>
           </w:rPr>
           <w:t>http://stackoverflow.com/questions/18997874/devise-with-rails-4-authenticated-root-route-not-working</w:t>
         </w:r>
@@ -1784,17 +1801,19 @@
         <w:tabs>
           <w:tab w:val="left" w:pos="1340"/>
         </w:tabs>
+        <w:rPr>
+          <w:highlight w:val="green"/>
+        </w:rPr>
       </w:pPr>
       <w:r>
         <w:rPr>
           <w:rStyle w:val="Hyperlink"/>
           <w:color w:val="auto"/>
+          <w:highlight w:val="green"/>
           <w:u w:val="none"/>
         </w:rPr>
         <w:t>make an edit bit…</w:t>
       </w:r>
-      <w:bookmarkStart w:id="0" w:name="_GoBack"/>
-      <w:bookmarkEnd w:id="0"/>
     </w:p>
     <w:p>
       <w:pPr>
@@ -1827,6 +1846,7 @@
           <w:color w:val="393318"/>
           <w:sz w:val="20"/>
           <w:szCs w:val="20"/>
+          <w:highlight w:val="green"/>
         </w:rPr>
       </w:pPr>
       <w:r>
@@ -1835,6 +1855,7 @@
           <w:color w:val="000000"/>
           <w:sz w:val="20"/>
           <w:szCs w:val="20"/>
+          <w:highlight w:val="green"/>
           <w:bdr w:val="none" w:sz="0" w:space="0" w:color="auto" w:frame="1"/>
           <w:shd w:val="clear" w:color="auto" w:fill="EEEEEE"/>
         </w:rPr>
@@ -1846,6 +1867,7 @@
           <w:color w:val="00008B"/>
           <w:sz w:val="20"/>
           <w:szCs w:val="20"/>
+          <w:highlight w:val="green"/>
           <w:bdr w:val="none" w:sz="0" w:space="0" w:color="auto" w:frame="1"/>
           <w:shd w:val="clear" w:color="auto" w:fill="EEEEEE"/>
         </w:rPr>
@@ -1857,6 +1879,7 @@
           <w:color w:val="000000"/>
           <w:sz w:val="20"/>
           <w:szCs w:val="20"/>
+          <w:highlight w:val="green"/>
           <w:bdr w:val="none" w:sz="0" w:space="0" w:color="auto" w:frame="1"/>
           <w:shd w:val="clear" w:color="auto" w:fill="EEEEEE"/>
         </w:rPr>
@@ -1868,6 +1891,7 @@
           <w:color w:val="800000"/>
           <w:sz w:val="20"/>
           <w:szCs w:val="20"/>
+          <w:highlight w:val="green"/>
           <w:bdr w:val="none" w:sz="0" w:space="0" w:color="auto" w:frame="1"/>
           <w:shd w:val="clear" w:color="auto" w:fill="EEEEEE"/>
         </w:rPr>
@@ -1879,6 +1903,7 @@
           <w:color w:val="000000"/>
           <w:sz w:val="20"/>
           <w:szCs w:val="20"/>
+          <w:highlight w:val="green"/>
           <w:bdr w:val="none" w:sz="0" w:space="0" w:color="auto" w:frame="1"/>
           <w:shd w:val="clear" w:color="auto" w:fill="EEEEEE"/>
         </w:rPr>
@@ -1890,6 +1915,7 @@
           <w:color w:val="800000"/>
           <w:sz w:val="20"/>
           <w:szCs w:val="20"/>
+          <w:highlight w:val="green"/>
           <w:bdr w:val="none" w:sz="0" w:space="0" w:color="auto" w:frame="1"/>
           <w:shd w:val="clear" w:color="auto" w:fill="EEEEEE"/>
         </w:rPr>
@@ -1901,6 +1927,7 @@
           <w:color w:val="000000"/>
           <w:sz w:val="20"/>
           <w:szCs w:val="20"/>
+          <w:highlight w:val="green"/>
           <w:bdr w:val="none" w:sz="0" w:space="0" w:color="auto" w:frame="1"/>
           <w:shd w:val="clear" w:color="auto" w:fill="EEEEEE"/>
         </w:rPr>
@@ -1912,6 +1939,7 @@
           <w:color w:val="00008B"/>
           <w:sz w:val="20"/>
           <w:szCs w:val="20"/>
+          <w:highlight w:val="green"/>
           <w:bdr w:val="none" w:sz="0" w:space="0" w:color="auto" w:frame="1"/>
           <w:shd w:val="clear" w:color="auto" w:fill="EEEEEE"/>
         </w:rPr>
@@ -1923,6 +1951,7 @@
           <w:color w:val="000000"/>
           <w:sz w:val="20"/>
           <w:szCs w:val="20"/>
+          <w:highlight w:val="green"/>
           <w:bdr w:val="none" w:sz="0" w:space="0" w:color="auto" w:frame="1"/>
           <w:shd w:val="clear" w:color="auto" w:fill="EEEEEE"/>
         </w:rPr>
@@ -1960,6 +1989,7 @@
           <w:color w:val="393318"/>
           <w:sz w:val="20"/>
           <w:szCs w:val="20"/>
+          <w:highlight w:val="green"/>
         </w:rPr>
       </w:pPr>
       <w:r>
@@ -1968,6 +1998,7 @@
           <w:color w:val="000000"/>
           <w:sz w:val="20"/>
           <w:szCs w:val="20"/>
+          <w:highlight w:val="green"/>
           <w:bdr w:val="none" w:sz="0" w:space="0" w:color="auto" w:frame="1"/>
           <w:shd w:val="clear" w:color="auto" w:fill="EEEEEE"/>
         </w:rPr>
@@ -1979,6 +2010,7 @@
           <w:color w:val="00008B"/>
           <w:sz w:val="20"/>
           <w:szCs w:val="20"/>
+          <w:highlight w:val="green"/>
           <w:bdr w:val="none" w:sz="0" w:space="0" w:color="auto" w:frame="1"/>
           <w:shd w:val="clear" w:color="auto" w:fill="EEEEEE"/>
         </w:rPr>
@@ -1990,6 +2022,7 @@
           <w:color w:val="000000"/>
           <w:sz w:val="20"/>
           <w:szCs w:val="20"/>
+          <w:highlight w:val="green"/>
           <w:bdr w:val="none" w:sz="0" w:space="0" w:color="auto" w:frame="1"/>
           <w:shd w:val="clear" w:color="auto" w:fill="EEEEEE"/>
         </w:rPr>
@@ -2001,6 +2034,7 @@
           <w:color w:val="800000"/>
           <w:sz w:val="20"/>
           <w:szCs w:val="20"/>
+          <w:highlight w:val="green"/>
           <w:bdr w:val="none" w:sz="0" w:space="0" w:color="auto" w:frame="1"/>
           <w:shd w:val="clear" w:color="auto" w:fill="EEEEEE"/>
         </w:rPr>
@@ -2012,6 +2046,7 @@
           <w:color w:val="000000"/>
           <w:sz w:val="20"/>
           <w:szCs w:val="20"/>
+          <w:highlight w:val="green"/>
           <w:bdr w:val="none" w:sz="0" w:space="0" w:color="auto" w:frame="1"/>
           <w:shd w:val="clear" w:color="auto" w:fill="EEEEEE"/>
         </w:rPr>
@@ -2023,6 +2058,7 @@
           <w:color w:val="800000"/>
           <w:sz w:val="20"/>
           <w:szCs w:val="20"/>
+          <w:highlight w:val="green"/>
           <w:bdr w:val="none" w:sz="0" w:space="0" w:color="auto" w:frame="1"/>
           <w:shd w:val="clear" w:color="auto" w:fill="EEEEEE"/>
         </w:rPr>
@@ -2034,6 +2070,7 @@
           <w:color w:val="000000"/>
           <w:sz w:val="20"/>
           <w:szCs w:val="20"/>
+          <w:highlight w:val="green"/>
           <w:bdr w:val="none" w:sz="0" w:space="0" w:color="auto" w:frame="1"/>
           <w:shd w:val="clear" w:color="auto" w:fill="EEEEEE"/>
         </w:rPr>
@@ -2045,6 +2082,7 @@
           <w:color w:val="00008B"/>
           <w:sz w:val="20"/>
           <w:szCs w:val="20"/>
+          <w:highlight w:val="green"/>
           <w:bdr w:val="none" w:sz="0" w:space="0" w:color="auto" w:frame="1"/>
           <w:shd w:val="clear" w:color="auto" w:fill="EEEEEE"/>
         </w:rPr>
@@ -2061,8 +2099,14 @@
         <w:tabs>
           <w:tab w:val="left" w:pos="1340"/>
         </w:tabs>
-      </w:pPr>
-      <w:r>
+        <w:rPr>
+          <w:highlight w:val="green"/>
+        </w:rPr>
+      </w:pPr>
+      <w:r>
+        <w:rPr>
+          <w:highlight w:val="green"/>
+        </w:rPr>
         <w:t xml:space="preserve">essentially what it is saying is when you do this </w:t>
       </w:r>
     </w:p>
@@ -2083,21 +2127,6 @@
     </w:p>
     <w:p>
       <w:pPr>
-        <w:pStyle w:val="ListParagraph"/>
-        <w:numPr>
-          <w:ilvl w:val="0"/>
-          <w:numId w:val="6"/>
-        </w:numPr>
-        <w:tabs>
-          <w:tab w:val="left" w:pos="1340"/>
-        </w:tabs>
-      </w:pPr>
-      <w:r>
-        <w:t>Download image magic which is at the end of carrier wave which makes it responsive.</w:t>
-      </w:r>
-    </w:p>
-    <w:p>
-      <w:pPr>
         <w:tabs>
           <w:tab w:val="left" w:pos="1340"/>
         </w:tabs>
@@ -2173,8 +2202,14 @@
         <w:tabs>
           <w:tab w:val="left" w:pos="1340"/>
         </w:tabs>
-      </w:pPr>
-      <w:r>
+        <w:rPr>
+          <w:highlight w:val="green"/>
+        </w:rPr>
+      </w:pPr>
+      <w:r>
+        <w:rPr>
+          <w:highlight w:val="green"/>
+        </w:rPr>
         <w:t>Cannot destroy a story…error is coming up in the stories controller.</w:t>
       </w:r>
     </w:p>
@@ -2188,11 +2223,20 @@
         <w:tabs>
           <w:tab w:val="left" w:pos="1340"/>
         </w:tabs>
-      </w:pPr>
-      <w:r>
+        <w:rPr>
+          <w:highlight w:val="green"/>
+        </w:rPr>
+      </w:pPr>
+      <w:r>
+        <w:rPr>
+          <w:highlight w:val="green"/>
+        </w:rPr>
         <w:t xml:space="preserve">Get username to display in </w:t>
       </w:r>
       <w:r>
+        <w:rPr>
+          <w:highlight w:val="green"/>
+        </w:rPr>
         <w:t>stories rather than random numbers.</w:t>
       </w:r>
     </w:p>
@@ -2217,7 +2261,7 @@
         </w:tabs>
       </w:pPr>
       <w:r>
-        <w:t>Tomorrow</w:t>
+        <w:t>Today</w:t>
       </w:r>
     </w:p>
     <w:p>
@@ -2286,6 +2330,29 @@
       <w:r>
         <w:t>Would like to do location via search.</w:t>
       </w:r>
+      <w:r>
+        <w:t xml:space="preserve"> (geocoder gem)</w:t>
+      </w:r>
+    </w:p>
+    <w:p>
+      <w:pPr>
+        <w:pStyle w:val="ListParagraph"/>
+        <w:numPr>
+          <w:ilvl w:val="1"/>
+          <w:numId w:val="9"/>
+        </w:numPr>
+        <w:tabs>
+          <w:tab w:val="left" w:pos="1340"/>
+        </w:tabs>
+      </w:pPr>
+      <w:hyperlink r:id="rId15" w:history="1">
+        <w:r>
+          <w:rPr>
+            <w:rStyle w:val="Hyperlink"/>
+          </w:rPr>
+          <w:t>https://github.com/alexreisner/geocoder/blob/master/README</w:t>
+        </w:r>
+      </w:hyperlink>
     </w:p>
     <w:p>
       <w:pPr>
@@ -2301,6 +2368,281 @@
       <w:r>
         <w:t xml:space="preserve">Or at least list it alphabetically. </w:t>
       </w:r>
+    </w:p>
+    <w:p>
+      <w:pPr>
+        <w:pStyle w:val="ListParagraph"/>
+        <w:numPr>
+          <w:ilvl w:val="0"/>
+          <w:numId w:val="9"/>
+        </w:numPr>
+        <w:tabs>
+          <w:tab w:val="left" w:pos="1340"/>
+        </w:tabs>
+      </w:pPr>
+      <w:r>
+        <w:t>Adding a gem to enable you to edit your page</w:t>
+      </w:r>
+    </w:p>
+    <w:p>
+      <w:pPr>
+        <w:pStyle w:val="ListParagraph"/>
+        <w:numPr>
+          <w:ilvl w:val="1"/>
+          <w:numId w:val="9"/>
+        </w:numPr>
+        <w:tabs>
+          <w:tab w:val="left" w:pos="1340"/>
+        </w:tabs>
+      </w:pPr>
+      <w:hyperlink r:id="rId16" w:history="1">
+        <w:r>
+          <w:rPr>
+            <w:rStyle w:val="Hyperlink"/>
+          </w:rPr>
+          <w:t>http://railscasts.com/episodes/302-in-place-editing?view=asciicast</w:t>
+        </w:r>
+      </w:hyperlink>
+    </w:p>
+    <w:p>
+      <w:pPr>
+        <w:tabs>
+          <w:tab w:val="left" w:pos="1340"/>
+        </w:tabs>
+      </w:pPr>
+    </w:p>
+    <w:p>
+      <w:pPr>
+        <w:tabs>
+          <w:tab w:val="left" w:pos="1340"/>
+        </w:tabs>
+      </w:pPr>
+    </w:p>
+    <w:p>
+      <w:pPr>
+        <w:tabs>
+          <w:tab w:val="left" w:pos="1340"/>
+        </w:tabs>
+        <w:rPr>
+          <w:u w:val="single"/>
+        </w:rPr>
+      </w:pPr>
+      <w:r>
+        <w:rPr>
+          <w:u w:val="single"/>
+        </w:rPr>
+        <w:t>Geocoder</w:t>
+      </w:r>
+    </w:p>
+    <w:p>
+      <w:pPr>
+        <w:tabs>
+          <w:tab w:val="left" w:pos="1340"/>
+        </w:tabs>
+        <w:rPr>
+          <w:u w:val="single"/>
+        </w:rPr>
+      </w:pPr>
+    </w:p>
+    <w:p>
+      <w:pPr>
+        <w:tabs>
+          <w:tab w:val="left" w:pos="1340"/>
+        </w:tabs>
+      </w:pPr>
+      <w:r>
+        <w:t>part way through…just did the bundle.</w:t>
+      </w:r>
+      <w:bookmarkStart w:id="0" w:name="_GoBack"/>
+      <w:bookmarkEnd w:id="0"/>
+    </w:p>
+    <w:p>
+      <w:pPr>
+        <w:tabs>
+          <w:tab w:val="left" w:pos="1340"/>
+        </w:tabs>
+      </w:pPr>
+    </w:p>
+    <w:p>
+      <w:pPr>
+        <w:tabs>
+          <w:tab w:val="left" w:pos="1340"/>
+        </w:tabs>
+      </w:pPr>
+      <w:r>
+        <w:t xml:space="preserve">need to change latitude and longitude and turn them into floats. </w:t>
+      </w:r>
+    </w:p>
+    <w:p>
+      <w:pPr>
+        <w:tabs>
+          <w:tab w:val="left" w:pos="1340"/>
+        </w:tabs>
+      </w:pPr>
+    </w:p>
+    <w:p>
+      <w:pPr>
+        <w:tabs>
+          <w:tab w:val="left" w:pos="1340"/>
+        </w:tabs>
+      </w:pPr>
+      <w:r>
+        <w:t>Then in location model</w:t>
+      </w:r>
+    </w:p>
+    <w:p>
+      <w:pPr>
+        <w:shd w:val="clear" w:color="auto" w:fill="F7F7F7"/>
+        <w:tabs>
+          <w:tab w:val="left" w:pos="916"/>
+          <w:tab w:val="left" w:pos="1832"/>
+          <w:tab w:val="left" w:pos="2748"/>
+          <w:tab w:val="left" w:pos="3664"/>
+          <w:tab w:val="left" w:pos="4580"/>
+          <w:tab w:val="left" w:pos="5496"/>
+          <w:tab w:val="left" w:pos="6412"/>
+          <w:tab w:val="left" w:pos="7328"/>
+          <w:tab w:val="left" w:pos="8244"/>
+          <w:tab w:val="left" w:pos="9160"/>
+          <w:tab w:val="left" w:pos="10076"/>
+          <w:tab w:val="left" w:pos="10992"/>
+          <w:tab w:val="left" w:pos="11908"/>
+          <w:tab w:val="left" w:pos="12824"/>
+          <w:tab w:val="left" w:pos="13740"/>
+          <w:tab w:val="left" w:pos="14656"/>
+        </w:tabs>
+        <w:rPr>
+          <w:rFonts w:ascii="Consolas" w:hAnsi="Consolas" w:cs="Courier"/>
+          <w:color w:val="333333"/>
+          <w:sz w:val="20"/>
+          <w:szCs w:val="20"/>
+        </w:rPr>
+      </w:pPr>
+      <w:r>
+        <w:rPr>
+          <w:rFonts w:ascii="Consolas" w:hAnsi="Consolas" w:cs="Courier"/>
+          <w:color w:val="333333"/>
+          <w:sz w:val="20"/>
+          <w:szCs w:val="20"/>
+          <w:bdr w:val="none" w:sz="0" w:space="0" w:color="auto" w:frame="1"/>
+        </w:rPr>
+        <w:t>geocoded_by :full_street_address   # can also be an IP address after_validation :geocode          # auto-fetch coordinates</w:t>
+      </w:r>
+    </w:p>
+    <w:p>
+      <w:pPr>
+        <w:tabs>
+          <w:tab w:val="left" w:pos="1340"/>
+        </w:tabs>
+      </w:pPr>
+    </w:p>
+    <w:p>
+      <w:pPr>
+        <w:tabs>
+          <w:tab w:val="left" w:pos="1340"/>
+        </w:tabs>
+      </w:pPr>
+      <w:r>
+        <w:t>get a key for Google Maps API</w:t>
+      </w:r>
+      <w:r>
+        <w:t xml:space="preserve"> and chuck the key into a scriptag that they give you and chuck it on to layout/application.html.erb</w:t>
+      </w:r>
+    </w:p>
+    <w:p>
+      <w:pPr>
+        <w:tabs>
+          <w:tab w:val="left" w:pos="1340"/>
+        </w:tabs>
+      </w:pPr>
+    </w:p>
+    <w:p>
+      <w:pPr>
+        <w:tabs>
+          <w:tab w:val="left" w:pos="1340"/>
+        </w:tabs>
+      </w:pPr>
+    </w:p>
+    <w:p>
+      <w:pPr>
+        <w:tabs>
+          <w:tab w:val="left" w:pos="1340"/>
+        </w:tabs>
+      </w:pPr>
+    </w:p>
+    <w:p>
+      <w:pPr>
+        <w:tabs>
+          <w:tab w:val="left" w:pos="1340"/>
+        </w:tabs>
+      </w:pPr>
+    </w:p>
+    <w:p>
+      <w:pPr>
+        <w:tabs>
+          <w:tab w:val="left" w:pos="1340"/>
+        </w:tabs>
+      </w:pPr>
+      <w:r>
+        <w:t>Foundation cheat sheet</w:t>
+      </w:r>
+    </w:p>
+    <w:p>
+      <w:pPr>
+        <w:tabs>
+          <w:tab w:val="left" w:pos="1340"/>
+        </w:tabs>
+      </w:pPr>
+      <w:hyperlink r:id="rId17" w:history="1">
+        <w:r>
+          <w:rPr>
+            <w:rStyle w:val="Hyperlink"/>
+          </w:rPr>
+          <w:t>https://sudheerdev.github.io/Foundation5CheatSheet/</w:t>
+        </w:r>
+      </w:hyperlink>
+    </w:p>
+    <w:p>
+      <w:pPr>
+        <w:tabs>
+          <w:tab w:val="left" w:pos="1340"/>
+        </w:tabs>
+      </w:pPr>
+    </w:p>
+    <w:p>
+      <w:pPr>
+        <w:tabs>
+          <w:tab w:val="left" w:pos="1340"/>
+        </w:tabs>
+      </w:pPr>
+      <w:r>
+        <w:t>Free hi-def pictures</w:t>
+      </w:r>
+      <w:r>
+        <w:tab/>
+      </w:r>
+    </w:p>
+    <w:p>
+      <w:pPr>
+        <w:tabs>
+          <w:tab w:val="left" w:pos="1340"/>
+        </w:tabs>
+      </w:pPr>
+      <w:hyperlink r:id="rId18" w:history="1">
+        <w:r>
+          <w:rPr>
+            <w:rStyle w:val="Hyperlink"/>
+          </w:rPr>
+          <w:t>https://unsplash.com/</w:t>
+        </w:r>
+      </w:hyperlink>
+    </w:p>
+    <w:p>
+      <w:pPr>
+        <w:tabs>
+          <w:tab w:val="left" w:pos="1340"/>
+        </w:tabs>
+      </w:pPr>
     </w:p>
     <w:p>
       <w:pPr>
@@ -4879,6 +5221,19 @@
     <w:basedOn w:val="DefaultParagraphFont"/>
     <w:rsid w:val="009032F9"/>
   </w:style>
+  <w:style w:type="character" w:styleId="HTMLCode">
+    <w:name w:val="HTML Code"/>
+    <w:basedOn w:val="DefaultParagraphFont"/>
+    <w:uiPriority w:val="99"/>
+    <w:semiHidden/>
+    <w:unhideWhenUsed/>
+    <w:rsid w:val="00065E98"/>
+    <w:rPr>
+      <w:rFonts w:ascii="Courier" w:eastAsiaTheme="minorEastAsia" w:hAnsi="Courier" w:cs="Courier"/>
+      <w:sz w:val="20"/>
+      <w:szCs w:val="20"/>
+    </w:rPr>
+  </w:style>
 </w:styles>
 </file>
 
@@ -5165,6 +5520,19 @@
     <w:name w:val="str"/>
     <w:basedOn w:val="DefaultParagraphFont"/>
     <w:rsid w:val="009032F9"/>
+  </w:style>
+  <w:style w:type="character" w:styleId="HTMLCode">
+    <w:name w:val="HTML Code"/>
+    <w:basedOn w:val="DefaultParagraphFont"/>
+    <w:uiPriority w:val="99"/>
+    <w:semiHidden/>
+    <w:unhideWhenUsed/>
+    <w:rsid w:val="00065E98"/>
+    <w:rPr>
+      <w:rFonts w:ascii="Courier" w:eastAsiaTheme="minorEastAsia" w:hAnsi="Courier" w:cs="Courier"/>
+      <w:sz w:val="20"/>
+      <w:szCs w:val="20"/>
+    </w:rPr>
   </w:style>
 </w:styles>
 </file>

</xml_diff>

<commit_message>
added map which shows locations that you have been to
</commit_message>
<xml_diff>
--- a/Notes/Notes on the Project.docx
+++ b/Notes/Notes on the Project.docx
@@ -61,13 +61,8 @@
         </w:numPr>
       </w:pPr>
       <w:r>
-        <w:t xml:space="preserve">Tried typing things like “how do I draw out join tables for mapping of has and belongs to many in Rails?” </w:t>
-      </w:r>
-      <w:proofErr w:type="spellStart"/>
-      <w:r>
-        <w:t>etc</w:t>
-      </w:r>
-      <w:proofErr w:type="spellEnd"/>
+        <w:t>Tried typing things like “how do I draw out join tables for mapping of has and belongs to many in Rails?” etc</w:t>
+      </w:r>
     </w:p>
     <w:p>
       <w:pPr>
@@ -123,13 +118,8 @@
           <w:numId w:val="1"/>
         </w:numPr>
       </w:pPr>
-      <w:proofErr w:type="gramStart"/>
-      <w:r>
-        <w:t>the</w:t>
-      </w:r>
-      <w:proofErr w:type="gramEnd"/>
-      <w:r>
-        <w:t xml:space="preserve"> immediate above is extremely useful.</w:t>
+      <w:r>
+        <w:t>the immediate above is extremely useful.</w:t>
       </w:r>
     </w:p>
     <w:p>
@@ -278,19 +268,9 @@
           <w:numId w:val="1"/>
         </w:numPr>
       </w:pPr>
-      <w:proofErr w:type="spellStart"/>
-      <w:r>
-        <w:t>Ie</w:t>
-      </w:r>
-      <w:proofErr w:type="spellEnd"/>
-      <w:r>
-        <w:t xml:space="preserve"> </w:t>
-      </w:r>
-      <w:proofErr w:type="spellStart"/>
-      <w:r>
-        <w:t>category_stories</w:t>
-      </w:r>
-      <w:proofErr w:type="spellEnd"/>
+      <w:r>
+        <w:t>Ie category_stories</w:t>
+      </w:r>
     </w:p>
     <w:p>
       <w:pPr>
@@ -301,13 +281,8 @@
         </w:numPr>
       </w:pPr>
       <w:r>
-        <w:t xml:space="preserve">And </w:t>
-      </w:r>
-      <w:proofErr w:type="spellStart"/>
-      <w:r>
-        <w:t>story_categories</w:t>
-      </w:r>
-      <w:proofErr w:type="spellEnd"/>
+        <w:t>And story_categories</w:t>
+      </w:r>
     </w:p>
     <w:p>
       <w:pPr>
@@ -335,7 +310,6 @@
           <w:numId w:val="1"/>
         </w:numPr>
       </w:pPr>
-      <w:proofErr w:type="gramStart"/>
       <w:r>
         <w:rPr>
           <w:rFonts w:cs="Times"/>
@@ -344,18 +318,7 @@
           <w:color w:val="2E2E31"/>
           <w:lang w:val="en-US"/>
         </w:rPr>
-        <w:t>once</w:t>
-      </w:r>
-      <w:proofErr w:type="gramEnd"/>
-      <w:r>
-        <w:rPr>
-          <w:rFonts w:cs="Times"/>
-          <w:i/>
-          <w:iCs/>
-          <w:color w:val="2E2E31"/>
-          <w:lang w:val="en-US"/>
-        </w:rPr>
-        <w:t xml:space="preserve"> you’ve created those tables with those columns you need to:</w:t>
+        <w:t>once you’ve created those tables with those columns you need to:</w:t>
       </w:r>
     </w:p>
     <w:p>
@@ -366,86 +329,46 @@
           <w:numId w:val="1"/>
         </w:numPr>
       </w:pPr>
-      <w:proofErr w:type="gramStart"/>
       <w:r>
         <w:rPr>
           <w:rFonts w:cs="Times"/>
           <w:color w:val="2E2E31"/>
           <w:lang w:val="en-US"/>
         </w:rPr>
-        <w:t>create</w:t>
-      </w:r>
-      <w:proofErr w:type="gramEnd"/>
+        <w:t>create join table for categories_stories</w:t>
+      </w:r>
+    </w:p>
+    <w:p>
+      <w:pPr>
+        <w:pStyle w:val="ListParagraph"/>
+        <w:numPr>
+          <w:ilvl w:val="2"/>
+          <w:numId w:val="1"/>
+        </w:numPr>
+      </w:pPr>
       <w:r>
         <w:rPr>
           <w:rFonts w:cs="Times"/>
           <w:color w:val="2E2E31"/>
           <w:lang w:val="en-US"/>
         </w:rPr>
-        <w:t xml:space="preserve"> join table for </w:t>
-      </w:r>
-      <w:proofErr w:type="spellStart"/>
+        <w:t>create join table for locations_stories</w:t>
+      </w:r>
+    </w:p>
+    <w:p>
+      <w:pPr>
+        <w:pStyle w:val="ListParagraph"/>
+        <w:numPr>
+          <w:ilvl w:val="0"/>
+          <w:numId w:val="2"/>
+        </w:numPr>
+      </w:pPr>
       <w:r>
         <w:rPr>
           <w:rFonts w:cs="Times"/>
           <w:color w:val="2E2E31"/>
           <w:lang w:val="en-US"/>
         </w:rPr>
-        <w:t>categories_stories</w:t>
-      </w:r>
-      <w:proofErr w:type="spellEnd"/>
-    </w:p>
-    <w:p>
-      <w:pPr>
-        <w:pStyle w:val="ListParagraph"/>
-        <w:numPr>
-          <w:ilvl w:val="2"/>
-          <w:numId w:val="1"/>
-        </w:numPr>
-      </w:pPr>
-      <w:proofErr w:type="gramStart"/>
-      <w:r>
-        <w:rPr>
-          <w:rFonts w:cs="Times"/>
-          <w:color w:val="2E2E31"/>
-          <w:lang w:val="en-US"/>
-        </w:rPr>
-        <w:t>create</w:t>
-      </w:r>
-      <w:proofErr w:type="gramEnd"/>
-      <w:r>
-        <w:rPr>
-          <w:rFonts w:cs="Times"/>
-          <w:color w:val="2E2E31"/>
-          <w:lang w:val="en-US"/>
-        </w:rPr>
-        <w:t xml:space="preserve"> join table for </w:t>
-      </w:r>
-      <w:proofErr w:type="spellStart"/>
-      <w:r>
-        <w:rPr>
-          <w:rFonts w:cs="Times"/>
-          <w:color w:val="2E2E31"/>
-          <w:lang w:val="en-US"/>
-        </w:rPr>
-        <w:t>locations_stories</w:t>
-      </w:r>
-      <w:proofErr w:type="spellEnd"/>
-    </w:p>
-    <w:p>
-      <w:pPr>
-        <w:pStyle w:val="ListParagraph"/>
-        <w:numPr>
-          <w:ilvl w:val="0"/>
-          <w:numId w:val="2"/>
-        </w:numPr>
-      </w:pPr>
-      <w:r>
-        <w:rPr>
-          <w:rFonts w:cs="Times"/>
-          <w:color w:val="2E2E31"/>
-          <w:lang w:val="en-US"/>
-        </w:rPr>
         <w:t>The only time you need a join table is for a many to many relationship. So if a story can belong to many categories, and a category can have many stories associated with it.</w:t>
       </w:r>
     </w:p>
@@ -490,31 +413,7 @@
         </w:numPr>
       </w:pPr>
       <w:r>
-        <w:t xml:space="preserve">I.e. in the database it will be </w:t>
-      </w:r>
-      <w:proofErr w:type="spellStart"/>
-      <w:r>
-        <w:t>user_id</w:t>
-      </w:r>
-      <w:proofErr w:type="spellEnd"/>
-      <w:r>
-        <w:t xml:space="preserve"> for stories. But I would prefer the </w:t>
-      </w:r>
-      <w:proofErr w:type="spellStart"/>
-      <w:r>
-        <w:t>user_name</w:t>
-      </w:r>
-      <w:proofErr w:type="spellEnd"/>
-      <w:r>
-        <w:t xml:space="preserve"> and </w:t>
-      </w:r>
-      <w:proofErr w:type="spellStart"/>
-      <w:r>
-        <w:t>tag_line</w:t>
-      </w:r>
-      <w:proofErr w:type="spellEnd"/>
-      <w:r>
-        <w:t xml:space="preserve"> to come up </w:t>
+        <w:t xml:space="preserve">I.e. in the database it will be user_id for stories. But I would prefer the user_name and tag_line to come up </w:t>
       </w:r>
       <w:r>
         <w:t xml:space="preserve">on the client end. </w:t>
@@ -553,13 +452,8 @@
           <w:numId w:val="3"/>
         </w:numPr>
       </w:pPr>
-      <w:proofErr w:type="spellStart"/>
-      <w:r>
-        <w:t>Yik</w:t>
-      </w:r>
-      <w:proofErr w:type="spellEnd"/>
-      <w:r>
-        <w:t xml:space="preserve"> yak</w:t>
+      <w:r>
+        <w:t>Yik yak</w:t>
       </w:r>
     </w:p>
     <w:p>
@@ -570,11 +464,9 @@
           <w:numId w:val="3"/>
         </w:numPr>
       </w:pPr>
-      <w:proofErr w:type="spellStart"/>
       <w:r>
         <w:t>Instagram</w:t>
       </w:r>
-      <w:proofErr w:type="spellEnd"/>
     </w:p>
     <w:p>
       <w:pPr>
@@ -598,15 +490,7 @@
         </w:numPr>
       </w:pPr>
       <w:r>
-        <w:t xml:space="preserve">Could do it by time/ location / </w:t>
-      </w:r>
-      <w:proofErr w:type="spellStart"/>
-      <w:r>
-        <w:t>jointjokers</w:t>
-      </w:r>
-      <w:proofErr w:type="spellEnd"/>
-      <w:r>
-        <w:t xml:space="preserve"> (JJ’s)</w:t>
+        <w:t>Could do it by time/ location / jointjokers (JJ’s)</w:t>
       </w:r>
     </w:p>
     <w:p>
@@ -667,15 +551,7 @@
         <w:t>Go onto notes and just do devise</w:t>
       </w:r>
       <w:r>
-        <w:t xml:space="preserve"> (notes are from </w:t>
-      </w:r>
-      <w:proofErr w:type="spellStart"/>
-      <w:r>
-        <w:t>instagram</w:t>
-      </w:r>
-      <w:proofErr w:type="spellEnd"/>
-      <w:r>
-        <w:t xml:space="preserve"> example)</w:t>
+        <w:t xml:space="preserve"> (notes are from instagram example)</w:t>
       </w:r>
       <w:r>
         <w:t xml:space="preserve"> for users (so that they can log in and log out). Then go back and see Alex to create the database.</w:t>
@@ -708,11 +584,9 @@
     <w:p/>
     <w:p/>
     <w:p>
-      <w:proofErr w:type="spellStart"/>
       <w:r>
         <w:t>Emojis</w:t>
       </w:r>
-      <w:proofErr w:type="spellEnd"/>
     </w:p>
     <w:p>
       <w:pPr>
@@ -763,24 +637,11 @@
           <w:numId w:val="6"/>
         </w:numPr>
       </w:pPr>
-      <w:proofErr w:type="gramStart"/>
-      <w:r>
-        <w:t>quite</w:t>
-      </w:r>
-      <w:proofErr w:type="gramEnd"/>
-      <w:r>
-        <w:t xml:space="preserve"> jokes to have fun different things with the </w:t>
-      </w:r>
-      <w:proofErr w:type="spellStart"/>
-      <w:r>
-        <w:t>emoji’</w:t>
-      </w:r>
-      <w:r>
-        <w:t>s</w:t>
-      </w:r>
-      <w:proofErr w:type="spellEnd"/>
-      <w:r>
-        <w:t xml:space="preserve"> in terms of adjectives</w:t>
+      <w:r>
+        <w:t>quite jokes to have fun different things with the emoji’</w:t>
+      </w:r>
+      <w:r>
+        <w:t>s in terms of adjectives</w:t>
       </w:r>
     </w:p>
     <w:p>
@@ -791,15 +652,8 @@
           <w:numId w:val="6"/>
         </w:numPr>
       </w:pPr>
-      <w:proofErr w:type="spellStart"/>
-      <w:proofErr w:type="gramStart"/>
-      <w:r>
-        <w:t>eg</w:t>
-      </w:r>
-      <w:proofErr w:type="spellEnd"/>
-      <w:proofErr w:type="gramEnd"/>
-      <w:r>
-        <w:t xml:space="preserve"> peach could mean peachy etc. </w:t>
+      <w:r>
+        <w:t xml:space="preserve">eg peach could mean peachy etc. </w:t>
       </w:r>
     </w:p>
     <w:p>
@@ -810,13 +664,8 @@
           <w:numId w:val="6"/>
         </w:numPr>
       </w:pPr>
-      <w:proofErr w:type="gramStart"/>
-      <w:r>
-        <w:t>so</w:t>
-      </w:r>
-      <w:proofErr w:type="gramEnd"/>
-      <w:r>
-        <w:t xml:space="preserve"> therefore semiotic as well as material.</w:t>
+      <w:r>
+        <w:t>so therefore semiotic as well as material.</w:t>
       </w:r>
     </w:p>
     <w:p>
@@ -911,19 +760,11 @@
           <w:numId w:val="6"/>
         </w:numPr>
       </w:pPr>
-      <w:proofErr w:type="spellStart"/>
       <w:r>
         <w:rPr>
           <w:rFonts w:ascii="Menlo Regular" w:hAnsi="Menlo Regular" w:cs="Menlo Regular"/>
         </w:rPr>
-        <w:t>Anecists</w:t>
-      </w:r>
-      <w:proofErr w:type="spellEnd"/>
-      <w:r>
-        <w:rPr>
-          <w:rFonts w:ascii="Menlo Regular" w:hAnsi="Menlo Regular" w:cs="Menlo Regular"/>
-        </w:rPr>
-        <w:t xml:space="preserve"> could bring chaos to the English language and disrupt it with its very own lingo/ slang/ language. </w:t>
+        <w:t xml:space="preserve">Anecists could bring chaos to the English language and disrupt it with its very own lingo/ slang/ language. </w:t>
       </w:r>
     </w:p>
     <w:p>
@@ -1041,33 +882,11 @@
           <w:numId w:val="6"/>
         </w:numPr>
       </w:pPr>
-      <w:proofErr w:type="gramStart"/>
       <w:r>
         <w:rPr>
           <w:rFonts w:ascii="Menlo Regular" w:hAnsi="Menlo Regular" w:cs="Menlo Regular"/>
         </w:rPr>
-        <w:t>join</w:t>
-      </w:r>
-      <w:proofErr w:type="gramEnd"/>
-      <w:r>
-        <w:rPr>
-          <w:rFonts w:ascii="Menlo Regular" w:hAnsi="Menlo Regular" w:cs="Menlo Regular"/>
-        </w:rPr>
-        <w:t xml:space="preserve"> the </w:t>
-      </w:r>
-      <w:proofErr w:type="spellStart"/>
-      <w:r>
-        <w:rPr>
-          <w:rFonts w:ascii="Menlo Regular" w:hAnsi="Menlo Regular" w:cs="Menlo Regular"/>
-        </w:rPr>
-        <w:t>anecist</w:t>
-      </w:r>
-      <w:proofErr w:type="spellEnd"/>
-      <w:r>
-        <w:rPr>
-          <w:rFonts w:ascii="Menlo Regular" w:hAnsi="Menlo Regular" w:cs="Menlo Regular"/>
-        </w:rPr>
-        <w:t xml:space="preserve"> revolution. </w:t>
+        <w:t xml:space="preserve">join the anecist revolution. </w:t>
       </w:r>
     </w:p>
     <w:p/>
@@ -1091,21 +910,8 @@
           <w:numId w:val="5"/>
         </w:numPr>
       </w:pPr>
-      <w:proofErr w:type="gramStart"/>
-      <w:r>
-        <w:t>could</w:t>
-      </w:r>
-      <w:proofErr w:type="gramEnd"/>
-      <w:r>
-        <w:t xml:space="preserve"> potentially fork this and then git pull it and you get loads of </w:t>
-      </w:r>
-      <w:proofErr w:type="spellStart"/>
-      <w:r>
-        <w:t>emoji’s</w:t>
-      </w:r>
-      <w:proofErr w:type="spellEnd"/>
-      <w:r>
-        <w:t xml:space="preserve"> instantly. </w:t>
+      <w:r>
+        <w:t xml:space="preserve">could potentially fork this and then git pull it and you get loads of emoji’s instantly. </w:t>
       </w:r>
     </w:p>
     <w:p/>
@@ -1118,13 +924,8 @@
           <w:numId w:val="5"/>
         </w:numPr>
       </w:pPr>
-      <w:proofErr w:type="spellStart"/>
-      <w:r>
-        <w:t>Storify</w:t>
-      </w:r>
-      <w:proofErr w:type="spellEnd"/>
-      <w:r>
-        <w:t xml:space="preserve"> </w:t>
+      <w:r>
+        <w:t xml:space="preserve">Storify </w:t>
       </w:r>
     </w:p>
     <w:p>
@@ -1145,11 +946,9 @@
           <w:numId w:val="7"/>
         </w:numPr>
       </w:pPr>
-      <w:proofErr w:type="spellStart"/>
       <w:r>
         <w:t>Buzzfeed</w:t>
       </w:r>
-      <w:proofErr w:type="spellEnd"/>
     </w:p>
     <w:p>
       <w:pPr>
@@ -1241,21 +1040,8 @@
       <w:r>
         <w:t xml:space="preserve">A useful thing to use to convert </w:t>
       </w:r>
-      <w:proofErr w:type="spellStart"/>
-      <w:r>
-        <w:t>haml</w:t>
-      </w:r>
-      <w:proofErr w:type="spellEnd"/>
-      <w:r>
-        <w:t xml:space="preserve"> into </w:t>
-      </w:r>
-      <w:proofErr w:type="spellStart"/>
-      <w:r>
-        <w:t>erb</w:t>
-      </w:r>
-      <w:proofErr w:type="spellEnd"/>
-      <w:r>
-        <w:t xml:space="preserve">. </w:t>
+      <w:r>
+        <w:t xml:space="preserve">haml into erb. </w:t>
       </w:r>
     </w:p>
     <w:p/>
@@ -1273,15 +1059,7 @@
         </w:numPr>
       </w:pPr>
       <w:r>
-        <w:t>Rather than thumbs up could use applauds (quite Sinatra-</w:t>
-      </w:r>
-      <w:proofErr w:type="spellStart"/>
-      <w:r>
-        <w:t>esque</w:t>
-      </w:r>
-      <w:proofErr w:type="spellEnd"/>
-      <w:r>
-        <w:t>)</w:t>
+        <w:t>Rather than thumbs up could use applauds (quite Sinatra-esque)</w:t>
       </w:r>
     </w:p>
     <w:p>
@@ -1311,52 +1089,52 @@
           <w:i/>
         </w:rPr>
       </w:pPr>
-      <w:proofErr w:type="spellStart"/>
-      <w:proofErr w:type="gramStart"/>
       <w:r>
         <w:rPr>
           <w:b/>
           <w:i/>
         </w:rPr>
-        <w:t>ie</w:t>
-      </w:r>
-      <w:proofErr w:type="spellEnd"/>
-      <w:proofErr w:type="gramEnd"/>
-      <w:r>
+        <w:t>ie when you hear a good story your human response is to laugh or applaud etc.</w:t>
+      </w:r>
+    </w:p>
+    <w:p>
+      <w:pPr>
+        <w:pStyle w:val="ListParagraph"/>
+        <w:numPr>
+          <w:ilvl w:val="7"/>
+          <w:numId w:val="6"/>
+        </w:numPr>
         <w:rPr>
           <w:b/>
           <w:i/>
         </w:rPr>
-        <w:t xml:space="preserve"> when you hear a good story your human response is to laugh or applaud etc.</w:t>
-      </w:r>
-    </w:p>
-    <w:p>
-      <w:pPr>
-        <w:pStyle w:val="ListParagraph"/>
-        <w:numPr>
-          <w:ilvl w:val="7"/>
-          <w:numId w:val="6"/>
-        </w:numPr>
+      </w:pPr>
+      <w:r>
         <w:rPr>
           <w:b/>
           <w:i/>
         </w:rPr>
-      </w:pPr>
-      <w:proofErr w:type="gramStart"/>
-      <w:r>
+        <w:t>therefore, laughter or applauds as indicators of likes would be cool.</w:t>
+      </w:r>
+    </w:p>
+    <w:p>
+      <w:pPr>
+        <w:pStyle w:val="ListParagraph"/>
+        <w:numPr>
+          <w:ilvl w:val="8"/>
+          <w:numId w:val="6"/>
+        </w:numPr>
         <w:rPr>
           <w:b/>
           <w:i/>
         </w:rPr>
-        <w:t>therefore</w:t>
-      </w:r>
-      <w:proofErr w:type="gramEnd"/>
+      </w:pPr>
       <w:r>
         <w:rPr>
           <w:b/>
           <w:i/>
         </w:rPr>
-        <w:t>, laughter or applauds as indicators of likes would be cool.</w:t>
+        <w:t>In same way as facebook does thumbs up</w:t>
       </w:r>
     </w:p>
     <w:p>
@@ -1376,59 +1154,7 @@
           <w:b/>
           <w:i/>
         </w:rPr>
-        <w:t xml:space="preserve">In same way as </w:t>
-      </w:r>
-      <w:proofErr w:type="spellStart"/>
-      <w:r>
-        <w:rPr>
-          <w:b/>
-          <w:i/>
-        </w:rPr>
-        <w:t>facebook</w:t>
-      </w:r>
-      <w:proofErr w:type="spellEnd"/>
-      <w:r>
-        <w:rPr>
-          <w:b/>
-          <w:i/>
-        </w:rPr>
-        <w:t xml:space="preserve"> does thumbs up</w:t>
-      </w:r>
-    </w:p>
-    <w:p>
-      <w:pPr>
-        <w:pStyle w:val="ListParagraph"/>
-        <w:numPr>
-          <w:ilvl w:val="8"/>
-          <w:numId w:val="6"/>
-        </w:numPr>
-        <w:rPr>
-          <w:b/>
-          <w:i/>
-        </w:rPr>
-      </w:pPr>
-      <w:r>
-        <w:rPr>
-          <w:b/>
-          <w:i/>
-        </w:rPr>
-        <w:t xml:space="preserve">And </w:t>
-      </w:r>
-      <w:proofErr w:type="spellStart"/>
-      <w:r>
-        <w:rPr>
-          <w:b/>
-          <w:i/>
-        </w:rPr>
-        <w:t>instagram</w:t>
-      </w:r>
-      <w:proofErr w:type="spellEnd"/>
-      <w:r>
-        <w:rPr>
-          <w:b/>
-          <w:i/>
-        </w:rPr>
-        <w:t xml:space="preserve"> does a heart.</w:t>
+        <w:t>And instagram does a heart.</w:t>
       </w:r>
     </w:p>
     <w:p/>
@@ -1448,15 +1174,7 @@
         </w:tabs>
       </w:pPr>
       <w:r>
-        <w:t xml:space="preserve">Rake </w:t>
-      </w:r>
-      <w:proofErr w:type="spellStart"/>
-      <w:r>
-        <w:t>db</w:t>
-      </w:r>
-      <w:proofErr w:type="spellEnd"/>
-      <w:r>
-        <w:t>: seed to run to enact the data you have hardcoded in the seed file.</w:t>
+        <w:t>Rake db: seed to run to enact the data you have hardcoded in the seed file.</w:t>
       </w:r>
     </w:p>
     <w:p>
@@ -1497,15 +1215,7 @@
         </w:tabs>
       </w:pPr>
       <w:r>
-        <w:t xml:space="preserve">Add </w:t>
-      </w:r>
-      <w:proofErr w:type="spellStart"/>
-      <w:r>
-        <w:t>carrierwave</w:t>
-      </w:r>
-      <w:proofErr w:type="spellEnd"/>
-      <w:r>
-        <w:t xml:space="preserve"> for users to select images.</w:t>
+        <w:t>Add carrierwave for users to select images.</w:t>
       </w:r>
     </w:p>
     <w:p>
@@ -1519,38 +1229,25 @@
           <w:tab w:val="left" w:pos="1340"/>
         </w:tabs>
       </w:pPr>
-      <w:proofErr w:type="gramStart"/>
-      <w:r>
-        <w:t>downloaded</w:t>
-      </w:r>
-      <w:proofErr w:type="gramEnd"/>
-      <w:r>
-        <w:t xml:space="preserve"> lesson notes.</w:t>
-      </w:r>
-    </w:p>
-    <w:p>
-      <w:pPr>
-        <w:tabs>
-          <w:tab w:val="left" w:pos="1340"/>
-        </w:tabs>
-      </w:pPr>
-    </w:p>
-    <w:p>
-      <w:pPr>
-        <w:tabs>
-          <w:tab w:val="left" w:pos="1340"/>
-        </w:tabs>
-      </w:pPr>
-      <w:r>
-        <w:t xml:space="preserve">Can’t get image and </w:t>
-      </w:r>
-      <w:proofErr w:type="spellStart"/>
-      <w:r>
-        <w:t>tag_line</w:t>
-      </w:r>
-      <w:proofErr w:type="spellEnd"/>
-      <w:r>
-        <w:t xml:space="preserve"> to come up.</w:t>
+      <w:r>
+        <w:t>downloaded lesson notes.</w:t>
+      </w:r>
+    </w:p>
+    <w:p>
+      <w:pPr>
+        <w:tabs>
+          <w:tab w:val="left" w:pos="1340"/>
+        </w:tabs>
+      </w:pPr>
+    </w:p>
+    <w:p>
+      <w:pPr>
+        <w:tabs>
+          <w:tab w:val="left" w:pos="1340"/>
+        </w:tabs>
+      </w:pPr>
+      <w:r>
+        <w:t>Can’t get image and tag_line to come up.</w:t>
       </w:r>
     </w:p>
     <w:p>
@@ -1601,11 +1298,7 @@
         </w:tabs>
       </w:pPr>
       <w:r>
-        <w:t xml:space="preserve">Have got to the bit where you bundle </w:t>
-      </w:r>
-      <w:proofErr w:type="spellStart"/>
-      <w:r>
-        <w:t>rma</w:t>
+        <w:t>Have got to the bit where you bundle rma</w:t>
       </w:r>
       <w:r>
         <w:softHyphen/>
@@ -1616,38 +1309,29 @@
       <w:r>
         <w:t>gick</w:t>
       </w:r>
-      <w:proofErr w:type="spellEnd"/>
-    </w:p>
-    <w:p>
-      <w:pPr>
-        <w:tabs>
-          <w:tab w:val="left" w:pos="1340"/>
-        </w:tabs>
-      </w:pPr>
-    </w:p>
-    <w:p>
-      <w:pPr>
-        <w:tabs>
-          <w:tab w:val="left" w:pos="1340"/>
-        </w:tabs>
-      </w:pPr>
-    </w:p>
-    <w:p>
-      <w:pPr>
-        <w:tabs>
-          <w:tab w:val="left" w:pos="1340"/>
-        </w:tabs>
-      </w:pPr>
-      <w:r>
-        <w:t xml:space="preserve">What’s the crack on Foundation? I </w:t>
-      </w:r>
-      <w:proofErr w:type="gramStart"/>
-      <w:r>
-        <w:t>thought</w:t>
-      </w:r>
-      <w:proofErr w:type="gramEnd"/>
-      <w:r>
-        <w:t xml:space="preserve"> “if we fight it we lose”…what exactly do you mean by it?</w:t>
+    </w:p>
+    <w:p>
+      <w:pPr>
+        <w:tabs>
+          <w:tab w:val="left" w:pos="1340"/>
+        </w:tabs>
+      </w:pPr>
+    </w:p>
+    <w:p>
+      <w:pPr>
+        <w:tabs>
+          <w:tab w:val="left" w:pos="1340"/>
+        </w:tabs>
+      </w:pPr>
+    </w:p>
+    <w:p>
+      <w:pPr>
+        <w:tabs>
+          <w:tab w:val="left" w:pos="1340"/>
+        </w:tabs>
+      </w:pPr>
+      <w:r>
+        <w:t>What’s the crack on Foundation? I thought “if we fight it we lose”…what exactly do you mean by it?</w:t>
       </w:r>
     </w:p>
     <w:p>
@@ -1698,19 +1382,11 @@
           <w:highlight w:val="green"/>
         </w:rPr>
       </w:pPr>
-      <w:proofErr w:type="gramStart"/>
-      <w:r>
-        <w:rPr>
-          <w:highlight w:val="green"/>
-        </w:rPr>
-        <w:t>loop</w:t>
-      </w:r>
-      <w:proofErr w:type="gramEnd"/>
-      <w:r>
-        <w:rPr>
-          <w:highlight w:val="green"/>
-        </w:rPr>
-        <w:t xml:space="preserve"> through categories and locations </w:t>
+      <w:r>
+        <w:rPr>
+          <w:highlight w:val="green"/>
+        </w:rPr>
+        <w:t xml:space="preserve">loop through categories and locations </w:t>
       </w:r>
       <w:r>
         <w:rPr>
@@ -1722,21 +1398,7 @@
         <w:rPr>
           <w:highlight w:val="green"/>
         </w:rPr>
-        <w:t xml:space="preserve">on </w:t>
-      </w:r>
-      <w:proofErr w:type="spellStart"/>
-      <w:r>
-        <w:rPr>
-          <w:highlight w:val="green"/>
-        </w:rPr>
-        <w:t>stories.show</w:t>
-      </w:r>
-      <w:proofErr w:type="spellEnd"/>
-      <w:r>
-        <w:rPr>
-          <w:highlight w:val="green"/>
-        </w:rPr>
-        <w:t xml:space="preserve"> (stories/id)</w:t>
+        <w:t>on stories.show (stories/id)</w:t>
       </w:r>
     </w:p>
     <w:p>
@@ -1750,33 +1412,11 @@
           <w:highlight w:val="green"/>
         </w:rPr>
       </w:pPr>
-      <w:proofErr w:type="gramStart"/>
-      <w:r>
-        <w:rPr>
-          <w:highlight w:val="green"/>
-        </w:rPr>
-        <w:t>create</w:t>
-      </w:r>
-      <w:proofErr w:type="gramEnd"/>
-      <w:r>
-        <w:rPr>
-          <w:highlight w:val="green"/>
-        </w:rPr>
-        <w:t xml:space="preserve"> log out on menu (just like the </w:t>
-      </w:r>
-      <w:proofErr w:type="spellStart"/>
-      <w:r>
-        <w:rPr>
-          <w:highlight w:val="green"/>
-        </w:rPr>
-        <w:t>instagram</w:t>
-      </w:r>
-      <w:proofErr w:type="spellEnd"/>
-      <w:r>
-        <w:rPr>
-          <w:highlight w:val="green"/>
-        </w:rPr>
-        <w:t xml:space="preserve"> example)</w:t>
+      <w:r>
+        <w:rPr>
+          <w:highlight w:val="green"/>
+        </w:rPr>
+        <w:t>create log out on menu (just like the instagram example)</w:t>
       </w:r>
     </w:p>
     <w:p>
@@ -1790,28 +1430,12 @@
           <w:highlight w:val="yellow"/>
         </w:rPr>
       </w:pPr>
-      <w:proofErr w:type="gramStart"/>
       <w:r>
         <w:rPr>
           <w:highlight w:val="yellow"/>
         </w:rPr>
-        <w:t>create</w:t>
-      </w:r>
-      <w:proofErr w:type="gramEnd"/>
-      <w:r>
-        <w:rPr>
-          <w:highlight w:val="yellow"/>
-        </w:rPr>
-        <w:t xml:space="preserve"> seed data for </w:t>
-      </w:r>
-      <w:proofErr w:type="spellStart"/>
-      <w:r>
-        <w:rPr>
-          <w:highlight w:val="yellow"/>
-        </w:rPr>
-        <w:t>emoji’s</w:t>
-      </w:r>
-      <w:proofErr w:type="spellEnd"/>
+        <w:t>create seed data for emoji’s</w:t>
+      </w:r>
     </w:p>
     <w:p>
       <w:pPr>
@@ -1824,19 +1448,11 @@
           <w:highlight w:val="yellow"/>
         </w:rPr>
       </w:pPr>
-      <w:proofErr w:type="gramStart"/>
       <w:r>
         <w:rPr>
           <w:highlight w:val="yellow"/>
         </w:rPr>
-        <w:t>add</w:t>
-      </w:r>
-      <w:proofErr w:type="gramEnd"/>
-      <w:r>
-        <w:rPr>
-          <w:highlight w:val="yellow"/>
-        </w:rPr>
-        <w:t xml:space="preserve"> some default locations to begin with </w:t>
+        <w:t xml:space="preserve">add some default locations to begin with </w:t>
       </w:r>
     </w:p>
     <w:p>
@@ -1850,19 +1466,11 @@
           <w:highlight w:val="magenta"/>
         </w:rPr>
       </w:pPr>
-      <w:proofErr w:type="gramStart"/>
       <w:r>
         <w:rPr>
           <w:highlight w:val="magenta"/>
         </w:rPr>
-        <w:t>could</w:t>
-      </w:r>
-      <w:proofErr w:type="gramEnd"/>
-      <w:r>
-        <w:rPr>
-          <w:highlight w:val="magenta"/>
-        </w:rPr>
-        <w:t xml:space="preserve"> do this a different way later using “Google input” but for now </w:t>
+        <w:t xml:space="preserve">could do this a different way later using “Google input” but for now </w:t>
       </w:r>
     </w:p>
     <w:p>
@@ -1873,13 +1481,8 @@
           <w:numId w:val="4"/>
         </w:numPr>
       </w:pPr>
-      <w:proofErr w:type="gramStart"/>
-      <w:r>
-        <w:t>and</w:t>
-      </w:r>
-      <w:proofErr w:type="gramEnd"/>
-      <w:r>
-        <w:t xml:space="preserve"> then look at adding comments to a story</w:t>
+      <w:r>
+        <w:t>and then look at adding comments to a story</w:t>
       </w:r>
     </w:p>
     <w:p>
@@ -1890,13 +1493,8 @@
           <w:numId w:val="4"/>
         </w:numPr>
       </w:pPr>
-      <w:proofErr w:type="gramStart"/>
-      <w:r>
-        <w:t>see</w:t>
-      </w:r>
-      <w:proofErr w:type="gramEnd"/>
-      <w:r>
-        <w:t xml:space="preserve"> lesson plan in notes (from Slack)</w:t>
+      <w:r>
+        <w:t>see lesson plan in notes (from Slack)</w:t>
       </w:r>
     </w:p>
     <w:p>
@@ -1914,21 +1512,7 @@
         <w:rPr>
           <w:highlight w:val="green"/>
         </w:rPr>
-        <w:t>In the directory “acts-as-</w:t>
-      </w:r>
-      <w:proofErr w:type="spellStart"/>
-      <w:r>
-        <w:rPr>
-          <w:highlight w:val="green"/>
-        </w:rPr>
-        <w:t>commentable</w:t>
-      </w:r>
-      <w:proofErr w:type="spellEnd"/>
-      <w:r>
-        <w:rPr>
-          <w:highlight w:val="green"/>
-        </w:rPr>
-        <w:t>”</w:t>
+        <w:t>In the directory “acts-as-commentable”</w:t>
       </w:r>
     </w:p>
     <w:p>
@@ -1946,21 +1530,7 @@
         <w:rPr>
           <w:highlight w:val="green"/>
         </w:rPr>
-        <w:t>Also “acts-as-</w:t>
-      </w:r>
-      <w:proofErr w:type="spellStart"/>
-      <w:r>
-        <w:rPr>
-          <w:highlight w:val="green"/>
-        </w:rPr>
-        <w:t>votable</w:t>
-      </w:r>
-      <w:proofErr w:type="spellEnd"/>
-      <w:r>
-        <w:rPr>
-          <w:highlight w:val="green"/>
-        </w:rPr>
-        <w:t>” (to give something likes)</w:t>
+        <w:t>Also “acts-as-votable” (to give something likes)</w:t>
       </w:r>
     </w:p>
     <w:p>
@@ -2042,13 +1612,8 @@
           <w:numId w:val="4"/>
         </w:numPr>
       </w:pPr>
-      <w:proofErr w:type="gramStart"/>
-      <w:r>
-        <w:t>do</w:t>
-      </w:r>
-      <w:proofErr w:type="gramEnd"/>
-      <w:r>
-        <w:t xml:space="preserve"> this one first as it is easier</w:t>
+      <w:r>
+        <w:t>do this one first as it is easier</w:t>
       </w:r>
     </w:p>
     <w:p>
@@ -2062,33 +1627,11 @@
           <w:highlight w:val="green"/>
         </w:rPr>
       </w:pPr>
-      <w:proofErr w:type="gramStart"/>
-      <w:r>
-        <w:rPr>
-          <w:highlight w:val="green"/>
-        </w:rPr>
-        <w:t>add</w:t>
-      </w:r>
-      <w:proofErr w:type="gramEnd"/>
-      <w:r>
-        <w:rPr>
-          <w:highlight w:val="green"/>
-        </w:rPr>
-        <w:t xml:space="preserve"> images for </w:t>
-      </w:r>
-      <w:proofErr w:type="spellStart"/>
-      <w:r>
-        <w:rPr>
-          <w:highlight w:val="green"/>
-        </w:rPr>
-        <w:t>anecjokers</w:t>
-      </w:r>
-      <w:proofErr w:type="spellEnd"/>
-      <w:r>
-        <w:rPr>
-          <w:highlight w:val="green"/>
-        </w:rPr>
-        <w:t>.</w:t>
+      <w:r>
+        <w:rPr>
+          <w:highlight w:val="green"/>
+        </w:rPr>
+        <w:t>add images for anecjokers.</w:t>
       </w:r>
     </w:p>
     <w:p/>
@@ -2107,23 +1650,7 @@
         </w:numPr>
       </w:pPr>
       <w:r>
-        <w:t xml:space="preserve">When doing data in the seed file there must be </w:t>
-      </w:r>
-      <w:proofErr w:type="gramStart"/>
-      <w:r>
-        <w:t>a quicker way to do the numbers in ascending order (</w:t>
-      </w:r>
-      <w:proofErr w:type="spellStart"/>
-      <w:r>
-        <w:t>eg</w:t>
-      </w:r>
-      <w:proofErr w:type="spellEnd"/>
-      <w:r>
-        <w:t xml:space="preserve"> cat1, cat2, cat3 etc.) like in excel</w:t>
-      </w:r>
-      <w:proofErr w:type="gramEnd"/>
-      <w:r>
-        <w:t>.</w:t>
+        <w:t>When doing data in the seed file there must be a quicker way to do the numbers in ascending order (eg cat1, cat2, cat3 etc.) like in excel.</w:t>
       </w:r>
     </w:p>
     <w:p>
@@ -2162,13 +1689,8 @@
         </w:tabs>
       </w:pPr>
       <w:r>
-        <w:t xml:space="preserve">Seed users and stories </w:t>
-      </w:r>
-      <w:proofErr w:type="spellStart"/>
-      <w:r>
-        <w:t>etc</w:t>
-      </w:r>
-      <w:proofErr w:type="spellEnd"/>
+        <w:t>Seed users and stories etc</w:t>
+      </w:r>
       <w:r>
         <w:t xml:space="preserve"> (do this manually) but cant do images…have to do those online.</w:t>
       </w:r>
@@ -2283,7 +1805,6 @@
           <w:highlight w:val="green"/>
         </w:rPr>
       </w:pPr>
-      <w:proofErr w:type="gramStart"/>
       <w:r>
         <w:rPr>
           <w:rStyle w:val="Hyperlink"/>
@@ -2291,17 +1812,7 @@
           <w:highlight w:val="green"/>
           <w:u w:val="none"/>
         </w:rPr>
-        <w:t>make</w:t>
-      </w:r>
-      <w:proofErr w:type="gramEnd"/>
-      <w:r>
-        <w:rPr>
-          <w:rStyle w:val="Hyperlink"/>
-          <w:color w:val="auto"/>
-          <w:highlight w:val="green"/>
-          <w:u w:val="none"/>
-        </w:rPr>
-        <w:t xml:space="preserve"> an edit bit…</w:t>
+        <w:t>make an edit bit…</w:t>
       </w:r>
     </w:p>
     <w:p>
@@ -2338,7 +1849,6 @@
           <w:highlight w:val="green"/>
         </w:rPr>
       </w:pPr>
-      <w:proofErr w:type="gramStart"/>
       <w:r>
         <w:rPr>
           <w:rFonts w:ascii="Consolas" w:hAnsi="Consolas" w:cs="Courier"/>
@@ -2349,9 +1859,20 @@
           <w:bdr w:val="none" w:sz="0" w:space="0" w:color="auto" w:frame="1"/>
           <w:shd w:val="clear" w:color="auto" w:fill="EEEEEE"/>
         </w:rPr>
-        <w:t>authenticated</w:t>
-      </w:r>
-      <w:proofErr w:type="gramEnd"/>
+        <w:t xml:space="preserve">authenticated :user </w:t>
+      </w:r>
+      <w:r>
+        <w:rPr>
+          <w:rFonts w:ascii="Consolas" w:hAnsi="Consolas" w:cs="Courier"/>
+          <w:color w:val="00008B"/>
+          <w:sz w:val="20"/>
+          <w:szCs w:val="20"/>
+          <w:highlight w:val="green"/>
+          <w:bdr w:val="none" w:sz="0" w:space="0" w:color="auto" w:frame="1"/>
+          <w:shd w:val="clear" w:color="auto" w:fill="EEEEEE"/>
+        </w:rPr>
+        <w:t>do</w:t>
+      </w:r>
       <w:r>
         <w:rPr>
           <w:rFonts w:ascii="Consolas" w:hAnsi="Consolas" w:cs="Courier"/>
@@ -2362,30 +1883,6 @@
           <w:bdr w:val="none" w:sz="0" w:space="0" w:color="auto" w:frame="1"/>
           <w:shd w:val="clear" w:color="auto" w:fill="EEEEEE"/>
         </w:rPr>
-        <w:t xml:space="preserve"> :user </w:t>
-      </w:r>
-      <w:r>
-        <w:rPr>
-          <w:rFonts w:ascii="Consolas" w:hAnsi="Consolas" w:cs="Courier"/>
-          <w:color w:val="00008B"/>
-          <w:sz w:val="20"/>
-          <w:szCs w:val="20"/>
-          <w:highlight w:val="green"/>
-          <w:bdr w:val="none" w:sz="0" w:space="0" w:color="auto" w:frame="1"/>
-          <w:shd w:val="clear" w:color="auto" w:fill="EEEEEE"/>
-        </w:rPr>
-        <w:t>do</w:t>
-      </w:r>
-      <w:r>
-        <w:rPr>
-          <w:rFonts w:ascii="Consolas" w:hAnsi="Consolas" w:cs="Courier"/>
-          <w:color w:val="000000"/>
-          <w:sz w:val="20"/>
-          <w:szCs w:val="20"/>
-          <w:highlight w:val="green"/>
-          <w:bdr w:val="none" w:sz="0" w:space="0" w:color="auto" w:frame="1"/>
-          <w:shd w:val="clear" w:color="auto" w:fill="EEEEEE"/>
-        </w:rPr>
         <w:t xml:space="preserve">   root to: </w:t>
       </w:r>
       <w:r>
@@ -2398,33 +1895,7 @@
           <w:bdr w:val="none" w:sz="0" w:space="0" w:color="auto" w:frame="1"/>
           <w:shd w:val="clear" w:color="auto" w:fill="EEEEEE"/>
         </w:rPr>
-        <w:t>"</w:t>
-      </w:r>
-      <w:proofErr w:type="spellStart"/>
-      <w:r>
-        <w:rPr>
-          <w:rFonts w:ascii="Consolas" w:hAnsi="Consolas" w:cs="Courier"/>
-          <w:color w:val="800000"/>
-          <w:sz w:val="20"/>
-          <w:szCs w:val="20"/>
-          <w:highlight w:val="green"/>
-          <w:bdr w:val="none" w:sz="0" w:space="0" w:color="auto" w:frame="1"/>
-          <w:shd w:val="clear" w:color="auto" w:fill="EEEEEE"/>
-        </w:rPr>
-        <w:t>registrations#show</w:t>
-      </w:r>
-      <w:proofErr w:type="spellEnd"/>
-      <w:r>
-        <w:rPr>
-          <w:rFonts w:ascii="Consolas" w:hAnsi="Consolas" w:cs="Courier"/>
-          <w:color w:val="800000"/>
-          <w:sz w:val="20"/>
-          <w:szCs w:val="20"/>
-          <w:highlight w:val="green"/>
-          <w:bdr w:val="none" w:sz="0" w:space="0" w:color="auto" w:frame="1"/>
-          <w:shd w:val="clear" w:color="auto" w:fill="EEEEEE"/>
-        </w:rPr>
-        <w:t>"</w:t>
+        <w:t>"registrations#show"</w:t>
       </w:r>
       <w:r>
         <w:rPr>
@@ -2521,7 +1992,6 @@
           <w:highlight w:val="green"/>
         </w:rPr>
       </w:pPr>
-      <w:proofErr w:type="gramStart"/>
       <w:r>
         <w:rPr>
           <w:rFonts w:ascii="Consolas" w:hAnsi="Consolas" w:cs="Courier"/>
@@ -2532,9 +2002,20 @@
           <w:bdr w:val="none" w:sz="0" w:space="0" w:color="auto" w:frame="1"/>
           <w:shd w:val="clear" w:color="auto" w:fill="EEEEEE"/>
         </w:rPr>
-        <w:t>unauthenticated</w:t>
-      </w:r>
-      <w:proofErr w:type="gramEnd"/>
+        <w:t xml:space="preserve">unauthenticated </w:t>
+      </w:r>
+      <w:r>
+        <w:rPr>
+          <w:rFonts w:ascii="Consolas" w:hAnsi="Consolas" w:cs="Courier"/>
+          <w:color w:val="00008B"/>
+          <w:sz w:val="20"/>
+          <w:szCs w:val="20"/>
+          <w:highlight w:val="green"/>
+          <w:bdr w:val="none" w:sz="0" w:space="0" w:color="auto" w:frame="1"/>
+          <w:shd w:val="clear" w:color="auto" w:fill="EEEEEE"/>
+        </w:rPr>
+        <w:t>do</w:t>
+      </w:r>
       <w:r>
         <w:rPr>
           <w:rFonts w:ascii="Consolas" w:hAnsi="Consolas" w:cs="Courier"/>
@@ -2545,6 +2026,54 @@
           <w:bdr w:val="none" w:sz="0" w:space="0" w:color="auto" w:frame="1"/>
           <w:shd w:val="clear" w:color="auto" w:fill="EEEEEE"/>
         </w:rPr>
+        <w:t xml:space="preserve">   root to: </w:t>
+      </w:r>
+      <w:r>
+        <w:rPr>
+          <w:rFonts w:ascii="Consolas" w:hAnsi="Consolas" w:cs="Courier"/>
+          <w:color w:val="800000"/>
+          <w:sz w:val="20"/>
+          <w:szCs w:val="20"/>
+          <w:highlight w:val="green"/>
+          <w:bdr w:val="none" w:sz="0" w:space="0" w:color="auto" w:frame="1"/>
+          <w:shd w:val="clear" w:color="auto" w:fill="EEEEEE"/>
+        </w:rPr>
+        <w:t>"registrations#new"</w:t>
+      </w:r>
+      <w:r>
+        <w:rPr>
+          <w:rFonts w:ascii="Consolas" w:hAnsi="Consolas" w:cs="Courier"/>
+          <w:color w:val="000000"/>
+          <w:sz w:val="20"/>
+          <w:szCs w:val="20"/>
+          <w:highlight w:val="green"/>
+          <w:bdr w:val="none" w:sz="0" w:space="0" w:color="auto" w:frame="1"/>
+          <w:shd w:val="clear" w:color="auto" w:fill="EEEEEE"/>
+        </w:rPr>
+        <w:t xml:space="preserve">, :as =&gt; </w:t>
+      </w:r>
+      <w:r>
+        <w:rPr>
+          <w:rFonts w:ascii="Consolas" w:hAnsi="Consolas" w:cs="Courier"/>
+          <w:color w:val="800000"/>
+          <w:sz w:val="20"/>
+          <w:szCs w:val="20"/>
+          <w:highlight w:val="green"/>
+          <w:bdr w:val="none" w:sz="0" w:space="0" w:color="auto" w:frame="1"/>
+          <w:shd w:val="clear" w:color="auto" w:fill="EEEEEE"/>
+        </w:rPr>
+        <w:t>"unauthenticated"</w:t>
+      </w:r>
+      <w:r>
+        <w:rPr>
+          <w:rFonts w:ascii="Consolas" w:hAnsi="Consolas" w:cs="Courier"/>
+          <w:color w:val="000000"/>
+          <w:sz w:val="20"/>
+          <w:szCs w:val="20"/>
+          <w:highlight w:val="green"/>
+          <w:bdr w:val="none" w:sz="0" w:space="0" w:color="auto" w:frame="1"/>
+          <w:shd w:val="clear" w:color="auto" w:fill="EEEEEE"/>
+        </w:rPr>
         <w:t xml:space="preserve"> </w:t>
       </w:r>
       <w:r>
@@ -2557,104 +2086,6 @@
           <w:bdr w:val="none" w:sz="0" w:space="0" w:color="auto" w:frame="1"/>
           <w:shd w:val="clear" w:color="auto" w:fill="EEEEEE"/>
         </w:rPr>
-        <w:t>do</w:t>
-      </w:r>
-      <w:r>
-        <w:rPr>
-          <w:rFonts w:ascii="Consolas" w:hAnsi="Consolas" w:cs="Courier"/>
-          <w:color w:val="000000"/>
-          <w:sz w:val="20"/>
-          <w:szCs w:val="20"/>
-          <w:highlight w:val="green"/>
-          <w:bdr w:val="none" w:sz="0" w:space="0" w:color="auto" w:frame="1"/>
-          <w:shd w:val="clear" w:color="auto" w:fill="EEEEEE"/>
-        </w:rPr>
-        <w:t xml:space="preserve">   root to: </w:t>
-      </w:r>
-      <w:r>
-        <w:rPr>
-          <w:rFonts w:ascii="Consolas" w:hAnsi="Consolas" w:cs="Courier"/>
-          <w:color w:val="800000"/>
-          <w:sz w:val="20"/>
-          <w:szCs w:val="20"/>
-          <w:highlight w:val="green"/>
-          <w:bdr w:val="none" w:sz="0" w:space="0" w:color="auto" w:frame="1"/>
-          <w:shd w:val="clear" w:color="auto" w:fill="EEEEEE"/>
-        </w:rPr>
-        <w:t>"</w:t>
-      </w:r>
-      <w:proofErr w:type="spellStart"/>
-      <w:r>
-        <w:rPr>
-          <w:rFonts w:ascii="Consolas" w:hAnsi="Consolas" w:cs="Courier"/>
-          <w:color w:val="800000"/>
-          <w:sz w:val="20"/>
-          <w:szCs w:val="20"/>
-          <w:highlight w:val="green"/>
-          <w:bdr w:val="none" w:sz="0" w:space="0" w:color="auto" w:frame="1"/>
-          <w:shd w:val="clear" w:color="auto" w:fill="EEEEEE"/>
-        </w:rPr>
-        <w:t>registrations#new</w:t>
-      </w:r>
-      <w:proofErr w:type="spellEnd"/>
-      <w:r>
-        <w:rPr>
-          <w:rFonts w:ascii="Consolas" w:hAnsi="Consolas" w:cs="Courier"/>
-          <w:color w:val="800000"/>
-          <w:sz w:val="20"/>
-          <w:szCs w:val="20"/>
-          <w:highlight w:val="green"/>
-          <w:bdr w:val="none" w:sz="0" w:space="0" w:color="auto" w:frame="1"/>
-          <w:shd w:val="clear" w:color="auto" w:fill="EEEEEE"/>
-        </w:rPr>
-        <w:t>"</w:t>
-      </w:r>
-      <w:r>
-        <w:rPr>
-          <w:rFonts w:ascii="Consolas" w:hAnsi="Consolas" w:cs="Courier"/>
-          <w:color w:val="000000"/>
-          <w:sz w:val="20"/>
-          <w:szCs w:val="20"/>
-          <w:highlight w:val="green"/>
-          <w:bdr w:val="none" w:sz="0" w:space="0" w:color="auto" w:frame="1"/>
-          <w:shd w:val="clear" w:color="auto" w:fill="EEEEEE"/>
-        </w:rPr>
-        <w:t xml:space="preserve">, :as =&gt; </w:t>
-      </w:r>
-      <w:r>
-        <w:rPr>
-          <w:rFonts w:ascii="Consolas" w:hAnsi="Consolas" w:cs="Courier"/>
-          <w:color w:val="800000"/>
-          <w:sz w:val="20"/>
-          <w:szCs w:val="20"/>
-          <w:highlight w:val="green"/>
-          <w:bdr w:val="none" w:sz="0" w:space="0" w:color="auto" w:frame="1"/>
-          <w:shd w:val="clear" w:color="auto" w:fill="EEEEEE"/>
-        </w:rPr>
-        <w:t>"unauthenticated"</w:t>
-      </w:r>
-      <w:r>
-        <w:rPr>
-          <w:rFonts w:ascii="Consolas" w:hAnsi="Consolas" w:cs="Courier"/>
-          <w:color w:val="000000"/>
-          <w:sz w:val="20"/>
-          <w:szCs w:val="20"/>
-          <w:highlight w:val="green"/>
-          <w:bdr w:val="none" w:sz="0" w:space="0" w:color="auto" w:frame="1"/>
-          <w:shd w:val="clear" w:color="auto" w:fill="EEEEEE"/>
-        </w:rPr>
-        <w:t xml:space="preserve"> </w:t>
-      </w:r>
-      <w:r>
-        <w:rPr>
-          <w:rFonts w:ascii="Consolas" w:hAnsi="Consolas" w:cs="Courier"/>
-          <w:color w:val="00008B"/>
-          <w:sz w:val="20"/>
-          <w:szCs w:val="20"/>
-          <w:highlight w:val="green"/>
-          <w:bdr w:val="none" w:sz="0" w:space="0" w:color="auto" w:frame="1"/>
-          <w:shd w:val="clear" w:color="auto" w:fill="EEEEEE"/>
-        </w:rPr>
         <w:t>end</w:t>
       </w:r>
     </w:p>
@@ -2672,19 +2103,11 @@
           <w:highlight w:val="green"/>
         </w:rPr>
       </w:pPr>
-      <w:proofErr w:type="gramStart"/>
-      <w:r>
-        <w:rPr>
-          <w:highlight w:val="green"/>
-        </w:rPr>
-        <w:t>essentially</w:t>
-      </w:r>
-      <w:proofErr w:type="gramEnd"/>
-      <w:r>
-        <w:rPr>
-          <w:highlight w:val="green"/>
-        </w:rPr>
-        <w:t xml:space="preserve"> what it is saying is when you do this </w:t>
+      <w:r>
+        <w:rPr>
+          <w:highlight w:val="green"/>
+        </w:rPr>
+        <w:t xml:space="preserve">essentially what it is saying is when you do this </w:t>
       </w:r>
     </w:p>
     <w:p>
@@ -2772,21 +2195,7 @@
         <w:rPr>
           <w:highlight w:val="green"/>
         </w:rPr>
-        <w:t xml:space="preserve">Also, need to change </w:t>
-      </w:r>
-      <w:proofErr w:type="spellStart"/>
-      <w:r>
-        <w:rPr>
-          <w:highlight w:val="green"/>
-        </w:rPr>
-        <w:t>user_name</w:t>
-      </w:r>
-      <w:proofErr w:type="spellEnd"/>
-      <w:r>
-        <w:rPr>
-          <w:highlight w:val="green"/>
-        </w:rPr>
-        <w:t xml:space="preserve"> to a string</w:t>
+        <w:t>Also, need to change user_name to a string</w:t>
       </w:r>
     </w:p>
     <w:p>
@@ -2879,11 +2288,9 @@
           <w:tab w:val="left" w:pos="1340"/>
         </w:tabs>
       </w:pPr>
-      <w:proofErr w:type="spellStart"/>
       <w:r>
         <w:t>Reacjokes</w:t>
       </w:r>
-      <w:proofErr w:type="spellEnd"/>
     </w:p>
     <w:p>
       <w:pPr>
@@ -2897,15 +2304,7 @@
         </w:tabs>
       </w:pPr>
       <w:r>
-        <w:t xml:space="preserve">Separate voting where can incorporate </w:t>
-      </w:r>
-      <w:proofErr w:type="spellStart"/>
-      <w:r>
-        <w:t>emojis</w:t>
-      </w:r>
-      <w:proofErr w:type="spellEnd"/>
-      <w:r>
-        <w:t xml:space="preserve"> by reactions</w:t>
+        <w:t>Separate voting where can incorporate emojis by reactions</w:t>
       </w:r>
     </w:p>
     <w:p>
@@ -2938,17 +2337,7 @@
         <w:t>Would like to do location via search.</w:t>
       </w:r>
       <w:r>
-        <w:t xml:space="preserve"> (</w:t>
-      </w:r>
-      <w:proofErr w:type="spellStart"/>
-      <w:proofErr w:type="gramStart"/>
-      <w:r>
-        <w:t>geocoder</w:t>
-      </w:r>
-      <w:proofErr w:type="spellEnd"/>
-      <w:proofErr w:type="gramEnd"/>
-      <w:r>
-        <w:t xml:space="preserve"> gem)</w:t>
+        <w:t xml:space="preserve"> (geocoder gem)</w:t>
       </w:r>
     </w:p>
     <w:p>
@@ -3044,14 +2433,12 @@
           <w:u w:val="single"/>
         </w:rPr>
       </w:pPr>
-      <w:proofErr w:type="spellStart"/>
       <w:r>
         <w:rPr>
           <w:u w:val="single"/>
         </w:rPr>
         <w:t>Geocoder</w:t>
       </w:r>
-      <w:proofErr w:type="spellEnd"/>
     </w:p>
     <w:p>
       <w:pPr>
@@ -3068,16 +2455,20 @@
         <w:tabs>
           <w:tab w:val="left" w:pos="1340"/>
         </w:tabs>
-      </w:pPr>
-      <w:proofErr w:type="gramStart"/>
-      <w:r>
-        <w:t>part</w:t>
-      </w:r>
-      <w:proofErr w:type="gramEnd"/>
-      <w:r>
-        <w:t xml:space="preserve"> way through…just did the bundle.</w:t>
-      </w:r>
-      <w:r>
+        <w:rPr>
+          <w:highlight w:val="green"/>
+        </w:rPr>
+      </w:pPr>
+      <w:r>
+        <w:rPr>
+          <w:highlight w:val="green"/>
+        </w:rPr>
+        <w:t>part way through…just did the bundle.</w:t>
+      </w:r>
+      <w:r>
+        <w:rPr>
+          <w:highlight w:val="green"/>
+        </w:rPr>
         <w:t xml:space="preserve"> </w:t>
       </w:r>
     </w:p>
@@ -3086,37 +2477,47 @@
         <w:tabs>
           <w:tab w:val="left" w:pos="1340"/>
         </w:tabs>
-      </w:pPr>
-    </w:p>
-    <w:p>
-      <w:pPr>
-        <w:tabs>
-          <w:tab w:val="left" w:pos="1340"/>
-        </w:tabs>
-      </w:pPr>
-      <w:proofErr w:type="gramStart"/>
-      <w:r>
-        <w:t>need</w:t>
-      </w:r>
-      <w:proofErr w:type="gramEnd"/>
-      <w:r>
-        <w:t xml:space="preserve"> to change latitude and longitude and turn them into floats. </w:t>
-      </w:r>
-    </w:p>
-    <w:p>
-      <w:pPr>
-        <w:tabs>
-          <w:tab w:val="left" w:pos="1340"/>
-        </w:tabs>
-      </w:pPr>
-    </w:p>
-    <w:p>
-      <w:pPr>
-        <w:tabs>
-          <w:tab w:val="left" w:pos="1340"/>
-        </w:tabs>
-      </w:pPr>
-      <w:r>
+        <w:rPr>
+          <w:highlight w:val="green"/>
+        </w:rPr>
+      </w:pPr>
+    </w:p>
+    <w:p>
+      <w:pPr>
+        <w:tabs>
+          <w:tab w:val="left" w:pos="1340"/>
+        </w:tabs>
+      </w:pPr>
+      <w:r>
+        <w:rPr>
+          <w:highlight w:val="green"/>
+        </w:rPr>
+        <w:t>need to change latitude and longitude and turn them into floats.</w:t>
+      </w:r>
+      <w:r>
+        <w:t xml:space="preserve"> </w:t>
+      </w:r>
+    </w:p>
+    <w:p>
+      <w:pPr>
+        <w:tabs>
+          <w:tab w:val="left" w:pos="1340"/>
+        </w:tabs>
+      </w:pPr>
+    </w:p>
+    <w:p>
+      <w:pPr>
+        <w:tabs>
+          <w:tab w:val="left" w:pos="1340"/>
+        </w:tabs>
+        <w:rPr>
+          <w:highlight w:val="green"/>
+        </w:rPr>
+      </w:pPr>
+      <w:r>
+        <w:rPr>
+          <w:highlight w:val="green"/>
+        </w:rPr>
         <w:t>Then in location model</w:t>
       </w:r>
     </w:p>
@@ -3146,131 +2547,68 @@
           <w:color w:val="333333"/>
           <w:sz w:val="20"/>
           <w:szCs w:val="20"/>
-        </w:rPr>
-      </w:pPr>
-      <w:proofErr w:type="spellStart"/>
-      <w:proofErr w:type="gramStart"/>
+          <w:highlight w:val="green"/>
+        </w:rPr>
+      </w:pPr>
       <w:r>
         <w:rPr>
           <w:rFonts w:ascii="Consolas" w:hAnsi="Consolas" w:cs="Courier"/>
           <w:color w:val="333333"/>
           <w:sz w:val="20"/>
           <w:szCs w:val="20"/>
+          <w:highlight w:val="green"/>
           <w:bdr w:val="none" w:sz="0" w:space="0" w:color="auto" w:frame="1"/>
         </w:rPr>
-        <w:t>geocoded</w:t>
-      </w:r>
-      <w:proofErr w:type="gramEnd"/>
-      <w:r>
-        <w:rPr>
-          <w:rFonts w:ascii="Consolas" w:hAnsi="Consolas" w:cs="Courier"/>
-          <w:color w:val="333333"/>
-          <w:sz w:val="20"/>
-          <w:szCs w:val="20"/>
-          <w:bdr w:val="none" w:sz="0" w:space="0" w:color="auto" w:frame="1"/>
-        </w:rPr>
-        <w:t>_by</w:t>
-      </w:r>
-      <w:proofErr w:type="spellEnd"/>
-      <w:r>
-        <w:rPr>
-          <w:rFonts w:ascii="Consolas" w:hAnsi="Consolas" w:cs="Courier"/>
-          <w:color w:val="333333"/>
-          <w:sz w:val="20"/>
-          <w:szCs w:val="20"/>
-          <w:bdr w:val="none" w:sz="0" w:space="0" w:color="auto" w:frame="1"/>
-        </w:rPr>
-        <w:t xml:space="preserve"> :</w:t>
-      </w:r>
-      <w:proofErr w:type="spellStart"/>
-      <w:r>
-        <w:rPr>
-          <w:rFonts w:ascii="Consolas" w:hAnsi="Consolas" w:cs="Courier"/>
-          <w:color w:val="333333"/>
-          <w:sz w:val="20"/>
-          <w:szCs w:val="20"/>
-          <w:bdr w:val="none" w:sz="0" w:space="0" w:color="auto" w:frame="1"/>
-        </w:rPr>
-        <w:t>full_street_address</w:t>
-      </w:r>
-      <w:proofErr w:type="spellEnd"/>
-      <w:r>
-        <w:rPr>
-          <w:rFonts w:ascii="Consolas" w:hAnsi="Consolas" w:cs="Courier"/>
-          <w:color w:val="333333"/>
-          <w:sz w:val="20"/>
-          <w:szCs w:val="20"/>
-          <w:bdr w:val="none" w:sz="0" w:space="0" w:color="auto" w:frame="1"/>
-        </w:rPr>
-        <w:t xml:space="preserve">   # can also be an IP address </w:t>
-      </w:r>
-      <w:proofErr w:type="spellStart"/>
-      <w:r>
-        <w:rPr>
-          <w:rFonts w:ascii="Consolas" w:hAnsi="Consolas" w:cs="Courier"/>
-          <w:color w:val="333333"/>
-          <w:sz w:val="20"/>
-          <w:szCs w:val="20"/>
-          <w:bdr w:val="none" w:sz="0" w:space="0" w:color="auto" w:frame="1"/>
-        </w:rPr>
-        <w:t>after_validation</w:t>
-      </w:r>
-      <w:proofErr w:type="spellEnd"/>
-      <w:r>
-        <w:rPr>
-          <w:rFonts w:ascii="Consolas" w:hAnsi="Consolas" w:cs="Courier"/>
-          <w:color w:val="333333"/>
-          <w:sz w:val="20"/>
-          <w:szCs w:val="20"/>
-          <w:bdr w:val="none" w:sz="0" w:space="0" w:color="auto" w:frame="1"/>
-        </w:rPr>
-        <w:t xml:space="preserve"> :geocode          # auto-fetch coordinates</w:t>
-      </w:r>
-    </w:p>
-    <w:p>
-      <w:pPr>
-        <w:tabs>
-          <w:tab w:val="left" w:pos="1340"/>
-        </w:tabs>
-      </w:pPr>
-    </w:p>
-    <w:p>
-      <w:pPr>
-        <w:tabs>
-          <w:tab w:val="left" w:pos="1340"/>
-        </w:tabs>
-      </w:pPr>
-      <w:proofErr w:type="gramStart"/>
-      <w:r>
-        <w:t>get</w:t>
-      </w:r>
-      <w:proofErr w:type="gramEnd"/>
-      <w:r>
-        <w:t xml:space="preserve"> a key for Google Maps API</w:t>
-      </w:r>
-      <w:r>
-        <w:t xml:space="preserve"> and chuck the key into a </w:t>
-      </w:r>
-      <w:proofErr w:type="spellStart"/>
-      <w:r>
-        <w:t>scriptag</w:t>
-      </w:r>
-      <w:proofErr w:type="spellEnd"/>
-      <w:r>
-        <w:t xml:space="preserve"> that they give you and chuck it on to layout/</w:t>
-      </w:r>
-      <w:proofErr w:type="spellStart"/>
-      <w:r>
-        <w:t>application.html.erb</w:t>
-      </w:r>
-      <w:proofErr w:type="spellEnd"/>
-    </w:p>
-    <w:p>
-      <w:pPr>
-        <w:tabs>
-          <w:tab w:val="left" w:pos="1340"/>
-        </w:tabs>
-      </w:pPr>
+        <w:t>geocoded_by :full_street_address   # can also be an IP address after_validation :geocode          # auto-fetch coordinates</w:t>
+      </w:r>
+    </w:p>
+    <w:p>
+      <w:pPr>
+        <w:tabs>
+          <w:tab w:val="left" w:pos="1340"/>
+        </w:tabs>
+        <w:rPr>
+          <w:highlight w:val="green"/>
+        </w:rPr>
+      </w:pPr>
+    </w:p>
+    <w:p>
+      <w:pPr>
+        <w:tabs>
+          <w:tab w:val="left" w:pos="1340"/>
+        </w:tabs>
+      </w:pPr>
+      <w:r>
+        <w:rPr>
+          <w:highlight w:val="green"/>
+        </w:rPr>
+        <w:t>get a key for Google Maps API</w:t>
+      </w:r>
+      <w:r>
+        <w:rPr>
+          <w:highlight w:val="green"/>
+        </w:rPr>
+        <w:t xml:space="preserve"> and chuck the key into a scriptag that they give you and chuck it on to layout/application.html.erb</w:t>
+      </w:r>
+    </w:p>
+    <w:p>
+      <w:pPr>
+        <w:tabs>
+          <w:tab w:val="left" w:pos="1340"/>
+        </w:tabs>
+      </w:pPr>
+    </w:p>
+    <w:p>
+      <w:pPr>
+        <w:tabs>
+          <w:tab w:val="left" w:pos="1340"/>
+        </w:tabs>
+      </w:pPr>
+      <w:r>
+        <w:t>potentially change marker icon</w:t>
+      </w:r>
+      <w:bookmarkStart w:id="0" w:name="_GoBack"/>
+      <w:bookmarkEnd w:id="0"/>
     </w:p>
     <w:p>
       <w:pPr>
@@ -3332,15 +2670,7 @@
         </w:tabs>
       </w:pPr>
       <w:r>
-        <w:t>Free hi-</w:t>
-      </w:r>
-      <w:proofErr w:type="spellStart"/>
-      <w:r>
-        <w:t>def</w:t>
-      </w:r>
-      <w:proofErr w:type="spellEnd"/>
-      <w:r>
-        <w:t xml:space="preserve"> pictures</w:t>
+        <w:t>Free hi-def pictures</w:t>
       </w:r>
       <w:r>
         <w:tab/>
@@ -3460,11 +2790,9 @@
           <w:tab w:val="left" w:pos="1340"/>
         </w:tabs>
       </w:pPr>
-      <w:proofErr w:type="spellStart"/>
       <w:r>
         <w:t>Emojigory</w:t>
       </w:r>
-      <w:proofErr w:type="spellEnd"/>
     </w:p>
     <w:p>
       <w:pPr>
@@ -3492,13 +2820,8 @@
           <w:tab w:val="left" w:pos="1340"/>
         </w:tabs>
       </w:pPr>
-      <w:proofErr w:type="gramStart"/>
-      <w:r>
-        <w:t>password</w:t>
-      </w:r>
-      <w:proofErr w:type="gramEnd"/>
-      <w:r>
-        <w:t xml:space="preserve"> (their name)</w:t>
+      <w:r>
+        <w:t>password (their name)</w:t>
       </w:r>
     </w:p>
     <w:p>
@@ -3574,26 +2897,666 @@
           <w:highlight w:val="green"/>
         </w:rPr>
         <w:br/>
+        <w:t>“Thunderpants”</w:t>
+      </w:r>
+      <w:r>
+        <w:rPr>
+          <w:highlight w:val="green"/>
+        </w:rPr>
+        <w:t xml:space="preserve"> </w:t>
+      </w:r>
+    </w:p>
+    <w:p>
+      <w:pPr>
+        <w:tabs>
+          <w:tab w:val="left" w:pos="1340"/>
+        </w:tabs>
+        <w:rPr>
+          <w:highlight w:val="green"/>
+        </w:rPr>
+      </w:pPr>
+      <w:r>
+        <w:rPr>
+          <w:highlight w:val="green"/>
+        </w:rPr>
+        <w:t>Bathroom, Bomb</w:t>
+      </w:r>
+    </w:p>
+    <w:p>
+      <w:pPr>
+        <w:tabs>
+          <w:tab w:val="left" w:pos="1340"/>
+        </w:tabs>
+        <w:rPr>
+          <w:highlight w:val="yellow"/>
+        </w:rPr>
+      </w:pPr>
+      <w:r>
+        <w:rPr>
+          <w:highlight w:val="yellow"/>
+        </w:rPr>
+        <w:t>Putney</w:t>
+      </w:r>
+    </w:p>
+    <w:p>
+      <w:pPr>
+        <w:tabs>
+          <w:tab w:val="left" w:pos="1340"/>
+        </w:tabs>
+      </w:pPr>
+      <w:r>
+        <w:rPr>
+          <w:highlight w:val="yellow"/>
+        </w:rPr>
+        <w:t>(Hugh Jennings, Jake Willis Fleming)</w:t>
+      </w:r>
+    </w:p>
+    <w:p>
+      <w:pPr>
+        <w:tabs>
+          <w:tab w:val="left" w:pos="1340"/>
+        </w:tabs>
+      </w:pPr>
+    </w:p>
+    <w:p>
+      <w:pPr>
+        <w:tabs>
+          <w:tab w:val="left" w:pos="1340"/>
+        </w:tabs>
+      </w:pPr>
+    </w:p>
+    <w:p>
+      <w:pPr>
+        <w:tabs>
+          <w:tab w:val="left" w:pos="1340"/>
+        </w:tabs>
+      </w:pPr>
+    </w:p>
+    <w:p>
+      <w:pPr>
+        <w:tabs>
+          <w:tab w:val="left" w:pos="1340"/>
+        </w:tabs>
+      </w:pPr>
+    </w:p>
+    <w:p>
+      <w:pPr>
+        <w:tabs>
+          <w:tab w:val="left" w:pos="1340"/>
+        </w:tabs>
+        <w:rPr>
+          <w:highlight w:val="green"/>
+        </w:rPr>
+      </w:pPr>
+      <w:r>
+        <w:rPr>
+          <w:highlight w:val="green"/>
+        </w:rPr>
+        <w:t>Seb</w:t>
+      </w:r>
+    </w:p>
+    <w:p>
+      <w:pPr>
+        <w:tabs>
+          <w:tab w:val="left" w:pos="1340"/>
+        </w:tabs>
+        <w:rPr>
+          <w:highlight w:val="green"/>
+        </w:rPr>
+      </w:pPr>
+      <w:r>
+        <w:rPr>
+          <w:highlight w:val="green"/>
+        </w:rPr>
+        <w:t>Shadow caster</w:t>
+      </w:r>
+    </w:p>
+    <w:p>
+      <w:pPr>
+        <w:tabs>
+          <w:tab w:val="left" w:pos="1340"/>
+        </w:tabs>
+        <w:rPr>
+          <w:highlight w:val="green"/>
+        </w:rPr>
+      </w:pPr>
+      <w:r>
+        <w:rPr>
+          <w:highlight w:val="green"/>
+        </w:rPr>
+        <w:t>“My door is open”</w:t>
+      </w:r>
+    </w:p>
+    <w:p>
+      <w:pPr>
+        <w:tabs>
+          <w:tab w:val="left" w:pos="1340"/>
+        </w:tabs>
+      </w:pPr>
+      <w:r>
+        <w:rPr>
+          <w:highlight w:val="green"/>
+        </w:rPr>
+        <w:t>Guitar, dancing, house, travelling</w:t>
+      </w:r>
+    </w:p>
+    <w:p>
+      <w:pPr>
+        <w:tabs>
+          <w:tab w:val="left" w:pos="1340"/>
+        </w:tabs>
+      </w:pPr>
+      <w:r>
+        <w:t xml:space="preserve">Australia </w:t>
+      </w:r>
+    </w:p>
+    <w:p>
+      <w:pPr>
+        <w:tabs>
+          <w:tab w:val="left" w:pos="1340"/>
+        </w:tabs>
+      </w:pPr>
+    </w:p>
+    <w:p>
+      <w:pPr>
+        <w:tabs>
+          <w:tab w:val="left" w:pos="1340"/>
+        </w:tabs>
+      </w:pPr>
+      <w:r>
+        <w:t>James Graham</w:t>
+      </w:r>
+    </w:p>
+    <w:p>
+      <w:pPr>
+        <w:tabs>
+          <w:tab w:val="left" w:pos="1340"/>
+        </w:tabs>
+      </w:pPr>
+      <w:r>
+        <w:t>Gypo</w:t>
+      </w:r>
+    </w:p>
+    <w:p>
+      <w:pPr>
+        <w:tabs>
+          <w:tab w:val="left" w:pos="1340"/>
+        </w:tabs>
+      </w:pPr>
+      <w:r>
         <w:t>“</w:t>
       </w:r>
-      <w:proofErr w:type="spellStart"/>
-      <w:r>
-        <w:rPr>
-          <w:highlight w:val="green"/>
-        </w:rPr>
-        <w:t>Thunderpants</w:t>
-      </w:r>
-      <w:proofErr w:type="spellEnd"/>
-      <w:r>
-        <w:rPr>
-          <w:highlight w:val="green"/>
-        </w:rPr>
+      <w:r>
+        <w:t>I need to spend time with her</w:t>
+      </w:r>
+      <w:r>
         <w:t>”</w:t>
       </w:r>
-      <w:r>
-        <w:rPr>
-          <w:highlight w:val="green"/>
-        </w:rPr>
+    </w:p>
+    <w:p>
+      <w:pPr>
+        <w:tabs>
+          <w:tab w:val="left" w:pos="1340"/>
+        </w:tabs>
+      </w:pPr>
+      <w:r>
+        <w:t>romance, love, kissing</w:t>
+      </w:r>
+    </w:p>
+    <w:p>
+      <w:pPr>
+        <w:tabs>
+          <w:tab w:val="left" w:pos="1340"/>
+        </w:tabs>
+      </w:pPr>
+      <w:r>
+        <w:t>Martel, France</w:t>
+      </w:r>
+    </w:p>
+    <w:p>
+      <w:pPr>
+        <w:tabs>
+          <w:tab w:val="left" w:pos="1340"/>
+        </w:tabs>
+      </w:pPr>
+      <w:r>
+        <w:t>(Hughie de Zulueta, Jake Willis Fleming, Charlie Gayner)</w:t>
+      </w:r>
+    </w:p>
+    <w:p>
+      <w:pPr>
+        <w:tabs>
+          <w:tab w:val="left" w:pos="1340"/>
+        </w:tabs>
+      </w:pPr>
+    </w:p>
+    <w:p>
+      <w:pPr>
+        <w:tabs>
+          <w:tab w:val="left" w:pos="1340"/>
+        </w:tabs>
+      </w:pPr>
+      <w:r>
+        <w:t>Rob Rogan</w:t>
+      </w:r>
+    </w:p>
+    <w:p>
+      <w:pPr>
+        <w:tabs>
+          <w:tab w:val="left" w:pos="1340"/>
+        </w:tabs>
+      </w:pPr>
+      <w:r>
+        <w:t>early hours philosopher</w:t>
+      </w:r>
+    </w:p>
+    <w:p>
+      <w:pPr>
+        <w:tabs>
+          <w:tab w:val="left" w:pos="1340"/>
+        </w:tabs>
+      </w:pPr>
+      <w:r>
+        <w:t>“Clouds, I go up, up, into the clouds a little higher”</w:t>
+      </w:r>
+    </w:p>
+    <w:p>
+      <w:pPr>
+        <w:tabs>
+          <w:tab w:val="left" w:pos="1340"/>
+        </w:tabs>
+      </w:pPr>
+      <w:r>
+        <w:t>thinking, singing, happiness</w:t>
+      </w:r>
+    </w:p>
+    <w:p>
+      <w:pPr>
+        <w:tabs>
+          <w:tab w:val="left" w:pos="1340"/>
+        </w:tabs>
+      </w:pPr>
+      <w:r>
+        <w:t>Bristol</w:t>
+      </w:r>
+    </w:p>
+    <w:p>
+      <w:pPr>
+        <w:tabs>
+          <w:tab w:val="left" w:pos="1340"/>
+        </w:tabs>
+      </w:pPr>
+      <w:r>
+        <w:t>(Hughie de Zulueta, Jake Willis Fleming)</w:t>
+      </w:r>
+    </w:p>
+    <w:p>
+      <w:pPr>
+        <w:tabs>
+          <w:tab w:val="left" w:pos="1340"/>
+        </w:tabs>
+      </w:pPr>
+    </w:p>
+    <w:p>
+      <w:pPr>
+        <w:tabs>
+          <w:tab w:val="left" w:pos="1340"/>
+        </w:tabs>
+      </w:pPr>
+      <w:r>
+        <w:t>francis.hutley99@gmail.com</w:t>
+      </w:r>
+    </w:p>
+    <w:p>
+      <w:pPr>
+        <w:tabs>
+          <w:tab w:val="left" w:pos="1340"/>
+        </w:tabs>
+      </w:pPr>
+      <w:r>
+        <w:t xml:space="preserve">Frönk le tönk </w:t>
+      </w:r>
+    </w:p>
+    <w:p>
+      <w:pPr>
+        <w:tabs>
+          <w:tab w:val="left" w:pos="1340"/>
+        </w:tabs>
+      </w:pPr>
+      <w:r>
+        <w:t>d</w:t>
+      </w:r>
+      <w:r>
+        <w:t>“German Techno DJ”</w:t>
+      </w:r>
+    </w:p>
+    <w:p>
+      <w:pPr>
+        <w:tabs>
+          <w:tab w:val="left" w:pos="1340"/>
+        </w:tabs>
+      </w:pPr>
+      <w:r>
+        <w:t>What’s Fintech saying?</w:t>
+      </w:r>
+    </w:p>
+    <w:p>
+      <w:pPr>
+        <w:tabs>
+          <w:tab w:val="left" w:pos="1340"/>
+        </w:tabs>
+      </w:pPr>
+      <w:r>
+        <w:t xml:space="preserve">Money, cars, obstruction </w:t>
+      </w:r>
+    </w:p>
+    <w:p>
+      <w:pPr>
+        <w:tabs>
+          <w:tab w:val="left" w:pos="1340"/>
+        </w:tabs>
+      </w:pPr>
+      <w:r>
+        <w:t>Slades, Guildford</w:t>
+      </w:r>
+    </w:p>
+    <w:p>
+      <w:pPr>
+        <w:tabs>
+          <w:tab w:val="left" w:pos="1340"/>
+        </w:tabs>
+      </w:pPr>
+      <w:r>
+        <w:t>(Jake Willis Fleming, Alexander Cordle, Arnoud Terwindt)</w:t>
+      </w:r>
+    </w:p>
+    <w:p>
+      <w:pPr>
+        <w:tabs>
+          <w:tab w:val="left" w:pos="1340"/>
+        </w:tabs>
+      </w:pPr>
+    </w:p>
+    <w:p>
+      <w:pPr>
+        <w:tabs>
+          <w:tab w:val="left" w:pos="1340"/>
+        </w:tabs>
+      </w:pPr>
+      <w:r>
+        <w:t>Charles Hirst</w:t>
+      </w:r>
+    </w:p>
+    <w:p>
+      <w:pPr>
+        <w:tabs>
+          <w:tab w:val="left" w:pos="1340"/>
+        </w:tabs>
+      </w:pPr>
+      <w:r>
+        <w:t>“Teacher of Jah”</w:t>
+      </w:r>
+    </w:p>
+    <w:p>
+      <w:pPr>
+        <w:tabs>
+          <w:tab w:val="left" w:pos="1340"/>
+        </w:tabs>
+      </w:pPr>
+      <w:r>
+        <w:t>Stop it CJ</w:t>
+      </w:r>
+    </w:p>
+    <w:p>
+      <w:pPr>
+        <w:tabs>
+          <w:tab w:val="left" w:pos="1340"/>
+        </w:tabs>
+      </w:pPr>
+      <w:r>
+        <w:t>Money, drinking, dancing</w:t>
+      </w:r>
+    </w:p>
+    <w:p>
+      <w:pPr>
+        <w:tabs>
+          <w:tab w:val="left" w:pos="1340"/>
+        </w:tabs>
+      </w:pPr>
+      <w:r>
+        <w:t>Pam Pams, Bristol</w:t>
+      </w:r>
+    </w:p>
+    <w:p>
+      <w:pPr>
+        <w:tabs>
+          <w:tab w:val="left" w:pos="1340"/>
+        </w:tabs>
+      </w:pPr>
+      <w:r>
+        <w:t>(Fred</w:t>
+      </w:r>
+      <w:r>
+        <w:t>die</w:t>
+      </w:r>
+      <w:r>
+        <w:t xml:space="preserve"> Coleridge, Jake Willis Fleming, Sid Hiscox)</w:t>
+      </w:r>
+    </w:p>
+    <w:p>
+      <w:pPr>
+        <w:tabs>
+          <w:tab w:val="left" w:pos="1340"/>
+        </w:tabs>
+      </w:pPr>
+    </w:p>
+    <w:p>
+      <w:pPr>
+        <w:tabs>
+          <w:tab w:val="left" w:pos="1340"/>
+        </w:tabs>
+      </w:pPr>
+      <w:r>
+        <w:t>Sid Hiscox</w:t>
+      </w:r>
+    </w:p>
+    <w:p>
+      <w:pPr>
+        <w:tabs>
+          <w:tab w:val="left" w:pos="1340"/>
+        </w:tabs>
+      </w:pPr>
+    </w:p>
+    <w:p>
+      <w:pPr>
+        <w:tabs>
+          <w:tab w:val="left" w:pos="1340"/>
+        </w:tabs>
+      </w:pPr>
+      <w:r>
+        <w:t>Bertie Hamilton Stubber</w:t>
+      </w:r>
+    </w:p>
+    <w:p>
+      <w:pPr>
+        <w:tabs>
+          <w:tab w:val="left" w:pos="1340"/>
+        </w:tabs>
+      </w:pPr>
+    </w:p>
+    <w:p>
+      <w:pPr>
+        <w:tabs>
+          <w:tab w:val="left" w:pos="1340"/>
+        </w:tabs>
+      </w:pPr>
+      <w:r>
+        <w:t>Dec Morrison</w:t>
+      </w:r>
+    </w:p>
+    <w:p>
+      <w:pPr>
+        <w:tabs>
+          <w:tab w:val="left" w:pos="1340"/>
+        </w:tabs>
+      </w:pPr>
+      <w:r>
+        <w:t>An Englishman in Argentina</w:t>
+      </w:r>
+    </w:p>
+    <w:p>
+      <w:pPr>
+        <w:tabs>
+          <w:tab w:val="left" w:pos="1340"/>
+        </w:tabs>
+      </w:pPr>
+      <w:r>
+        <w:t>“come on bruv we was at skl togevaar”</w:t>
+      </w:r>
+    </w:p>
+    <w:p>
+      <w:pPr>
+        <w:tabs>
+          <w:tab w:val="left" w:pos="1340"/>
+        </w:tabs>
+      </w:pPr>
+      <w:r>
+        <w:t>school, dancing</w:t>
+      </w:r>
+    </w:p>
+    <w:p>
+      <w:pPr>
+        <w:tabs>
+          <w:tab w:val="left" w:pos="1340"/>
+        </w:tabs>
+      </w:pPr>
+      <w:r>
+        <w:t>Edinburgh</w:t>
+      </w:r>
+    </w:p>
+    <w:p>
+      <w:pPr>
+        <w:tabs>
+          <w:tab w:val="left" w:pos="1340"/>
+        </w:tabs>
+      </w:pPr>
+      <w:r>
+        <w:t xml:space="preserve">(Alexander Warren, Archie Manners, Freddie Coleridge, </w:t>
+      </w:r>
+      <w:r>
+        <w:t>Jake Willis Fleming)</w:t>
+      </w:r>
+    </w:p>
+    <w:p>
+      <w:pPr>
+        <w:tabs>
+          <w:tab w:val="left" w:pos="1340"/>
+        </w:tabs>
+      </w:pPr>
+    </w:p>
+    <w:p>
+      <w:pPr>
+        <w:tabs>
+          <w:tab w:val="left" w:pos="1340"/>
+        </w:tabs>
+      </w:pPr>
+      <w:r>
+        <w:t>Harry Hoare</w:t>
+      </w:r>
+    </w:p>
+    <w:p>
+      <w:pPr>
+        <w:tabs>
+          <w:tab w:val="left" w:pos="1340"/>
+        </w:tabs>
+      </w:pPr>
+      <w:r>
+        <w:t>Half-hooned</w:t>
+      </w:r>
+    </w:p>
+    <w:p>
+      <w:pPr>
+        <w:tabs>
+          <w:tab w:val="left" w:pos="1340"/>
+        </w:tabs>
+      </w:pPr>
+      <w:r>
+        <w:t xml:space="preserve">“Daddy’s plane – is there any chance </w:t>
+      </w:r>
+      <w:r>
+        <w:t>that we can please make it 8 seats?</w:t>
+      </w:r>
+    </w:p>
+    <w:p>
+      <w:pPr>
+        <w:tabs>
+          <w:tab w:val="left" w:pos="1340"/>
+        </w:tabs>
+      </w:pPr>
+      <w:r>
+        <w:t>Plane, crying</w:t>
+      </w:r>
+    </w:p>
+    <w:p>
+      <w:pPr>
+        <w:tabs>
+          <w:tab w:val="left" w:pos="1340"/>
+        </w:tabs>
+      </w:pPr>
+      <w:r>
+        <w:t>Sporting Page, London</w:t>
+      </w:r>
+    </w:p>
+    <w:p>
+      <w:pPr>
+        <w:tabs>
+          <w:tab w:val="left" w:pos="1340"/>
+        </w:tabs>
+      </w:pPr>
+      <w:r>
+        <w:t>(</w:t>
+      </w:r>
+      <w:r>
+        <w:t>Keelan Kember, Jake Willis Fleming, Perry Pearson)</w:t>
+      </w:r>
+    </w:p>
+    <w:p>
+      <w:pPr>
+        <w:tabs>
+          <w:tab w:val="left" w:pos="1340"/>
+        </w:tabs>
+      </w:pPr>
+    </w:p>
+    <w:p>
+      <w:pPr>
+        <w:tabs>
+          <w:tab w:val="left" w:pos="1340"/>
+        </w:tabs>
+      </w:pPr>
+      <w:r>
+        <w:t>Arnoud Terwindt</w:t>
+      </w:r>
+    </w:p>
+    <w:p>
+      <w:pPr>
+        <w:tabs>
+          <w:tab w:val="left" w:pos="1340"/>
+        </w:tabs>
+      </w:pPr>
+      <w:r>
+        <w:t>The Tulip Man</w:t>
+      </w:r>
+    </w:p>
+    <w:p>
+      <w:pPr>
+        <w:tabs>
+          <w:tab w:val="left" w:pos="1340"/>
+        </w:tabs>
+      </w:pPr>
+      <w:r>
+        <w:t>“I’ll just f’ing choke it out”</w:t>
+      </w:r>
+      <w:r>
         <w:t xml:space="preserve"> </w:t>
       </w:r>
     </w:p>
@@ -3602,902 +3565,20 @@
         <w:tabs>
           <w:tab w:val="left" w:pos="1340"/>
         </w:tabs>
-        <w:rPr>
-          <w:highlight w:val="green"/>
-        </w:rPr>
-      </w:pPr>
-      <w:r>
-        <w:rPr>
-          <w:highlight w:val="green"/>
-        </w:rPr>
-        <w:t>Bathroom, Bomb</w:t>
-      </w:r>
-    </w:p>
-    <w:p>
-      <w:pPr>
-        <w:tabs>
-          <w:tab w:val="left" w:pos="1340"/>
-        </w:tabs>
-        <w:rPr>
-          <w:highlight w:val="yellow"/>
-        </w:rPr>
-      </w:pPr>
-      <w:r>
-        <w:rPr>
-          <w:highlight w:val="yellow"/>
-        </w:rPr>
-        <w:t>Putney</w:t>
-      </w:r>
-    </w:p>
-    <w:p>
-      <w:pPr>
-        <w:tabs>
-          <w:tab w:val="left" w:pos="1340"/>
-        </w:tabs>
-      </w:pPr>
-      <w:r>
-        <w:rPr>
-          <w:highlight w:val="yellow"/>
-        </w:rPr>
-        <w:t>(Hugh Jennings, Jake Willis Fleming)</w:t>
-      </w:r>
-    </w:p>
-    <w:p>
-      <w:pPr>
-        <w:tabs>
-          <w:tab w:val="left" w:pos="1340"/>
-        </w:tabs>
-      </w:pPr>
-    </w:p>
-    <w:p>
-      <w:pPr>
-        <w:tabs>
-          <w:tab w:val="left" w:pos="1340"/>
-        </w:tabs>
-      </w:pPr>
-    </w:p>
-    <w:p>
-      <w:pPr>
-        <w:tabs>
-          <w:tab w:val="left" w:pos="1340"/>
-        </w:tabs>
-      </w:pPr>
-    </w:p>
-    <w:p>
-      <w:pPr>
-        <w:tabs>
-          <w:tab w:val="left" w:pos="1340"/>
-        </w:tabs>
-      </w:pPr>
-    </w:p>
-    <w:p>
-      <w:pPr>
-        <w:tabs>
-          <w:tab w:val="left" w:pos="1340"/>
-        </w:tabs>
-        <w:rPr>
-          <w:highlight w:val="green"/>
-        </w:rPr>
-      </w:pPr>
-      <w:proofErr w:type="spellStart"/>
-      <w:r>
-        <w:rPr>
-          <w:highlight w:val="green"/>
-        </w:rPr>
-        <w:t>Seb</w:t>
-      </w:r>
-      <w:proofErr w:type="spellEnd"/>
-    </w:p>
-    <w:p>
-      <w:pPr>
-        <w:tabs>
-          <w:tab w:val="left" w:pos="1340"/>
-        </w:tabs>
-        <w:rPr>
-          <w:highlight w:val="green"/>
-        </w:rPr>
-      </w:pPr>
-      <w:r>
-        <w:rPr>
-          <w:highlight w:val="green"/>
-        </w:rPr>
-        <w:t>Shadow caster</w:t>
-      </w:r>
-    </w:p>
-    <w:p>
-      <w:pPr>
-        <w:tabs>
-          <w:tab w:val="left" w:pos="1340"/>
-        </w:tabs>
-        <w:rPr>
-          <w:highlight w:val="green"/>
-        </w:rPr>
-      </w:pPr>
-      <w:r>
-        <w:rPr>
-          <w:highlight w:val="green"/>
-        </w:rPr>
-        <w:t>“My door is open”</w:t>
-      </w:r>
-    </w:p>
-    <w:p>
-      <w:pPr>
-        <w:tabs>
-          <w:tab w:val="left" w:pos="1340"/>
-        </w:tabs>
-      </w:pPr>
-      <w:r>
-        <w:rPr>
-          <w:highlight w:val="green"/>
-        </w:rPr>
-        <w:t>Guitar, dancing, house, travelling</w:t>
-      </w:r>
-    </w:p>
-    <w:p>
-      <w:pPr>
-        <w:tabs>
-          <w:tab w:val="left" w:pos="1340"/>
-        </w:tabs>
-      </w:pPr>
-      <w:r>
-        <w:t xml:space="preserve">Australia </w:t>
-      </w:r>
-    </w:p>
-    <w:p>
-      <w:pPr>
-        <w:tabs>
-          <w:tab w:val="left" w:pos="1340"/>
-        </w:tabs>
-      </w:pPr>
-    </w:p>
-    <w:p>
-      <w:pPr>
-        <w:tabs>
-          <w:tab w:val="left" w:pos="1340"/>
-        </w:tabs>
-      </w:pPr>
-      <w:r>
-        <w:t>James Graham</w:t>
-      </w:r>
-    </w:p>
-    <w:p>
-      <w:pPr>
-        <w:tabs>
-          <w:tab w:val="left" w:pos="1340"/>
-        </w:tabs>
-      </w:pPr>
-      <w:proofErr w:type="spellStart"/>
-      <w:r>
-        <w:t>Gypo</w:t>
-      </w:r>
-      <w:proofErr w:type="spellEnd"/>
-    </w:p>
-    <w:p>
-      <w:pPr>
-        <w:tabs>
-          <w:tab w:val="left" w:pos="1340"/>
-        </w:tabs>
-      </w:pPr>
-      <w:r>
-        <w:t>“</w:t>
-      </w:r>
-      <w:r>
-        <w:t>I need to spend time with her</w:t>
-      </w:r>
-      <w:r>
-        <w:t>”</w:t>
-      </w:r>
-    </w:p>
-    <w:p>
-      <w:pPr>
-        <w:tabs>
-          <w:tab w:val="left" w:pos="1340"/>
-        </w:tabs>
-      </w:pPr>
-      <w:proofErr w:type="gramStart"/>
-      <w:r>
-        <w:t>romance</w:t>
-      </w:r>
-      <w:proofErr w:type="gramEnd"/>
-      <w:r>
-        <w:t>, love, kissing</w:t>
-      </w:r>
-    </w:p>
-    <w:p>
-      <w:pPr>
-        <w:tabs>
-          <w:tab w:val="left" w:pos="1340"/>
-        </w:tabs>
-      </w:pPr>
-      <w:r>
-        <w:t>Martel, France</w:t>
-      </w:r>
-      <w:bookmarkStart w:id="0" w:name="_GoBack"/>
-      <w:bookmarkEnd w:id="0"/>
-    </w:p>
-    <w:p>
-      <w:pPr>
-        <w:tabs>
-          <w:tab w:val="left" w:pos="1340"/>
-        </w:tabs>
-      </w:pPr>
-      <w:r>
-        <w:t xml:space="preserve">(Hughie de </w:t>
-      </w:r>
-      <w:proofErr w:type="spellStart"/>
-      <w:r>
-        <w:t>Zulueta</w:t>
-      </w:r>
-      <w:proofErr w:type="spellEnd"/>
-      <w:r>
-        <w:t xml:space="preserve">, Jake Willis Fleming, Charlie </w:t>
-      </w:r>
-      <w:proofErr w:type="spellStart"/>
-      <w:r>
-        <w:t>Gayner</w:t>
-      </w:r>
-      <w:proofErr w:type="spellEnd"/>
-      <w:r>
-        <w:t>)</w:t>
-      </w:r>
-    </w:p>
-    <w:p>
-      <w:pPr>
-        <w:tabs>
-          <w:tab w:val="left" w:pos="1340"/>
-        </w:tabs>
-      </w:pPr>
-    </w:p>
-    <w:p>
-      <w:pPr>
-        <w:tabs>
-          <w:tab w:val="left" w:pos="1340"/>
-        </w:tabs>
-      </w:pPr>
-      <w:r>
-        <w:t>Rob Rogan</w:t>
-      </w:r>
-    </w:p>
-    <w:p>
-      <w:pPr>
-        <w:tabs>
-          <w:tab w:val="left" w:pos="1340"/>
-        </w:tabs>
-      </w:pPr>
-      <w:proofErr w:type="gramStart"/>
-      <w:r>
-        <w:t>early</w:t>
-      </w:r>
-      <w:proofErr w:type="gramEnd"/>
-      <w:r>
-        <w:t xml:space="preserve"> hours philosopher</w:t>
-      </w:r>
-    </w:p>
-    <w:p>
-      <w:pPr>
-        <w:tabs>
-          <w:tab w:val="left" w:pos="1340"/>
-        </w:tabs>
-      </w:pPr>
-      <w:r>
-        <w:t>“Clouds, I go up, up, into the clouds a little higher”</w:t>
-      </w:r>
-    </w:p>
-    <w:p>
-      <w:pPr>
-        <w:tabs>
-          <w:tab w:val="left" w:pos="1340"/>
-        </w:tabs>
-      </w:pPr>
-      <w:proofErr w:type="gramStart"/>
-      <w:r>
-        <w:t>thinking</w:t>
-      </w:r>
-      <w:proofErr w:type="gramEnd"/>
-      <w:r>
-        <w:t>, singing, happiness</w:t>
-      </w:r>
-    </w:p>
-    <w:p>
-      <w:pPr>
-        <w:tabs>
-          <w:tab w:val="left" w:pos="1340"/>
-        </w:tabs>
-      </w:pPr>
-      <w:r>
-        <w:t>Bristol</w:t>
-      </w:r>
-    </w:p>
-    <w:p>
-      <w:pPr>
-        <w:tabs>
-          <w:tab w:val="left" w:pos="1340"/>
-        </w:tabs>
-      </w:pPr>
-      <w:r>
-        <w:t xml:space="preserve">(Hughie de </w:t>
-      </w:r>
-      <w:proofErr w:type="spellStart"/>
-      <w:r>
-        <w:t>Zulueta</w:t>
-      </w:r>
-      <w:proofErr w:type="spellEnd"/>
-      <w:r>
-        <w:t>, Jake Willis Fleming)</w:t>
-      </w:r>
-    </w:p>
-    <w:p>
-      <w:pPr>
-        <w:tabs>
-          <w:tab w:val="left" w:pos="1340"/>
-        </w:tabs>
-      </w:pPr>
-    </w:p>
-    <w:p>
-      <w:pPr>
-        <w:tabs>
-          <w:tab w:val="left" w:pos="1340"/>
-        </w:tabs>
-      </w:pPr>
-      <w:proofErr w:type="gramStart"/>
-      <w:r>
-        <w:t>francis.hutley99@gmail.com</w:t>
-      </w:r>
-      <w:proofErr w:type="gramEnd"/>
-    </w:p>
-    <w:p>
-      <w:pPr>
-        <w:tabs>
-          <w:tab w:val="left" w:pos="1340"/>
-        </w:tabs>
-      </w:pPr>
-      <w:proofErr w:type="spellStart"/>
-      <w:r>
-        <w:t>Frönk</w:t>
-      </w:r>
-      <w:proofErr w:type="spellEnd"/>
-      <w:r>
-        <w:t xml:space="preserve"> le </w:t>
-      </w:r>
-      <w:proofErr w:type="spellStart"/>
-      <w:r>
-        <w:t>tönk</w:t>
-      </w:r>
-      <w:proofErr w:type="spellEnd"/>
-      <w:r>
-        <w:t xml:space="preserve"> </w:t>
-      </w:r>
-    </w:p>
-    <w:p>
-      <w:pPr>
-        <w:tabs>
-          <w:tab w:val="left" w:pos="1340"/>
-        </w:tabs>
-      </w:pPr>
-      <w:proofErr w:type="spellStart"/>
-      <w:proofErr w:type="gramStart"/>
-      <w:r>
-        <w:t>d</w:t>
-      </w:r>
-      <w:proofErr w:type="gramEnd"/>
-      <w:r>
-        <w:t>“German</w:t>
-      </w:r>
-      <w:proofErr w:type="spellEnd"/>
-      <w:r>
-        <w:t xml:space="preserve"> Techno DJ”</w:t>
-      </w:r>
-    </w:p>
-    <w:p>
-      <w:pPr>
-        <w:tabs>
-          <w:tab w:val="left" w:pos="1340"/>
-        </w:tabs>
-      </w:pPr>
-      <w:r>
-        <w:t xml:space="preserve">What’s </w:t>
-      </w:r>
-      <w:proofErr w:type="spellStart"/>
-      <w:r>
-        <w:t>Fintech</w:t>
-      </w:r>
-      <w:proofErr w:type="spellEnd"/>
-      <w:r>
-        <w:t xml:space="preserve"> saying?</w:t>
-      </w:r>
-    </w:p>
-    <w:p>
-      <w:pPr>
-        <w:tabs>
-          <w:tab w:val="left" w:pos="1340"/>
-        </w:tabs>
-      </w:pPr>
-      <w:r>
-        <w:t xml:space="preserve">Money, cars, obstruction </w:t>
-      </w:r>
-    </w:p>
-    <w:p>
-      <w:pPr>
-        <w:tabs>
-          <w:tab w:val="left" w:pos="1340"/>
-        </w:tabs>
-      </w:pPr>
-      <w:proofErr w:type="spellStart"/>
-      <w:r>
-        <w:t>Slades</w:t>
-      </w:r>
-      <w:proofErr w:type="spellEnd"/>
-      <w:r>
-        <w:t>, Guildford</w:t>
-      </w:r>
-    </w:p>
-    <w:p>
-      <w:pPr>
-        <w:tabs>
-          <w:tab w:val="left" w:pos="1340"/>
-        </w:tabs>
-      </w:pPr>
-      <w:r>
-        <w:t xml:space="preserve">(Jake Willis Fleming, Alexander </w:t>
-      </w:r>
-      <w:proofErr w:type="spellStart"/>
-      <w:r>
-        <w:t>Cordle</w:t>
-      </w:r>
-      <w:proofErr w:type="spellEnd"/>
-      <w:r>
-        <w:t xml:space="preserve">, </w:t>
-      </w:r>
-      <w:proofErr w:type="spellStart"/>
-      <w:r>
-        <w:t>Arnoud</w:t>
-      </w:r>
-      <w:proofErr w:type="spellEnd"/>
-      <w:r>
-        <w:t xml:space="preserve"> </w:t>
-      </w:r>
-      <w:proofErr w:type="spellStart"/>
-      <w:r>
-        <w:t>Terwindt</w:t>
-      </w:r>
-      <w:proofErr w:type="spellEnd"/>
-      <w:r>
-        <w:t>)</w:t>
-      </w:r>
-    </w:p>
-    <w:p>
-      <w:pPr>
-        <w:tabs>
-          <w:tab w:val="left" w:pos="1340"/>
-        </w:tabs>
-      </w:pPr>
-    </w:p>
-    <w:p>
-      <w:pPr>
-        <w:tabs>
-          <w:tab w:val="left" w:pos="1340"/>
-        </w:tabs>
-      </w:pPr>
-      <w:r>
-        <w:t xml:space="preserve">Charles </w:t>
-      </w:r>
-      <w:proofErr w:type="spellStart"/>
-      <w:r>
-        <w:t>Hirst</w:t>
-      </w:r>
-      <w:proofErr w:type="spellEnd"/>
-    </w:p>
-    <w:p>
-      <w:pPr>
-        <w:tabs>
-          <w:tab w:val="left" w:pos="1340"/>
-        </w:tabs>
-      </w:pPr>
-      <w:r>
-        <w:t xml:space="preserve">“Teacher of </w:t>
-      </w:r>
-      <w:proofErr w:type="spellStart"/>
-      <w:r>
-        <w:t>Jah</w:t>
-      </w:r>
-      <w:proofErr w:type="spellEnd"/>
-      <w:r>
-        <w:t>”</w:t>
-      </w:r>
-    </w:p>
-    <w:p>
-      <w:pPr>
-        <w:tabs>
-          <w:tab w:val="left" w:pos="1340"/>
-        </w:tabs>
-      </w:pPr>
-      <w:r>
-        <w:t>Stop it CJ</w:t>
-      </w:r>
-    </w:p>
-    <w:p>
-      <w:pPr>
-        <w:tabs>
-          <w:tab w:val="left" w:pos="1340"/>
-        </w:tabs>
-      </w:pPr>
-      <w:r>
-        <w:t>Money, drinking, dancing</w:t>
-      </w:r>
-    </w:p>
-    <w:p>
-      <w:pPr>
-        <w:tabs>
-          <w:tab w:val="left" w:pos="1340"/>
-        </w:tabs>
-      </w:pPr>
-      <w:r>
-        <w:t xml:space="preserve">Pam </w:t>
-      </w:r>
-      <w:proofErr w:type="spellStart"/>
-      <w:r>
-        <w:t>Pams</w:t>
-      </w:r>
-      <w:proofErr w:type="spellEnd"/>
-      <w:r>
-        <w:t>, Bristol</w:t>
-      </w:r>
-    </w:p>
-    <w:p>
-      <w:pPr>
-        <w:tabs>
-          <w:tab w:val="left" w:pos="1340"/>
-        </w:tabs>
-      </w:pPr>
-      <w:r>
-        <w:t>(Fred</w:t>
-      </w:r>
-      <w:r>
-        <w:t>die</w:t>
-      </w:r>
-      <w:r>
-        <w:t xml:space="preserve"> Coleridge, Jake Willis Fleming, Sid </w:t>
-      </w:r>
-      <w:proofErr w:type="spellStart"/>
-      <w:r>
-        <w:t>Hiscox</w:t>
-      </w:r>
-      <w:proofErr w:type="spellEnd"/>
-      <w:r>
-        <w:t>)</w:t>
-      </w:r>
-    </w:p>
-    <w:p>
-      <w:pPr>
-        <w:tabs>
-          <w:tab w:val="left" w:pos="1340"/>
-        </w:tabs>
-      </w:pPr>
-    </w:p>
-    <w:p>
-      <w:pPr>
-        <w:tabs>
-          <w:tab w:val="left" w:pos="1340"/>
-        </w:tabs>
-      </w:pPr>
-      <w:r>
-        <w:t xml:space="preserve">Sid </w:t>
-      </w:r>
-      <w:proofErr w:type="spellStart"/>
-      <w:r>
-        <w:t>Hiscox</w:t>
-      </w:r>
-      <w:proofErr w:type="spellEnd"/>
-    </w:p>
-    <w:p>
-      <w:pPr>
-        <w:tabs>
-          <w:tab w:val="left" w:pos="1340"/>
-        </w:tabs>
-      </w:pPr>
-    </w:p>
-    <w:p>
-      <w:pPr>
-        <w:tabs>
-          <w:tab w:val="left" w:pos="1340"/>
-        </w:tabs>
-      </w:pPr>
-      <w:proofErr w:type="spellStart"/>
-      <w:r>
-        <w:t>Bertie</w:t>
-      </w:r>
-      <w:proofErr w:type="spellEnd"/>
-      <w:r>
-        <w:t xml:space="preserve"> Hamilton </w:t>
-      </w:r>
-      <w:proofErr w:type="spellStart"/>
-      <w:r>
-        <w:t>Stubber</w:t>
-      </w:r>
-      <w:proofErr w:type="spellEnd"/>
-    </w:p>
-    <w:p>
-      <w:pPr>
-        <w:tabs>
-          <w:tab w:val="left" w:pos="1340"/>
-        </w:tabs>
-      </w:pPr>
-    </w:p>
-    <w:p>
-      <w:pPr>
-        <w:tabs>
-          <w:tab w:val="left" w:pos="1340"/>
-        </w:tabs>
-      </w:pPr>
-      <w:r>
-        <w:t>Dec Morrison</w:t>
-      </w:r>
-    </w:p>
-    <w:p>
-      <w:pPr>
-        <w:tabs>
-          <w:tab w:val="left" w:pos="1340"/>
-        </w:tabs>
-      </w:pPr>
-      <w:r>
-        <w:t>An Englishman in Argentina</w:t>
-      </w:r>
-    </w:p>
-    <w:p>
-      <w:pPr>
-        <w:tabs>
-          <w:tab w:val="left" w:pos="1340"/>
-        </w:tabs>
-      </w:pPr>
-      <w:r>
-        <w:t>“</w:t>
-      </w:r>
-      <w:proofErr w:type="gramStart"/>
-      <w:r>
-        <w:t>come</w:t>
-      </w:r>
-      <w:proofErr w:type="gramEnd"/>
-      <w:r>
-        <w:t xml:space="preserve"> on </w:t>
-      </w:r>
-      <w:proofErr w:type="spellStart"/>
-      <w:r>
-        <w:t>bruv</w:t>
-      </w:r>
-      <w:proofErr w:type="spellEnd"/>
-      <w:r>
-        <w:t xml:space="preserve"> we was at </w:t>
-      </w:r>
-      <w:proofErr w:type="spellStart"/>
-      <w:r>
-        <w:t>skl</w:t>
-      </w:r>
-      <w:proofErr w:type="spellEnd"/>
-      <w:r>
-        <w:t xml:space="preserve"> </w:t>
-      </w:r>
-      <w:proofErr w:type="spellStart"/>
-      <w:r>
-        <w:t>togevaar</w:t>
-      </w:r>
-      <w:proofErr w:type="spellEnd"/>
-      <w:r>
-        <w:t>”</w:t>
-      </w:r>
-    </w:p>
-    <w:p>
-      <w:pPr>
-        <w:tabs>
-          <w:tab w:val="left" w:pos="1340"/>
-        </w:tabs>
-      </w:pPr>
-      <w:proofErr w:type="gramStart"/>
-      <w:r>
-        <w:t>school</w:t>
-      </w:r>
-      <w:proofErr w:type="gramEnd"/>
-      <w:r>
-        <w:t>, dancing</w:t>
-      </w:r>
-    </w:p>
-    <w:p>
-      <w:pPr>
-        <w:tabs>
-          <w:tab w:val="left" w:pos="1340"/>
-        </w:tabs>
-      </w:pPr>
-      <w:r>
-        <w:t>Edinburgh</w:t>
-      </w:r>
-    </w:p>
-    <w:p>
-      <w:pPr>
-        <w:tabs>
-          <w:tab w:val="left" w:pos="1340"/>
-        </w:tabs>
-      </w:pPr>
-      <w:r>
-        <w:t xml:space="preserve">(Alexander Warren, Archie Manners, Freddie Coleridge, </w:t>
-      </w:r>
-      <w:r>
-        <w:t>Jake Willis Fleming)</w:t>
-      </w:r>
-    </w:p>
-    <w:p>
-      <w:pPr>
-        <w:tabs>
-          <w:tab w:val="left" w:pos="1340"/>
-        </w:tabs>
-      </w:pPr>
-    </w:p>
-    <w:p>
-      <w:pPr>
-        <w:tabs>
-          <w:tab w:val="left" w:pos="1340"/>
-        </w:tabs>
-      </w:pPr>
-      <w:r>
-        <w:t>Harry Hoare</w:t>
-      </w:r>
-    </w:p>
-    <w:p>
-      <w:pPr>
-        <w:tabs>
-          <w:tab w:val="left" w:pos="1340"/>
-        </w:tabs>
-      </w:pPr>
-      <w:r>
-        <w:t>Half-</w:t>
-      </w:r>
-      <w:proofErr w:type="spellStart"/>
-      <w:r>
-        <w:t>hooned</w:t>
-      </w:r>
-      <w:proofErr w:type="spellEnd"/>
-    </w:p>
-    <w:p>
-      <w:pPr>
-        <w:tabs>
-          <w:tab w:val="left" w:pos="1340"/>
-        </w:tabs>
-      </w:pPr>
-      <w:r>
-        <w:t xml:space="preserve">“Daddy’s plane – is there any chance </w:t>
-      </w:r>
-      <w:r>
-        <w:t>that we can please make it 8 seats?</w:t>
-      </w:r>
-    </w:p>
-    <w:p>
-      <w:pPr>
-        <w:tabs>
-          <w:tab w:val="left" w:pos="1340"/>
-        </w:tabs>
-      </w:pPr>
-      <w:r>
-        <w:t>Plane, crying</w:t>
-      </w:r>
-    </w:p>
-    <w:p>
-      <w:pPr>
-        <w:tabs>
-          <w:tab w:val="left" w:pos="1340"/>
-        </w:tabs>
-      </w:pPr>
-      <w:r>
-        <w:t>Sporting Page, London</w:t>
-      </w:r>
-    </w:p>
-    <w:p>
-      <w:pPr>
-        <w:tabs>
-          <w:tab w:val="left" w:pos="1340"/>
-        </w:tabs>
-      </w:pPr>
-      <w:r>
-        <w:t>(</w:t>
-      </w:r>
-      <w:proofErr w:type="spellStart"/>
-      <w:r>
-        <w:t>Keelan</w:t>
-      </w:r>
-      <w:proofErr w:type="spellEnd"/>
-      <w:r>
-        <w:t xml:space="preserve"> </w:t>
-      </w:r>
-      <w:proofErr w:type="spellStart"/>
-      <w:r>
-        <w:t>Kember</w:t>
-      </w:r>
-      <w:proofErr w:type="spellEnd"/>
-      <w:r>
-        <w:t>, Jake Willis Fleming, Perry Pearson)</w:t>
-      </w:r>
-    </w:p>
-    <w:p>
-      <w:pPr>
-        <w:tabs>
-          <w:tab w:val="left" w:pos="1340"/>
-        </w:tabs>
-      </w:pPr>
-    </w:p>
-    <w:p>
-      <w:pPr>
-        <w:tabs>
-          <w:tab w:val="left" w:pos="1340"/>
-        </w:tabs>
-      </w:pPr>
-      <w:proofErr w:type="spellStart"/>
-      <w:r>
-        <w:t>Arnoud</w:t>
-      </w:r>
-      <w:proofErr w:type="spellEnd"/>
-      <w:r>
-        <w:t xml:space="preserve"> </w:t>
-      </w:r>
-      <w:proofErr w:type="spellStart"/>
-      <w:r>
-        <w:t>Terwindt</w:t>
-      </w:r>
-      <w:proofErr w:type="spellEnd"/>
-    </w:p>
-    <w:p>
-      <w:pPr>
-        <w:tabs>
-          <w:tab w:val="left" w:pos="1340"/>
-        </w:tabs>
-      </w:pPr>
-      <w:r>
-        <w:t>The Tulip Man</w:t>
-      </w:r>
-    </w:p>
-    <w:p>
-      <w:pPr>
-        <w:tabs>
-          <w:tab w:val="left" w:pos="1340"/>
-        </w:tabs>
-      </w:pPr>
-      <w:r>
-        <w:t xml:space="preserve">“I’ll just </w:t>
-      </w:r>
-      <w:proofErr w:type="spellStart"/>
-      <w:r>
-        <w:t>f’ing</w:t>
-      </w:r>
-      <w:proofErr w:type="spellEnd"/>
-      <w:r>
-        <w:t xml:space="preserve"> choke it out”</w:t>
-      </w:r>
-      <w:r>
-        <w:t xml:space="preserve"> </w:t>
-      </w:r>
-    </w:p>
-    <w:p>
-      <w:pPr>
-        <w:tabs>
-          <w:tab w:val="left" w:pos="1340"/>
-        </w:tabs>
-      </w:pPr>
-      <w:proofErr w:type="gramStart"/>
-      <w:r>
-        <w:t>shooting</w:t>
-      </w:r>
-      <w:proofErr w:type="gramEnd"/>
-      <w:r>
-        <w:t>, birds</w:t>
-      </w:r>
-    </w:p>
-    <w:p>
-      <w:pPr>
-        <w:tabs>
-          <w:tab w:val="left" w:pos="1340"/>
-        </w:tabs>
-      </w:pPr>
-      <w:proofErr w:type="spellStart"/>
+      </w:pPr>
+      <w:r>
+        <w:t>shooting, birds</w:t>
+      </w:r>
+    </w:p>
+    <w:p>
+      <w:pPr>
+        <w:tabs>
+          <w:tab w:val="left" w:pos="1340"/>
+        </w:tabs>
+      </w:pPr>
       <w:r>
         <w:t>Bures</w:t>
       </w:r>
-      <w:proofErr w:type="spellEnd"/>
       <w:r>
         <w:t>, Surrey</w:t>
       </w:r>
@@ -4525,58 +3606,38 @@
           <w:tab w:val="left" w:pos="1340"/>
         </w:tabs>
       </w:pPr>
-      <w:proofErr w:type="spellStart"/>
-      <w:r>
-        <w:t>Keelan</w:t>
-      </w:r>
-      <w:proofErr w:type="spellEnd"/>
-      <w:r>
-        <w:t xml:space="preserve"> </w:t>
-      </w:r>
-    </w:p>
-    <w:p>
-      <w:pPr>
-        <w:tabs>
-          <w:tab w:val="left" w:pos="1340"/>
-        </w:tabs>
-      </w:pPr>
-      <w:proofErr w:type="spellStart"/>
+      <w:r>
+        <w:t xml:space="preserve">Keelan </w:t>
+      </w:r>
+    </w:p>
+    <w:p>
+      <w:pPr>
+        <w:tabs>
+          <w:tab w:val="left" w:pos="1340"/>
+        </w:tabs>
+      </w:pPr>
       <w:r>
         <w:t>Kembersaurus</w:t>
       </w:r>
-      <w:proofErr w:type="spellEnd"/>
-    </w:p>
-    <w:p>
-      <w:pPr>
-        <w:tabs>
-          <w:tab w:val="left" w:pos="1340"/>
-        </w:tabs>
-      </w:pPr>
-      <w:r>
-        <w:t>“</w:t>
-      </w:r>
-      <w:proofErr w:type="spellStart"/>
-      <w:r>
-        <w:t>Nooooo</w:t>
-      </w:r>
-      <w:proofErr w:type="spellEnd"/>
-      <w:r>
-        <w:t xml:space="preserve"> why are you leaving” </w:t>
-      </w:r>
-    </w:p>
-    <w:p>
-      <w:pPr>
-        <w:tabs>
-          <w:tab w:val="left" w:pos="1340"/>
-        </w:tabs>
-      </w:pPr>
-      <w:proofErr w:type="gramStart"/>
-      <w:r>
-        <w:t>bedtime</w:t>
-      </w:r>
-      <w:proofErr w:type="gramEnd"/>
-      <w:r>
-        <w:t>, drinking, dancing, working</w:t>
+    </w:p>
+    <w:p>
+      <w:pPr>
+        <w:tabs>
+          <w:tab w:val="left" w:pos="1340"/>
+        </w:tabs>
+      </w:pPr>
+      <w:r>
+        <w:t xml:space="preserve">“Nooooo why are you leaving” </w:t>
+      </w:r>
+    </w:p>
+    <w:p>
+      <w:pPr>
+        <w:tabs>
+          <w:tab w:val="left" w:pos="1340"/>
+        </w:tabs>
+      </w:pPr>
+      <w:r>
+        <w:t>bedtime, drinking, dancing, working</w:t>
       </w:r>
     </w:p>
     <w:p>
@@ -4599,38 +3660,25 @@
         </w:tabs>
       </w:pPr>
       <w:r>
-        <w:t xml:space="preserve">(Jake Willis Fleming, Daisy </w:t>
-      </w:r>
-      <w:proofErr w:type="spellStart"/>
-      <w:r>
-        <w:t>Knatchbull</w:t>
-      </w:r>
-      <w:proofErr w:type="spellEnd"/>
-      <w:r>
-        <w:t>, Anya Barker)</w:t>
-      </w:r>
-    </w:p>
-    <w:p>
-      <w:pPr>
-        <w:tabs>
-          <w:tab w:val="left" w:pos="1340"/>
-        </w:tabs>
-      </w:pPr>
-    </w:p>
-    <w:p>
-      <w:pPr>
-        <w:tabs>
-          <w:tab w:val="left" w:pos="1340"/>
-        </w:tabs>
-      </w:pPr>
-      <w:r>
-        <w:t xml:space="preserve">Hugo </w:t>
-      </w:r>
-      <w:proofErr w:type="spellStart"/>
-      <w:r>
-        <w:t>Cordle</w:t>
-      </w:r>
-      <w:proofErr w:type="spellEnd"/>
+        <w:t>(Jake Willis Fleming, Daisy Knatchbull, Anya Barker)</w:t>
+      </w:r>
+    </w:p>
+    <w:p>
+      <w:pPr>
+        <w:tabs>
+          <w:tab w:val="left" w:pos="1340"/>
+        </w:tabs>
+      </w:pPr>
+    </w:p>
+    <w:p>
+      <w:pPr>
+        <w:tabs>
+          <w:tab w:val="left" w:pos="1340"/>
+        </w:tabs>
+      </w:pPr>
+      <w:r>
+        <w:t>Hugo Cordle</w:t>
+      </w:r>
     </w:p>
     <w:p>
       <w:pPr>
@@ -4649,38 +3697,17 @@
         </w:tabs>
       </w:pPr>
       <w:r>
-        <w:t xml:space="preserve">“Hugo </w:t>
-      </w:r>
-      <w:proofErr w:type="spellStart"/>
-      <w:r>
-        <w:t>Hugo</w:t>
-      </w:r>
-      <w:proofErr w:type="spellEnd"/>
-      <w:r>
-        <w:t>…Jake</w:t>
-      </w:r>
-      <w:proofErr w:type="gramStart"/>
-      <w:r>
-        <w:t>?!</w:t>
-      </w:r>
-      <w:proofErr w:type="gramEnd"/>
-      <w:r>
-        <w:t xml:space="preserve">” </w:t>
-      </w:r>
-    </w:p>
-    <w:p>
-      <w:pPr>
-        <w:tabs>
-          <w:tab w:val="left" w:pos="1340"/>
-        </w:tabs>
-      </w:pPr>
-      <w:proofErr w:type="gramStart"/>
-      <w:r>
-        <w:t>dancing</w:t>
-      </w:r>
-      <w:proofErr w:type="gramEnd"/>
-      <w:r>
-        <w:t>, drinking, cocktails, girls</w:t>
+        <w:t xml:space="preserve">“Hugo Hugo…Jake?!” </w:t>
+      </w:r>
+    </w:p>
+    <w:p>
+      <w:pPr>
+        <w:tabs>
+          <w:tab w:val="left" w:pos="1340"/>
+        </w:tabs>
+      </w:pPr>
+      <w:r>
+        <w:t>dancing, drinking, cocktails, girls</w:t>
       </w:r>
     </w:p>
     <w:p>
@@ -4737,30 +3764,17 @@
         </w:tabs>
       </w:pPr>
       <w:r>
-        <w:t>“</w:t>
-      </w:r>
-      <w:proofErr w:type="spellStart"/>
-      <w:r>
-        <w:t>Bokkkkaaaaaa</w:t>
-      </w:r>
-      <w:proofErr w:type="spellEnd"/>
-      <w:r>
-        <w:t xml:space="preserve">” </w:t>
-      </w:r>
-    </w:p>
-    <w:p>
-      <w:pPr>
-        <w:tabs>
-          <w:tab w:val="left" w:pos="1340"/>
-        </w:tabs>
-      </w:pPr>
-      <w:proofErr w:type="gramStart"/>
-      <w:r>
-        <w:t>rugby</w:t>
-      </w:r>
-      <w:proofErr w:type="gramEnd"/>
-      <w:r>
-        <w:t>, south African, beer</w:t>
+        <w:t xml:space="preserve">“Bokkkkaaaaaa” </w:t>
+      </w:r>
+    </w:p>
+    <w:p>
+      <w:pPr>
+        <w:tabs>
+          <w:tab w:val="left" w:pos="1340"/>
+        </w:tabs>
+      </w:pPr>
+      <w:r>
+        <w:t>rugby, south African, beer</w:t>
       </w:r>
     </w:p>
     <w:p>

</xml_diff>

<commit_message>
cleaned the sidebar of adding new options so that it is only story and you have to do that via the page, also made it so that you can the marker on google maps is a smiley emoji
</commit_message>
<xml_diff>
--- a/Notes/Notes on the Project.docx
+++ b/Notes/Notes on the Project.docx
@@ -2605,7 +2605,73 @@
         </w:tabs>
       </w:pPr>
       <w:r>
-        <w:t>potentially change marker icon</w:t>
+        <w:t>good for getting maps in the index which incorporates all of the locations that have been incorporated</w:t>
+      </w:r>
+      <w:r>
+        <w:t xml:space="preserve"> for Geocoder stuff.</w:t>
+      </w:r>
+    </w:p>
+    <w:p>
+      <w:pPr>
+        <w:pStyle w:val="ListParagraph"/>
+        <w:numPr>
+          <w:ilvl w:val="0"/>
+          <w:numId w:val="12"/>
+        </w:numPr>
+        <w:tabs>
+          <w:tab w:val="left" w:pos="1340"/>
+        </w:tabs>
+      </w:pPr>
+      <w:hyperlink r:id="rId17" w:history="1">
+        <w:r>
+          <w:rPr>
+            <w:rStyle w:val="Hyperlink"/>
+          </w:rPr>
+          <w:t>http://bytefilia.com/google-maps-rails-crud-demo-creating-marker/</w:t>
+        </w:r>
+      </w:hyperlink>
+    </w:p>
+    <w:p>
+      <w:pPr>
+        <w:pStyle w:val="ListParagraph"/>
+        <w:tabs>
+          <w:tab w:val="left" w:pos="1340"/>
+        </w:tabs>
+      </w:pPr>
+      <w:hyperlink r:id="rId18" w:history="1">
+        <w:r>
+          <w:rPr>
+            <w:rStyle w:val="Hyperlink"/>
+          </w:rPr>
+          <w:t>https://developers.google.com/maps/documentation/javascript/tutorial</w:t>
+        </w:r>
+      </w:hyperlink>
+    </w:p>
+    <w:p>
+      <w:pPr>
+        <w:pStyle w:val="ListParagraph"/>
+        <w:tabs>
+          <w:tab w:val="left" w:pos="1340"/>
+        </w:tabs>
+      </w:pPr>
+      <w:r>
+        <w:tab/>
+        <w:t xml:space="preserve">and that as well </w:t>
+      </w:r>
+    </w:p>
+    <w:p>
+      <w:pPr>
+        <w:pStyle w:val="ListParagraph"/>
+        <w:numPr>
+          <w:ilvl w:val="0"/>
+          <w:numId w:val="12"/>
+        </w:numPr>
+        <w:tabs>
+          <w:tab w:val="left" w:pos="1340"/>
+        </w:tabs>
+      </w:pPr>
+      <w:r>
+        <w:t>or look at snazzy maps to mix it up.</w:t>
       </w:r>
       <w:bookmarkStart w:id="0" w:name="_GoBack"/>
       <w:bookmarkEnd w:id="0"/>
@@ -2616,9 +2682,70 @@
           <w:tab w:val="left" w:pos="1340"/>
         </w:tabs>
       </w:pPr>
-    </w:p>
-    <w:p>
-      <w:pPr>
+      <w:r>
+        <w:t>potentially change marker icon</w:t>
+      </w:r>
+    </w:p>
+    <w:p>
+      <w:pPr>
+        <w:tabs>
+          <w:tab w:val="left" w:pos="1340"/>
+        </w:tabs>
+      </w:pPr>
+    </w:p>
+    <w:p>
+      <w:pPr>
+        <w:tabs>
+          <w:tab w:val="left" w:pos="1340"/>
+        </w:tabs>
+      </w:pPr>
+      <w:r>
+        <w:t>Gravatar for adding images to users which follow them around the page (from Marc Baghdadi</w:t>
+      </w:r>
+    </w:p>
+    <w:p>
+      <w:pPr>
+        <w:pStyle w:val="ListParagraph"/>
+        <w:numPr>
+          <w:ilvl w:val="0"/>
+          <w:numId w:val="11"/>
+        </w:numPr>
+        <w:tabs>
+          <w:tab w:val="left" w:pos="1340"/>
+        </w:tabs>
+      </w:pPr>
+      <w:hyperlink r:id="rId19" w:history="1">
+        <w:r>
+          <w:rPr>
+            <w:rStyle w:val="Hyperlink"/>
+          </w:rPr>
+          <w:t>https://github.com/lwe/gravatarify</w:t>
+        </w:r>
+      </w:hyperlink>
+    </w:p>
+    <w:p>
+      <w:pPr>
+        <w:pStyle w:val="ListParagraph"/>
+        <w:numPr>
+          <w:ilvl w:val="0"/>
+          <w:numId w:val="11"/>
+        </w:numPr>
+        <w:tabs>
+          <w:tab w:val="left" w:pos="1340"/>
+        </w:tabs>
+      </w:pPr>
+      <w:hyperlink r:id="rId20" w:history="1">
+        <w:r>
+          <w:rPr>
+            <w:rStyle w:val="Hyperlink"/>
+          </w:rPr>
+          <w:t>https://en.gravatar.com/</w:t>
+        </w:r>
+      </w:hyperlink>
+    </w:p>
+    <w:p>
+      <w:pPr>
+        <w:pStyle w:val="ListParagraph"/>
         <w:tabs>
           <w:tab w:val="left" w:pos="1340"/>
         </w:tabs>
@@ -2647,7 +2774,7 @@
           <w:tab w:val="left" w:pos="1340"/>
         </w:tabs>
       </w:pPr>
-      <w:hyperlink r:id="rId17" w:history="1">
+      <w:hyperlink r:id="rId21" w:history="1">
         <w:r>
           <w:rPr>
             <w:rStyle w:val="Hyperlink"/>
@@ -2682,7 +2809,7 @@
           <w:tab w:val="left" w:pos="1340"/>
         </w:tabs>
       </w:pPr>
-      <w:hyperlink r:id="rId18" w:history="1">
+      <w:hyperlink r:id="rId22" w:history="1">
         <w:r>
           <w:rPr>
             <w:rStyle w:val="Hyperlink"/>
@@ -4528,6 +4655,119 @@
     </w:lvl>
   </w:abstractNum>
   <w:abstractNum w:abstractNumId="6">
+    <w:nsid w:val="2E6A5BEA"/>
+    <w:multiLevelType w:val="hybridMultilevel"/>
+    <w:tmpl w:val="F2262D34"/>
+    <w:lvl w:ilvl="0" w:tplc="04090001">
+      <w:start w:val="1"/>
+      <w:numFmt w:val="bullet"/>
+      <w:lvlText w:val=""/>
+      <w:lvlJc w:val="left"/>
+      <w:pPr>
+        <w:ind w:left="720" w:hanging="360"/>
+      </w:pPr>
+      <w:rPr>
+        <w:rFonts w:ascii="Symbol" w:hAnsi="Symbol" w:hint="default"/>
+      </w:rPr>
+    </w:lvl>
+    <w:lvl w:ilvl="1" w:tplc="04090003" w:tentative="1">
+      <w:start w:val="1"/>
+      <w:numFmt w:val="bullet"/>
+      <w:lvlText w:val="o"/>
+      <w:lvlJc w:val="left"/>
+      <w:pPr>
+        <w:ind w:left="1440" w:hanging="360"/>
+      </w:pPr>
+      <w:rPr>
+        <w:rFonts w:ascii="Courier New" w:hAnsi="Courier New" w:hint="default"/>
+      </w:rPr>
+    </w:lvl>
+    <w:lvl w:ilvl="2" w:tplc="04090005" w:tentative="1">
+      <w:start w:val="1"/>
+      <w:numFmt w:val="bullet"/>
+      <w:lvlText w:val=""/>
+      <w:lvlJc w:val="left"/>
+      <w:pPr>
+        <w:ind w:left="2160" w:hanging="360"/>
+      </w:pPr>
+      <w:rPr>
+        <w:rFonts w:ascii="Wingdings" w:hAnsi="Wingdings" w:hint="default"/>
+      </w:rPr>
+    </w:lvl>
+    <w:lvl w:ilvl="3" w:tplc="04090001" w:tentative="1">
+      <w:start w:val="1"/>
+      <w:numFmt w:val="bullet"/>
+      <w:lvlText w:val=""/>
+      <w:lvlJc w:val="left"/>
+      <w:pPr>
+        <w:ind w:left="2880" w:hanging="360"/>
+      </w:pPr>
+      <w:rPr>
+        <w:rFonts w:ascii="Symbol" w:hAnsi="Symbol" w:hint="default"/>
+      </w:rPr>
+    </w:lvl>
+    <w:lvl w:ilvl="4" w:tplc="04090003" w:tentative="1">
+      <w:start w:val="1"/>
+      <w:numFmt w:val="bullet"/>
+      <w:lvlText w:val="o"/>
+      <w:lvlJc w:val="left"/>
+      <w:pPr>
+        <w:ind w:left="3600" w:hanging="360"/>
+      </w:pPr>
+      <w:rPr>
+        <w:rFonts w:ascii="Courier New" w:hAnsi="Courier New" w:hint="default"/>
+      </w:rPr>
+    </w:lvl>
+    <w:lvl w:ilvl="5" w:tplc="04090005" w:tentative="1">
+      <w:start w:val="1"/>
+      <w:numFmt w:val="bullet"/>
+      <w:lvlText w:val=""/>
+      <w:lvlJc w:val="left"/>
+      <w:pPr>
+        <w:ind w:left="4320" w:hanging="360"/>
+      </w:pPr>
+      <w:rPr>
+        <w:rFonts w:ascii="Wingdings" w:hAnsi="Wingdings" w:hint="default"/>
+      </w:rPr>
+    </w:lvl>
+    <w:lvl w:ilvl="6" w:tplc="04090001" w:tentative="1">
+      <w:start w:val="1"/>
+      <w:numFmt w:val="bullet"/>
+      <w:lvlText w:val=""/>
+      <w:lvlJc w:val="left"/>
+      <w:pPr>
+        <w:ind w:left="5040" w:hanging="360"/>
+      </w:pPr>
+      <w:rPr>
+        <w:rFonts w:ascii="Symbol" w:hAnsi="Symbol" w:hint="default"/>
+      </w:rPr>
+    </w:lvl>
+    <w:lvl w:ilvl="7" w:tplc="04090003" w:tentative="1">
+      <w:start w:val="1"/>
+      <w:numFmt w:val="bullet"/>
+      <w:lvlText w:val="o"/>
+      <w:lvlJc w:val="left"/>
+      <w:pPr>
+        <w:ind w:left="5760" w:hanging="360"/>
+      </w:pPr>
+      <w:rPr>
+        <w:rFonts w:ascii="Courier New" w:hAnsi="Courier New" w:hint="default"/>
+      </w:rPr>
+    </w:lvl>
+    <w:lvl w:ilvl="8" w:tplc="04090005" w:tentative="1">
+      <w:start w:val="1"/>
+      <w:numFmt w:val="bullet"/>
+      <w:lvlText w:val=""/>
+      <w:lvlJc w:val="left"/>
+      <w:pPr>
+        <w:ind w:left="6480" w:hanging="360"/>
+      </w:pPr>
+      <w:rPr>
+        <w:rFonts w:ascii="Wingdings" w:hAnsi="Wingdings" w:hint="default"/>
+      </w:rPr>
+    </w:lvl>
+  </w:abstractNum>
+  <w:abstractNum w:abstractNumId="7">
     <w:nsid w:val="30F0259C"/>
     <w:multiLevelType w:val="hybridMultilevel"/>
     <w:tmpl w:val="30628726"/>
@@ -4640,7 +4880,7 @@
       </w:rPr>
     </w:lvl>
   </w:abstractNum>
-  <w:abstractNum w:abstractNumId="7">
+  <w:abstractNum w:abstractNumId="8">
     <w:nsid w:val="3BAE41F0"/>
     <w:multiLevelType w:val="hybridMultilevel"/>
     <w:tmpl w:val="3F2E50E2"/>
@@ -4753,7 +4993,7 @@
       </w:rPr>
     </w:lvl>
   </w:abstractNum>
-  <w:abstractNum w:abstractNumId="8">
+  <w:abstractNum w:abstractNumId="9">
     <w:nsid w:val="4E2D5BEF"/>
     <w:multiLevelType w:val="hybridMultilevel"/>
     <w:tmpl w:val="722EC740"/>
@@ -4866,7 +5106,120 @@
       </w:rPr>
     </w:lvl>
   </w:abstractNum>
-  <w:abstractNum w:abstractNumId="9">
+  <w:abstractNum w:abstractNumId="10">
+    <w:nsid w:val="65924F28"/>
+    <w:multiLevelType w:val="hybridMultilevel"/>
+    <w:tmpl w:val="AF7822E8"/>
+    <w:lvl w:ilvl="0" w:tplc="04090001">
+      <w:start w:val="1"/>
+      <w:numFmt w:val="bullet"/>
+      <w:lvlText w:val=""/>
+      <w:lvlJc w:val="left"/>
+      <w:pPr>
+        <w:ind w:left="720" w:hanging="360"/>
+      </w:pPr>
+      <w:rPr>
+        <w:rFonts w:ascii="Symbol" w:hAnsi="Symbol" w:hint="default"/>
+      </w:rPr>
+    </w:lvl>
+    <w:lvl w:ilvl="1" w:tplc="04090003" w:tentative="1">
+      <w:start w:val="1"/>
+      <w:numFmt w:val="bullet"/>
+      <w:lvlText w:val="o"/>
+      <w:lvlJc w:val="left"/>
+      <w:pPr>
+        <w:ind w:left="1440" w:hanging="360"/>
+      </w:pPr>
+      <w:rPr>
+        <w:rFonts w:ascii="Courier New" w:hAnsi="Courier New" w:hint="default"/>
+      </w:rPr>
+    </w:lvl>
+    <w:lvl w:ilvl="2" w:tplc="04090005" w:tentative="1">
+      <w:start w:val="1"/>
+      <w:numFmt w:val="bullet"/>
+      <w:lvlText w:val=""/>
+      <w:lvlJc w:val="left"/>
+      <w:pPr>
+        <w:ind w:left="2160" w:hanging="360"/>
+      </w:pPr>
+      <w:rPr>
+        <w:rFonts w:ascii="Wingdings" w:hAnsi="Wingdings" w:hint="default"/>
+      </w:rPr>
+    </w:lvl>
+    <w:lvl w:ilvl="3" w:tplc="04090001" w:tentative="1">
+      <w:start w:val="1"/>
+      <w:numFmt w:val="bullet"/>
+      <w:lvlText w:val=""/>
+      <w:lvlJc w:val="left"/>
+      <w:pPr>
+        <w:ind w:left="2880" w:hanging="360"/>
+      </w:pPr>
+      <w:rPr>
+        <w:rFonts w:ascii="Symbol" w:hAnsi="Symbol" w:hint="default"/>
+      </w:rPr>
+    </w:lvl>
+    <w:lvl w:ilvl="4" w:tplc="04090003" w:tentative="1">
+      <w:start w:val="1"/>
+      <w:numFmt w:val="bullet"/>
+      <w:lvlText w:val="o"/>
+      <w:lvlJc w:val="left"/>
+      <w:pPr>
+        <w:ind w:left="3600" w:hanging="360"/>
+      </w:pPr>
+      <w:rPr>
+        <w:rFonts w:ascii="Courier New" w:hAnsi="Courier New" w:hint="default"/>
+      </w:rPr>
+    </w:lvl>
+    <w:lvl w:ilvl="5" w:tplc="04090005" w:tentative="1">
+      <w:start w:val="1"/>
+      <w:numFmt w:val="bullet"/>
+      <w:lvlText w:val=""/>
+      <w:lvlJc w:val="left"/>
+      <w:pPr>
+        <w:ind w:left="4320" w:hanging="360"/>
+      </w:pPr>
+      <w:rPr>
+        <w:rFonts w:ascii="Wingdings" w:hAnsi="Wingdings" w:hint="default"/>
+      </w:rPr>
+    </w:lvl>
+    <w:lvl w:ilvl="6" w:tplc="04090001" w:tentative="1">
+      <w:start w:val="1"/>
+      <w:numFmt w:val="bullet"/>
+      <w:lvlText w:val=""/>
+      <w:lvlJc w:val="left"/>
+      <w:pPr>
+        <w:ind w:left="5040" w:hanging="360"/>
+      </w:pPr>
+      <w:rPr>
+        <w:rFonts w:ascii="Symbol" w:hAnsi="Symbol" w:hint="default"/>
+      </w:rPr>
+    </w:lvl>
+    <w:lvl w:ilvl="7" w:tplc="04090003" w:tentative="1">
+      <w:start w:val="1"/>
+      <w:numFmt w:val="bullet"/>
+      <w:lvlText w:val="o"/>
+      <w:lvlJc w:val="left"/>
+      <w:pPr>
+        <w:ind w:left="5760" w:hanging="360"/>
+      </w:pPr>
+      <w:rPr>
+        <w:rFonts w:ascii="Courier New" w:hAnsi="Courier New" w:hint="default"/>
+      </w:rPr>
+    </w:lvl>
+    <w:lvl w:ilvl="8" w:tplc="04090005" w:tentative="1">
+      <w:start w:val="1"/>
+      <w:numFmt w:val="bullet"/>
+      <w:lvlText w:val=""/>
+      <w:lvlJc w:val="left"/>
+      <w:pPr>
+        <w:ind w:left="6480" w:hanging="360"/>
+      </w:pPr>
+      <w:rPr>
+        <w:rFonts w:ascii="Wingdings" w:hAnsi="Wingdings" w:hint="default"/>
+      </w:rPr>
+    </w:lvl>
+  </w:abstractNum>
+  <w:abstractNum w:abstractNumId="11">
     <w:nsid w:val="7D917BFA"/>
     <w:multiLevelType w:val="hybridMultilevel"/>
     <w:tmpl w:val="53C067EC"/>
@@ -4992,22 +5345,28 @@
     <w:abstractNumId w:val="2"/>
   </w:num>
   <w:num w:numId="5">
-    <w:abstractNumId w:val="9"/>
+    <w:abstractNumId w:val="11"/>
   </w:num>
   <w:num w:numId="6">
     <w:abstractNumId w:val="4"/>
   </w:num>
   <w:num w:numId="7">
-    <w:abstractNumId w:val="8"/>
+    <w:abstractNumId w:val="9"/>
   </w:num>
   <w:num w:numId="8">
-    <w:abstractNumId w:val="7"/>
+    <w:abstractNumId w:val="8"/>
   </w:num>
   <w:num w:numId="9">
     <w:abstractNumId w:val="1"/>
   </w:num>
   <w:num w:numId="10">
+    <w:abstractNumId w:val="7"/>
+  </w:num>
+  <w:num w:numId="11">
     <w:abstractNumId w:val="6"/>
+  </w:num>
+  <w:num w:numId="12">
+    <w:abstractNumId w:val="10"/>
   </w:num>
 </w:numbering>
 </file>

</xml_diff>

<commit_message>
changed header colour to light green/blue
</commit_message>
<xml_diff>
--- a/Notes/Notes on the Project.docx
+++ b/Notes/Notes on the Project.docx
@@ -2332,11 +2332,20 @@
         <w:tabs>
           <w:tab w:val="left" w:pos="1340"/>
         </w:tabs>
-      </w:pPr>
-      <w:r>
+        <w:rPr>
+          <w:highlight w:val="green"/>
+        </w:rPr>
+      </w:pPr>
+      <w:r>
+        <w:rPr>
+          <w:highlight w:val="green"/>
+        </w:rPr>
         <w:t>Would like to do location via search.</w:t>
       </w:r>
       <w:r>
+        <w:rPr>
+          <w:highlight w:val="green"/>
+        </w:rPr>
         <w:t xml:space="preserve"> (geocoder gem)</w:t>
       </w:r>
     </w:p>
@@ -2374,48 +2383,8 @@
       <w:r>
         <w:t xml:space="preserve">Or at least list it alphabetically. </w:t>
       </w:r>
-    </w:p>
-    <w:p>
-      <w:pPr>
-        <w:pStyle w:val="ListParagraph"/>
-        <w:numPr>
-          <w:ilvl w:val="0"/>
-          <w:numId w:val="9"/>
-        </w:numPr>
-        <w:tabs>
-          <w:tab w:val="left" w:pos="1340"/>
-        </w:tabs>
-      </w:pPr>
-      <w:r>
-        <w:t>Adding a gem to enable you to edit your page</w:t>
-      </w:r>
-    </w:p>
-    <w:p>
-      <w:pPr>
-        <w:pStyle w:val="ListParagraph"/>
-        <w:numPr>
-          <w:ilvl w:val="1"/>
-          <w:numId w:val="9"/>
-        </w:numPr>
-        <w:tabs>
-          <w:tab w:val="left" w:pos="1340"/>
-        </w:tabs>
-      </w:pPr>
-      <w:hyperlink r:id="rId16" w:history="1">
-        <w:r>
-          <w:rPr>
-            <w:rStyle w:val="Hyperlink"/>
-          </w:rPr>
-          <w:t>http://railscasts.com/episodes/302-in-place-editing?view=asciicast</w:t>
-        </w:r>
-      </w:hyperlink>
-    </w:p>
-    <w:p>
-      <w:pPr>
-        <w:tabs>
-          <w:tab w:val="left" w:pos="1340"/>
-        </w:tabs>
-      </w:pPr>
+      <w:bookmarkStart w:id="0" w:name="_GoBack"/>
+      <w:bookmarkEnd w:id="0"/>
     </w:p>
     <w:p>
       <w:pPr>
@@ -2622,7 +2591,7 @@
           <w:tab w:val="left" w:pos="1340"/>
         </w:tabs>
       </w:pPr>
-      <w:hyperlink r:id="rId17" w:history="1">
+      <w:hyperlink r:id="rId16" w:history="1">
         <w:r>
           <w:rPr>
             <w:rStyle w:val="Hyperlink"/>
@@ -2638,7 +2607,7 @@
           <w:tab w:val="left" w:pos="1340"/>
         </w:tabs>
       </w:pPr>
-      <w:hyperlink r:id="rId18" w:history="1">
+      <w:hyperlink r:id="rId17" w:history="1">
         <w:r>
           <w:rPr>
             <w:rStyle w:val="Hyperlink"/>
@@ -2673,16 +2642,17 @@
       <w:r>
         <w:t>or look at snazzy maps to mix it up.</w:t>
       </w:r>
-      <w:bookmarkStart w:id="0" w:name="_GoBack"/>
-      <w:bookmarkEnd w:id="0"/>
-    </w:p>
-    <w:p>
-      <w:pPr>
-        <w:tabs>
-          <w:tab w:val="left" w:pos="1340"/>
-        </w:tabs>
-      </w:pPr>
-      <w:r>
+    </w:p>
+    <w:p>
+      <w:pPr>
+        <w:tabs>
+          <w:tab w:val="left" w:pos="1340"/>
+        </w:tabs>
+      </w:pPr>
+      <w:r>
+        <w:rPr>
+          <w:highlight w:val="green"/>
+        </w:rPr>
         <w:t>potentially change marker icon</w:t>
       </w:r>
     </w:p>
@@ -2714,7 +2684,7 @@
           <w:tab w:val="left" w:pos="1340"/>
         </w:tabs>
       </w:pPr>
-      <w:hyperlink r:id="rId19" w:history="1">
+      <w:hyperlink r:id="rId18" w:history="1">
         <w:r>
           <w:rPr>
             <w:rStyle w:val="Hyperlink"/>
@@ -2734,7 +2704,7 @@
           <w:tab w:val="left" w:pos="1340"/>
         </w:tabs>
       </w:pPr>
-      <w:hyperlink r:id="rId20" w:history="1">
+      <w:hyperlink r:id="rId19" w:history="1">
         <w:r>
           <w:rPr>
             <w:rStyle w:val="Hyperlink"/>
@@ -2765,6 +2735,115 @@
         </w:tabs>
       </w:pPr>
       <w:r>
+        <w:t>THINGS THAT I STILL NEED TO DO</w:t>
+      </w:r>
+    </w:p>
+    <w:p>
+      <w:pPr>
+        <w:tabs>
+          <w:tab w:val="left" w:pos="1340"/>
+        </w:tabs>
+      </w:pPr>
+    </w:p>
+    <w:p>
+      <w:pPr>
+        <w:pStyle w:val="ListParagraph"/>
+        <w:numPr>
+          <w:ilvl w:val="0"/>
+          <w:numId w:val="13"/>
+        </w:numPr>
+        <w:tabs>
+          <w:tab w:val="left" w:pos="1340"/>
+        </w:tabs>
+      </w:pPr>
+      <w:r>
+        <w:t>S</w:t>
+      </w:r>
+      <w:r>
+        <w:t>TYLING</w:t>
+      </w:r>
+      <w:r>
+        <w:t xml:space="preserve"> </w:t>
+      </w:r>
+    </w:p>
+    <w:p>
+      <w:pPr>
+        <w:pStyle w:val="ListParagraph"/>
+        <w:numPr>
+          <w:ilvl w:val="1"/>
+          <w:numId w:val="13"/>
+        </w:numPr>
+        <w:tabs>
+          <w:tab w:val="left" w:pos="1340"/>
+        </w:tabs>
+      </w:pPr>
+      <w:r>
+        <w:t>make it mobile friendly.</w:t>
+      </w:r>
+    </w:p>
+    <w:p>
+      <w:pPr>
+        <w:pStyle w:val="ListParagraph"/>
+        <w:numPr>
+          <w:ilvl w:val="1"/>
+          <w:numId w:val="13"/>
+        </w:numPr>
+        <w:tabs>
+          <w:tab w:val="left" w:pos="1340"/>
+        </w:tabs>
+      </w:pPr>
+      <w:r>
+        <w:t>Desired hex code is #96C8A2</w:t>
+      </w:r>
+    </w:p>
+    <w:p>
+      <w:pPr>
+        <w:pStyle w:val="ListParagraph"/>
+        <w:numPr>
+          <w:ilvl w:val="0"/>
+          <w:numId w:val="13"/>
+        </w:numPr>
+        <w:tabs>
+          <w:tab w:val="left" w:pos="1340"/>
+        </w:tabs>
+      </w:pPr>
+      <w:r>
+        <w:t>REACJOKES/ Voting stuff</w:t>
+      </w:r>
+    </w:p>
+    <w:p>
+      <w:pPr>
+        <w:pStyle w:val="ListParagraph"/>
+        <w:numPr>
+          <w:ilvl w:val="1"/>
+          <w:numId w:val="13"/>
+        </w:numPr>
+        <w:tabs>
+          <w:tab w:val="left" w:pos="1340"/>
+        </w:tabs>
+      </w:pPr>
+    </w:p>
+    <w:p>
+      <w:pPr>
+        <w:tabs>
+          <w:tab w:val="left" w:pos="1340"/>
+        </w:tabs>
+      </w:pPr>
+    </w:p>
+    <w:p>
+      <w:pPr>
+        <w:tabs>
+          <w:tab w:val="left" w:pos="1340"/>
+        </w:tabs>
+      </w:pPr>
+    </w:p>
+    <w:p>
+      <w:pPr>
+        <w:tabs>
+          <w:tab w:val="left" w:pos="1340"/>
+        </w:tabs>
+      </w:pPr>
+      <w:r>
         <w:t>Foundation cheat sheet</w:t>
       </w:r>
     </w:p>
@@ -2774,7 +2853,7 @@
           <w:tab w:val="left" w:pos="1340"/>
         </w:tabs>
       </w:pPr>
-      <w:hyperlink r:id="rId21" w:history="1">
+      <w:hyperlink r:id="rId20" w:history="1">
         <w:r>
           <w:rPr>
             <w:rStyle w:val="Hyperlink"/>
@@ -2809,7 +2888,7 @@
           <w:tab w:val="left" w:pos="1340"/>
         </w:tabs>
       </w:pPr>
-      <w:hyperlink r:id="rId22" w:history="1">
+      <w:hyperlink r:id="rId21" w:history="1">
         <w:r>
           <w:rPr>
             <w:rStyle w:val="Hyperlink"/>
@@ -5220,6 +5299,119 @@
     </w:lvl>
   </w:abstractNum>
   <w:abstractNum w:abstractNumId="11">
+    <w:nsid w:val="6C16460B"/>
+    <w:multiLevelType w:val="hybridMultilevel"/>
+    <w:tmpl w:val="916A0242"/>
+    <w:lvl w:ilvl="0" w:tplc="04090001">
+      <w:start w:val="1"/>
+      <w:numFmt w:val="bullet"/>
+      <w:lvlText w:val=""/>
+      <w:lvlJc w:val="left"/>
+      <w:pPr>
+        <w:ind w:left="720" w:hanging="360"/>
+      </w:pPr>
+      <w:rPr>
+        <w:rFonts w:ascii="Symbol" w:hAnsi="Symbol" w:hint="default"/>
+      </w:rPr>
+    </w:lvl>
+    <w:lvl w:ilvl="1" w:tplc="04090003">
+      <w:start w:val="1"/>
+      <w:numFmt w:val="bullet"/>
+      <w:lvlText w:val="o"/>
+      <w:lvlJc w:val="left"/>
+      <w:pPr>
+        <w:ind w:left="1440" w:hanging="360"/>
+      </w:pPr>
+      <w:rPr>
+        <w:rFonts w:ascii="Courier New" w:hAnsi="Courier New" w:hint="default"/>
+      </w:rPr>
+    </w:lvl>
+    <w:lvl w:ilvl="2" w:tplc="04090005" w:tentative="1">
+      <w:start w:val="1"/>
+      <w:numFmt w:val="bullet"/>
+      <w:lvlText w:val=""/>
+      <w:lvlJc w:val="left"/>
+      <w:pPr>
+        <w:ind w:left="2160" w:hanging="360"/>
+      </w:pPr>
+      <w:rPr>
+        <w:rFonts w:ascii="Wingdings" w:hAnsi="Wingdings" w:hint="default"/>
+      </w:rPr>
+    </w:lvl>
+    <w:lvl w:ilvl="3" w:tplc="04090001" w:tentative="1">
+      <w:start w:val="1"/>
+      <w:numFmt w:val="bullet"/>
+      <w:lvlText w:val=""/>
+      <w:lvlJc w:val="left"/>
+      <w:pPr>
+        <w:ind w:left="2880" w:hanging="360"/>
+      </w:pPr>
+      <w:rPr>
+        <w:rFonts w:ascii="Symbol" w:hAnsi="Symbol" w:hint="default"/>
+      </w:rPr>
+    </w:lvl>
+    <w:lvl w:ilvl="4" w:tplc="04090003" w:tentative="1">
+      <w:start w:val="1"/>
+      <w:numFmt w:val="bullet"/>
+      <w:lvlText w:val="o"/>
+      <w:lvlJc w:val="left"/>
+      <w:pPr>
+        <w:ind w:left="3600" w:hanging="360"/>
+      </w:pPr>
+      <w:rPr>
+        <w:rFonts w:ascii="Courier New" w:hAnsi="Courier New" w:hint="default"/>
+      </w:rPr>
+    </w:lvl>
+    <w:lvl w:ilvl="5" w:tplc="04090005" w:tentative="1">
+      <w:start w:val="1"/>
+      <w:numFmt w:val="bullet"/>
+      <w:lvlText w:val=""/>
+      <w:lvlJc w:val="left"/>
+      <w:pPr>
+        <w:ind w:left="4320" w:hanging="360"/>
+      </w:pPr>
+      <w:rPr>
+        <w:rFonts w:ascii="Wingdings" w:hAnsi="Wingdings" w:hint="default"/>
+      </w:rPr>
+    </w:lvl>
+    <w:lvl w:ilvl="6" w:tplc="04090001" w:tentative="1">
+      <w:start w:val="1"/>
+      <w:numFmt w:val="bullet"/>
+      <w:lvlText w:val=""/>
+      <w:lvlJc w:val="left"/>
+      <w:pPr>
+        <w:ind w:left="5040" w:hanging="360"/>
+      </w:pPr>
+      <w:rPr>
+        <w:rFonts w:ascii="Symbol" w:hAnsi="Symbol" w:hint="default"/>
+      </w:rPr>
+    </w:lvl>
+    <w:lvl w:ilvl="7" w:tplc="04090003" w:tentative="1">
+      <w:start w:val="1"/>
+      <w:numFmt w:val="bullet"/>
+      <w:lvlText w:val="o"/>
+      <w:lvlJc w:val="left"/>
+      <w:pPr>
+        <w:ind w:left="5760" w:hanging="360"/>
+      </w:pPr>
+      <w:rPr>
+        <w:rFonts w:ascii="Courier New" w:hAnsi="Courier New" w:hint="default"/>
+      </w:rPr>
+    </w:lvl>
+    <w:lvl w:ilvl="8" w:tplc="04090005" w:tentative="1">
+      <w:start w:val="1"/>
+      <w:numFmt w:val="bullet"/>
+      <w:lvlText w:val=""/>
+      <w:lvlJc w:val="left"/>
+      <w:pPr>
+        <w:ind w:left="6480" w:hanging="360"/>
+      </w:pPr>
+      <w:rPr>
+        <w:rFonts w:ascii="Wingdings" w:hAnsi="Wingdings" w:hint="default"/>
+      </w:rPr>
+    </w:lvl>
+  </w:abstractNum>
+  <w:abstractNum w:abstractNumId="12">
     <w:nsid w:val="7D917BFA"/>
     <w:multiLevelType w:val="hybridMultilevel"/>
     <w:tmpl w:val="53C067EC"/>
@@ -5345,7 +5537,7 @@
     <w:abstractNumId w:val="2"/>
   </w:num>
   <w:num w:numId="5">
-    <w:abstractNumId w:val="11"/>
+    <w:abstractNumId w:val="12"/>
   </w:num>
   <w:num w:numId="6">
     <w:abstractNumId w:val="4"/>
@@ -5367,6 +5559,9 @@
   </w:num>
   <w:num w:numId="12">
     <w:abstractNumId w:val="10"/>
+  </w:num>
+  <w:num w:numId="13">
+    <w:abstractNumId w:val="11"/>
   </w:num>
 </w:numbering>
 </file>

</xml_diff>

<commit_message>
Some styling done. Still need to Li's and Ul's for stories and emoji's
</commit_message>
<xml_diff>
--- a/Notes/Notes on the Project.docx
+++ b/Notes/Notes on the Project.docx
@@ -2383,8 +2383,6 @@
       <w:r>
         <w:t xml:space="preserve">Or at least list it alphabetically. </w:t>
       </w:r>
-      <w:bookmarkStart w:id="0" w:name="_GoBack"/>
-      <w:bookmarkEnd w:id="0"/>
     </w:p>
     <w:p>
       <w:pPr>
@@ -2795,6 +2793,23 @@
       <w:r>
         <w:t>Desired hex code is #96C8A2</w:t>
       </w:r>
+    </w:p>
+    <w:p>
+      <w:pPr>
+        <w:pStyle w:val="ListParagraph"/>
+        <w:numPr>
+          <w:ilvl w:val="1"/>
+          <w:numId w:val="13"/>
+        </w:numPr>
+        <w:tabs>
+          <w:tab w:val="left" w:pos="1340"/>
+        </w:tabs>
+      </w:pPr>
+      <w:r>
+        <w:t>Put all of the stories and emojis views into ul and li’s like Alex did for users.</w:t>
+      </w:r>
+      <w:bookmarkStart w:id="0" w:name="_GoBack"/>
+      <w:bookmarkEnd w:id="0"/>
     </w:p>
     <w:p>
       <w:pPr>

</xml_diff>

<commit_message>
Did some further styling to stories and categories
</commit_message>
<xml_diff>
--- a/Notes/Notes on the Project.docx
+++ b/Notes/Notes on the Project.docx
@@ -2808,35 +2808,116 @@
       <w:r>
         <w:t>Put all of the stories and emojis views into ul and li’s like Alex did for users.</w:t>
       </w:r>
+    </w:p>
+    <w:p>
+      <w:pPr>
+        <w:pStyle w:val="ListParagraph"/>
+        <w:numPr>
+          <w:ilvl w:val="2"/>
+          <w:numId w:val="13"/>
+        </w:numPr>
+        <w:tabs>
+          <w:tab w:val="left" w:pos="1340"/>
+        </w:tabs>
+      </w:pPr>
+      <w:r>
+        <w:t>Td = li</w:t>
+      </w:r>
+    </w:p>
+    <w:p>
+      <w:pPr>
+        <w:pStyle w:val="ListParagraph"/>
+        <w:numPr>
+          <w:ilvl w:val="2"/>
+          <w:numId w:val="13"/>
+        </w:numPr>
+        <w:tabs>
+          <w:tab w:val="left" w:pos="1340"/>
+        </w:tabs>
+      </w:pPr>
+      <w:r>
+        <w:t>Tr = ul</w:t>
+      </w:r>
+    </w:p>
+    <w:p>
+      <w:pPr>
+        <w:pStyle w:val="ListParagraph"/>
+        <w:numPr>
+          <w:ilvl w:val="2"/>
+          <w:numId w:val="13"/>
+        </w:numPr>
+        <w:tabs>
+          <w:tab w:val="left" w:pos="1340"/>
+        </w:tabs>
+      </w:pPr>
+      <w:r>
+        <w:t>Th = h</w:t>
+      </w:r>
+    </w:p>
+    <w:p>
+      <w:pPr>
+        <w:pStyle w:val="ListParagraph"/>
+        <w:numPr>
+          <w:ilvl w:val="0"/>
+          <w:numId w:val="13"/>
+        </w:numPr>
+        <w:tabs>
+          <w:tab w:val="left" w:pos="1340"/>
+        </w:tabs>
+      </w:pPr>
+      <w:r>
+        <w:t>REACJOKES/ Voting stuff</w:t>
+      </w:r>
+    </w:p>
+    <w:p>
+      <w:pPr>
+        <w:pStyle w:val="ListParagraph"/>
+        <w:numPr>
+          <w:ilvl w:val="1"/>
+          <w:numId w:val="13"/>
+        </w:numPr>
+        <w:tabs>
+          <w:tab w:val="left" w:pos="1340"/>
+        </w:tabs>
+      </w:pPr>
+      <w:r>
+        <w:t>Dg</w:t>
+      </w:r>
+    </w:p>
+    <w:p>
+      <w:pPr>
+        <w:pStyle w:val="ListParagraph"/>
+        <w:numPr>
+          <w:ilvl w:val="0"/>
+          <w:numId w:val="13"/>
+        </w:numPr>
+        <w:tabs>
+          <w:tab w:val="left" w:pos="1340"/>
+        </w:tabs>
+      </w:pPr>
+      <w:r>
+        <w:t xml:space="preserve">Be </w:t>
+      </w:r>
+      <w:r>
+        <w:t xml:space="preserve">able to add a form for location. </w:t>
+      </w:r>
+    </w:p>
+    <w:p>
+      <w:pPr>
+        <w:pStyle w:val="ListParagraph"/>
+        <w:numPr>
+          <w:ilvl w:val="1"/>
+          <w:numId w:val="13"/>
+        </w:numPr>
+        <w:tabs>
+          <w:tab w:val="left" w:pos="1340"/>
+        </w:tabs>
+      </w:pPr>
+      <w:r>
+        <w:t>Need to change models (as at the moment a story has and belongs to many stories.</w:t>
+      </w:r>
       <w:bookmarkStart w:id="0" w:name="_GoBack"/>
       <w:bookmarkEnd w:id="0"/>
-    </w:p>
-    <w:p>
-      <w:pPr>
-        <w:pStyle w:val="ListParagraph"/>
-        <w:numPr>
-          <w:ilvl w:val="0"/>
-          <w:numId w:val="13"/>
-        </w:numPr>
-        <w:tabs>
-          <w:tab w:val="left" w:pos="1340"/>
-        </w:tabs>
-      </w:pPr>
-      <w:r>
-        <w:t>REACJOKES/ Voting stuff</w:t>
-      </w:r>
-    </w:p>
-    <w:p>
-      <w:pPr>
-        <w:pStyle w:val="ListParagraph"/>
-        <w:numPr>
-          <w:ilvl w:val="1"/>
-          <w:numId w:val="13"/>
-        </w:numPr>
-        <w:tabs>
-          <w:tab w:val="left" w:pos="1340"/>
-        </w:tabs>
-      </w:pPr>
     </w:p>
     <w:p>
       <w:pPr>
@@ -5341,7 +5422,7 @@
         <w:rFonts w:ascii="Courier New" w:hAnsi="Courier New" w:hint="default"/>
       </w:rPr>
     </w:lvl>
-    <w:lvl w:ilvl="2" w:tplc="04090005" w:tentative="1">
+    <w:lvl w:ilvl="2" w:tplc="04090005">
       <w:start w:val="1"/>
       <w:numFmt w:val="bullet"/>
       <w:lvlText w:val=""/>

</xml_diff>

<commit_message>
made sure that only users could edit their own stories if they were logged in. Map still not fully functioning though.
</commit_message>
<xml_diff>
--- a/Notes/Notes on the Project.docx
+++ b/Notes/Notes on the Project.docx
@@ -2881,7 +2881,7 @@
         </w:tabs>
       </w:pPr>
       <w:r>
-        <w:t>Dg</w:t>
+        <w:t>That would be very cool</w:t>
       </w:r>
     </w:p>
     <w:p>
@@ -2916,11 +2916,264 @@
       <w:r>
         <w:t>Need to change models (as at the moment a story has and belongs to many stories.</w:t>
       </w:r>
+    </w:p>
+    <w:p>
+      <w:pPr>
+        <w:pStyle w:val="ListParagraph"/>
+        <w:numPr>
+          <w:ilvl w:val="0"/>
+          <w:numId w:val="13"/>
+        </w:numPr>
+        <w:tabs>
+          <w:tab w:val="left" w:pos="1340"/>
+        </w:tabs>
+      </w:pPr>
+      <w:r>
+        <w:t>Be able to see hyperlink in stories</w:t>
+      </w:r>
+    </w:p>
+    <w:p>
+      <w:pPr>
+        <w:pStyle w:val="ListParagraph"/>
+        <w:numPr>
+          <w:ilvl w:val="1"/>
+          <w:numId w:val="13"/>
+        </w:numPr>
+        <w:tabs>
+          <w:tab w:val="left" w:pos="1340"/>
+        </w:tabs>
+      </w:pPr>
+      <w:hyperlink r:id="rId20" w:history="1">
+        <w:r>
+          <w:rPr>
+            <w:rStyle w:val="Hyperlink"/>
+          </w:rPr>
+          <w:t>http://stackoverflow.com/questions/13198997/regex-to-match-urls-in-ruby-on-rails</w:t>
+        </w:r>
+      </w:hyperlink>
+    </w:p>
+    <w:p>
+      <w:pPr>
+        <w:pStyle w:val="ListParagraph"/>
+        <w:numPr>
+          <w:ilvl w:val="0"/>
+          <w:numId w:val="13"/>
+        </w:numPr>
+        <w:tabs>
+          <w:tab w:val="left" w:pos="1340"/>
+        </w:tabs>
+      </w:pPr>
+      <w:r>
+        <w:t xml:space="preserve">Gravatar </w:t>
+      </w:r>
+    </w:p>
+    <w:p>
+      <w:pPr>
+        <w:pStyle w:val="ListParagraph"/>
+        <w:numPr>
+          <w:ilvl w:val="1"/>
+          <w:numId w:val="13"/>
+        </w:numPr>
+        <w:tabs>
+          <w:tab w:val="left" w:pos="1340"/>
+        </w:tabs>
+      </w:pPr>
+      <w:r>
+        <w:t>That would be really cool</w:t>
+      </w:r>
+      <w:r>
+        <w:t>.</w:t>
+      </w:r>
+    </w:p>
+    <w:p>
+      <w:pPr>
+        <w:tabs>
+          <w:tab w:val="left" w:pos="1340"/>
+        </w:tabs>
+      </w:pPr>
+    </w:p>
+    <w:p>
+      <w:pPr>
+        <w:tabs>
+          <w:tab w:val="left" w:pos="1340"/>
+        </w:tabs>
+      </w:pPr>
+      <w:r>
+        <w:t>Problems</w:t>
+      </w:r>
+    </w:p>
+    <w:p>
+      <w:pPr>
+        <w:pStyle w:val="ListParagraph"/>
+        <w:numPr>
+          <w:ilvl w:val="0"/>
+          <w:numId w:val="14"/>
+        </w:numPr>
+        <w:tabs>
+          <w:tab w:val="left" w:pos="1340"/>
+        </w:tabs>
+      </w:pPr>
+      <w:r>
+        <w:t>When there is no user logged in, it comes up with an error if they try to delete something.</w:t>
+      </w:r>
+    </w:p>
+    <w:p>
+      <w:pPr>
+        <w:pStyle w:val="ListParagraph"/>
+        <w:numPr>
+          <w:ilvl w:val="1"/>
+          <w:numId w:val="14"/>
+        </w:numPr>
+        <w:tabs>
+          <w:tab w:val="left" w:pos="1340"/>
+        </w:tabs>
+      </w:pPr>
+      <w:r>
+        <w:t xml:space="preserve">Ideally they don’t have the option to edit or delete. </w:t>
+      </w:r>
+    </w:p>
+    <w:p>
+      <w:pPr>
+        <w:pStyle w:val="ListParagraph"/>
+        <w:numPr>
+          <w:ilvl w:val="2"/>
+          <w:numId w:val="14"/>
+        </w:numPr>
+        <w:tabs>
+          <w:tab w:val="left" w:pos="1340"/>
+        </w:tabs>
+      </w:pPr>
+      <w:r>
+        <w:t>They should only have the option to show.</w:t>
+      </w:r>
+    </w:p>
+    <w:p>
+      <w:pPr>
+        <w:pStyle w:val="ListParagraph"/>
+        <w:numPr>
+          <w:ilvl w:val="1"/>
+          <w:numId w:val="14"/>
+        </w:numPr>
+        <w:tabs>
+          <w:tab w:val="left" w:pos="1340"/>
+        </w:tabs>
+      </w:pPr>
+      <w:r>
+        <w:t xml:space="preserve">They should also not be able to add a new story unless they register. </w:t>
+      </w:r>
+    </w:p>
+    <w:p>
+      <w:pPr>
+        <w:pStyle w:val="ListParagraph"/>
+        <w:numPr>
+          <w:ilvl w:val="2"/>
+          <w:numId w:val="14"/>
+        </w:numPr>
+        <w:tabs>
+          <w:tab w:val="left" w:pos="1340"/>
+        </w:tabs>
+      </w:pPr>
+      <w:r>
+        <w:t>They should also not have the option to delete or edit categories.</w:t>
+      </w:r>
+    </w:p>
+    <w:p>
+      <w:pPr>
+        <w:pStyle w:val="ListParagraph"/>
+        <w:numPr>
+          <w:ilvl w:val="2"/>
+          <w:numId w:val="14"/>
+        </w:numPr>
+        <w:tabs>
+          <w:tab w:val="left" w:pos="1340"/>
+        </w:tabs>
+      </w:pPr>
+      <w:r>
+        <w:t>They should also not have the option to add new locations.</w:t>
+      </w:r>
+    </w:p>
+    <w:p>
+      <w:pPr>
+        <w:pStyle w:val="ListParagraph"/>
+        <w:numPr>
+          <w:ilvl w:val="3"/>
+          <w:numId w:val="14"/>
+        </w:numPr>
+        <w:tabs>
+          <w:tab w:val="left" w:pos="1340"/>
+        </w:tabs>
+      </w:pPr>
+      <w:r>
+        <w:t>They should only be able to see locations that are already existing.</w:t>
+      </w:r>
+    </w:p>
+    <w:p>
+      <w:pPr>
+        <w:pStyle w:val="ListParagraph"/>
+        <w:numPr>
+          <w:ilvl w:val="3"/>
+          <w:numId w:val="14"/>
+        </w:numPr>
+        <w:tabs>
+          <w:tab w:val="left" w:pos="1340"/>
+        </w:tabs>
+        <w:rPr>
+          <w:i/>
+        </w:rPr>
+      </w:pPr>
+      <w:r>
+        <w:rPr>
+          <w:i/>
+        </w:rPr>
+        <w:t xml:space="preserve">We overcame this by going into the routes file which is app/ config. </w:t>
+      </w:r>
+    </w:p>
+    <w:p>
+      <w:pPr>
+        <w:pStyle w:val="ListParagraph"/>
+        <w:numPr>
+          <w:ilvl w:val="3"/>
+          <w:numId w:val="14"/>
+        </w:numPr>
+        <w:tabs>
+          <w:tab w:val="left" w:pos="1340"/>
+        </w:tabs>
+        <w:rPr>
+          <w:i/>
+        </w:rPr>
+      </w:pPr>
+      <w:r>
+        <w:rPr>
+          <w:i/>
+        </w:rPr>
+        <w:t xml:space="preserve">For categories, locations and users we made sure that they could only edit if their userid was equal to the story id. Therefore we made an if statement (this part was in show and index). </w:t>
+      </w:r>
       <w:bookmarkStart w:id="0" w:name="_GoBack"/>
       <w:bookmarkEnd w:id="0"/>
     </w:p>
     <w:p>
       <w:pPr>
+        <w:pStyle w:val="ListParagraph"/>
+        <w:numPr>
+          <w:ilvl w:val="3"/>
+          <w:numId w:val="14"/>
+        </w:numPr>
+        <w:tabs>
+          <w:tab w:val="left" w:pos="1340"/>
+        </w:tabs>
+      </w:pPr>
+    </w:p>
+    <w:p>
+      <w:pPr>
+        <w:pStyle w:val="ListParagraph"/>
+        <w:tabs>
+          <w:tab w:val="left" w:pos="1340"/>
+        </w:tabs>
+        <w:ind w:left="2880"/>
+      </w:pPr>
+    </w:p>
+    <w:p>
+      <w:pPr>
         <w:tabs>
           <w:tab w:val="left" w:pos="1340"/>
         </w:tabs>
@@ -2949,7 +3202,7 @@
           <w:tab w:val="left" w:pos="1340"/>
         </w:tabs>
       </w:pPr>
-      <w:hyperlink r:id="rId20" w:history="1">
+      <w:hyperlink r:id="rId21" w:history="1">
         <w:r>
           <w:rPr>
             <w:rStyle w:val="Hyperlink"/>
@@ -2984,7 +3237,7 @@
           <w:tab w:val="left" w:pos="1340"/>
         </w:tabs>
       </w:pPr>
-      <w:hyperlink r:id="rId21" w:history="1">
+      <w:hyperlink r:id="rId22" w:history="1">
         <w:r>
           <w:rPr>
             <w:rStyle w:val="Hyperlink"/>
@@ -5508,6 +5761,119 @@
     </w:lvl>
   </w:abstractNum>
   <w:abstractNum w:abstractNumId="12">
+    <w:nsid w:val="799B03A7"/>
+    <w:multiLevelType w:val="hybridMultilevel"/>
+    <w:tmpl w:val="820EE492"/>
+    <w:lvl w:ilvl="0" w:tplc="04090001">
+      <w:start w:val="1"/>
+      <w:numFmt w:val="bullet"/>
+      <w:lvlText w:val=""/>
+      <w:lvlJc w:val="left"/>
+      <w:pPr>
+        <w:ind w:left="720" w:hanging="360"/>
+      </w:pPr>
+      <w:rPr>
+        <w:rFonts w:ascii="Symbol" w:hAnsi="Symbol" w:hint="default"/>
+      </w:rPr>
+    </w:lvl>
+    <w:lvl w:ilvl="1" w:tplc="04090003">
+      <w:start w:val="1"/>
+      <w:numFmt w:val="bullet"/>
+      <w:lvlText w:val="o"/>
+      <w:lvlJc w:val="left"/>
+      <w:pPr>
+        <w:ind w:left="1440" w:hanging="360"/>
+      </w:pPr>
+      <w:rPr>
+        <w:rFonts w:ascii="Courier New" w:hAnsi="Courier New" w:hint="default"/>
+      </w:rPr>
+    </w:lvl>
+    <w:lvl w:ilvl="2" w:tplc="04090005">
+      <w:start w:val="1"/>
+      <w:numFmt w:val="bullet"/>
+      <w:lvlText w:val=""/>
+      <w:lvlJc w:val="left"/>
+      <w:pPr>
+        <w:ind w:left="2160" w:hanging="360"/>
+      </w:pPr>
+      <w:rPr>
+        <w:rFonts w:ascii="Wingdings" w:hAnsi="Wingdings" w:hint="default"/>
+      </w:rPr>
+    </w:lvl>
+    <w:lvl w:ilvl="3" w:tplc="04090001">
+      <w:start w:val="1"/>
+      <w:numFmt w:val="bullet"/>
+      <w:lvlText w:val=""/>
+      <w:lvlJc w:val="left"/>
+      <w:pPr>
+        <w:ind w:left="2880" w:hanging="360"/>
+      </w:pPr>
+      <w:rPr>
+        <w:rFonts w:ascii="Symbol" w:hAnsi="Symbol" w:hint="default"/>
+      </w:rPr>
+    </w:lvl>
+    <w:lvl w:ilvl="4" w:tplc="04090003" w:tentative="1">
+      <w:start w:val="1"/>
+      <w:numFmt w:val="bullet"/>
+      <w:lvlText w:val="o"/>
+      <w:lvlJc w:val="left"/>
+      <w:pPr>
+        <w:ind w:left="3600" w:hanging="360"/>
+      </w:pPr>
+      <w:rPr>
+        <w:rFonts w:ascii="Courier New" w:hAnsi="Courier New" w:hint="default"/>
+      </w:rPr>
+    </w:lvl>
+    <w:lvl w:ilvl="5" w:tplc="04090005" w:tentative="1">
+      <w:start w:val="1"/>
+      <w:numFmt w:val="bullet"/>
+      <w:lvlText w:val=""/>
+      <w:lvlJc w:val="left"/>
+      <w:pPr>
+        <w:ind w:left="4320" w:hanging="360"/>
+      </w:pPr>
+      <w:rPr>
+        <w:rFonts w:ascii="Wingdings" w:hAnsi="Wingdings" w:hint="default"/>
+      </w:rPr>
+    </w:lvl>
+    <w:lvl w:ilvl="6" w:tplc="04090001" w:tentative="1">
+      <w:start w:val="1"/>
+      <w:numFmt w:val="bullet"/>
+      <w:lvlText w:val=""/>
+      <w:lvlJc w:val="left"/>
+      <w:pPr>
+        <w:ind w:left="5040" w:hanging="360"/>
+      </w:pPr>
+      <w:rPr>
+        <w:rFonts w:ascii="Symbol" w:hAnsi="Symbol" w:hint="default"/>
+      </w:rPr>
+    </w:lvl>
+    <w:lvl w:ilvl="7" w:tplc="04090003" w:tentative="1">
+      <w:start w:val="1"/>
+      <w:numFmt w:val="bullet"/>
+      <w:lvlText w:val="o"/>
+      <w:lvlJc w:val="left"/>
+      <w:pPr>
+        <w:ind w:left="5760" w:hanging="360"/>
+      </w:pPr>
+      <w:rPr>
+        <w:rFonts w:ascii="Courier New" w:hAnsi="Courier New" w:hint="default"/>
+      </w:rPr>
+    </w:lvl>
+    <w:lvl w:ilvl="8" w:tplc="04090005" w:tentative="1">
+      <w:start w:val="1"/>
+      <w:numFmt w:val="bullet"/>
+      <w:lvlText w:val=""/>
+      <w:lvlJc w:val="left"/>
+      <w:pPr>
+        <w:ind w:left="6480" w:hanging="360"/>
+      </w:pPr>
+      <w:rPr>
+        <w:rFonts w:ascii="Wingdings" w:hAnsi="Wingdings" w:hint="default"/>
+      </w:rPr>
+    </w:lvl>
+  </w:abstractNum>
+  <w:abstractNum w:abstractNumId="13">
     <w:nsid w:val="7D917BFA"/>
     <w:multiLevelType w:val="hybridMultilevel"/>
     <w:tmpl w:val="53C067EC"/>
@@ -5633,7 +5999,7 @@
     <w:abstractNumId w:val="2"/>
   </w:num>
   <w:num w:numId="5">
-    <w:abstractNumId w:val="12"/>
+    <w:abstractNumId w:val="13"/>
   </w:num>
   <w:num w:numId="6">
     <w:abstractNumId w:val="4"/>
@@ -5658,6 +6024,9 @@
   </w:num>
   <w:num w:numId="13">
     <w:abstractNumId w:val="11"/>
+  </w:num>
+  <w:num w:numId="14">
+    <w:abstractNumId w:val="12"/>
   </w:num>
 </w:numbering>
 </file>

</xml_diff>

<commit_message>
Added some styling to stories html
</commit_message>
<xml_diff>
--- a/Notes/Notes on the Project.docx
+++ b/Notes/Notes on the Project.docx
@@ -3148,20 +3148,36 @@
         </w:rPr>
         <w:t xml:space="preserve">For categories, locations and users we made sure that they could only edit if their userid was equal to the story id. Therefore we made an if statement (this part was in show and index). </w:t>
       </w:r>
-      <w:bookmarkStart w:id="0" w:name="_GoBack"/>
-      <w:bookmarkEnd w:id="0"/>
-    </w:p>
-    <w:p>
-      <w:pPr>
-        <w:pStyle w:val="ListParagraph"/>
-        <w:numPr>
-          <w:ilvl w:val="3"/>
+    </w:p>
+    <w:p>
+      <w:pPr>
+        <w:pStyle w:val="ListParagraph"/>
+        <w:tabs>
+          <w:tab w:val="left" w:pos="1340"/>
+        </w:tabs>
+        <w:ind w:left="2880"/>
+        <w:rPr>
+          <w:i/>
+        </w:rPr>
+      </w:pPr>
+    </w:p>
+    <w:p>
+      <w:pPr>
+        <w:pStyle w:val="ListParagraph"/>
+        <w:numPr>
+          <w:ilvl w:val="0"/>
           <w:numId w:val="14"/>
         </w:numPr>
         <w:tabs>
           <w:tab w:val="left" w:pos="1340"/>
         </w:tabs>
-      </w:pPr>
+        <w:rPr>
+          <w:i/>
+        </w:rPr>
+      </w:pPr>
+      <w:r>
+        <w:t xml:space="preserve">When map is working…get it so you can click on map to see which stories correspond to those locations. </w:t>
+      </w:r>
     </w:p>
     <w:p>
       <w:pPr>
@@ -4392,6 +4408,61 @@
           <w:tab w:val="left" w:pos="1340"/>
         </w:tabs>
       </w:pPr>
+      <w:r>
+        <w:t>Felix Hartley Russell</w:t>
+      </w:r>
+    </w:p>
+    <w:p>
+      <w:pPr>
+        <w:tabs>
+          <w:tab w:val="left" w:pos="1340"/>
+        </w:tabs>
+      </w:pPr>
+      <w:r>
+        <w:t>Big Fe</w:t>
+      </w:r>
+    </w:p>
+    <w:p>
+      <w:pPr>
+        <w:tabs>
+          <w:tab w:val="left" w:pos="1340"/>
+        </w:tabs>
+      </w:pPr>
+      <w:r>
+        <w:t>“Keep going”</w:t>
+      </w:r>
+    </w:p>
+    <w:p>
+      <w:pPr>
+        <w:tabs>
+          <w:tab w:val="left" w:pos="1340"/>
+        </w:tabs>
+      </w:pPr>
+      <w:r>
+        <w:t>Beers</w:t>
+      </w:r>
+    </w:p>
+    <w:p>
+      <w:pPr>
+        <w:tabs>
+          <w:tab w:val="left" w:pos="1340"/>
+        </w:tabs>
+      </w:pPr>
+      <w:r>
+        <w:t>Lansdown Pub</w:t>
+      </w:r>
+    </w:p>
+    <w:p>
+      <w:pPr>
+        <w:tabs>
+          <w:tab w:val="left" w:pos="1340"/>
+        </w:tabs>
+      </w:pPr>
+      <w:r>
+        <w:t>(Jake Willis Fleming)</w:t>
+      </w:r>
+      <w:bookmarkStart w:id="0" w:name="_GoBack"/>
+      <w:bookmarkEnd w:id="0"/>
     </w:p>
     <w:sectPr>
       <w:pgSz w:w="11900" w:h="16840"/>
@@ -5763,7 +5834,7 @@
   <w:abstractNum w:abstractNumId="12">
     <w:nsid w:val="799B03A7"/>
     <w:multiLevelType w:val="hybridMultilevel"/>
-    <w:tmpl w:val="820EE492"/>
+    <w:tmpl w:val="CC625160"/>
     <w:lvl w:ilvl="0" w:tplc="04090001">
       <w:start w:val="1"/>
       <w:numFmt w:val="bullet"/>

</xml_diff>

<commit_message>
Images now coming up users/1
</commit_message>
<xml_diff>
--- a/Notes/Notes on the Project.docx
+++ b/Notes/Notes on the Project.docx
@@ -61,8 +61,13 @@
         </w:numPr>
       </w:pPr>
       <w:r>
-        <w:t>Tried typing things like “how do I draw out join tables for mapping of has and belongs to many in Rails?” etc</w:t>
-      </w:r>
+        <w:t xml:space="preserve">Tried typing things like “how do I draw out join tables for mapping of has and belongs to many in Rails?” </w:t>
+      </w:r>
+      <w:proofErr w:type="spellStart"/>
+      <w:r>
+        <w:t>etc</w:t>
+      </w:r>
+      <w:proofErr w:type="spellEnd"/>
     </w:p>
     <w:p>
       <w:pPr>
@@ -118,8 +123,13 @@
           <w:numId w:val="1"/>
         </w:numPr>
       </w:pPr>
-      <w:r>
-        <w:t>the immediate above is extremely useful.</w:t>
+      <w:proofErr w:type="gramStart"/>
+      <w:r>
+        <w:t>the</w:t>
+      </w:r>
+      <w:proofErr w:type="gramEnd"/>
+      <w:r>
+        <w:t xml:space="preserve"> immediate above is extremely useful.</w:t>
       </w:r>
     </w:p>
     <w:p>
@@ -268,9 +278,19 @@
           <w:numId w:val="1"/>
         </w:numPr>
       </w:pPr>
-      <w:r>
-        <w:t>Ie category_stories</w:t>
-      </w:r>
+      <w:proofErr w:type="spellStart"/>
+      <w:r>
+        <w:t>Ie</w:t>
+      </w:r>
+      <w:proofErr w:type="spellEnd"/>
+      <w:r>
+        <w:t xml:space="preserve"> </w:t>
+      </w:r>
+      <w:proofErr w:type="spellStart"/>
+      <w:r>
+        <w:t>category_stories</w:t>
+      </w:r>
+      <w:proofErr w:type="spellEnd"/>
     </w:p>
     <w:p>
       <w:pPr>
@@ -281,8 +301,13 @@
         </w:numPr>
       </w:pPr>
       <w:r>
-        <w:t>And story_categories</w:t>
-      </w:r>
+        <w:t xml:space="preserve">And </w:t>
+      </w:r>
+      <w:proofErr w:type="spellStart"/>
+      <w:r>
+        <w:t>story_categories</w:t>
+      </w:r>
+      <w:proofErr w:type="spellEnd"/>
     </w:p>
     <w:p>
       <w:pPr>
@@ -310,6 +335,7 @@
           <w:numId w:val="1"/>
         </w:numPr>
       </w:pPr>
+      <w:proofErr w:type="gramStart"/>
       <w:r>
         <w:rPr>
           <w:rFonts w:cs="Times"/>
@@ -318,7 +344,18 @@
           <w:color w:val="2E2E31"/>
           <w:lang w:val="en-US"/>
         </w:rPr>
-        <w:t>once you’ve created those tables with those columns you need to:</w:t>
+        <w:t>once</w:t>
+      </w:r>
+      <w:proofErr w:type="gramEnd"/>
+      <w:r>
+        <w:rPr>
+          <w:rFonts w:cs="Times"/>
+          <w:i/>
+          <w:iCs/>
+          <w:color w:val="2E2E31"/>
+          <w:lang w:val="en-US"/>
+        </w:rPr>
+        <w:t xml:space="preserve"> you’ve created those tables with those columns you need to:</w:t>
       </w:r>
     </w:p>
     <w:p>
@@ -329,46 +366,86 @@
           <w:numId w:val="1"/>
         </w:numPr>
       </w:pPr>
+      <w:proofErr w:type="gramStart"/>
       <w:r>
         <w:rPr>
           <w:rFonts w:cs="Times"/>
           <w:color w:val="2E2E31"/>
           <w:lang w:val="en-US"/>
         </w:rPr>
-        <w:t>create join table for categories_stories</w:t>
-      </w:r>
-    </w:p>
-    <w:p>
-      <w:pPr>
-        <w:pStyle w:val="ListParagraph"/>
-        <w:numPr>
-          <w:ilvl w:val="2"/>
-          <w:numId w:val="1"/>
-        </w:numPr>
-      </w:pPr>
+        <w:t>create</w:t>
+      </w:r>
+      <w:proofErr w:type="gramEnd"/>
       <w:r>
         <w:rPr>
           <w:rFonts w:cs="Times"/>
           <w:color w:val="2E2E31"/>
           <w:lang w:val="en-US"/>
         </w:rPr>
-        <w:t>create join table for locations_stories</w:t>
-      </w:r>
-    </w:p>
-    <w:p>
-      <w:pPr>
-        <w:pStyle w:val="ListParagraph"/>
-        <w:numPr>
-          <w:ilvl w:val="0"/>
-          <w:numId w:val="2"/>
-        </w:numPr>
-      </w:pPr>
+        <w:t xml:space="preserve"> join table for </w:t>
+      </w:r>
+      <w:proofErr w:type="spellStart"/>
       <w:r>
         <w:rPr>
           <w:rFonts w:cs="Times"/>
           <w:color w:val="2E2E31"/>
           <w:lang w:val="en-US"/>
         </w:rPr>
+        <w:t>categories_stories</w:t>
+      </w:r>
+      <w:proofErr w:type="spellEnd"/>
+    </w:p>
+    <w:p>
+      <w:pPr>
+        <w:pStyle w:val="ListParagraph"/>
+        <w:numPr>
+          <w:ilvl w:val="2"/>
+          <w:numId w:val="1"/>
+        </w:numPr>
+      </w:pPr>
+      <w:proofErr w:type="gramStart"/>
+      <w:r>
+        <w:rPr>
+          <w:rFonts w:cs="Times"/>
+          <w:color w:val="2E2E31"/>
+          <w:lang w:val="en-US"/>
+        </w:rPr>
+        <w:t>create</w:t>
+      </w:r>
+      <w:proofErr w:type="gramEnd"/>
+      <w:r>
+        <w:rPr>
+          <w:rFonts w:cs="Times"/>
+          <w:color w:val="2E2E31"/>
+          <w:lang w:val="en-US"/>
+        </w:rPr>
+        <w:t xml:space="preserve"> join table for </w:t>
+      </w:r>
+      <w:proofErr w:type="spellStart"/>
+      <w:r>
+        <w:rPr>
+          <w:rFonts w:cs="Times"/>
+          <w:color w:val="2E2E31"/>
+          <w:lang w:val="en-US"/>
+        </w:rPr>
+        <w:t>locations_stories</w:t>
+      </w:r>
+      <w:proofErr w:type="spellEnd"/>
+    </w:p>
+    <w:p>
+      <w:pPr>
+        <w:pStyle w:val="ListParagraph"/>
+        <w:numPr>
+          <w:ilvl w:val="0"/>
+          <w:numId w:val="2"/>
+        </w:numPr>
+      </w:pPr>
+      <w:r>
+        <w:rPr>
+          <w:rFonts w:cs="Times"/>
+          <w:color w:val="2E2E31"/>
+          <w:lang w:val="en-US"/>
+        </w:rPr>
         <w:t>The only time you need a join table is for a many to many relationship. So if a story can belong to many categories, and a category can have many stories associated with it.</w:t>
       </w:r>
     </w:p>
@@ -413,7 +490,31 @@
         </w:numPr>
       </w:pPr>
       <w:r>
-        <w:t xml:space="preserve">I.e. in the database it will be user_id for stories. But I would prefer the user_name and tag_line to come up </w:t>
+        <w:t xml:space="preserve">I.e. in the database it will be </w:t>
+      </w:r>
+      <w:proofErr w:type="spellStart"/>
+      <w:r>
+        <w:t>user_id</w:t>
+      </w:r>
+      <w:proofErr w:type="spellEnd"/>
+      <w:r>
+        <w:t xml:space="preserve"> for stories. But I would prefer the </w:t>
+      </w:r>
+      <w:proofErr w:type="spellStart"/>
+      <w:r>
+        <w:t>user_name</w:t>
+      </w:r>
+      <w:proofErr w:type="spellEnd"/>
+      <w:r>
+        <w:t xml:space="preserve"> and </w:t>
+      </w:r>
+      <w:proofErr w:type="spellStart"/>
+      <w:r>
+        <w:t>tag_line</w:t>
+      </w:r>
+      <w:proofErr w:type="spellEnd"/>
+      <w:r>
+        <w:t xml:space="preserve"> to come up </w:t>
       </w:r>
       <w:r>
         <w:t xml:space="preserve">on the client end. </w:t>
@@ -452,8 +553,13 @@
           <w:numId w:val="3"/>
         </w:numPr>
       </w:pPr>
-      <w:r>
-        <w:t>Yik yak</w:t>
+      <w:proofErr w:type="spellStart"/>
+      <w:r>
+        <w:t>Yik</w:t>
+      </w:r>
+      <w:proofErr w:type="spellEnd"/>
+      <w:r>
+        <w:t xml:space="preserve"> yak</w:t>
       </w:r>
     </w:p>
     <w:p>
@@ -464,9 +570,11 @@
           <w:numId w:val="3"/>
         </w:numPr>
       </w:pPr>
+      <w:proofErr w:type="spellStart"/>
       <w:r>
         <w:t>Instagram</w:t>
       </w:r>
+      <w:proofErr w:type="spellEnd"/>
     </w:p>
     <w:p>
       <w:pPr>
@@ -490,7 +598,15 @@
         </w:numPr>
       </w:pPr>
       <w:r>
-        <w:t>Could do it by time/ location / jointjokers (JJ’s)</w:t>
+        <w:t xml:space="preserve">Could do it by time/ location / </w:t>
+      </w:r>
+      <w:proofErr w:type="spellStart"/>
+      <w:r>
+        <w:t>jointjokers</w:t>
+      </w:r>
+      <w:proofErr w:type="spellEnd"/>
+      <w:r>
+        <w:t xml:space="preserve"> (JJ’s)</w:t>
       </w:r>
     </w:p>
     <w:p>
@@ -551,7 +667,15 @@
         <w:t>Go onto notes and just do devise</w:t>
       </w:r>
       <w:r>
-        <w:t xml:space="preserve"> (notes are from instagram example)</w:t>
+        <w:t xml:space="preserve"> (notes are from </w:t>
+      </w:r>
+      <w:proofErr w:type="spellStart"/>
+      <w:r>
+        <w:t>instagram</w:t>
+      </w:r>
+      <w:proofErr w:type="spellEnd"/>
+      <w:r>
+        <w:t xml:space="preserve"> example)</w:t>
       </w:r>
       <w:r>
         <w:t xml:space="preserve"> for users (so that they can log in and log out). Then go back and see Alex to create the database.</w:t>
@@ -584,9 +708,11 @@
     <w:p/>
     <w:p/>
     <w:p>
+      <w:proofErr w:type="spellStart"/>
       <w:r>
         <w:t>Emojis</w:t>
       </w:r>
+      <w:proofErr w:type="spellEnd"/>
     </w:p>
     <w:p>
       <w:pPr>
@@ -637,11 +763,24 @@
           <w:numId w:val="6"/>
         </w:numPr>
       </w:pPr>
-      <w:r>
-        <w:t>quite jokes to have fun different things with the emoji’</w:t>
-      </w:r>
-      <w:r>
-        <w:t>s in terms of adjectives</w:t>
+      <w:proofErr w:type="gramStart"/>
+      <w:r>
+        <w:t>quite</w:t>
+      </w:r>
+      <w:proofErr w:type="gramEnd"/>
+      <w:r>
+        <w:t xml:space="preserve"> jokes to have fun different things with the </w:t>
+      </w:r>
+      <w:proofErr w:type="spellStart"/>
+      <w:r>
+        <w:t>emoji’</w:t>
+      </w:r>
+      <w:r>
+        <w:t>s</w:t>
+      </w:r>
+      <w:proofErr w:type="spellEnd"/>
+      <w:r>
+        <w:t xml:space="preserve"> in terms of adjectives</w:t>
       </w:r>
     </w:p>
     <w:p>
@@ -652,8 +791,15 @@
           <w:numId w:val="6"/>
         </w:numPr>
       </w:pPr>
-      <w:r>
-        <w:t xml:space="preserve">eg peach could mean peachy etc. </w:t>
+      <w:proofErr w:type="spellStart"/>
+      <w:proofErr w:type="gramStart"/>
+      <w:r>
+        <w:t>eg</w:t>
+      </w:r>
+      <w:proofErr w:type="spellEnd"/>
+      <w:proofErr w:type="gramEnd"/>
+      <w:r>
+        <w:t xml:space="preserve"> peach could mean peachy etc. </w:t>
       </w:r>
     </w:p>
     <w:p>
@@ -664,8 +810,13 @@
           <w:numId w:val="6"/>
         </w:numPr>
       </w:pPr>
-      <w:r>
-        <w:t>so therefore semiotic as well as material.</w:t>
+      <w:proofErr w:type="gramStart"/>
+      <w:r>
+        <w:t>so</w:t>
+      </w:r>
+      <w:proofErr w:type="gramEnd"/>
+      <w:r>
+        <w:t xml:space="preserve"> therefore semiotic as well as material.</w:t>
       </w:r>
     </w:p>
     <w:p>
@@ -760,11 +911,19 @@
           <w:numId w:val="6"/>
         </w:numPr>
       </w:pPr>
+      <w:proofErr w:type="spellStart"/>
       <w:r>
         <w:rPr>
           <w:rFonts w:ascii="Menlo Regular" w:hAnsi="Menlo Regular" w:cs="Menlo Regular"/>
         </w:rPr>
-        <w:t xml:space="preserve">Anecists could bring chaos to the English language and disrupt it with its very own lingo/ slang/ language. </w:t>
+        <w:t>Anecists</w:t>
+      </w:r>
+      <w:proofErr w:type="spellEnd"/>
+      <w:r>
+        <w:rPr>
+          <w:rFonts w:ascii="Menlo Regular" w:hAnsi="Menlo Regular" w:cs="Menlo Regular"/>
+        </w:rPr>
+        <w:t xml:space="preserve"> could bring chaos to the English language and disrupt it with its very own lingo/ slang/ language. </w:t>
       </w:r>
     </w:p>
     <w:p>
@@ -882,11 +1041,33 @@
           <w:numId w:val="6"/>
         </w:numPr>
       </w:pPr>
+      <w:proofErr w:type="gramStart"/>
       <w:r>
         <w:rPr>
           <w:rFonts w:ascii="Menlo Regular" w:hAnsi="Menlo Regular" w:cs="Menlo Regular"/>
         </w:rPr>
-        <w:t xml:space="preserve">join the anecist revolution. </w:t>
+        <w:t>join</w:t>
+      </w:r>
+      <w:proofErr w:type="gramEnd"/>
+      <w:r>
+        <w:rPr>
+          <w:rFonts w:ascii="Menlo Regular" w:hAnsi="Menlo Regular" w:cs="Menlo Regular"/>
+        </w:rPr>
+        <w:t xml:space="preserve"> the </w:t>
+      </w:r>
+      <w:proofErr w:type="spellStart"/>
+      <w:r>
+        <w:rPr>
+          <w:rFonts w:ascii="Menlo Regular" w:hAnsi="Menlo Regular" w:cs="Menlo Regular"/>
+        </w:rPr>
+        <w:t>anecist</w:t>
+      </w:r>
+      <w:proofErr w:type="spellEnd"/>
+      <w:r>
+        <w:rPr>
+          <w:rFonts w:ascii="Menlo Regular" w:hAnsi="Menlo Regular" w:cs="Menlo Regular"/>
+        </w:rPr>
+        <w:t xml:space="preserve"> revolution. </w:t>
       </w:r>
     </w:p>
     <w:p/>
@@ -910,8 +1091,21 @@
           <w:numId w:val="5"/>
         </w:numPr>
       </w:pPr>
-      <w:r>
-        <w:t xml:space="preserve">could potentially fork this and then git pull it and you get loads of emoji’s instantly. </w:t>
+      <w:proofErr w:type="gramStart"/>
+      <w:r>
+        <w:t>could</w:t>
+      </w:r>
+      <w:proofErr w:type="gramEnd"/>
+      <w:r>
+        <w:t xml:space="preserve"> potentially fork this and then git pull it and you get loads of </w:t>
+      </w:r>
+      <w:proofErr w:type="spellStart"/>
+      <w:r>
+        <w:t>emoji’s</w:t>
+      </w:r>
+      <w:proofErr w:type="spellEnd"/>
+      <w:r>
+        <w:t xml:space="preserve"> instantly. </w:t>
       </w:r>
     </w:p>
     <w:p/>
@@ -924,8 +1118,13 @@
           <w:numId w:val="5"/>
         </w:numPr>
       </w:pPr>
-      <w:r>
-        <w:t xml:space="preserve">Storify </w:t>
+      <w:proofErr w:type="spellStart"/>
+      <w:r>
+        <w:t>Storify</w:t>
+      </w:r>
+      <w:proofErr w:type="spellEnd"/>
+      <w:r>
+        <w:t xml:space="preserve"> </w:t>
       </w:r>
     </w:p>
     <w:p>
@@ -946,9 +1145,11 @@
           <w:numId w:val="7"/>
         </w:numPr>
       </w:pPr>
+      <w:proofErr w:type="spellStart"/>
       <w:r>
         <w:t>Buzzfeed</w:t>
       </w:r>
+      <w:proofErr w:type="spellEnd"/>
     </w:p>
     <w:p>
       <w:pPr>
@@ -1040,8 +1241,21 @@
       <w:r>
         <w:t xml:space="preserve">A useful thing to use to convert </w:t>
       </w:r>
-      <w:r>
-        <w:t xml:space="preserve">haml into erb. </w:t>
+      <w:proofErr w:type="spellStart"/>
+      <w:r>
+        <w:t>haml</w:t>
+      </w:r>
+      <w:proofErr w:type="spellEnd"/>
+      <w:r>
+        <w:t xml:space="preserve"> into </w:t>
+      </w:r>
+      <w:proofErr w:type="spellStart"/>
+      <w:r>
+        <w:t>erb</w:t>
+      </w:r>
+      <w:proofErr w:type="spellEnd"/>
+      <w:r>
+        <w:t xml:space="preserve">. </w:t>
       </w:r>
     </w:p>
     <w:p/>
@@ -1059,7 +1273,15 @@
         </w:numPr>
       </w:pPr>
       <w:r>
-        <w:t>Rather than thumbs up could use applauds (quite Sinatra-esque)</w:t>
+        <w:t>Rather than thumbs up could use applauds (quite Sinatra-</w:t>
+      </w:r>
+      <w:proofErr w:type="spellStart"/>
+      <w:r>
+        <w:t>esque</w:t>
+      </w:r>
+      <w:proofErr w:type="spellEnd"/>
+      <w:r>
+        <w:t>)</w:t>
       </w:r>
     </w:p>
     <w:p>
@@ -1089,12 +1311,23 @@
           <w:i/>
         </w:rPr>
       </w:pPr>
+      <w:proofErr w:type="spellStart"/>
+      <w:proofErr w:type="gramStart"/>
       <w:r>
         <w:rPr>
           <w:b/>
           <w:i/>
         </w:rPr>
-        <w:t>ie when you hear a good story your human response is to laugh or applaud etc.</w:t>
+        <w:t>ie</w:t>
+      </w:r>
+      <w:proofErr w:type="spellEnd"/>
+      <w:proofErr w:type="gramEnd"/>
+      <w:r>
+        <w:rPr>
+          <w:b/>
+          <w:i/>
+        </w:rPr>
+        <w:t xml:space="preserve"> when you hear a good story your human response is to laugh or applaud etc.</w:t>
       </w:r>
     </w:p>
     <w:p>
@@ -1109,12 +1342,21 @@
           <w:i/>
         </w:rPr>
       </w:pPr>
+      <w:proofErr w:type="gramStart"/>
       <w:r>
         <w:rPr>
           <w:b/>
           <w:i/>
         </w:rPr>
-        <w:t>therefore, laughter or applauds as indicators of likes would be cool.</w:t>
+        <w:t>therefore</w:t>
+      </w:r>
+      <w:proofErr w:type="gramEnd"/>
+      <w:r>
+        <w:rPr>
+          <w:b/>
+          <w:i/>
+        </w:rPr>
+        <w:t>, laughter or applauds as indicators of likes would be cool.</w:t>
       </w:r>
     </w:p>
     <w:p>
@@ -1134,7 +1376,23 @@
           <w:b/>
           <w:i/>
         </w:rPr>
-        <w:t>In same way as facebook does thumbs up</w:t>
+        <w:t xml:space="preserve">In same way as </w:t>
+      </w:r>
+      <w:proofErr w:type="spellStart"/>
+      <w:r>
+        <w:rPr>
+          <w:b/>
+          <w:i/>
+        </w:rPr>
+        <w:t>facebook</w:t>
+      </w:r>
+      <w:proofErr w:type="spellEnd"/>
+      <w:r>
+        <w:rPr>
+          <w:b/>
+          <w:i/>
+        </w:rPr>
+        <w:t xml:space="preserve"> does thumbs up</w:t>
       </w:r>
     </w:p>
     <w:p>
@@ -1154,7 +1412,23 @@
           <w:b/>
           <w:i/>
         </w:rPr>
-        <w:t>And instagram does a heart.</w:t>
+        <w:t xml:space="preserve">And </w:t>
+      </w:r>
+      <w:proofErr w:type="spellStart"/>
+      <w:r>
+        <w:rPr>
+          <w:b/>
+          <w:i/>
+        </w:rPr>
+        <w:t>instagram</w:t>
+      </w:r>
+      <w:proofErr w:type="spellEnd"/>
+      <w:r>
+        <w:rPr>
+          <w:b/>
+          <w:i/>
+        </w:rPr>
+        <w:t xml:space="preserve"> does a heart.</w:t>
       </w:r>
     </w:p>
     <w:p/>
@@ -1174,7 +1448,15 @@
         </w:tabs>
       </w:pPr>
       <w:r>
-        <w:t>Rake db: seed to run to enact the data you have hardcoded in the seed file.</w:t>
+        <w:t xml:space="preserve">Rake </w:t>
+      </w:r>
+      <w:proofErr w:type="spellStart"/>
+      <w:r>
+        <w:t>db</w:t>
+      </w:r>
+      <w:proofErr w:type="spellEnd"/>
+      <w:r>
+        <w:t>: seed to run to enact the data you have hardcoded in the seed file.</w:t>
       </w:r>
     </w:p>
     <w:p>
@@ -1215,7 +1497,15 @@
         </w:tabs>
       </w:pPr>
       <w:r>
-        <w:t>Add carrierwave for users to select images.</w:t>
+        <w:t xml:space="preserve">Add </w:t>
+      </w:r>
+      <w:proofErr w:type="spellStart"/>
+      <w:r>
+        <w:t>carrierwave</w:t>
+      </w:r>
+      <w:proofErr w:type="spellEnd"/>
+      <w:r>
+        <w:t xml:space="preserve"> for users to select images.</w:t>
       </w:r>
     </w:p>
     <w:p>
@@ -1229,25 +1519,38 @@
           <w:tab w:val="left" w:pos="1340"/>
         </w:tabs>
       </w:pPr>
-      <w:r>
-        <w:t>downloaded lesson notes.</w:t>
-      </w:r>
-    </w:p>
-    <w:p>
-      <w:pPr>
-        <w:tabs>
-          <w:tab w:val="left" w:pos="1340"/>
-        </w:tabs>
-      </w:pPr>
-    </w:p>
-    <w:p>
-      <w:pPr>
-        <w:tabs>
-          <w:tab w:val="left" w:pos="1340"/>
-        </w:tabs>
-      </w:pPr>
-      <w:r>
-        <w:t>Can’t get image and tag_line to come up.</w:t>
+      <w:proofErr w:type="gramStart"/>
+      <w:r>
+        <w:t>downloaded</w:t>
+      </w:r>
+      <w:proofErr w:type="gramEnd"/>
+      <w:r>
+        <w:t xml:space="preserve"> lesson notes.</w:t>
+      </w:r>
+    </w:p>
+    <w:p>
+      <w:pPr>
+        <w:tabs>
+          <w:tab w:val="left" w:pos="1340"/>
+        </w:tabs>
+      </w:pPr>
+    </w:p>
+    <w:p>
+      <w:pPr>
+        <w:tabs>
+          <w:tab w:val="left" w:pos="1340"/>
+        </w:tabs>
+      </w:pPr>
+      <w:r>
+        <w:t xml:space="preserve">Can’t get image and </w:t>
+      </w:r>
+      <w:proofErr w:type="spellStart"/>
+      <w:r>
+        <w:t>tag_line</w:t>
+      </w:r>
+      <w:proofErr w:type="spellEnd"/>
+      <w:r>
+        <w:t xml:space="preserve"> to come up.</w:t>
       </w:r>
     </w:p>
     <w:p>
@@ -1298,7 +1601,11 @@
         </w:tabs>
       </w:pPr>
       <w:r>
-        <w:t>Have got to the bit where you bundle rma</w:t>
+        <w:t xml:space="preserve">Have got to the bit where you bundle </w:t>
+      </w:r>
+      <w:proofErr w:type="spellStart"/>
+      <w:r>
+        <w:t>rma</w:t>
       </w:r>
       <w:r>
         <w:softHyphen/>
@@ -1309,29 +1616,38 @@
       <w:r>
         <w:t>gick</w:t>
       </w:r>
-    </w:p>
-    <w:p>
-      <w:pPr>
-        <w:tabs>
-          <w:tab w:val="left" w:pos="1340"/>
-        </w:tabs>
-      </w:pPr>
-    </w:p>
-    <w:p>
-      <w:pPr>
-        <w:tabs>
-          <w:tab w:val="left" w:pos="1340"/>
-        </w:tabs>
-      </w:pPr>
-    </w:p>
-    <w:p>
-      <w:pPr>
-        <w:tabs>
-          <w:tab w:val="left" w:pos="1340"/>
-        </w:tabs>
-      </w:pPr>
-      <w:r>
-        <w:t>What’s the crack on Foundation? I thought “if we fight it we lose”…what exactly do you mean by it?</w:t>
+      <w:proofErr w:type="spellEnd"/>
+    </w:p>
+    <w:p>
+      <w:pPr>
+        <w:tabs>
+          <w:tab w:val="left" w:pos="1340"/>
+        </w:tabs>
+      </w:pPr>
+    </w:p>
+    <w:p>
+      <w:pPr>
+        <w:tabs>
+          <w:tab w:val="left" w:pos="1340"/>
+        </w:tabs>
+      </w:pPr>
+    </w:p>
+    <w:p>
+      <w:pPr>
+        <w:tabs>
+          <w:tab w:val="left" w:pos="1340"/>
+        </w:tabs>
+      </w:pPr>
+      <w:r>
+        <w:t xml:space="preserve">What’s the crack on Foundation? I </w:t>
+      </w:r>
+      <w:proofErr w:type="gramStart"/>
+      <w:r>
+        <w:t>thought</w:t>
+      </w:r>
+      <w:proofErr w:type="gramEnd"/>
+      <w:r>
+        <w:t xml:space="preserve"> “if we fight it we lose”…what exactly do you mean by it?</w:t>
       </w:r>
     </w:p>
     <w:p>
@@ -1382,11 +1698,19 @@
           <w:highlight w:val="green"/>
         </w:rPr>
       </w:pPr>
-      <w:r>
-        <w:rPr>
-          <w:highlight w:val="green"/>
-        </w:rPr>
-        <w:t xml:space="preserve">loop through categories and locations </w:t>
+      <w:proofErr w:type="gramStart"/>
+      <w:r>
+        <w:rPr>
+          <w:highlight w:val="green"/>
+        </w:rPr>
+        <w:t>loop</w:t>
+      </w:r>
+      <w:proofErr w:type="gramEnd"/>
+      <w:r>
+        <w:rPr>
+          <w:highlight w:val="green"/>
+        </w:rPr>
+        <w:t xml:space="preserve"> through categories and locations </w:t>
       </w:r>
       <w:r>
         <w:rPr>
@@ -1398,7 +1722,21 @@
         <w:rPr>
           <w:highlight w:val="green"/>
         </w:rPr>
-        <w:t>on stories.show (stories/id)</w:t>
+        <w:t xml:space="preserve">on </w:t>
+      </w:r>
+      <w:proofErr w:type="spellStart"/>
+      <w:r>
+        <w:rPr>
+          <w:highlight w:val="green"/>
+        </w:rPr>
+        <w:t>stories.show</w:t>
+      </w:r>
+      <w:proofErr w:type="spellEnd"/>
+      <w:r>
+        <w:rPr>
+          <w:highlight w:val="green"/>
+        </w:rPr>
+        <w:t xml:space="preserve"> (stories/id)</w:t>
       </w:r>
     </w:p>
     <w:p>
@@ -1412,11 +1750,33 @@
           <w:highlight w:val="green"/>
         </w:rPr>
       </w:pPr>
-      <w:r>
-        <w:rPr>
-          <w:highlight w:val="green"/>
-        </w:rPr>
-        <w:t>create log out on menu (just like the instagram example)</w:t>
+      <w:proofErr w:type="gramStart"/>
+      <w:r>
+        <w:rPr>
+          <w:highlight w:val="green"/>
+        </w:rPr>
+        <w:t>create</w:t>
+      </w:r>
+      <w:proofErr w:type="gramEnd"/>
+      <w:r>
+        <w:rPr>
+          <w:highlight w:val="green"/>
+        </w:rPr>
+        <w:t xml:space="preserve"> log out on menu (just like the </w:t>
+      </w:r>
+      <w:proofErr w:type="spellStart"/>
+      <w:r>
+        <w:rPr>
+          <w:highlight w:val="green"/>
+        </w:rPr>
+        <w:t>instagram</w:t>
+      </w:r>
+      <w:proofErr w:type="spellEnd"/>
+      <w:r>
+        <w:rPr>
+          <w:highlight w:val="green"/>
+        </w:rPr>
+        <w:t xml:space="preserve"> example)</w:t>
       </w:r>
     </w:p>
     <w:p>
@@ -1430,12 +1790,28 @@
           <w:highlight w:val="yellow"/>
         </w:rPr>
       </w:pPr>
+      <w:proofErr w:type="gramStart"/>
       <w:r>
         <w:rPr>
           <w:highlight w:val="yellow"/>
         </w:rPr>
-        <w:t>create seed data for emoji’s</w:t>
-      </w:r>
+        <w:t>create</w:t>
+      </w:r>
+      <w:proofErr w:type="gramEnd"/>
+      <w:r>
+        <w:rPr>
+          <w:highlight w:val="yellow"/>
+        </w:rPr>
+        <w:t xml:space="preserve"> seed data for </w:t>
+      </w:r>
+      <w:proofErr w:type="spellStart"/>
+      <w:r>
+        <w:rPr>
+          <w:highlight w:val="yellow"/>
+        </w:rPr>
+        <w:t>emoji’s</w:t>
+      </w:r>
+      <w:proofErr w:type="spellEnd"/>
     </w:p>
     <w:p>
       <w:pPr>
@@ -1448,11 +1824,19 @@
           <w:highlight w:val="yellow"/>
         </w:rPr>
       </w:pPr>
+      <w:proofErr w:type="gramStart"/>
       <w:r>
         <w:rPr>
           <w:highlight w:val="yellow"/>
         </w:rPr>
-        <w:t xml:space="preserve">add some default locations to begin with </w:t>
+        <w:t>add</w:t>
+      </w:r>
+      <w:proofErr w:type="gramEnd"/>
+      <w:r>
+        <w:rPr>
+          <w:highlight w:val="yellow"/>
+        </w:rPr>
+        <w:t xml:space="preserve"> some default locations to begin with </w:t>
       </w:r>
     </w:p>
     <w:p>
@@ -1466,11 +1850,19 @@
           <w:highlight w:val="magenta"/>
         </w:rPr>
       </w:pPr>
+      <w:proofErr w:type="gramStart"/>
       <w:r>
         <w:rPr>
           <w:highlight w:val="magenta"/>
         </w:rPr>
-        <w:t xml:space="preserve">could do this a different way later using “Google input” but for now </w:t>
+        <w:t>could</w:t>
+      </w:r>
+      <w:proofErr w:type="gramEnd"/>
+      <w:r>
+        <w:rPr>
+          <w:highlight w:val="magenta"/>
+        </w:rPr>
+        <w:t xml:space="preserve"> do this a different way later using “Google input” but for now </w:t>
       </w:r>
     </w:p>
     <w:p>
@@ -1481,8 +1873,13 @@
           <w:numId w:val="4"/>
         </w:numPr>
       </w:pPr>
-      <w:r>
-        <w:t>and then look at adding comments to a story</w:t>
+      <w:proofErr w:type="gramStart"/>
+      <w:r>
+        <w:t>and</w:t>
+      </w:r>
+      <w:proofErr w:type="gramEnd"/>
+      <w:r>
+        <w:t xml:space="preserve"> then look at adding comments to a story</w:t>
       </w:r>
     </w:p>
     <w:p>
@@ -1493,8 +1890,13 @@
           <w:numId w:val="4"/>
         </w:numPr>
       </w:pPr>
-      <w:r>
-        <w:t>see lesson plan in notes (from Slack)</w:t>
+      <w:proofErr w:type="gramStart"/>
+      <w:r>
+        <w:t>see</w:t>
+      </w:r>
+      <w:proofErr w:type="gramEnd"/>
+      <w:r>
+        <w:t xml:space="preserve"> lesson plan in notes (from Slack)</w:t>
       </w:r>
     </w:p>
     <w:p>
@@ -1512,7 +1914,21 @@
         <w:rPr>
           <w:highlight w:val="green"/>
         </w:rPr>
-        <w:t>In the directory “acts-as-commentable”</w:t>
+        <w:t>In the directory “acts-as-</w:t>
+      </w:r>
+      <w:proofErr w:type="spellStart"/>
+      <w:r>
+        <w:rPr>
+          <w:highlight w:val="green"/>
+        </w:rPr>
+        <w:t>commentable</w:t>
+      </w:r>
+      <w:proofErr w:type="spellEnd"/>
+      <w:r>
+        <w:rPr>
+          <w:highlight w:val="green"/>
+        </w:rPr>
+        <w:t>”</w:t>
       </w:r>
     </w:p>
     <w:p>
@@ -1530,7 +1946,21 @@
         <w:rPr>
           <w:highlight w:val="green"/>
         </w:rPr>
-        <w:t>Also “acts-as-votable” (to give something likes)</w:t>
+        <w:t>Also “acts-as-</w:t>
+      </w:r>
+      <w:proofErr w:type="spellStart"/>
+      <w:r>
+        <w:rPr>
+          <w:highlight w:val="green"/>
+        </w:rPr>
+        <w:t>votable</w:t>
+      </w:r>
+      <w:proofErr w:type="spellEnd"/>
+      <w:r>
+        <w:rPr>
+          <w:highlight w:val="green"/>
+        </w:rPr>
+        <w:t>” (to give something likes)</w:t>
       </w:r>
     </w:p>
     <w:p>
@@ -1612,8 +2042,13 @@
           <w:numId w:val="4"/>
         </w:numPr>
       </w:pPr>
-      <w:r>
-        <w:t>do this one first as it is easier</w:t>
+      <w:proofErr w:type="gramStart"/>
+      <w:r>
+        <w:t>do</w:t>
+      </w:r>
+      <w:proofErr w:type="gramEnd"/>
+      <w:r>
+        <w:t xml:space="preserve"> this one first as it is easier</w:t>
       </w:r>
     </w:p>
     <w:p>
@@ -1627,11 +2062,33 @@
           <w:highlight w:val="green"/>
         </w:rPr>
       </w:pPr>
-      <w:r>
-        <w:rPr>
-          <w:highlight w:val="green"/>
-        </w:rPr>
-        <w:t>add images for anecjokers.</w:t>
+      <w:proofErr w:type="gramStart"/>
+      <w:r>
+        <w:rPr>
+          <w:highlight w:val="green"/>
+        </w:rPr>
+        <w:t>add</w:t>
+      </w:r>
+      <w:proofErr w:type="gramEnd"/>
+      <w:r>
+        <w:rPr>
+          <w:highlight w:val="green"/>
+        </w:rPr>
+        <w:t xml:space="preserve"> images for </w:t>
+      </w:r>
+      <w:proofErr w:type="spellStart"/>
+      <w:r>
+        <w:rPr>
+          <w:highlight w:val="green"/>
+        </w:rPr>
+        <w:t>anecjokers</w:t>
+      </w:r>
+      <w:proofErr w:type="spellEnd"/>
+      <w:r>
+        <w:rPr>
+          <w:highlight w:val="green"/>
+        </w:rPr>
+        <w:t>.</w:t>
       </w:r>
     </w:p>
     <w:p/>
@@ -1650,7 +2107,23 @@
         </w:numPr>
       </w:pPr>
       <w:r>
-        <w:t>When doing data in the seed file there must be a quicker way to do the numbers in ascending order (eg cat1, cat2, cat3 etc.) like in excel.</w:t>
+        <w:t xml:space="preserve">When doing data in the seed file there must be </w:t>
+      </w:r>
+      <w:proofErr w:type="gramStart"/>
+      <w:r>
+        <w:t>a quicker way to do the numbers in ascending order (</w:t>
+      </w:r>
+      <w:proofErr w:type="spellStart"/>
+      <w:r>
+        <w:t>eg</w:t>
+      </w:r>
+      <w:proofErr w:type="spellEnd"/>
+      <w:r>
+        <w:t xml:space="preserve"> cat1, cat2, cat3 etc.) like in excel</w:t>
+      </w:r>
+      <w:proofErr w:type="gramEnd"/>
+      <w:r>
+        <w:t>.</w:t>
       </w:r>
     </w:p>
     <w:p>
@@ -1689,8 +2162,13 @@
         </w:tabs>
       </w:pPr>
       <w:r>
-        <w:t>Seed users and stories etc</w:t>
-      </w:r>
+        <w:t xml:space="preserve">Seed users and stories </w:t>
+      </w:r>
+      <w:proofErr w:type="spellStart"/>
+      <w:r>
+        <w:t>etc</w:t>
+      </w:r>
+      <w:proofErr w:type="spellEnd"/>
       <w:r>
         <w:t xml:space="preserve"> (do this manually) but cant do images…have to do those online.</w:t>
       </w:r>
@@ -1805,6 +2283,7 @@
           <w:highlight w:val="green"/>
         </w:rPr>
       </w:pPr>
+      <w:proofErr w:type="gramStart"/>
       <w:r>
         <w:rPr>
           <w:rStyle w:val="Hyperlink"/>
@@ -1812,7 +2291,17 @@
           <w:highlight w:val="green"/>
           <w:u w:val="none"/>
         </w:rPr>
-        <w:t>make an edit bit…</w:t>
+        <w:t>make</w:t>
+      </w:r>
+      <w:proofErr w:type="gramEnd"/>
+      <w:r>
+        <w:rPr>
+          <w:rStyle w:val="Hyperlink"/>
+          <w:color w:val="auto"/>
+          <w:highlight w:val="green"/>
+          <w:u w:val="none"/>
+        </w:rPr>
+        <w:t xml:space="preserve"> an edit bit…</w:t>
       </w:r>
     </w:p>
     <w:p>
@@ -1849,6 +2338,7 @@
           <w:highlight w:val="green"/>
         </w:rPr>
       </w:pPr>
+      <w:proofErr w:type="gramStart"/>
       <w:r>
         <w:rPr>
           <w:rFonts w:ascii="Consolas" w:hAnsi="Consolas" w:cs="Courier"/>
@@ -1859,7 +2349,20 @@
           <w:bdr w:val="none" w:sz="0" w:space="0" w:color="auto" w:frame="1"/>
           <w:shd w:val="clear" w:color="auto" w:fill="EEEEEE"/>
         </w:rPr>
-        <w:t xml:space="preserve">authenticated :user </w:t>
+        <w:t>authenticated</w:t>
+      </w:r>
+      <w:proofErr w:type="gramEnd"/>
+      <w:r>
+        <w:rPr>
+          <w:rFonts w:ascii="Consolas" w:hAnsi="Consolas" w:cs="Courier"/>
+          <w:color w:val="000000"/>
+          <w:sz w:val="20"/>
+          <w:szCs w:val="20"/>
+          <w:highlight w:val="green"/>
+          <w:bdr w:val="none" w:sz="0" w:space="0" w:color="auto" w:frame="1"/>
+          <w:shd w:val="clear" w:color="auto" w:fill="EEEEEE"/>
+        </w:rPr>
+        <w:t xml:space="preserve"> :user </w:t>
       </w:r>
       <w:r>
         <w:rPr>
@@ -1895,7 +2398,33 @@
           <w:bdr w:val="none" w:sz="0" w:space="0" w:color="auto" w:frame="1"/>
           <w:shd w:val="clear" w:color="auto" w:fill="EEEEEE"/>
         </w:rPr>
-        <w:t>"registrations#show"</w:t>
+        <w:t>"</w:t>
+      </w:r>
+      <w:proofErr w:type="spellStart"/>
+      <w:r>
+        <w:rPr>
+          <w:rFonts w:ascii="Consolas" w:hAnsi="Consolas" w:cs="Courier"/>
+          <w:color w:val="800000"/>
+          <w:sz w:val="20"/>
+          <w:szCs w:val="20"/>
+          <w:highlight w:val="green"/>
+          <w:bdr w:val="none" w:sz="0" w:space="0" w:color="auto" w:frame="1"/>
+          <w:shd w:val="clear" w:color="auto" w:fill="EEEEEE"/>
+        </w:rPr>
+        <w:t>registrations#show</w:t>
+      </w:r>
+      <w:proofErr w:type="spellEnd"/>
+      <w:r>
+        <w:rPr>
+          <w:rFonts w:ascii="Consolas" w:hAnsi="Consolas" w:cs="Courier"/>
+          <w:color w:val="800000"/>
+          <w:sz w:val="20"/>
+          <w:szCs w:val="20"/>
+          <w:highlight w:val="green"/>
+          <w:bdr w:val="none" w:sz="0" w:space="0" w:color="auto" w:frame="1"/>
+          <w:shd w:val="clear" w:color="auto" w:fill="EEEEEE"/>
+        </w:rPr>
+        <w:t>"</w:t>
       </w:r>
       <w:r>
         <w:rPr>
@@ -1992,6 +2521,7 @@
           <w:highlight w:val="green"/>
         </w:rPr>
       </w:pPr>
+      <w:proofErr w:type="gramStart"/>
       <w:r>
         <w:rPr>
           <w:rFonts w:ascii="Consolas" w:hAnsi="Consolas" w:cs="Courier"/>
@@ -2002,7 +2532,20 @@
           <w:bdr w:val="none" w:sz="0" w:space="0" w:color="auto" w:frame="1"/>
           <w:shd w:val="clear" w:color="auto" w:fill="EEEEEE"/>
         </w:rPr>
-        <w:t xml:space="preserve">unauthenticated </w:t>
+        <w:t>unauthenticated</w:t>
+      </w:r>
+      <w:proofErr w:type="gramEnd"/>
+      <w:r>
+        <w:rPr>
+          <w:rFonts w:ascii="Consolas" w:hAnsi="Consolas" w:cs="Courier"/>
+          <w:color w:val="000000"/>
+          <w:sz w:val="20"/>
+          <w:szCs w:val="20"/>
+          <w:highlight w:val="green"/>
+          <w:bdr w:val="none" w:sz="0" w:space="0" w:color="auto" w:frame="1"/>
+          <w:shd w:val="clear" w:color="auto" w:fill="EEEEEE"/>
+        </w:rPr>
+        <w:t xml:space="preserve"> </w:t>
       </w:r>
       <w:r>
         <w:rPr>
@@ -2038,7 +2581,33 @@
           <w:bdr w:val="none" w:sz="0" w:space="0" w:color="auto" w:frame="1"/>
           <w:shd w:val="clear" w:color="auto" w:fill="EEEEEE"/>
         </w:rPr>
-        <w:t>"registrations#new"</w:t>
+        <w:t>"</w:t>
+      </w:r>
+      <w:proofErr w:type="spellStart"/>
+      <w:r>
+        <w:rPr>
+          <w:rFonts w:ascii="Consolas" w:hAnsi="Consolas" w:cs="Courier"/>
+          <w:color w:val="800000"/>
+          <w:sz w:val="20"/>
+          <w:szCs w:val="20"/>
+          <w:highlight w:val="green"/>
+          <w:bdr w:val="none" w:sz="0" w:space="0" w:color="auto" w:frame="1"/>
+          <w:shd w:val="clear" w:color="auto" w:fill="EEEEEE"/>
+        </w:rPr>
+        <w:t>registrations#new</w:t>
+      </w:r>
+      <w:proofErr w:type="spellEnd"/>
+      <w:r>
+        <w:rPr>
+          <w:rFonts w:ascii="Consolas" w:hAnsi="Consolas" w:cs="Courier"/>
+          <w:color w:val="800000"/>
+          <w:sz w:val="20"/>
+          <w:szCs w:val="20"/>
+          <w:highlight w:val="green"/>
+          <w:bdr w:val="none" w:sz="0" w:space="0" w:color="auto" w:frame="1"/>
+          <w:shd w:val="clear" w:color="auto" w:fill="EEEEEE"/>
+        </w:rPr>
+        <w:t>"</w:t>
       </w:r>
       <w:r>
         <w:rPr>
@@ -2103,11 +2672,19 @@
           <w:highlight w:val="green"/>
         </w:rPr>
       </w:pPr>
-      <w:r>
-        <w:rPr>
-          <w:highlight w:val="green"/>
-        </w:rPr>
-        <w:t xml:space="preserve">essentially what it is saying is when you do this </w:t>
+      <w:proofErr w:type="gramStart"/>
+      <w:r>
+        <w:rPr>
+          <w:highlight w:val="green"/>
+        </w:rPr>
+        <w:t>essentially</w:t>
+      </w:r>
+      <w:proofErr w:type="gramEnd"/>
+      <w:r>
+        <w:rPr>
+          <w:highlight w:val="green"/>
+        </w:rPr>
+        <w:t xml:space="preserve"> what it is saying is when you do this </w:t>
       </w:r>
     </w:p>
     <w:p>
@@ -2195,7 +2772,21 @@
         <w:rPr>
           <w:highlight w:val="green"/>
         </w:rPr>
-        <w:t>Also, need to change user_name to a string</w:t>
+        <w:t xml:space="preserve">Also, need to change </w:t>
+      </w:r>
+      <w:proofErr w:type="spellStart"/>
+      <w:r>
+        <w:rPr>
+          <w:highlight w:val="green"/>
+        </w:rPr>
+        <w:t>user_name</w:t>
+      </w:r>
+      <w:proofErr w:type="spellEnd"/>
+      <w:r>
+        <w:rPr>
+          <w:highlight w:val="green"/>
+        </w:rPr>
+        <w:t xml:space="preserve"> to a string</w:t>
       </w:r>
     </w:p>
     <w:p>
@@ -2288,9 +2879,11 @@
           <w:tab w:val="left" w:pos="1340"/>
         </w:tabs>
       </w:pPr>
+      <w:proofErr w:type="spellStart"/>
       <w:r>
         <w:t>Reacjokes</w:t>
       </w:r>
+      <w:proofErr w:type="spellEnd"/>
     </w:p>
     <w:p>
       <w:pPr>
@@ -2304,7 +2897,15 @@
         </w:tabs>
       </w:pPr>
       <w:r>
-        <w:t>Separate voting where can incorporate emojis by reactions</w:t>
+        <w:t xml:space="preserve">Separate voting where can incorporate </w:t>
+      </w:r>
+      <w:proofErr w:type="spellStart"/>
+      <w:r>
+        <w:t>emojis</w:t>
+      </w:r>
+      <w:proofErr w:type="spellEnd"/>
+      <w:r>
+        <w:t xml:space="preserve"> by reactions</w:t>
       </w:r>
     </w:p>
     <w:p>
@@ -2346,7 +2947,23 @@
         <w:rPr>
           <w:highlight w:val="green"/>
         </w:rPr>
-        <w:t xml:space="preserve"> (geocoder gem)</w:t>
+        <w:t xml:space="preserve"> (</w:t>
+      </w:r>
+      <w:proofErr w:type="spellStart"/>
+      <w:proofErr w:type="gramStart"/>
+      <w:r>
+        <w:rPr>
+          <w:highlight w:val="green"/>
+        </w:rPr>
+        <w:t>geocoder</w:t>
+      </w:r>
+      <w:proofErr w:type="spellEnd"/>
+      <w:proofErr w:type="gramEnd"/>
+      <w:r>
+        <w:rPr>
+          <w:highlight w:val="green"/>
+        </w:rPr>
+        <w:t xml:space="preserve"> gem)</w:t>
       </w:r>
     </w:p>
     <w:p>
@@ -2400,12 +3017,14 @@
           <w:u w:val="single"/>
         </w:rPr>
       </w:pPr>
+      <w:proofErr w:type="spellStart"/>
       <w:r>
         <w:rPr>
           <w:u w:val="single"/>
         </w:rPr>
         <w:t>Geocoder</w:t>
       </w:r>
+      <w:proofErr w:type="spellEnd"/>
     </w:p>
     <w:p>
       <w:pPr>
@@ -2426,11 +3045,19 @@
           <w:highlight w:val="green"/>
         </w:rPr>
       </w:pPr>
-      <w:r>
-        <w:rPr>
-          <w:highlight w:val="green"/>
-        </w:rPr>
-        <w:t>part way through…just did the bundle.</w:t>
+      <w:proofErr w:type="gramStart"/>
+      <w:r>
+        <w:rPr>
+          <w:highlight w:val="green"/>
+        </w:rPr>
+        <w:t>part</w:t>
+      </w:r>
+      <w:proofErr w:type="gramEnd"/>
+      <w:r>
+        <w:rPr>
+          <w:highlight w:val="green"/>
+        </w:rPr>
+        <w:t xml:space="preserve"> way through…just did the bundle.</w:t>
       </w:r>
       <w:r>
         <w:rPr>
@@ -2455,11 +3082,19 @@
           <w:tab w:val="left" w:pos="1340"/>
         </w:tabs>
       </w:pPr>
-      <w:r>
-        <w:rPr>
-          <w:highlight w:val="green"/>
-        </w:rPr>
-        <w:t>need to change latitude and longitude and turn them into floats.</w:t>
+      <w:proofErr w:type="gramStart"/>
+      <w:r>
+        <w:rPr>
+          <w:highlight w:val="green"/>
+        </w:rPr>
+        <w:t>need</w:t>
+      </w:r>
+      <w:proofErr w:type="gramEnd"/>
+      <w:r>
+        <w:rPr>
+          <w:highlight w:val="green"/>
+        </w:rPr>
+        <w:t xml:space="preserve"> to change latitude and longitude and turn them into floats.</w:t>
       </w:r>
       <w:r>
         <w:t xml:space="preserve"> </w:t>
@@ -2517,6 +3152,8 @@
           <w:highlight w:val="green"/>
         </w:rPr>
       </w:pPr>
+      <w:proofErr w:type="spellStart"/>
+      <w:proofErr w:type="gramStart"/>
       <w:r>
         <w:rPr>
           <w:rFonts w:ascii="Consolas" w:hAnsi="Consolas" w:cs="Courier"/>
@@ -2526,56 +3163,171 @@
           <w:highlight w:val="green"/>
           <w:bdr w:val="none" w:sz="0" w:space="0" w:color="auto" w:frame="1"/>
         </w:rPr>
-        <w:t>geocoded_by :full_street_address   # can also be an IP address after_validation :geocode          # auto-fetch coordinates</w:t>
-      </w:r>
-    </w:p>
-    <w:p>
-      <w:pPr>
-        <w:tabs>
-          <w:tab w:val="left" w:pos="1340"/>
-        </w:tabs>
-        <w:rPr>
-          <w:highlight w:val="green"/>
-        </w:rPr>
-      </w:pPr>
-    </w:p>
-    <w:p>
-      <w:pPr>
-        <w:tabs>
-          <w:tab w:val="left" w:pos="1340"/>
-        </w:tabs>
-      </w:pPr>
-      <w:r>
-        <w:rPr>
-          <w:highlight w:val="green"/>
-        </w:rPr>
-        <w:t>get a key for Google Maps API</w:t>
-      </w:r>
-      <w:r>
-        <w:rPr>
-          <w:highlight w:val="green"/>
-        </w:rPr>
-        <w:t xml:space="preserve"> and chuck the key into a scriptag that they give you and chuck it on to layout/application.html.erb</w:t>
-      </w:r>
-    </w:p>
-    <w:p>
-      <w:pPr>
-        <w:tabs>
-          <w:tab w:val="left" w:pos="1340"/>
-        </w:tabs>
-      </w:pPr>
-    </w:p>
-    <w:p>
-      <w:pPr>
-        <w:tabs>
-          <w:tab w:val="left" w:pos="1340"/>
-        </w:tabs>
-      </w:pPr>
-      <w:r>
-        <w:t>good for getting maps in the index which incorporates all of the locations that have been incorporated</w:t>
-      </w:r>
-      <w:r>
-        <w:t xml:space="preserve"> for Geocoder stuff.</w:t>
+        <w:t>geocoded</w:t>
+      </w:r>
+      <w:proofErr w:type="gramEnd"/>
+      <w:r>
+        <w:rPr>
+          <w:rFonts w:ascii="Consolas" w:hAnsi="Consolas" w:cs="Courier"/>
+          <w:color w:val="333333"/>
+          <w:sz w:val="20"/>
+          <w:szCs w:val="20"/>
+          <w:highlight w:val="green"/>
+          <w:bdr w:val="none" w:sz="0" w:space="0" w:color="auto" w:frame="1"/>
+        </w:rPr>
+        <w:t>_by</w:t>
+      </w:r>
+      <w:proofErr w:type="spellEnd"/>
+      <w:r>
+        <w:rPr>
+          <w:rFonts w:ascii="Consolas" w:hAnsi="Consolas" w:cs="Courier"/>
+          <w:color w:val="333333"/>
+          <w:sz w:val="20"/>
+          <w:szCs w:val="20"/>
+          <w:highlight w:val="green"/>
+          <w:bdr w:val="none" w:sz="0" w:space="0" w:color="auto" w:frame="1"/>
+        </w:rPr>
+        <w:t xml:space="preserve"> :</w:t>
+      </w:r>
+      <w:proofErr w:type="spellStart"/>
+      <w:r>
+        <w:rPr>
+          <w:rFonts w:ascii="Consolas" w:hAnsi="Consolas" w:cs="Courier"/>
+          <w:color w:val="333333"/>
+          <w:sz w:val="20"/>
+          <w:szCs w:val="20"/>
+          <w:highlight w:val="green"/>
+          <w:bdr w:val="none" w:sz="0" w:space="0" w:color="auto" w:frame="1"/>
+        </w:rPr>
+        <w:t>full_street_address</w:t>
+      </w:r>
+      <w:proofErr w:type="spellEnd"/>
+      <w:r>
+        <w:rPr>
+          <w:rFonts w:ascii="Consolas" w:hAnsi="Consolas" w:cs="Courier"/>
+          <w:color w:val="333333"/>
+          <w:sz w:val="20"/>
+          <w:szCs w:val="20"/>
+          <w:highlight w:val="green"/>
+          <w:bdr w:val="none" w:sz="0" w:space="0" w:color="auto" w:frame="1"/>
+        </w:rPr>
+        <w:t xml:space="preserve">   # can also be an IP address </w:t>
+      </w:r>
+      <w:proofErr w:type="spellStart"/>
+      <w:r>
+        <w:rPr>
+          <w:rFonts w:ascii="Consolas" w:hAnsi="Consolas" w:cs="Courier"/>
+          <w:color w:val="333333"/>
+          <w:sz w:val="20"/>
+          <w:szCs w:val="20"/>
+          <w:highlight w:val="green"/>
+          <w:bdr w:val="none" w:sz="0" w:space="0" w:color="auto" w:frame="1"/>
+        </w:rPr>
+        <w:t>after_validation</w:t>
+      </w:r>
+      <w:proofErr w:type="spellEnd"/>
+      <w:r>
+        <w:rPr>
+          <w:rFonts w:ascii="Consolas" w:hAnsi="Consolas" w:cs="Courier"/>
+          <w:color w:val="333333"/>
+          <w:sz w:val="20"/>
+          <w:szCs w:val="20"/>
+          <w:highlight w:val="green"/>
+          <w:bdr w:val="none" w:sz="0" w:space="0" w:color="auto" w:frame="1"/>
+        </w:rPr>
+        <w:t xml:space="preserve"> :geocode          # auto-fetch coordinates</w:t>
+      </w:r>
+    </w:p>
+    <w:p>
+      <w:pPr>
+        <w:tabs>
+          <w:tab w:val="left" w:pos="1340"/>
+        </w:tabs>
+        <w:rPr>
+          <w:highlight w:val="green"/>
+        </w:rPr>
+      </w:pPr>
+    </w:p>
+    <w:p>
+      <w:pPr>
+        <w:tabs>
+          <w:tab w:val="left" w:pos="1340"/>
+        </w:tabs>
+      </w:pPr>
+      <w:proofErr w:type="gramStart"/>
+      <w:r>
+        <w:rPr>
+          <w:highlight w:val="green"/>
+        </w:rPr>
+        <w:t>get</w:t>
+      </w:r>
+      <w:proofErr w:type="gramEnd"/>
+      <w:r>
+        <w:rPr>
+          <w:highlight w:val="green"/>
+        </w:rPr>
+        <w:t xml:space="preserve"> a key for Google Maps API</w:t>
+      </w:r>
+      <w:r>
+        <w:rPr>
+          <w:highlight w:val="green"/>
+        </w:rPr>
+        <w:t xml:space="preserve"> and chuck the key into a </w:t>
+      </w:r>
+      <w:proofErr w:type="spellStart"/>
+      <w:r>
+        <w:rPr>
+          <w:highlight w:val="green"/>
+        </w:rPr>
+        <w:t>scriptag</w:t>
+      </w:r>
+      <w:proofErr w:type="spellEnd"/>
+      <w:r>
+        <w:rPr>
+          <w:highlight w:val="green"/>
+        </w:rPr>
+        <w:t xml:space="preserve"> that they give you and chuck it on to layout/</w:t>
+      </w:r>
+      <w:proofErr w:type="spellStart"/>
+      <w:r>
+        <w:rPr>
+          <w:highlight w:val="green"/>
+        </w:rPr>
+        <w:t>application.html.erb</w:t>
+      </w:r>
+      <w:proofErr w:type="spellEnd"/>
+    </w:p>
+    <w:p>
+      <w:pPr>
+        <w:tabs>
+          <w:tab w:val="left" w:pos="1340"/>
+        </w:tabs>
+      </w:pPr>
+    </w:p>
+    <w:p>
+      <w:pPr>
+        <w:tabs>
+          <w:tab w:val="left" w:pos="1340"/>
+        </w:tabs>
+      </w:pPr>
+      <w:proofErr w:type="gramStart"/>
+      <w:r>
+        <w:t>good</w:t>
+      </w:r>
+      <w:proofErr w:type="gramEnd"/>
+      <w:r>
+        <w:t xml:space="preserve"> for getting maps in the index which incorporates all of the locations that have been incorporated</w:t>
+      </w:r>
+      <w:r>
+        <w:t xml:space="preserve"> for </w:t>
+      </w:r>
+      <w:proofErr w:type="spellStart"/>
+      <w:r>
+        <w:t>Geocoder</w:t>
+      </w:r>
+      <w:proofErr w:type="spellEnd"/>
+      <w:r>
+        <w:t xml:space="preserve"> stuff.</w:t>
       </w:r>
     </w:p>
     <w:p>
@@ -2623,7 +3375,14 @@
       </w:pPr>
       <w:r>
         <w:tab/>
-        <w:t xml:space="preserve">and that as well </w:t>
+      </w:r>
+      <w:proofErr w:type="gramStart"/>
+      <w:r>
+        <w:t>and</w:t>
+      </w:r>
+      <w:proofErr w:type="gramEnd"/>
+      <w:r>
+        <w:t xml:space="preserve"> that as well </w:t>
       </w:r>
     </w:p>
     <w:p>
@@ -2637,38 +3396,64 @@
           <w:tab w:val="left" w:pos="1340"/>
         </w:tabs>
       </w:pPr>
-      <w:r>
-        <w:t>or look at snazzy maps to mix it up.</w:t>
-      </w:r>
-    </w:p>
-    <w:p>
-      <w:pPr>
-        <w:tabs>
-          <w:tab w:val="left" w:pos="1340"/>
-        </w:tabs>
-      </w:pPr>
-      <w:r>
-        <w:rPr>
-          <w:highlight w:val="green"/>
-        </w:rPr>
-        <w:t>potentially change marker icon</w:t>
-      </w:r>
-    </w:p>
-    <w:p>
-      <w:pPr>
-        <w:tabs>
-          <w:tab w:val="left" w:pos="1340"/>
-        </w:tabs>
-      </w:pPr>
-    </w:p>
-    <w:p>
-      <w:pPr>
-        <w:tabs>
-          <w:tab w:val="left" w:pos="1340"/>
-        </w:tabs>
-      </w:pPr>
-      <w:r>
-        <w:t>Gravatar for adding images to users which follow them around the page (from Marc Baghdadi</w:t>
+      <w:proofErr w:type="gramStart"/>
+      <w:r>
+        <w:t>or</w:t>
+      </w:r>
+      <w:proofErr w:type="gramEnd"/>
+      <w:r>
+        <w:t xml:space="preserve"> look at snazzy maps to mix it up.</w:t>
+      </w:r>
+    </w:p>
+    <w:p>
+      <w:pPr>
+        <w:tabs>
+          <w:tab w:val="left" w:pos="1340"/>
+        </w:tabs>
+      </w:pPr>
+      <w:proofErr w:type="gramStart"/>
+      <w:r>
+        <w:rPr>
+          <w:highlight w:val="green"/>
+        </w:rPr>
+        <w:t>potentially</w:t>
+      </w:r>
+      <w:proofErr w:type="gramEnd"/>
+      <w:r>
+        <w:rPr>
+          <w:highlight w:val="green"/>
+        </w:rPr>
+        <w:t xml:space="preserve"> change marker icon</w:t>
+      </w:r>
+    </w:p>
+    <w:p>
+      <w:pPr>
+        <w:tabs>
+          <w:tab w:val="left" w:pos="1340"/>
+        </w:tabs>
+      </w:pPr>
+    </w:p>
+    <w:p>
+      <w:pPr>
+        <w:tabs>
+          <w:tab w:val="left" w:pos="1340"/>
+        </w:tabs>
+      </w:pPr>
+      <w:proofErr w:type="spellStart"/>
+      <w:r>
+        <w:t>Gravatar</w:t>
+      </w:r>
+      <w:proofErr w:type="spellEnd"/>
+      <w:r>
+        <w:t xml:space="preserve"> for adding images to </w:t>
+      </w:r>
+      <w:proofErr w:type="gramStart"/>
+      <w:r>
+        <w:t>users which</w:t>
+      </w:r>
+      <w:proofErr w:type="gramEnd"/>
+      <w:r>
+        <w:t xml:space="preserve"> follow them around the page (from Marc Baghdadi</w:t>
       </w:r>
     </w:p>
     <w:p>
@@ -2775,8 +3560,13 @@
           <w:tab w:val="left" w:pos="1340"/>
         </w:tabs>
       </w:pPr>
-      <w:r>
-        <w:t>make it mobile friendly.</w:t>
+      <w:proofErr w:type="gramStart"/>
+      <w:r>
+        <w:t>make</w:t>
+      </w:r>
+      <w:proofErr w:type="gramEnd"/>
+      <w:r>
+        <w:t xml:space="preserve"> it mobile friendly.</w:t>
       </w:r>
     </w:p>
     <w:p>
@@ -2806,7 +3596,31 @@
         </w:tabs>
       </w:pPr>
       <w:r>
-        <w:t>Put all of the stories and emojis views into ul and li’s like Alex did for users.</w:t>
+        <w:t xml:space="preserve">Put all of the stories and </w:t>
+      </w:r>
+      <w:proofErr w:type="spellStart"/>
+      <w:r>
+        <w:t>emojis</w:t>
+      </w:r>
+      <w:proofErr w:type="spellEnd"/>
+      <w:r>
+        <w:t xml:space="preserve"> views into </w:t>
+      </w:r>
+      <w:proofErr w:type="spellStart"/>
+      <w:r>
+        <w:t>ul</w:t>
+      </w:r>
+      <w:proofErr w:type="spellEnd"/>
+      <w:r>
+        <w:t xml:space="preserve"> and </w:t>
+      </w:r>
+      <w:proofErr w:type="spellStart"/>
+      <w:r>
+        <w:t>li’s</w:t>
+      </w:r>
+      <w:proofErr w:type="spellEnd"/>
+      <w:r>
+        <w:t xml:space="preserve"> like Alex did for users.</w:t>
       </w:r>
     </w:p>
     <w:p>
@@ -2835,9 +3649,19 @@
           <w:tab w:val="left" w:pos="1340"/>
         </w:tabs>
       </w:pPr>
-      <w:r>
-        <w:t>Tr = ul</w:t>
-      </w:r>
+      <w:proofErr w:type="spellStart"/>
+      <w:r>
+        <w:t>Tr</w:t>
+      </w:r>
+      <w:proofErr w:type="spellEnd"/>
+      <w:r>
+        <w:t xml:space="preserve"> = </w:t>
+      </w:r>
+      <w:proofErr w:type="spellStart"/>
+      <w:r>
+        <w:t>ul</w:t>
+      </w:r>
+      <w:proofErr w:type="spellEnd"/>
     </w:p>
     <w:p>
       <w:pPr>
@@ -2850,8 +3674,13 @@
           <w:tab w:val="left" w:pos="1340"/>
         </w:tabs>
       </w:pPr>
-      <w:r>
-        <w:t>Th = h</w:t>
+      <w:proofErr w:type="spellStart"/>
+      <w:r>
+        <w:t>Th</w:t>
+      </w:r>
+      <w:proofErr w:type="spellEnd"/>
+      <w:r>
+        <w:t xml:space="preserve"> = h</w:t>
       </w:r>
     </w:p>
     <w:p>
@@ -2963,8 +3792,13 @@
           <w:tab w:val="left" w:pos="1340"/>
         </w:tabs>
       </w:pPr>
-      <w:r>
-        <w:t xml:space="preserve">Gravatar </w:t>
+      <w:proofErr w:type="spellStart"/>
+      <w:r>
+        <w:t>Gravatar</w:t>
+      </w:r>
+      <w:proofErr w:type="spellEnd"/>
+      <w:r>
+        <w:t xml:space="preserve"> </w:t>
       </w:r>
     </w:p>
     <w:p>
@@ -3104,7 +3938,15 @@
         </w:tabs>
       </w:pPr>
       <w:r>
-        <w:t>They should only be able to see locations that are already existing.</w:t>
+        <w:t xml:space="preserve">They should only be able to see locations that </w:t>
+      </w:r>
+      <w:proofErr w:type="gramStart"/>
+      <w:r>
+        <w:t>are already existing</w:t>
+      </w:r>
+      <w:proofErr w:type="gramEnd"/>
+      <w:r>
+        <w:t>.</w:t>
       </w:r>
     </w:p>
     <w:p>
@@ -3125,7 +3967,35 @@
         <w:rPr>
           <w:i/>
         </w:rPr>
-        <w:t xml:space="preserve">We overcame this by going into the routes file which is app/ config. </w:t>
+        <w:t xml:space="preserve">We overcame this by going into the routes </w:t>
+      </w:r>
+      <w:proofErr w:type="gramStart"/>
+      <w:r>
+        <w:rPr>
+          <w:i/>
+        </w:rPr>
+        <w:t>file which</w:t>
+      </w:r>
+      <w:proofErr w:type="gramEnd"/>
+      <w:r>
+        <w:rPr>
+          <w:i/>
+        </w:rPr>
+        <w:t xml:space="preserve"> is app/ </w:t>
+      </w:r>
+      <w:proofErr w:type="spellStart"/>
+      <w:r>
+        <w:rPr>
+          <w:i/>
+        </w:rPr>
+        <w:t>config</w:t>
+      </w:r>
+      <w:proofErr w:type="spellEnd"/>
+      <w:r>
+        <w:rPr>
+          <w:i/>
+        </w:rPr>
+        <w:t xml:space="preserve">. </w:t>
       </w:r>
     </w:p>
     <w:p>
@@ -3146,7 +4016,61 @@
         <w:rPr>
           <w:i/>
         </w:rPr>
-        <w:t xml:space="preserve">For categories, locations and users we made sure that they could only edit if their userid was equal to the story id. Therefore we made an if statement (this part was in show and index). </w:t>
+        <w:t xml:space="preserve">For categories, locations and users we made sure that they could only edit if their </w:t>
+      </w:r>
+      <w:proofErr w:type="spellStart"/>
+      <w:r>
+        <w:rPr>
+          <w:i/>
+        </w:rPr>
+        <w:t>userid</w:t>
+      </w:r>
+      <w:proofErr w:type="spellEnd"/>
+      <w:r>
+        <w:rPr>
+          <w:i/>
+        </w:rPr>
+        <w:t xml:space="preserve"> was equal to the story id. Therefore we made </w:t>
+      </w:r>
+      <w:proofErr w:type="gramStart"/>
+      <w:r>
+        <w:rPr>
+          <w:i/>
+        </w:rPr>
+        <w:t>an if</w:t>
+      </w:r>
+      <w:proofErr w:type="gramEnd"/>
+      <w:r>
+        <w:rPr>
+          <w:i/>
+        </w:rPr>
+        <w:t xml:space="preserve"> statement (this part was in show and index). </w:t>
+      </w:r>
+    </w:p>
+    <w:p>
+      <w:pPr>
+        <w:tabs>
+          <w:tab w:val="left" w:pos="1340"/>
+        </w:tabs>
+        <w:rPr>
+          <w:i/>
+        </w:rPr>
+      </w:pPr>
+    </w:p>
+    <w:p>
+      <w:pPr>
+        <w:tabs>
+          <w:tab w:val="left" w:pos="1340"/>
+        </w:tabs>
+        <w:rPr>
+          <w:i/>
+        </w:rPr>
+      </w:pPr>
+      <w:r>
+        <w:rPr>
+          <w:i/>
+        </w:rPr>
+        <w:t>TO DO</w:t>
       </w:r>
     </w:p>
     <w:p>
@@ -3182,6 +4106,156 @@
     <w:p>
       <w:pPr>
         <w:pStyle w:val="ListParagraph"/>
+        <w:numPr>
+          <w:ilvl w:val="0"/>
+          <w:numId w:val="14"/>
+        </w:numPr>
+        <w:tabs>
+          <w:tab w:val="left" w:pos="1340"/>
+        </w:tabs>
+        <w:rPr>
+          <w:i/>
+        </w:rPr>
+      </w:pPr>
+      <w:r>
+        <w:t>Is there any way I can hardcode images into the seed data?</w:t>
+      </w:r>
+    </w:p>
+    <w:p>
+      <w:pPr>
+        <w:pStyle w:val="ListParagraph"/>
+        <w:numPr>
+          <w:ilvl w:val="1"/>
+          <w:numId w:val="14"/>
+        </w:numPr>
+        <w:tabs>
+          <w:tab w:val="left" w:pos="1340"/>
+        </w:tabs>
+        <w:rPr>
+          <w:i/>
+        </w:rPr>
+      </w:pPr>
+      <w:r>
+        <w:t>Yes just add it so that it can also be an image tag. Find the images in the below.</w:t>
+      </w:r>
+    </w:p>
+    <w:p>
+      <w:pPr>
+        <w:pStyle w:val="ListParagraph"/>
+        <w:tabs>
+          <w:tab w:val="left" w:pos="1340"/>
+        </w:tabs>
+        <w:ind w:left="1440"/>
+        <w:rPr>
+          <w:i/>
+        </w:rPr>
+      </w:pPr>
+      <w:hyperlink r:id="rId21" w:history="1">
+        <w:r>
+          <w:rPr>
+            <w:rStyle w:val="Hyperlink"/>
+            <w:i/>
+          </w:rPr>
+          <w:t>http://imgur.com/a/t0aaV</w:t>
+        </w:r>
+      </w:hyperlink>
+      <w:r>
+        <w:rPr>
+          <w:i/>
+        </w:rPr>
+        <w:tab/>
+      </w:r>
+    </w:p>
+    <w:p>
+      <w:pPr>
+        <w:pStyle w:val="ListParagraph"/>
+        <w:numPr>
+          <w:ilvl w:val="0"/>
+          <w:numId w:val="15"/>
+        </w:numPr>
+        <w:tabs>
+          <w:tab w:val="left" w:pos="1340"/>
+        </w:tabs>
+        <w:rPr>
+          <w:highlight w:val="green"/>
+        </w:rPr>
+      </w:pPr>
+      <w:bookmarkStart w:id="0" w:name="_GoBack"/>
+      <w:bookmarkEnd w:id="0"/>
+      <w:r>
+        <w:rPr>
+          <w:highlight w:val="green"/>
+        </w:rPr>
+        <w:t>Now working!!!!!!!!</w:t>
+      </w:r>
+    </w:p>
+    <w:p>
+      <w:pPr>
+        <w:pStyle w:val="ListParagraph"/>
+        <w:numPr>
+          <w:ilvl w:val="0"/>
+          <w:numId w:val="14"/>
+        </w:numPr>
+        <w:tabs>
+          <w:tab w:val="left" w:pos="1340"/>
+        </w:tabs>
+        <w:rPr>
+          <w:i/>
+        </w:rPr>
+      </w:pPr>
+      <w:r>
+        <w:t xml:space="preserve">Need to add images to </w:t>
+      </w:r>
+      <w:proofErr w:type="spellStart"/>
+      <w:r>
+        <w:t>anicists</w:t>
+      </w:r>
+      <w:proofErr w:type="spellEnd"/>
+      <w:r>
+        <w:t xml:space="preserve"> tab</w:t>
+      </w:r>
+    </w:p>
+    <w:p>
+      <w:pPr>
+        <w:tabs>
+          <w:tab w:val="left" w:pos="1340"/>
+        </w:tabs>
+        <w:rPr>
+          <w:i/>
+        </w:rPr>
+      </w:pPr>
+    </w:p>
+    <w:p>
+      <w:pPr>
+        <w:tabs>
+          <w:tab w:val="left" w:pos="1340"/>
+        </w:tabs>
+        <w:rPr>
+          <w:i/>
+        </w:rPr>
+      </w:pPr>
+    </w:p>
+    <w:p>
+      <w:pPr>
+        <w:tabs>
+          <w:tab w:val="left" w:pos="1340"/>
+        </w:tabs>
+      </w:pPr>
+      <w:r>
+        <w:t xml:space="preserve">It is breaking when I click on each user in the all </w:t>
+      </w:r>
+      <w:proofErr w:type="spellStart"/>
+      <w:r>
+        <w:t>anecists</w:t>
+      </w:r>
+      <w:proofErr w:type="spellEnd"/>
+      <w:r>
+        <w:t xml:space="preserve"> page. I am trying to get their pictures to pop up and that is what is nailing it.</w:t>
+      </w:r>
+    </w:p>
+    <w:p>
+      <w:pPr>
+        <w:pStyle w:val="ListParagraph"/>
         <w:tabs>
           <w:tab w:val="left" w:pos="1340"/>
         </w:tabs>
@@ -3218,7 +4292,7 @@
           <w:tab w:val="left" w:pos="1340"/>
         </w:tabs>
       </w:pPr>
-      <w:hyperlink r:id="rId21" w:history="1">
+      <w:hyperlink r:id="rId22" w:history="1">
         <w:r>
           <w:rPr>
             <w:rStyle w:val="Hyperlink"/>
@@ -3241,7 +4315,15 @@
         </w:tabs>
       </w:pPr>
       <w:r>
-        <w:t>Free hi-def pictures</w:t>
+        <w:t>Free hi-</w:t>
+      </w:r>
+      <w:proofErr w:type="spellStart"/>
+      <w:r>
+        <w:t>def</w:t>
+      </w:r>
+      <w:proofErr w:type="spellEnd"/>
+      <w:r>
+        <w:t xml:space="preserve"> pictures</w:t>
       </w:r>
       <w:r>
         <w:tab/>
@@ -3253,7 +4335,7 @@
           <w:tab w:val="left" w:pos="1340"/>
         </w:tabs>
       </w:pPr>
-      <w:hyperlink r:id="rId22" w:history="1">
+      <w:hyperlink r:id="rId23" w:history="1">
         <w:r>
           <w:rPr>
             <w:rStyle w:val="Hyperlink"/>
@@ -3361,9 +4443,11 @@
           <w:tab w:val="left" w:pos="1340"/>
         </w:tabs>
       </w:pPr>
+      <w:proofErr w:type="spellStart"/>
       <w:r>
         <w:t>Emojigory</w:t>
       </w:r>
+      <w:proofErr w:type="spellEnd"/>
     </w:p>
     <w:p>
       <w:pPr>
@@ -3391,8 +4475,13 @@
           <w:tab w:val="left" w:pos="1340"/>
         </w:tabs>
       </w:pPr>
-      <w:r>
-        <w:t>password (their name)</w:t>
+      <w:proofErr w:type="gramStart"/>
+      <w:r>
+        <w:t>password</w:t>
+      </w:r>
+      <w:proofErr w:type="gramEnd"/>
+      <w:r>
+        <w:t xml:space="preserve"> (their name)</w:t>
       </w:r>
     </w:p>
     <w:p>
@@ -3468,7 +4557,21 @@
           <w:highlight w:val="green"/>
         </w:rPr>
         <w:br/>
-        <w:t>“Thunderpants”</w:t>
+        <w:t>“</w:t>
+      </w:r>
+      <w:proofErr w:type="spellStart"/>
+      <w:r>
+        <w:rPr>
+          <w:highlight w:val="green"/>
+        </w:rPr>
+        <w:t>Thunderpants</w:t>
+      </w:r>
+      <w:proofErr w:type="spellEnd"/>
+      <w:r>
+        <w:rPr>
+          <w:highlight w:val="green"/>
+        </w:rPr>
+        <w:t>”</w:t>
       </w:r>
       <w:r>
         <w:rPr>
@@ -3559,12 +4662,14 @@
           <w:highlight w:val="green"/>
         </w:rPr>
       </w:pPr>
+      <w:proofErr w:type="spellStart"/>
       <w:r>
         <w:rPr>
           <w:highlight w:val="green"/>
         </w:rPr>
         <w:t>Seb</w:t>
       </w:r>
+      <w:proofErr w:type="spellEnd"/>
     </w:p>
     <w:p>
       <w:pPr>
@@ -3644,9 +4749,11 @@
           <w:tab w:val="left" w:pos="1340"/>
         </w:tabs>
       </w:pPr>
+      <w:proofErr w:type="spellStart"/>
       <w:r>
         <w:t>Gypo</w:t>
       </w:r>
+      <w:proofErr w:type="spellEnd"/>
     </w:p>
     <w:p>
       <w:pPr>
@@ -3670,8 +4777,13 @@
           <w:tab w:val="left" w:pos="1340"/>
         </w:tabs>
       </w:pPr>
-      <w:r>
-        <w:t>romance, love, kissing</w:t>
+      <w:proofErr w:type="gramStart"/>
+      <w:r>
+        <w:t>romance</w:t>
+      </w:r>
+      <w:proofErr w:type="gramEnd"/>
+      <w:r>
+        <w:t>, love, kissing</w:t>
       </w:r>
     </w:p>
     <w:p>
@@ -3691,7 +4803,23 @@
         </w:tabs>
       </w:pPr>
       <w:r>
-        <w:t>(Hughie de Zulueta, Jake Willis Fleming, Charlie Gayner)</w:t>
+        <w:t xml:space="preserve">(Hughie de </w:t>
+      </w:r>
+      <w:proofErr w:type="spellStart"/>
+      <w:r>
+        <w:t>Zulueta</w:t>
+      </w:r>
+      <w:proofErr w:type="spellEnd"/>
+      <w:r>
+        <w:t xml:space="preserve">, Jake Willis Fleming, Charlie </w:t>
+      </w:r>
+      <w:proofErr w:type="spellStart"/>
+      <w:r>
+        <w:t>Gayner</w:t>
+      </w:r>
+      <w:proofErr w:type="spellEnd"/>
+      <w:r>
+        <w:t>)</w:t>
       </w:r>
     </w:p>
     <w:p>
@@ -3717,8 +4845,13 @@
           <w:tab w:val="left" w:pos="1340"/>
         </w:tabs>
       </w:pPr>
-      <w:r>
-        <w:t>early hours philosopher</w:t>
+      <w:proofErr w:type="gramStart"/>
+      <w:r>
+        <w:t>early</w:t>
+      </w:r>
+      <w:proofErr w:type="gramEnd"/>
+      <w:r>
+        <w:t xml:space="preserve"> hours philosopher</w:t>
       </w:r>
     </w:p>
     <w:p>
@@ -3737,8 +4870,13 @@
           <w:tab w:val="left" w:pos="1340"/>
         </w:tabs>
       </w:pPr>
-      <w:r>
-        <w:t>thinking, singing, happiness</w:t>
+      <w:proofErr w:type="gramStart"/>
+      <w:r>
+        <w:t>thinking</w:t>
+      </w:r>
+      <w:proofErr w:type="gramEnd"/>
+      <w:r>
+        <w:t>, singing, happiness</w:t>
       </w:r>
     </w:p>
     <w:p>
@@ -3758,57 +4896,95 @@
         </w:tabs>
       </w:pPr>
       <w:r>
-        <w:t>(Hughie de Zulueta, Jake Willis Fleming)</w:t>
-      </w:r>
-    </w:p>
-    <w:p>
-      <w:pPr>
-        <w:tabs>
-          <w:tab w:val="left" w:pos="1340"/>
-        </w:tabs>
-      </w:pPr>
-    </w:p>
-    <w:p>
-      <w:pPr>
-        <w:tabs>
-          <w:tab w:val="left" w:pos="1340"/>
-        </w:tabs>
-      </w:pPr>
+        <w:t xml:space="preserve">(Hughie de </w:t>
+      </w:r>
+      <w:proofErr w:type="spellStart"/>
+      <w:r>
+        <w:t>Zulueta</w:t>
+      </w:r>
+      <w:proofErr w:type="spellEnd"/>
+      <w:r>
+        <w:t>, Jake Willis Fleming)</w:t>
+      </w:r>
+    </w:p>
+    <w:p>
+      <w:pPr>
+        <w:tabs>
+          <w:tab w:val="left" w:pos="1340"/>
+        </w:tabs>
+      </w:pPr>
+    </w:p>
+    <w:p>
+      <w:pPr>
+        <w:tabs>
+          <w:tab w:val="left" w:pos="1340"/>
+        </w:tabs>
+      </w:pPr>
+      <w:proofErr w:type="gramStart"/>
       <w:r>
         <w:t>francis.hutley99@gmail.com</w:t>
       </w:r>
-    </w:p>
-    <w:p>
-      <w:pPr>
-        <w:tabs>
-          <w:tab w:val="left" w:pos="1340"/>
-        </w:tabs>
-      </w:pPr>
-      <w:r>
-        <w:t xml:space="preserve">Frönk le tönk </w:t>
-      </w:r>
-    </w:p>
-    <w:p>
-      <w:pPr>
-        <w:tabs>
-          <w:tab w:val="left" w:pos="1340"/>
-        </w:tabs>
-      </w:pPr>
+      <w:proofErr w:type="gramEnd"/>
+    </w:p>
+    <w:p>
+      <w:pPr>
+        <w:tabs>
+          <w:tab w:val="left" w:pos="1340"/>
+        </w:tabs>
+      </w:pPr>
+      <w:proofErr w:type="spellStart"/>
+      <w:r>
+        <w:t>Frönk</w:t>
+      </w:r>
+      <w:proofErr w:type="spellEnd"/>
+      <w:r>
+        <w:t xml:space="preserve"> le </w:t>
+      </w:r>
+      <w:proofErr w:type="spellStart"/>
+      <w:r>
+        <w:t>tönk</w:t>
+      </w:r>
+      <w:proofErr w:type="spellEnd"/>
+      <w:r>
+        <w:t xml:space="preserve"> </w:t>
+      </w:r>
+    </w:p>
+    <w:p>
+      <w:pPr>
+        <w:tabs>
+          <w:tab w:val="left" w:pos="1340"/>
+        </w:tabs>
+      </w:pPr>
+      <w:proofErr w:type="spellStart"/>
+      <w:proofErr w:type="gramStart"/>
       <w:r>
         <w:t>d</w:t>
       </w:r>
-      <w:r>
-        <w:t>“German Techno DJ”</w:t>
-      </w:r>
-    </w:p>
-    <w:p>
-      <w:pPr>
-        <w:tabs>
-          <w:tab w:val="left" w:pos="1340"/>
-        </w:tabs>
-      </w:pPr>
-      <w:r>
-        <w:t>What’s Fintech saying?</w:t>
+      <w:proofErr w:type="gramEnd"/>
+      <w:r>
+        <w:t>“German</w:t>
+      </w:r>
+      <w:proofErr w:type="spellEnd"/>
+      <w:r>
+        <w:t xml:space="preserve"> Techno DJ”</w:t>
+      </w:r>
+    </w:p>
+    <w:p>
+      <w:pPr>
+        <w:tabs>
+          <w:tab w:val="left" w:pos="1340"/>
+        </w:tabs>
+      </w:pPr>
+      <w:r>
+        <w:t xml:space="preserve">What’s </w:t>
+      </w:r>
+      <w:proofErr w:type="spellStart"/>
+      <w:r>
+        <w:t>Fintech</w:t>
+      </w:r>
+      <w:proofErr w:type="spellEnd"/>
+      <w:r>
+        <w:t xml:space="preserve"> saying?</w:t>
       </w:r>
     </w:p>
     <w:p>
@@ -3827,45 +5003,87 @@
           <w:tab w:val="left" w:pos="1340"/>
         </w:tabs>
       </w:pPr>
-      <w:r>
-        <w:t>Slades, Guildford</w:t>
-      </w:r>
-    </w:p>
-    <w:p>
-      <w:pPr>
-        <w:tabs>
-          <w:tab w:val="left" w:pos="1340"/>
-        </w:tabs>
-      </w:pPr>
-      <w:r>
-        <w:t>(Jake Willis Fleming, Alexander Cordle, Arnoud Terwindt)</w:t>
-      </w:r>
-    </w:p>
-    <w:p>
-      <w:pPr>
-        <w:tabs>
-          <w:tab w:val="left" w:pos="1340"/>
-        </w:tabs>
-      </w:pPr>
-    </w:p>
-    <w:p>
-      <w:pPr>
-        <w:tabs>
-          <w:tab w:val="left" w:pos="1340"/>
-        </w:tabs>
-      </w:pPr>
-      <w:r>
-        <w:t>Charles Hirst</w:t>
-      </w:r>
-    </w:p>
-    <w:p>
-      <w:pPr>
-        <w:tabs>
-          <w:tab w:val="left" w:pos="1340"/>
-        </w:tabs>
-      </w:pPr>
-      <w:r>
-        <w:t>“Teacher of Jah”</w:t>
+      <w:proofErr w:type="spellStart"/>
+      <w:r>
+        <w:t>Slades</w:t>
+      </w:r>
+      <w:proofErr w:type="spellEnd"/>
+      <w:r>
+        <w:t>, Guildford</w:t>
+      </w:r>
+    </w:p>
+    <w:p>
+      <w:pPr>
+        <w:tabs>
+          <w:tab w:val="left" w:pos="1340"/>
+        </w:tabs>
+      </w:pPr>
+      <w:r>
+        <w:t xml:space="preserve">(Jake Willis Fleming, Alexander </w:t>
+      </w:r>
+      <w:proofErr w:type="spellStart"/>
+      <w:r>
+        <w:t>Cordle</w:t>
+      </w:r>
+      <w:proofErr w:type="spellEnd"/>
+      <w:r>
+        <w:t xml:space="preserve">, </w:t>
+      </w:r>
+      <w:proofErr w:type="spellStart"/>
+      <w:r>
+        <w:t>Arnoud</w:t>
+      </w:r>
+      <w:proofErr w:type="spellEnd"/>
+      <w:r>
+        <w:t xml:space="preserve"> </w:t>
+      </w:r>
+      <w:proofErr w:type="spellStart"/>
+      <w:r>
+        <w:t>Terwindt</w:t>
+      </w:r>
+      <w:proofErr w:type="spellEnd"/>
+      <w:r>
+        <w:t>)</w:t>
+      </w:r>
+    </w:p>
+    <w:p>
+      <w:pPr>
+        <w:tabs>
+          <w:tab w:val="left" w:pos="1340"/>
+        </w:tabs>
+      </w:pPr>
+    </w:p>
+    <w:p>
+      <w:pPr>
+        <w:tabs>
+          <w:tab w:val="left" w:pos="1340"/>
+        </w:tabs>
+      </w:pPr>
+      <w:r>
+        <w:t xml:space="preserve">Charles </w:t>
+      </w:r>
+      <w:proofErr w:type="spellStart"/>
+      <w:r>
+        <w:t>Hirst</w:t>
+      </w:r>
+      <w:proofErr w:type="spellEnd"/>
+    </w:p>
+    <w:p>
+      <w:pPr>
+        <w:tabs>
+          <w:tab w:val="left" w:pos="1340"/>
+        </w:tabs>
+      </w:pPr>
+      <w:r>
+        <w:t xml:space="preserve">“Teacher of </w:t>
+      </w:r>
+      <w:proofErr w:type="spellStart"/>
+      <w:r>
+        <w:t>Jah</w:t>
+      </w:r>
+      <w:proofErr w:type="spellEnd"/>
+      <w:r>
+        <w:t>”</w:t>
       </w:r>
     </w:p>
     <w:p>
@@ -3895,7 +5113,15 @@
         </w:tabs>
       </w:pPr>
       <w:r>
-        <w:t>Pam Pams, Bristol</w:t>
+        <w:t xml:space="preserve">Pam </w:t>
+      </w:r>
+      <w:proofErr w:type="spellStart"/>
+      <w:r>
+        <w:t>Pams</w:t>
+      </w:r>
+      <w:proofErr w:type="spellEnd"/>
+      <w:r>
+        <w:t>, Bristol</w:t>
       </w:r>
     </w:p>
     <w:p>
@@ -3911,42 +5137,65 @@
         <w:t>die</w:t>
       </w:r>
       <w:r>
-        <w:t xml:space="preserve"> Coleridge, Jake Willis Fleming, Sid Hiscox)</w:t>
-      </w:r>
-    </w:p>
-    <w:p>
-      <w:pPr>
-        <w:tabs>
-          <w:tab w:val="left" w:pos="1340"/>
-        </w:tabs>
-      </w:pPr>
-    </w:p>
-    <w:p>
-      <w:pPr>
-        <w:tabs>
-          <w:tab w:val="left" w:pos="1340"/>
-        </w:tabs>
-      </w:pPr>
-      <w:r>
-        <w:t>Sid Hiscox</w:t>
-      </w:r>
-    </w:p>
-    <w:p>
-      <w:pPr>
-        <w:tabs>
-          <w:tab w:val="left" w:pos="1340"/>
-        </w:tabs>
-      </w:pPr>
-    </w:p>
-    <w:p>
-      <w:pPr>
-        <w:tabs>
-          <w:tab w:val="left" w:pos="1340"/>
-        </w:tabs>
-      </w:pPr>
-      <w:r>
-        <w:t>Bertie Hamilton Stubber</w:t>
-      </w:r>
+        <w:t xml:space="preserve"> Coleridge, Jake Willis Fleming, Sid </w:t>
+      </w:r>
+      <w:proofErr w:type="spellStart"/>
+      <w:r>
+        <w:t>Hiscox</w:t>
+      </w:r>
+      <w:proofErr w:type="spellEnd"/>
+      <w:r>
+        <w:t>)</w:t>
+      </w:r>
+    </w:p>
+    <w:p>
+      <w:pPr>
+        <w:tabs>
+          <w:tab w:val="left" w:pos="1340"/>
+        </w:tabs>
+      </w:pPr>
+    </w:p>
+    <w:p>
+      <w:pPr>
+        <w:tabs>
+          <w:tab w:val="left" w:pos="1340"/>
+        </w:tabs>
+      </w:pPr>
+      <w:r>
+        <w:t xml:space="preserve">Sid </w:t>
+      </w:r>
+      <w:proofErr w:type="spellStart"/>
+      <w:r>
+        <w:t>Hiscox</w:t>
+      </w:r>
+      <w:proofErr w:type="spellEnd"/>
+    </w:p>
+    <w:p>
+      <w:pPr>
+        <w:tabs>
+          <w:tab w:val="left" w:pos="1340"/>
+        </w:tabs>
+      </w:pPr>
+    </w:p>
+    <w:p>
+      <w:pPr>
+        <w:tabs>
+          <w:tab w:val="left" w:pos="1340"/>
+        </w:tabs>
+      </w:pPr>
+      <w:proofErr w:type="spellStart"/>
+      <w:r>
+        <w:t>Bertie</w:t>
+      </w:r>
+      <w:proofErr w:type="spellEnd"/>
+      <w:r>
+        <w:t xml:space="preserve"> Hamilton </w:t>
+      </w:r>
+      <w:proofErr w:type="spellStart"/>
+      <w:r>
+        <w:t>Stubber</w:t>
+      </w:r>
+      <w:proofErr w:type="spellEnd"/>
     </w:p>
     <w:p>
       <w:pPr>
@@ -3982,17 +5231,54 @@
         </w:tabs>
       </w:pPr>
       <w:r>
-        <w:t>“come on bruv we was at skl togevaar”</w:t>
-      </w:r>
-    </w:p>
-    <w:p>
-      <w:pPr>
-        <w:tabs>
-          <w:tab w:val="left" w:pos="1340"/>
-        </w:tabs>
-      </w:pPr>
-      <w:r>
-        <w:t>school, dancing</w:t>
+        <w:t>“</w:t>
+      </w:r>
+      <w:proofErr w:type="gramStart"/>
+      <w:r>
+        <w:t>come</w:t>
+      </w:r>
+      <w:proofErr w:type="gramEnd"/>
+      <w:r>
+        <w:t xml:space="preserve"> on </w:t>
+      </w:r>
+      <w:proofErr w:type="spellStart"/>
+      <w:r>
+        <w:t>bruv</w:t>
+      </w:r>
+      <w:proofErr w:type="spellEnd"/>
+      <w:r>
+        <w:t xml:space="preserve"> we was at </w:t>
+      </w:r>
+      <w:proofErr w:type="spellStart"/>
+      <w:r>
+        <w:t>skl</w:t>
+      </w:r>
+      <w:proofErr w:type="spellEnd"/>
+      <w:r>
+        <w:t xml:space="preserve"> </w:t>
+      </w:r>
+      <w:proofErr w:type="spellStart"/>
+      <w:r>
+        <w:t>togevaar</w:t>
+      </w:r>
+      <w:proofErr w:type="spellEnd"/>
+      <w:r>
+        <w:t>”</w:t>
+      </w:r>
+    </w:p>
+    <w:p>
+      <w:pPr>
+        <w:tabs>
+          <w:tab w:val="left" w:pos="1340"/>
+        </w:tabs>
+      </w:pPr>
+      <w:proofErr w:type="gramStart"/>
+      <w:r>
+        <w:t>school</w:t>
+      </w:r>
+      <w:proofErr w:type="gramEnd"/>
+      <w:r>
+        <w:t>, dancing</w:t>
       </w:r>
     </w:p>
     <w:p>
@@ -4042,8 +5328,13 @@
         </w:tabs>
       </w:pPr>
       <w:r>
-        <w:t>Half-hooned</w:t>
-      </w:r>
+        <w:t>Half-</w:t>
+      </w:r>
+      <w:proofErr w:type="spellStart"/>
+      <w:r>
+        <w:t>hooned</w:t>
+      </w:r>
+      <w:proofErr w:type="spellEnd"/>
     </w:p>
     <w:p>
       <w:pPr>
@@ -4087,26 +5378,49 @@
       <w:r>
         <w:t>(</w:t>
       </w:r>
-      <w:r>
-        <w:t>Keelan Kember, Jake Willis Fleming, Perry Pearson)</w:t>
-      </w:r>
-    </w:p>
-    <w:p>
-      <w:pPr>
-        <w:tabs>
-          <w:tab w:val="left" w:pos="1340"/>
-        </w:tabs>
-      </w:pPr>
-    </w:p>
-    <w:p>
-      <w:pPr>
-        <w:tabs>
-          <w:tab w:val="left" w:pos="1340"/>
-        </w:tabs>
-      </w:pPr>
-      <w:r>
-        <w:t>Arnoud Terwindt</w:t>
-      </w:r>
+      <w:proofErr w:type="spellStart"/>
+      <w:r>
+        <w:t>Keelan</w:t>
+      </w:r>
+      <w:proofErr w:type="spellEnd"/>
+      <w:r>
+        <w:t xml:space="preserve"> </w:t>
+      </w:r>
+      <w:proofErr w:type="spellStart"/>
+      <w:r>
+        <w:t>Kember</w:t>
+      </w:r>
+      <w:proofErr w:type="spellEnd"/>
+      <w:r>
+        <w:t>, Jake Willis Fleming, Perry Pearson)</w:t>
+      </w:r>
+    </w:p>
+    <w:p>
+      <w:pPr>
+        <w:tabs>
+          <w:tab w:val="left" w:pos="1340"/>
+        </w:tabs>
+      </w:pPr>
+    </w:p>
+    <w:p>
+      <w:pPr>
+        <w:tabs>
+          <w:tab w:val="left" w:pos="1340"/>
+        </w:tabs>
+      </w:pPr>
+      <w:proofErr w:type="spellStart"/>
+      <w:r>
+        <w:t>Arnoud</w:t>
+      </w:r>
+      <w:proofErr w:type="spellEnd"/>
+      <w:r>
+        <w:t xml:space="preserve"> </w:t>
+      </w:r>
+      <w:proofErr w:type="spellStart"/>
+      <w:r>
+        <w:t>Terwindt</w:t>
+      </w:r>
+      <w:proofErr w:type="spellEnd"/>
     </w:p>
     <w:p>
       <w:pPr>
@@ -4125,7 +5439,15 @@
         </w:tabs>
       </w:pPr>
       <w:r>
-        <w:t>“I’ll just f’ing choke it out”</w:t>
+        <w:t xml:space="preserve">“I’ll just </w:t>
+      </w:r>
+      <w:proofErr w:type="spellStart"/>
+      <w:r>
+        <w:t>f’ing</w:t>
+      </w:r>
+      <w:proofErr w:type="spellEnd"/>
+      <w:r>
+        <w:t xml:space="preserve"> choke it out”</w:t>
       </w:r>
       <w:r>
         <w:t xml:space="preserve"> </w:t>
@@ -4137,19 +5459,26 @@
           <w:tab w:val="left" w:pos="1340"/>
         </w:tabs>
       </w:pPr>
-      <w:r>
-        <w:t>shooting, birds</w:t>
-      </w:r>
-    </w:p>
-    <w:p>
-      <w:pPr>
-        <w:tabs>
-          <w:tab w:val="left" w:pos="1340"/>
-        </w:tabs>
-      </w:pPr>
+      <w:proofErr w:type="gramStart"/>
+      <w:r>
+        <w:t>shooting</w:t>
+      </w:r>
+      <w:proofErr w:type="gramEnd"/>
+      <w:r>
+        <w:t>, birds</w:t>
+      </w:r>
+    </w:p>
+    <w:p>
+      <w:pPr>
+        <w:tabs>
+          <w:tab w:val="left" w:pos="1340"/>
+        </w:tabs>
+      </w:pPr>
+      <w:proofErr w:type="spellStart"/>
       <w:r>
         <w:t>Bures</w:t>
       </w:r>
+      <w:proofErr w:type="spellEnd"/>
       <w:r>
         <w:t>, Surrey</w:t>
       </w:r>
@@ -4177,38 +5506,58 @@
           <w:tab w:val="left" w:pos="1340"/>
         </w:tabs>
       </w:pPr>
-      <w:r>
-        <w:t xml:space="preserve">Keelan </w:t>
-      </w:r>
-    </w:p>
-    <w:p>
-      <w:pPr>
-        <w:tabs>
-          <w:tab w:val="left" w:pos="1340"/>
-        </w:tabs>
-      </w:pPr>
+      <w:proofErr w:type="spellStart"/>
+      <w:r>
+        <w:t>Keelan</w:t>
+      </w:r>
+      <w:proofErr w:type="spellEnd"/>
+      <w:r>
+        <w:t xml:space="preserve"> </w:t>
+      </w:r>
+    </w:p>
+    <w:p>
+      <w:pPr>
+        <w:tabs>
+          <w:tab w:val="left" w:pos="1340"/>
+        </w:tabs>
+      </w:pPr>
+      <w:proofErr w:type="spellStart"/>
       <w:r>
         <w:t>Kembersaurus</w:t>
       </w:r>
-    </w:p>
-    <w:p>
-      <w:pPr>
-        <w:tabs>
-          <w:tab w:val="left" w:pos="1340"/>
-        </w:tabs>
-      </w:pPr>
-      <w:r>
-        <w:t xml:space="preserve">“Nooooo why are you leaving” </w:t>
-      </w:r>
-    </w:p>
-    <w:p>
-      <w:pPr>
-        <w:tabs>
-          <w:tab w:val="left" w:pos="1340"/>
-        </w:tabs>
-      </w:pPr>
-      <w:r>
-        <w:t>bedtime, drinking, dancing, working</w:t>
+      <w:proofErr w:type="spellEnd"/>
+    </w:p>
+    <w:p>
+      <w:pPr>
+        <w:tabs>
+          <w:tab w:val="left" w:pos="1340"/>
+        </w:tabs>
+      </w:pPr>
+      <w:r>
+        <w:t>“</w:t>
+      </w:r>
+      <w:proofErr w:type="spellStart"/>
+      <w:r>
+        <w:t>Nooooo</w:t>
+      </w:r>
+      <w:proofErr w:type="spellEnd"/>
+      <w:r>
+        <w:t xml:space="preserve"> why are you leaving” </w:t>
+      </w:r>
+    </w:p>
+    <w:p>
+      <w:pPr>
+        <w:tabs>
+          <w:tab w:val="left" w:pos="1340"/>
+        </w:tabs>
+      </w:pPr>
+      <w:proofErr w:type="gramStart"/>
+      <w:r>
+        <w:t>bedtime</w:t>
+      </w:r>
+      <w:proofErr w:type="gramEnd"/>
+      <w:r>
+        <w:t>, drinking, dancing, working</w:t>
       </w:r>
     </w:p>
     <w:p>
@@ -4231,25 +5580,38 @@
         </w:tabs>
       </w:pPr>
       <w:r>
-        <w:t>(Jake Willis Fleming, Daisy Knatchbull, Anya Barker)</w:t>
-      </w:r>
-    </w:p>
-    <w:p>
-      <w:pPr>
-        <w:tabs>
-          <w:tab w:val="left" w:pos="1340"/>
-        </w:tabs>
-      </w:pPr>
-    </w:p>
-    <w:p>
-      <w:pPr>
-        <w:tabs>
-          <w:tab w:val="left" w:pos="1340"/>
-        </w:tabs>
-      </w:pPr>
-      <w:r>
-        <w:t>Hugo Cordle</w:t>
-      </w:r>
+        <w:t xml:space="preserve">(Jake Willis Fleming, Daisy </w:t>
+      </w:r>
+      <w:proofErr w:type="spellStart"/>
+      <w:r>
+        <w:t>Knatchbull</w:t>
+      </w:r>
+      <w:proofErr w:type="spellEnd"/>
+      <w:r>
+        <w:t>, Anya Barker)</w:t>
+      </w:r>
+    </w:p>
+    <w:p>
+      <w:pPr>
+        <w:tabs>
+          <w:tab w:val="left" w:pos="1340"/>
+        </w:tabs>
+      </w:pPr>
+    </w:p>
+    <w:p>
+      <w:pPr>
+        <w:tabs>
+          <w:tab w:val="left" w:pos="1340"/>
+        </w:tabs>
+      </w:pPr>
+      <w:r>
+        <w:t xml:space="preserve">Hugo </w:t>
+      </w:r>
+      <w:proofErr w:type="spellStart"/>
+      <w:r>
+        <w:t>Cordle</w:t>
+      </w:r>
+      <w:proofErr w:type="spellEnd"/>
     </w:p>
     <w:p>
       <w:pPr>
@@ -4268,17 +5630,38 @@
         </w:tabs>
       </w:pPr>
       <w:r>
-        <w:t xml:space="preserve">“Hugo Hugo…Jake?!” </w:t>
-      </w:r>
-    </w:p>
-    <w:p>
-      <w:pPr>
-        <w:tabs>
-          <w:tab w:val="left" w:pos="1340"/>
-        </w:tabs>
-      </w:pPr>
-      <w:r>
-        <w:t>dancing, drinking, cocktails, girls</w:t>
+        <w:t xml:space="preserve">“Hugo </w:t>
+      </w:r>
+      <w:proofErr w:type="spellStart"/>
+      <w:r>
+        <w:t>Hugo</w:t>
+      </w:r>
+      <w:proofErr w:type="spellEnd"/>
+      <w:r>
+        <w:t>…Jake</w:t>
+      </w:r>
+      <w:proofErr w:type="gramStart"/>
+      <w:r>
+        <w:t>?!</w:t>
+      </w:r>
+      <w:proofErr w:type="gramEnd"/>
+      <w:r>
+        <w:t xml:space="preserve">” </w:t>
+      </w:r>
+    </w:p>
+    <w:p>
+      <w:pPr>
+        <w:tabs>
+          <w:tab w:val="left" w:pos="1340"/>
+        </w:tabs>
+      </w:pPr>
+      <w:proofErr w:type="gramStart"/>
+      <w:r>
+        <w:t>dancing</w:t>
+      </w:r>
+      <w:proofErr w:type="gramEnd"/>
+      <w:r>
+        <w:t>, drinking, cocktails, girls</w:t>
       </w:r>
     </w:p>
     <w:p>
@@ -4335,17 +5718,30 @@
         </w:tabs>
       </w:pPr>
       <w:r>
-        <w:t xml:space="preserve">“Bokkkkaaaaaa” </w:t>
-      </w:r>
-    </w:p>
-    <w:p>
-      <w:pPr>
-        <w:tabs>
-          <w:tab w:val="left" w:pos="1340"/>
-        </w:tabs>
-      </w:pPr>
-      <w:r>
-        <w:t>rugby, south African, beer</w:t>
+        <w:t>“</w:t>
+      </w:r>
+      <w:proofErr w:type="spellStart"/>
+      <w:r>
+        <w:t>Bokkkkaaaaaa</w:t>
+      </w:r>
+      <w:proofErr w:type="spellEnd"/>
+      <w:r>
+        <w:t xml:space="preserve">” </w:t>
+      </w:r>
+    </w:p>
+    <w:p>
+      <w:pPr>
+        <w:tabs>
+          <w:tab w:val="left" w:pos="1340"/>
+        </w:tabs>
+      </w:pPr>
+      <w:proofErr w:type="gramStart"/>
+      <w:r>
+        <w:t>rugby</w:t>
+      </w:r>
+      <w:proofErr w:type="gramEnd"/>
+      <w:r>
+        <w:t>, south African, beer</w:t>
       </w:r>
     </w:p>
     <w:p>
@@ -4448,8 +5844,13 @@
           <w:tab w:val="left" w:pos="1340"/>
         </w:tabs>
       </w:pPr>
-      <w:r>
-        <w:t>Lansdown Pub</w:t>
+      <w:proofErr w:type="spellStart"/>
+      <w:r>
+        <w:t>Lansdown</w:t>
+      </w:r>
+      <w:proofErr w:type="spellEnd"/>
+      <w:r>
+        <w:t xml:space="preserve"> Pub</w:t>
       </w:r>
     </w:p>
     <w:p>
@@ -4461,8 +5862,6 @@
       <w:r>
         <w:t>(Jake Willis Fleming)</w:t>
       </w:r>
-      <w:bookmarkStart w:id="0" w:name="_GoBack"/>
-      <w:bookmarkEnd w:id="0"/>
     </w:p>
     <w:sectPr>
       <w:pgSz w:w="11900" w:h="16840"/>
@@ -5832,6 +7231,119 @@
     </w:lvl>
   </w:abstractNum>
   <w:abstractNum w:abstractNumId="12">
+    <w:nsid w:val="740C2EC6"/>
+    <w:multiLevelType w:val="hybridMultilevel"/>
+    <w:tmpl w:val="38A0CCBE"/>
+    <w:lvl w:ilvl="0" w:tplc="04090001">
+      <w:start w:val="1"/>
+      <w:numFmt w:val="bullet"/>
+      <w:lvlText w:val=""/>
+      <w:lvlJc w:val="left"/>
+      <w:pPr>
+        <w:ind w:left="1700" w:hanging="360"/>
+      </w:pPr>
+      <w:rPr>
+        <w:rFonts w:ascii="Symbol" w:hAnsi="Symbol" w:hint="default"/>
+      </w:rPr>
+    </w:lvl>
+    <w:lvl w:ilvl="1" w:tplc="04090003" w:tentative="1">
+      <w:start w:val="1"/>
+      <w:numFmt w:val="bullet"/>
+      <w:lvlText w:val="o"/>
+      <w:lvlJc w:val="left"/>
+      <w:pPr>
+        <w:ind w:left="2420" w:hanging="360"/>
+      </w:pPr>
+      <w:rPr>
+        <w:rFonts w:ascii="Courier New" w:hAnsi="Courier New" w:hint="default"/>
+      </w:rPr>
+    </w:lvl>
+    <w:lvl w:ilvl="2" w:tplc="04090005" w:tentative="1">
+      <w:start w:val="1"/>
+      <w:numFmt w:val="bullet"/>
+      <w:lvlText w:val=""/>
+      <w:lvlJc w:val="left"/>
+      <w:pPr>
+        <w:ind w:left="3140" w:hanging="360"/>
+      </w:pPr>
+      <w:rPr>
+        <w:rFonts w:ascii="Wingdings" w:hAnsi="Wingdings" w:hint="default"/>
+      </w:rPr>
+    </w:lvl>
+    <w:lvl w:ilvl="3" w:tplc="04090001" w:tentative="1">
+      <w:start w:val="1"/>
+      <w:numFmt w:val="bullet"/>
+      <w:lvlText w:val=""/>
+      <w:lvlJc w:val="left"/>
+      <w:pPr>
+        <w:ind w:left="3860" w:hanging="360"/>
+      </w:pPr>
+      <w:rPr>
+        <w:rFonts w:ascii="Symbol" w:hAnsi="Symbol" w:hint="default"/>
+      </w:rPr>
+    </w:lvl>
+    <w:lvl w:ilvl="4" w:tplc="04090003" w:tentative="1">
+      <w:start w:val="1"/>
+      <w:numFmt w:val="bullet"/>
+      <w:lvlText w:val="o"/>
+      <w:lvlJc w:val="left"/>
+      <w:pPr>
+        <w:ind w:left="4580" w:hanging="360"/>
+      </w:pPr>
+      <w:rPr>
+        <w:rFonts w:ascii="Courier New" w:hAnsi="Courier New" w:hint="default"/>
+      </w:rPr>
+    </w:lvl>
+    <w:lvl w:ilvl="5" w:tplc="04090005" w:tentative="1">
+      <w:start w:val="1"/>
+      <w:numFmt w:val="bullet"/>
+      <w:lvlText w:val=""/>
+      <w:lvlJc w:val="left"/>
+      <w:pPr>
+        <w:ind w:left="5300" w:hanging="360"/>
+      </w:pPr>
+      <w:rPr>
+        <w:rFonts w:ascii="Wingdings" w:hAnsi="Wingdings" w:hint="default"/>
+      </w:rPr>
+    </w:lvl>
+    <w:lvl w:ilvl="6" w:tplc="04090001" w:tentative="1">
+      <w:start w:val="1"/>
+      <w:numFmt w:val="bullet"/>
+      <w:lvlText w:val=""/>
+      <w:lvlJc w:val="left"/>
+      <w:pPr>
+        <w:ind w:left="6020" w:hanging="360"/>
+      </w:pPr>
+      <w:rPr>
+        <w:rFonts w:ascii="Symbol" w:hAnsi="Symbol" w:hint="default"/>
+      </w:rPr>
+    </w:lvl>
+    <w:lvl w:ilvl="7" w:tplc="04090003" w:tentative="1">
+      <w:start w:val="1"/>
+      <w:numFmt w:val="bullet"/>
+      <w:lvlText w:val="o"/>
+      <w:lvlJc w:val="left"/>
+      <w:pPr>
+        <w:ind w:left="6740" w:hanging="360"/>
+      </w:pPr>
+      <w:rPr>
+        <w:rFonts w:ascii="Courier New" w:hAnsi="Courier New" w:hint="default"/>
+      </w:rPr>
+    </w:lvl>
+    <w:lvl w:ilvl="8" w:tplc="04090005" w:tentative="1">
+      <w:start w:val="1"/>
+      <w:numFmt w:val="bullet"/>
+      <w:lvlText w:val=""/>
+      <w:lvlJc w:val="left"/>
+      <w:pPr>
+        <w:ind w:left="7460" w:hanging="360"/>
+      </w:pPr>
+      <w:rPr>
+        <w:rFonts w:ascii="Wingdings" w:hAnsi="Wingdings" w:hint="default"/>
+      </w:rPr>
+    </w:lvl>
+  </w:abstractNum>
+  <w:abstractNum w:abstractNumId="13">
     <w:nsid w:val="799B03A7"/>
     <w:multiLevelType w:val="hybridMultilevel"/>
     <w:tmpl w:val="CC625160"/>
@@ -5944,7 +7456,7 @@
       </w:rPr>
     </w:lvl>
   </w:abstractNum>
-  <w:abstractNum w:abstractNumId="13">
+  <w:abstractNum w:abstractNumId="14">
     <w:nsid w:val="7D917BFA"/>
     <w:multiLevelType w:val="hybridMultilevel"/>
     <w:tmpl w:val="53C067EC"/>
@@ -6070,7 +7582,7 @@
     <w:abstractNumId w:val="2"/>
   </w:num>
   <w:num w:numId="5">
-    <w:abstractNumId w:val="13"/>
+    <w:abstractNumId w:val="14"/>
   </w:num>
   <w:num w:numId="6">
     <w:abstractNumId w:val="4"/>
@@ -6097,6 +7609,9 @@
     <w:abstractNumId w:val="11"/>
   </w:num>
   <w:num w:numId="14">
+    <w:abstractNumId w:val="13"/>
+  </w:num>
+  <w:num w:numId="15">
     <w:abstractNumId w:val="12"/>
   </w:num>
 </w:numbering>

</xml_diff>